<commit_message>
commit to the changes in all those files
especially code and qmd
</commit_message>
<xml_diff>
--- a/products/manuscript/manuscript.docx
+++ b/products/manuscript/manuscript.docx
@@ -54,10 +54,22 @@
     </w:p>
     <w:p>
       <w:pPr>
-        <w:pStyle w:val="Date"/>
-      </w:pPr>
-      <w:r>
-        <w:t xml:space="preserve">2024-11-19</w:t>
+        <w:pStyle w:val="Author"/>
+      </w:pPr>
+      <w:r>
+        <w:t xml:space="preserve">Doreen</w:t>
+      </w:r>
+      <w:r>
+        <w:t xml:space="preserve"> </w:t>
+      </w:r>
+      <w:r>
+        <w:t xml:space="preserve">Kibuule</w:t>
+      </w:r>
+      <w:r>
+        <w:t xml:space="preserve"> </w:t>
+      </w:r>
+      <w:r>
+        <w:t xml:space="preserve">Kalembe</w:t>
       </w:r>
     </w:p>
     <w:p>
@@ -133,19 +145,19 @@
       </w:pPr>
       <w:r>
         <w:rPr>
+          <w:bCs/>
           <w:b/>
-          <w:bCs/>
         </w:rPr>
         <w:t xml:space="preserve">Authors</w:t>
       </w:r>
     </w:p>
     <w:p>
       <w:pPr>
-        <w:pStyle w:val="Compact"/>
         <w:numPr>
           <w:ilvl w:val="0"/>
           <w:numId w:val="1001"/>
         </w:numPr>
+        <w:pStyle w:val="Compact"/>
       </w:pPr>
       <w:r>
         <w:t xml:space="preserve">First Autor</w:t>
@@ -186,28 +198,57 @@
         </m:sSup>
       </m:oMath>
       <w:r>
-        <w:t xml:space="preserve">;</w:t>
-      </w:r>
-    </w:p>
-    <w:p>
-      <w:pPr>
-        <w:pStyle w:val="Compact"/>
+        <w:t xml:space="preserve"> </w:t>
+      </w:r>
+      <w:r>
+        <w:t xml:space="preserve">(ORCID: 0000-0000-1234-5678)</w:t>
+      </w:r>
+    </w:p>
+    <w:p>
+      <w:pPr>
         <w:numPr>
           <w:ilvl w:val="0"/>
           <w:numId w:val="1001"/>
         </w:numPr>
-      </w:pPr>
-      <w:r>
-        <w:t xml:space="preserve">Second Author$^{3, *};</w:t>
-      </w:r>
-    </w:p>
-    <w:p>
-      <w:pPr>
         <w:pStyle w:val="Compact"/>
+      </w:pPr>
+      <w:r>
+        <w:t xml:space="preserve">Second Author</w:t>
+      </w:r>
+      <m:oMath>
+        <m:sSup>
+          <m:e>
+            <m:r>
+              <m:t>​</m:t>
+            </m:r>
+          </m:e>
+          <m:sup>
+            <m:r>
+              <m:t>3</m:t>
+            </m:r>
+            <m:r>
+              <m:rPr>
+                <m:sty m:val="p"/>
+              </m:rPr>
+              <m:t>,</m:t>
+            </m:r>
+            <m:r>
+              <m:rPr>
+                <m:sty m:val="p"/>
+              </m:rPr>
+              <m:t>*</m:t>
+            </m:r>
+          </m:sup>
+        </m:sSup>
+      </m:oMath>
+    </w:p>
+    <w:p>
+      <w:pPr>
         <w:numPr>
           <w:ilvl w:val="0"/>
           <w:numId w:val="1001"/>
         </w:numPr>
+        <w:pStyle w:val="Compact"/>
       </w:pPr>
       <w:r>
         <w:t xml:space="preserve">Third Autor</w:t>
@@ -238,17 +279,14 @@
           </m:sup>
         </m:sSup>
       </m:oMath>
-      <w:r>
-        <w:t xml:space="preserve">;</w:t>
-      </w:r>
-    </w:p>
-    <w:p>
-      <w:pPr>
-        <w:pStyle w:val="Compact"/>
+    </w:p>
+    <w:p>
+      <w:pPr>
         <w:numPr>
           <w:ilvl w:val="0"/>
           <w:numId w:val="1001"/>
         </w:numPr>
+        <w:pStyle w:val="Compact"/>
       </w:pPr>
       <w:r>
         <w:t xml:space="preserve">Last Author</w:t>
@@ -295,19 +333,19 @@
       </w:pPr>
       <w:r>
         <w:rPr>
+          <w:bCs/>
           <w:b/>
-          <w:bCs/>
         </w:rPr>
         <w:t xml:space="preserve">Author affiliations</w:t>
       </w:r>
     </w:p>
     <w:p>
       <w:pPr>
-        <w:pStyle w:val="Compact"/>
         <w:numPr>
           <w:ilvl w:val="0"/>
           <w:numId w:val="1002"/>
         </w:numPr>
+        <w:pStyle w:val="Compact"/>
       </w:pPr>
       <w:r>
         <w:t xml:space="preserve">College of Public Health, University of Georgia, Athens, GA, USA.</w:t>
@@ -315,11 +353,11 @@
     </w:p>
     <w:p>
       <w:pPr>
-        <w:pStyle w:val="Compact"/>
         <w:numPr>
           <w:ilvl w:val="0"/>
           <w:numId w:val="1002"/>
         </w:numPr>
+        <w:pStyle w:val="Compact"/>
       </w:pPr>
       <w:r>
         <w:t xml:space="preserve">Another Affiliation, Athens, GA, USA.</w:t>
@@ -327,11 +365,11 @@
     </w:p>
     <w:p>
       <w:pPr>
-        <w:pStyle w:val="Compact"/>
         <w:numPr>
           <w:ilvl w:val="0"/>
           <w:numId w:val="1002"/>
         </w:numPr>
+        <w:pStyle w:val="Compact"/>
       </w:pPr>
       <w:r>
         <w:t xml:space="preserve">Yet another Affiliation.</w:t>
@@ -420,10 +458,909 @@
       </w:pPr>
       <w:r>
         <w:rPr>
+          <w:iCs/>
           <w:i/>
-          <w:iCs/>
         </w:rPr>
         <w:t xml:space="preserve">Write a summary of your project.</w:t>
+      </w:r>
+      <w:r>
+        <w:t xml:space="preserve"> </w:t>
+      </w:r>
+      <w:r>
+        <w:t xml:space="preserve">MADA PROJECT PART 1:</w:t>
+      </w:r>
+    </w:p>
+    <w:p>
+      <w:pPr>
+        <w:pStyle w:val="BodyText"/>
+      </w:pPr>
+      <w:r>
+        <w:t xml:space="preserve">TITLE: Sex-based analysis/Differences in TB Immune Activation.</w:t>
+      </w:r>
+    </w:p>
+    <w:p>
+      <w:pPr>
+        <w:pStyle w:val="BodyText"/>
+      </w:pPr>
+      <w:r>
+        <w:t xml:space="preserve">This project is aimed at looking at the differences in the Tuberculosis immune activation between males and females.( Sex-based analysis/Differences in TB Immune Activation</w:t>
+      </w:r>
+      <w:r>
+        <w:t xml:space="preserve"> </w:t>
+      </w:r>
+      <w:r>
+        <w:t xml:space="preserve">Research Question)</w:t>
+      </w:r>
+    </w:p>
+    <w:p>
+      <w:pPr>
+        <w:pStyle w:val="BodyText"/>
+      </w:pPr>
+      <w:r>
+        <w:t xml:space="preserve">we shall use data from a tuberculosis public repository.</w:t>
+      </w:r>
+      <w:r>
+        <w:t xml:space="preserve"> </w:t>
+      </w:r>
+      <w:r>
+        <w:t xml:space="preserve">• Data source: Tidyverse</w:t>
+      </w:r>
+      <w:r>
+        <w:t xml:space="preserve"> </w:t>
+      </w:r>
+      <w:r>
+        <w:t xml:space="preserve">https://dataverse.unc.edu/dataset.xhtml?persistentId=doi:10.15139/S3/AYOFEU</w:t>
+      </w:r>
+      <w:r>
+        <w:t xml:space="preserve"> </w:t>
+      </w:r>
+      <w:r>
+        <w:t xml:space="preserve">with a Sample size of 60 individuals. The data includes 60 different individual that accepted to take part in the study.</w:t>
+      </w:r>
+    </w:p>
+    <w:p>
+      <w:pPr>
+        <w:pStyle w:val="BodyText"/>
+      </w:pPr>
+      <w:r>
+        <w:t xml:space="preserve">The key variables that we shall look at are;</w:t>
+      </w:r>
+    </w:p>
+    <w:p>
+      <w:pPr>
+        <w:pStyle w:val="BodyText"/>
+      </w:pPr>
+      <w:r>
+        <w:t xml:space="preserve">Key variables:</w:t>
+      </w:r>
+      <w:r>
+        <w:t xml:space="preserve"> </w:t>
+      </w:r>
+      <w:r>
+        <w:t xml:space="preserve">- CD4 Immune activation count</w:t>
+      </w:r>
+      <w:r>
+        <w:t xml:space="preserve"> </w:t>
+      </w:r>
+      <w:r>
+        <w:t xml:space="preserve">- Disease severity indicators(Extent of lung disease andNumber of lungs involved)</w:t>
+      </w:r>
+      <w:r>
+        <w:t xml:space="preserve"> </w:t>
+      </w:r>
+      <w:r>
+        <w:t xml:space="preserve">-Fat in kgs</w:t>
+      </w:r>
+      <w:r>
+        <w:t xml:space="preserve"> </w:t>
+      </w:r>
+      <w:r>
+        <w:t xml:space="preserve">- Sex/Gender</w:t>
+      </w:r>
+      <w:r>
+        <w:t xml:space="preserve"> </w:t>
+      </w:r>
+      <w:r>
+        <w:t xml:space="preserve">- BMI</w:t>
+      </w:r>
+      <w:r>
+        <w:t xml:space="preserve"> </w:t>
+      </w:r>
+      <w:r>
+        <w:t xml:space="preserve">- Age of the participant</w:t>
+      </w:r>
+    </w:p>
+    <w:p>
+      <w:pPr>
+        <w:pStyle w:val="SourceCode"/>
+      </w:pPr>
+      <w:r>
+        <w:rPr>
+          <w:rStyle w:val="CommentTok"/>
+        </w:rPr>
+        <w:t xml:space="preserve">#load packages</w:t>
+      </w:r>
+      <w:r>
+        <w:br/>
+      </w:r>
+      <w:r>
+        <w:rPr>
+          <w:rStyle w:val="FunctionTok"/>
+        </w:rPr>
+        <w:t xml:space="preserve">library</w:t>
+      </w:r>
+      <w:r>
+        <w:rPr>
+          <w:rStyle w:val="NormalTok"/>
+        </w:rPr>
+        <w:t xml:space="preserve">(</w:t>
+      </w:r>
+      <w:r>
+        <w:rPr>
+          <w:rStyle w:val="StringTok"/>
+        </w:rPr>
+        <w:t xml:space="preserve">"readxl"</w:t>
+      </w:r>
+      <w:r>
+        <w:rPr>
+          <w:rStyle w:val="NormalTok"/>
+        </w:rPr>
+        <w:t xml:space="preserve">)</w:t>
+      </w:r>
+      <w:r>
+        <w:br/>
+      </w:r>
+      <w:r>
+        <w:rPr>
+          <w:rStyle w:val="FunctionTok"/>
+        </w:rPr>
+        <w:t xml:space="preserve">library</w:t>
+      </w:r>
+      <w:r>
+        <w:rPr>
+          <w:rStyle w:val="NormalTok"/>
+        </w:rPr>
+        <w:t xml:space="preserve">(</w:t>
+      </w:r>
+      <w:r>
+        <w:rPr>
+          <w:rStyle w:val="StringTok"/>
+        </w:rPr>
+        <w:t xml:space="preserve">"readr"</w:t>
+      </w:r>
+      <w:r>
+        <w:rPr>
+          <w:rStyle w:val="NormalTok"/>
+        </w:rPr>
+        <w:t xml:space="preserve">)</w:t>
+      </w:r>
+      <w:r>
+        <w:br/>
+      </w:r>
+      <w:r>
+        <w:rPr>
+          <w:rStyle w:val="FunctionTok"/>
+        </w:rPr>
+        <w:t xml:space="preserve">library</w:t>
+      </w:r>
+      <w:r>
+        <w:rPr>
+          <w:rStyle w:val="NormalTok"/>
+        </w:rPr>
+        <w:t xml:space="preserve">(</w:t>
+      </w:r>
+      <w:r>
+        <w:rPr>
+          <w:rStyle w:val="StringTok"/>
+        </w:rPr>
+        <w:t xml:space="preserve">"dplyr"</w:t>
+      </w:r>
+      <w:r>
+        <w:rPr>
+          <w:rStyle w:val="NormalTok"/>
+        </w:rPr>
+        <w:t xml:space="preserve">)</w:t>
+      </w:r>
+    </w:p>
+    <w:p>
+      <w:pPr>
+        <w:pStyle w:val="SourceCode"/>
+      </w:pPr>
+      <w:r>
+        <w:br/>
+      </w:r>
+      <w:r>
+        <w:rPr>
+          <w:rStyle w:val="VerbatimChar"/>
+        </w:rPr>
+        <w:t xml:space="preserve">Attaching package: 'dplyr'</w:t>
+      </w:r>
+    </w:p>
+    <w:p>
+      <w:pPr>
+        <w:pStyle w:val="SourceCode"/>
+      </w:pPr>
+      <w:r>
+        <w:rPr>
+          <w:rStyle w:val="VerbatimChar"/>
+        </w:rPr>
+        <w:t xml:space="preserve">The following objects are masked from 'package:stats':</w:t>
+      </w:r>
+      <w:r>
+        <w:br/>
+      </w:r>
+      <w:r>
+        <w:br/>
+      </w:r>
+      <w:r>
+        <w:rPr>
+          <w:rStyle w:val="VerbatimChar"/>
+        </w:rPr>
+        <w:t xml:space="preserve">    filter, lag</w:t>
+      </w:r>
+    </w:p>
+    <w:p>
+      <w:pPr>
+        <w:pStyle w:val="SourceCode"/>
+      </w:pPr>
+      <w:r>
+        <w:rPr>
+          <w:rStyle w:val="VerbatimChar"/>
+        </w:rPr>
+        <w:t xml:space="preserve">The following objects are masked from 'package:base':</w:t>
+      </w:r>
+      <w:r>
+        <w:br/>
+      </w:r>
+      <w:r>
+        <w:br/>
+      </w:r>
+      <w:r>
+        <w:rPr>
+          <w:rStyle w:val="VerbatimChar"/>
+        </w:rPr>
+        <w:t xml:space="preserve">    intersect, setdiff, setequal, union</w:t>
+      </w:r>
+    </w:p>
+    <w:p>
+      <w:pPr>
+        <w:pStyle w:val="SourceCode"/>
+      </w:pPr>
+      <w:r>
+        <w:rPr>
+          <w:rStyle w:val="FunctionTok"/>
+        </w:rPr>
+        <w:t xml:space="preserve">library</w:t>
+      </w:r>
+      <w:r>
+        <w:rPr>
+          <w:rStyle w:val="NormalTok"/>
+        </w:rPr>
+        <w:t xml:space="preserve">(</w:t>
+      </w:r>
+      <w:r>
+        <w:rPr>
+          <w:rStyle w:val="StringTok"/>
+        </w:rPr>
+        <w:t xml:space="preserve">"ggplot2"</w:t>
+      </w:r>
+      <w:r>
+        <w:rPr>
+          <w:rStyle w:val="NormalTok"/>
+        </w:rPr>
+        <w:t xml:space="preserve">)</w:t>
+      </w:r>
+      <w:r>
+        <w:br/>
+      </w:r>
+      <w:r>
+        <w:rPr>
+          <w:rStyle w:val="FunctionTok"/>
+        </w:rPr>
+        <w:t xml:space="preserve">library</w:t>
+      </w:r>
+      <w:r>
+        <w:rPr>
+          <w:rStyle w:val="NormalTok"/>
+        </w:rPr>
+        <w:t xml:space="preserve">(</w:t>
+      </w:r>
+      <w:r>
+        <w:rPr>
+          <w:rStyle w:val="StringTok"/>
+        </w:rPr>
+        <w:t xml:space="preserve">"tidyverse"</w:t>
+      </w:r>
+      <w:r>
+        <w:rPr>
+          <w:rStyle w:val="NormalTok"/>
+        </w:rPr>
+        <w:t xml:space="preserve">)</w:t>
+      </w:r>
+    </w:p>
+    <w:p>
+      <w:pPr>
+        <w:pStyle w:val="SourceCode"/>
+      </w:pPr>
+      <w:r>
+        <w:rPr>
+          <w:rStyle w:val="VerbatimChar"/>
+        </w:rPr>
+        <w:t xml:space="preserve">Warning: package 'tidyverse' was built under R version 4.4.2</w:t>
+      </w:r>
+    </w:p>
+    <w:p>
+      <w:pPr>
+        <w:pStyle w:val="SourceCode"/>
+      </w:pPr>
+      <w:r>
+        <w:rPr>
+          <w:rStyle w:val="VerbatimChar"/>
+        </w:rPr>
+        <w:t xml:space="preserve">Warning: package 'stringr' was built under R version 4.4.2</w:t>
+      </w:r>
+    </w:p>
+    <w:p>
+      <w:pPr>
+        <w:pStyle w:val="SourceCode"/>
+      </w:pPr>
+      <w:r>
+        <w:rPr>
+          <w:rStyle w:val="VerbatimChar"/>
+        </w:rPr>
+        <w:t xml:space="preserve">── Attaching core tidyverse packages ──────────────────────── tidyverse 2.0.0 ──</w:t>
+      </w:r>
+      <w:r>
+        <w:br/>
+      </w:r>
+      <w:r>
+        <w:rPr>
+          <w:rStyle w:val="VerbatimChar"/>
+        </w:rPr>
+        <w:t xml:space="preserve">✔ forcats   1.0.0     ✔ stringr   1.5.1</w:t>
+      </w:r>
+      <w:r>
+        <w:br/>
+      </w:r>
+      <w:r>
+        <w:rPr>
+          <w:rStyle w:val="VerbatimChar"/>
+        </w:rPr>
+        <w:t xml:space="preserve">✔ lubridate 1.9.3     ✔ tibble    3.2.1</w:t>
+      </w:r>
+      <w:r>
+        <w:br/>
+      </w:r>
+      <w:r>
+        <w:rPr>
+          <w:rStyle w:val="VerbatimChar"/>
+        </w:rPr>
+        <w:t xml:space="preserve">✔ purrr     1.0.2     ✔ tidyr     1.3.1</w:t>
+      </w:r>
+    </w:p>
+    <w:p>
+      <w:pPr>
+        <w:pStyle w:val="SourceCode"/>
+      </w:pPr>
+      <w:r>
+        <w:rPr>
+          <w:rStyle w:val="VerbatimChar"/>
+        </w:rPr>
+        <w:t xml:space="preserve">── Conflicts ────────────────────────────────────────── tidyverse_conflicts() ──</w:t>
+      </w:r>
+      <w:r>
+        <w:br/>
+      </w:r>
+      <w:r>
+        <w:rPr>
+          <w:rStyle w:val="VerbatimChar"/>
+        </w:rPr>
+        <w:t xml:space="preserve">✖ dplyr::filter() masks stats::filter()</w:t>
+      </w:r>
+      <w:r>
+        <w:br/>
+      </w:r>
+      <w:r>
+        <w:rPr>
+          <w:rStyle w:val="VerbatimChar"/>
+        </w:rPr>
+        <w:t xml:space="preserve">✖ dplyr::lag()    masks stats::lag()</w:t>
+      </w:r>
+      <w:r>
+        <w:br/>
+      </w:r>
+      <w:r>
+        <w:rPr>
+          <w:rStyle w:val="VerbatimChar"/>
+        </w:rPr>
+        <w:t xml:space="preserve">ℹ Use the conflicted package (&lt;http://conflicted.r-lib.org/&gt;) to force all conflicts to become errors</w:t>
+      </w:r>
+    </w:p>
+    <w:p>
+      <w:pPr>
+        <w:pStyle w:val="SourceCode"/>
+      </w:pPr>
+      <w:r>
+        <w:rPr>
+          <w:rStyle w:val="FunctionTok"/>
+        </w:rPr>
+        <w:t xml:space="preserve">library</w:t>
+      </w:r>
+      <w:r>
+        <w:rPr>
+          <w:rStyle w:val="NormalTok"/>
+        </w:rPr>
+        <w:t xml:space="preserve">(</w:t>
+      </w:r>
+      <w:r>
+        <w:rPr>
+          <w:rStyle w:val="StringTok"/>
+        </w:rPr>
+        <w:t xml:space="preserve">"here"</w:t>
+      </w:r>
+      <w:r>
+        <w:rPr>
+          <w:rStyle w:val="NormalTok"/>
+        </w:rPr>
+        <w:t xml:space="preserve">)</w:t>
+      </w:r>
+      <w:r>
+        <w:br/>
+      </w:r>
+      <w:r>
+        <w:br/>
+      </w:r>
+      <w:r>
+        <w:rPr>
+          <w:rStyle w:val="CommentTok"/>
+        </w:rPr>
+        <w:t xml:space="preserve"># follow through with the code folder to see the #variables in the data and how i selected the #variables make this data set. </w:t>
+      </w:r>
+      <w:r>
+        <w:br/>
+      </w:r>
+      <w:r>
+        <w:rPr>
+          <w:rStyle w:val="CommentTok"/>
+        </w:rPr>
+        <w:t xml:space="preserve">#location of the data</w:t>
+      </w:r>
+      <w:r>
+        <w:br/>
+      </w:r>
+      <w:r>
+        <w:rPr>
+          <w:rStyle w:val="NormalTok"/>
+        </w:rPr>
+        <w:t xml:space="preserve">data_location </w:t>
+      </w:r>
+      <w:r>
+        <w:rPr>
+          <w:rStyle w:val="OtherTok"/>
+        </w:rPr>
+        <w:t xml:space="preserve">&lt;-</w:t>
+      </w:r>
+      <w:r>
+        <w:rPr>
+          <w:rStyle w:val="NormalTok"/>
+        </w:rPr>
+        <w:t xml:space="preserve"> here</w:t>
+      </w:r>
+      <w:r>
+        <w:rPr>
+          <w:rStyle w:val="SpecialCharTok"/>
+        </w:rPr>
+        <w:t xml:space="preserve">::</w:t>
+      </w:r>
+      <w:r>
+        <w:rPr>
+          <w:rStyle w:val="FunctionTok"/>
+        </w:rPr>
+        <w:t xml:space="preserve">here</w:t>
+      </w:r>
+      <w:r>
+        <w:rPr>
+          <w:rStyle w:val="NormalTok"/>
+        </w:rPr>
+        <w:t xml:space="preserve">(</w:t>
+      </w:r>
+      <w:r>
+        <w:rPr>
+          <w:rStyle w:val="StringTok"/>
+        </w:rPr>
+        <w:t xml:space="preserve">"data"</w:t>
+      </w:r>
+      <w:r>
+        <w:rPr>
+          <w:rStyle w:val="NormalTok"/>
+        </w:rPr>
+        <w:t xml:space="preserve">,</w:t>
+      </w:r>
+      <w:r>
+        <w:rPr>
+          <w:rStyle w:val="StringTok"/>
+        </w:rPr>
+        <w:t xml:space="preserve">"processed-data"</w:t>
+      </w:r>
+      <w:r>
+        <w:rPr>
+          <w:rStyle w:val="NormalTok"/>
+        </w:rPr>
+        <w:t xml:space="preserve">,</w:t>
+      </w:r>
+      <w:r>
+        <w:rPr>
+          <w:rStyle w:val="StringTok"/>
+        </w:rPr>
+        <w:t xml:space="preserve">"Tb_immune_data.rds"</w:t>
+      </w:r>
+      <w:r>
+        <w:rPr>
+          <w:rStyle w:val="NormalTok"/>
+        </w:rPr>
+        <w:t xml:space="preserve">)</w:t>
+      </w:r>
+      <w:r>
+        <w:br/>
+      </w:r>
+      <w:r>
+        <w:br/>
+      </w:r>
+      <w:r>
+        <w:rPr>
+          <w:rStyle w:val="CommentTok"/>
+        </w:rPr>
+        <w:t xml:space="preserve">#loading the data</w:t>
+      </w:r>
+      <w:r>
+        <w:br/>
+      </w:r>
+      <w:r>
+        <w:rPr>
+          <w:rStyle w:val="NormalTok"/>
+        </w:rPr>
+        <w:t xml:space="preserve">data</w:t>
+      </w:r>
+      <w:r>
+        <w:rPr>
+          <w:rStyle w:val="OtherTok"/>
+        </w:rPr>
+        <w:t xml:space="preserve">&lt;-</w:t>
+      </w:r>
+      <w:r>
+        <w:rPr>
+          <w:rStyle w:val="NormalTok"/>
+        </w:rPr>
+        <w:t xml:space="preserve"> </w:t>
+      </w:r>
+      <w:r>
+        <w:rPr>
+          <w:rStyle w:val="FunctionTok"/>
+        </w:rPr>
+        <w:t xml:space="preserve">read_rds</w:t>
+      </w:r>
+      <w:r>
+        <w:rPr>
+          <w:rStyle w:val="NormalTok"/>
+        </w:rPr>
+        <w:t xml:space="preserve">(data_location)</w:t>
+      </w:r>
+      <w:r>
+        <w:br/>
+      </w:r>
+      <w:r>
+        <w:br/>
+      </w:r>
+      <w:r>
+        <w:rPr>
+          <w:rStyle w:val="CommentTok"/>
+        </w:rPr>
+        <w:t xml:space="preserve">#summary of the data</w:t>
+      </w:r>
+      <w:r>
+        <w:br/>
+      </w:r>
+      <w:r>
+        <w:rPr>
+          <w:rStyle w:val="FunctionTok"/>
+        </w:rPr>
+        <w:t xml:space="preserve">summary</w:t>
+      </w:r>
+      <w:r>
+        <w:rPr>
+          <w:rStyle w:val="NormalTok"/>
+        </w:rPr>
+        <w:t xml:space="preserve">(data)</w:t>
+      </w:r>
+    </w:p>
+    <w:p>
+      <w:pPr>
+        <w:pStyle w:val="SourceCode"/>
+      </w:pPr>
+      <w:r>
+        <w:rPr>
+          <w:rStyle w:val="VerbatimChar"/>
+        </w:rPr>
+        <w:t xml:space="preserve">       ID            Sex            Participant age      BMI       </w:t>
+      </w:r>
+      <w:r>
+        <w:br/>
+      </w:r>
+      <w:r>
+        <w:rPr>
+          <w:rStyle w:val="VerbatimChar"/>
+        </w:rPr>
+        <w:t xml:space="preserve"> Min.   :50004   Length:61          Min.   :17.00   Min.   :15.55  </w:t>
+      </w:r>
+      <w:r>
+        <w:br/>
+      </w:r>
+      <w:r>
+        <w:rPr>
+          <w:rStyle w:val="VerbatimChar"/>
+        </w:rPr>
+        <w:t xml:space="preserve"> 1st Qu.:50020   Class :character   1st Qu.:23.00   1st Qu.:18.09  </w:t>
+      </w:r>
+      <w:r>
+        <w:br/>
+      </w:r>
+      <w:r>
+        <w:rPr>
+          <w:rStyle w:val="VerbatimChar"/>
+        </w:rPr>
+        <w:t xml:space="preserve"> Median :50035   Mode  :character   Median :28.00   Median :19.25  </w:t>
+      </w:r>
+      <w:r>
+        <w:br/>
+      </w:r>
+      <w:r>
+        <w:rPr>
+          <w:rStyle w:val="VerbatimChar"/>
+        </w:rPr>
+        <w:t xml:space="preserve"> Mean   :50035                      Mean   :30.02   Mean   :19.83  </w:t>
+      </w:r>
+      <w:r>
+        <w:br/>
+      </w:r>
+      <w:r>
+        <w:rPr>
+          <w:rStyle w:val="VerbatimChar"/>
+        </w:rPr>
+        <w:t xml:space="preserve"> 3rd Qu.:50050                      3rd Qu.:35.00   3rd Qu.:21.47  </w:t>
+      </w:r>
+      <w:r>
+        <w:br/>
+      </w:r>
+      <w:r>
+        <w:rPr>
+          <w:rStyle w:val="VerbatimChar"/>
+        </w:rPr>
+        <w:t xml:space="preserve"> Max.   :50067                      Max.   :70.00   Max.   :28.15  </w:t>
+      </w:r>
+      <w:r>
+        <w:br/>
+      </w:r>
+      <w:r>
+        <w:rPr>
+          <w:rStyle w:val="VerbatimChar"/>
+        </w:rPr>
+        <w:t xml:space="preserve">                                    NA's   :1       NA's   :1      </w:t>
+      </w:r>
+      <w:r>
+        <w:br/>
+      </w:r>
+      <w:r>
+        <w:rPr>
+          <w:rStyle w:val="VerbatimChar"/>
+        </w:rPr>
+        <w:t xml:space="preserve">      Dose         Fat in kg            CD4+        </w:t>
+      </w:r>
+      <w:r>
+        <w:br/>
+      </w:r>
+      <w:r>
+        <w:rPr>
+          <w:rStyle w:val="VerbatimChar"/>
+        </w:rPr>
+        <w:t xml:space="preserve"> Min.   :29.61   Min.   :-96.640   Min.   :  8.636  </w:t>
+      </w:r>
+      <w:r>
+        <w:br/>
+      </w:r>
+      <w:r>
+        <w:rPr>
+          <w:rStyle w:val="VerbatimChar"/>
+        </w:rPr>
+        <w:t xml:space="preserve"> 1st Qu.:29.99   1st Qu.:  3.554   1st Qu.:185.006  </w:t>
+      </w:r>
+      <w:r>
+        <w:br/>
+      </w:r>
+      <w:r>
+        <w:rPr>
+          <w:rStyle w:val="VerbatimChar"/>
+        </w:rPr>
+        <w:t xml:space="preserve"> Median :30.00   Median :  8.704   Median :317.941  </w:t>
+      </w:r>
+      <w:r>
+        <w:br/>
+      </w:r>
+      <w:r>
+        <w:rPr>
+          <w:rStyle w:val="VerbatimChar"/>
+        </w:rPr>
+        <w:t xml:space="preserve"> Mean   :29.99   Mean   :  9.615   Mean   :337.364  </w:t>
+      </w:r>
+      <w:r>
+        <w:br/>
+      </w:r>
+      <w:r>
+        <w:rPr>
+          <w:rStyle w:val="VerbatimChar"/>
+        </w:rPr>
+        <w:t xml:space="preserve"> 3rd Qu.:30.00   3rd Qu.: 13.364   3rd Qu.:484.889  </w:t>
+      </w:r>
+      <w:r>
+        <w:br/>
+      </w:r>
+      <w:r>
+        <w:rPr>
+          <w:rStyle w:val="VerbatimChar"/>
+        </w:rPr>
+        <w:t xml:space="preserve"> Max.   :30.15   Max.   : 80.979   Max.   :785.896  </w:t>
+      </w:r>
+      <w:r>
+        <w:br/>
+      </w:r>
+      <w:r>
+        <w:rPr>
+          <w:rStyle w:val="VerbatimChar"/>
+        </w:rPr>
+        <w:t xml:space="preserve"> NA's   :1       NA's   :1         NA's   :1        </w:t>
+      </w:r>
+      <w:r>
+        <w:br/>
+      </w:r>
+      <w:r>
+        <w:rPr>
+          <w:rStyle w:val="VerbatimChar"/>
+        </w:rPr>
+        <w:t xml:space="preserve"> CD4 Immune activation count</w:t>
+      </w:r>
+      <w:r>
+        <w:br/>
+      </w:r>
+      <w:r>
+        <w:rPr>
+          <w:rStyle w:val="VerbatimChar"/>
+        </w:rPr>
+        <w:t xml:space="preserve"> Min.   :   84.0            </w:t>
+      </w:r>
+      <w:r>
+        <w:br/>
+      </w:r>
+      <w:r>
+        <w:rPr>
+          <w:rStyle w:val="VerbatimChar"/>
+        </w:rPr>
+        <w:t xml:space="preserve"> 1st Qu.:  914.8            </w:t>
+      </w:r>
+      <w:r>
+        <w:br/>
+      </w:r>
+      <w:r>
+        <w:rPr>
+          <w:rStyle w:val="VerbatimChar"/>
+        </w:rPr>
+        <w:t xml:space="preserve"> Median : 1384.5            </w:t>
+      </w:r>
+      <w:r>
+        <w:br/>
+      </w:r>
+      <w:r>
+        <w:rPr>
+          <w:rStyle w:val="VerbatimChar"/>
+        </w:rPr>
+        <w:t xml:space="preserve"> Mean   : 1948.1            </w:t>
+      </w:r>
+      <w:r>
+        <w:br/>
+      </w:r>
+      <w:r>
+        <w:rPr>
+          <w:rStyle w:val="VerbatimChar"/>
+        </w:rPr>
+        <w:t xml:space="preserve"> 3rd Qu.: 2057.5            </w:t>
+      </w:r>
+      <w:r>
+        <w:br/>
+      </w:r>
+      <w:r>
+        <w:rPr>
+          <w:rStyle w:val="VerbatimChar"/>
+        </w:rPr>
+        <w:t xml:space="preserve"> Max.   :17872.0            </w:t>
+      </w:r>
+      <w:r>
+        <w:br/>
+      </w:r>
+      <w:r>
+        <w:rPr>
+          <w:rStyle w:val="VerbatimChar"/>
+        </w:rPr>
+        <w:t xml:space="preserve"> NA's   :1                  </w:t>
+      </w:r>
+    </w:p>
+    <w:p>
+      <w:pPr>
+        <w:pStyle w:val="FirstParagraph"/>
+      </w:pPr>
+      <w:r>
+        <w:t xml:space="preserve">Proposed Analysis Method</w:t>
+      </w:r>
+    </w:p>
+    <w:p>
+      <w:pPr>
+        <w:pStyle w:val="BodyText"/>
+      </w:pPr>
+      <w:r>
+        <w:t xml:space="preserve">• Compare immune activation levels between males and females</w:t>
+      </w:r>
+    </w:p>
+    <w:p>
+      <w:pPr>
+        <w:pStyle w:val="BodyText"/>
+      </w:pPr>
+      <w:r>
+        <w:t xml:space="preserve">• Correlate immune markers with disease severity measures/Correlation between activation levels and disease severity</w:t>
+      </w:r>
+    </w:p>
+    <w:p>
+      <w:pPr>
+        <w:pStyle w:val="BodyText"/>
+      </w:pPr>
+      <w:r>
+        <w:t xml:space="preserve">• Use linear regression to analyze relationships between variables</w:t>
+      </w:r>
+    </w:p>
+    <w:p>
+      <w:pPr>
+        <w:pStyle w:val="BodyText"/>
+      </w:pPr>
+      <w:r>
+        <w:t xml:space="preserve">• Control for potential confounding factors</w:t>
+      </w:r>
+    </w:p>
+    <w:p>
+      <w:pPr>
+        <w:pStyle w:val="BodyText"/>
+      </w:pPr>
+      <w:r>
+        <w:t xml:space="preserve">These are some of our Expected Outcomes.</w:t>
+      </w:r>
+    </w:p>
+    <w:p>
+      <w:pPr>
+        <w:pStyle w:val="BodyText"/>
+      </w:pPr>
+      <w:r>
+        <w:t xml:space="preserve">• Check and Identify any sex-based differences in immune response.</w:t>
+      </w:r>
+    </w:p>
+    <w:p>
+      <w:pPr>
+        <w:pStyle w:val="BodyText"/>
+      </w:pPr>
+      <w:r>
+        <w:t xml:space="preserve">• Quantify the relationship between immune activation and disease severity.</w:t>
+      </w:r>
+    </w:p>
+    <w:p>
+      <w:pPr>
+        <w:pStyle w:val="BodyText"/>
+      </w:pPr>
+      <w:r>
+        <w:t xml:space="preserve">• Propose any insights for sex-specific treatment approaches</w:t>
       </w:r>
     </w:p>
     <w:p>
@@ -456,8 +1393,8 @@
       </w:pPr>
       <w:r>
         <w:rPr>
+          <w:iCs/>
           <w:i/>
-          <w:iCs/>
         </w:rPr>
         <w:t xml:space="preserve">Provide enough background on your topic that others can understand the why and how of your analysis</w:t>
       </w:r>
@@ -472,18 +1409,6 @@
         <w:t xml:space="preserve">2.2 Description of data and data source</w:t>
       </w:r>
     </w:p>
-    <w:p>
-      <w:pPr>
-        <w:pStyle w:val="FirstParagraph"/>
-      </w:pPr>
-      <w:r>
-        <w:rPr>
-          <w:i/>
-          <w:iCs/>
-        </w:rPr>
-        <w:t xml:space="preserve">Describe what the data is, what it contains, where it is from, etc. Eventually this might be part of a methods section.</w:t>
-      </w:r>
-    </w:p>
     <w:bookmarkEnd w:id="24"/>
     <w:bookmarkStart w:id="25" w:name="questionshypotheses-to-be-addressed"/>
     <w:p>
@@ -500,8 +1425,8 @@
       </w:pPr>
       <w:r>
         <w:rPr>
+          <w:iCs/>
           <w:i/>
-          <w:iCs/>
         </w:rPr>
         <w:t xml:space="preserve">State the research questions you plan to answer with this analysis.</w:t>
       </w:r>
@@ -553,8 +1478,8 @@
       </w:pPr>
       <w:r>
         <w:rPr>
+          <w:iCs/>
           <w:i/>
-          <w:iCs/>
         </w:rPr>
         <w:t xml:space="preserve">Describe your methods. That should describe the data, the cleaning processes, and the analysis approaches. You might want to provide a shorter description here and all the details in the supplement.</w:t>
       </w:r>
@@ -618,8 +1543,9 @@
       <w:tblPr>
         <w:tblStyle w:val="Table"/>
         <w:tblW w:type="pct" w:w="5000"/>
+        <w:tblLook w:firstRow="0" w:lastRow="0" w:firstColumn="0" w:lastColumn="0" w:noHBand="0" w:noVBand="0" w:val="0000"/>
+        <w:jc w:val="start"/>
         <w:tblLayout w:type="fixed"/>
-        <w:tblLook w:firstRow="0" w:lastRow="0" w:firstColumn="0" w:lastColumn="0" w:noHBand="0" w:noVBand="0" w:val="0000"/>
       </w:tblPr>
       <w:tblGrid>
         <w:gridCol w:w="7920"/>
@@ -709,8 +1635,8 @@
       </w:pPr>
       <w:r>
         <w:rPr>
+          <w:iCs/>
           <w:i/>
-          <w:iCs/>
         </w:rPr>
         <w:t xml:space="preserve">As applicable, explain where and how you got the data. If you directly import the data from an online source, you can combine this section with the next.</w:t>
       </w:r>
@@ -731,8 +1657,8 @@
       </w:pPr>
       <w:r>
         <w:rPr>
+          <w:iCs/>
           <w:i/>
-          <w:iCs/>
         </w:rPr>
         <w:t xml:space="preserve">Write code that reads in the file and cleans it so it’s ready for analysis. Since this will be fairly long code for most datasets, it might be a good idea to have it in one or several R scripts. If that is the case, explain here briefly what kind of cleaning/processing you do, and provide more details and well documented code somewhere (e.g. as supplement in a paper). All materials, including files that contain code, should be commented well so everyone can follow along.</w:t>
       </w:r>
@@ -753,8 +1679,8 @@
       </w:pPr>
       <w:r>
         <w:rPr>
+          <w:iCs/>
           <w:i/>
-          <w:iCs/>
         </w:rPr>
         <w:t xml:space="preserve">Explain anything related to your statistical analyses.</w:t>
       </w:r>
@@ -790,8 +1716,8 @@
       </w:pPr>
       <w:r>
         <w:rPr>
+          <w:iCs/>
           <w:i/>
-          <w:iCs/>
         </w:rPr>
         <w:t xml:space="preserve">Use a combination of text/tables/figures to explore and describe your data. Show the most important descriptive results here. Additional ones should go in the supplement. Even more can be in the R and Quarto files that are part of your project.</w:t>
       </w:r>
@@ -827,39 +1753,39 @@
       </w:r>
       <w:r>
         <w:rPr>
+          <w:bCs/>
           <w:b/>
+        </w:rPr>
+        <w:t xml:space="preserve">relative</w:t>
+      </w:r>
+      <w:r>
+        <w:t xml:space="preserve"> </w:t>
+      </w:r>
+      <w:r>
+        <w:t xml:space="preserve">path using the</w:t>
+      </w:r>
+      <w:r>
+        <w:t xml:space="preserve"> </w:t>
+      </w:r>
+      <w:r>
+        <w:rPr>
+          <w:rStyle w:val="VerbatimChar"/>
+        </w:rPr>
+        <w:t xml:space="preserve">../../</w:t>
+      </w:r>
+      <w:r>
+        <w:t xml:space="preserve"> </w:t>
+      </w:r>
+      <w:r>
+        <w:t xml:space="preserve">notation. (Two dots means a folder up). You never want to specify an</w:t>
+      </w:r>
+      <w:r>
+        <w:t xml:space="preserve"> </w:t>
+      </w:r>
+      <w:r>
+        <w:rPr>
           <w:bCs/>
-        </w:rPr>
-        <w:t xml:space="preserve">relative</w:t>
-      </w:r>
-      <w:r>
-        <w:t xml:space="preserve"> </w:t>
-      </w:r>
-      <w:r>
-        <w:t xml:space="preserve">path using the</w:t>
-      </w:r>
-      <w:r>
-        <w:t xml:space="preserve"> </w:t>
-      </w:r>
-      <w:r>
-        <w:rPr>
-          <w:rStyle w:val="VerbatimChar"/>
-        </w:rPr>
-        <w:t xml:space="preserve">../../</w:t>
-      </w:r>
-      <w:r>
-        <w:t xml:space="preserve"> </w:t>
-      </w:r>
-      <w:r>
-        <w:t xml:space="preserve">notation. (Two dots means a folder up). You never want to specify an</w:t>
-      </w:r>
-      <w:r>
-        <w:t xml:space="preserve"> </w:t>
-      </w:r>
-      <w:r>
-        <w:rPr>
           <w:b/>
-          <w:bCs/>
         </w:rPr>
         <w:t xml:space="preserve">absolute</w:t>
       </w:r>
@@ -919,8 +1845,9 @@
       <w:tblPr>
         <w:tblStyle w:val="Table"/>
         <w:tblW w:type="pct" w:w="5000"/>
+        <w:tblLook w:firstRow="0" w:lastRow="0" w:firstColumn="0" w:lastColumn="0" w:noHBand="0" w:noVBand="0" w:val="0000"/>
+        <w:jc w:val="start"/>
         <w:tblLayout w:type="fixed"/>
-        <w:tblLook w:firstRow="0" w:lastRow="0" w:firstColumn="0" w:lastColumn="0" w:noHBand="0" w:noVBand="0" w:val="0000"/>
       </w:tblPr>
       <w:tblGrid>
         <w:gridCol w:w="7920"/>
@@ -946,8 +1873,9 @@
             <w:tblPr>
               <w:tblStyle w:val="Table"/>
               <w:tblW w:type="pct" w:w="5000"/>
+              <w:tblLook w:firstRow="1" w:lastRow="0" w:firstColumn="0" w:lastColumn="0" w:noHBand="0" w:noVBand="0" w:val="0020"/>
+              <w:jc w:val="start"/>
               <w:tblLayout w:type="fixed"/>
-              <w:tblLook w:firstRow="1" w:lastRow="0" w:firstColumn="0" w:lastColumn="0" w:noHBand="0" w:noVBand="0" w:val="0020"/>
             </w:tblPr>
             <w:tblGrid>
               <w:gridCol w:w="408"/>
@@ -968,7 +1896,7 @@
             </w:tblGrid>
             <w:tr>
               <w:trPr>
-                <w:tblHeader w:val="on"/>
+                <w:tblHeader w:val="true"/>
               </w:trPr>
               <w:tc>
                 <w:tcPr/>
@@ -1779,50 +2707,50 @@
       </w:pPr>
       <w:r>
         <w:rPr>
+          <w:iCs/>
           <w:i/>
+        </w:rPr>
+        <w:t xml:space="preserve">To get some further insight into your data, if reasonable you could compute simple statistics (e.g. simple models with 1 predictor) to look for associations between your outcome(s) and each individual predictor variable. Though note that unless you pre-specified the outcome and main exposure, any</w:t>
+      </w:r>
+      <w:r>
+        <w:rPr>
           <w:iCs/>
-        </w:rPr>
-        <w:t xml:space="preserve">To get some further insight into your data, if reasonable you could compute simple statistics (e.g. simple models with 1 predictor) to look for associations between your outcome(s) and each individual predictor variable. Though note that unless you pre-specified the outcome and main exposure, any</w:t>
-      </w:r>
-      <w:r>
-        <w:rPr>
           <w:i/>
+        </w:rPr>
+        <w:t xml:space="preserve"> </w:t>
+      </w:r>
+      <w:r>
+        <w:rPr>
           <w:iCs/>
-        </w:rPr>
-        <w:t xml:space="preserve"> </w:t>
-      </w:r>
-      <w:r>
-        <w:rPr>
           <w:i/>
+        </w:rPr>
+        <w:t xml:space="preserve">“</w:t>
+      </w:r>
+      <w:r>
+        <w:rPr>
           <w:iCs/>
-        </w:rPr>
-        <w:t xml:space="preserve">“</w:t>
-      </w:r>
-      <w:r>
-        <w:rPr>
           <w:i/>
+        </w:rPr>
+        <w:t xml:space="preserve">p&lt;0.05 means statistical significance</w:t>
+      </w:r>
+      <w:r>
+        <w:rPr>
           <w:iCs/>
-        </w:rPr>
-        <w:t xml:space="preserve">p&lt;0.05 means statistical significance</w:t>
-      </w:r>
-      <w:r>
-        <w:rPr>
           <w:i/>
+        </w:rPr>
+        <w:t xml:space="preserve">”</w:t>
+      </w:r>
+      <w:r>
+        <w:rPr>
           <w:iCs/>
-        </w:rPr>
-        <w:t xml:space="preserve">”</w:t>
-      </w:r>
-      <w:r>
-        <w:rPr>
           <w:i/>
+        </w:rPr>
+        <w:t xml:space="preserve"> </w:t>
+      </w:r>
+      <w:r>
+        <w:rPr>
           <w:iCs/>
-        </w:rPr>
-        <w:t xml:space="preserve"> </w:t>
-      </w:r>
-      <w:r>
-        <w:rPr>
           <w:i/>
-          <w:iCs/>
         </w:rPr>
         <w:t xml:space="preserve">interpretation is not valid.</w:t>
       </w:r>
@@ -1850,8 +2778,9 @@
       <w:tblPr>
         <w:tblStyle w:val="Table"/>
         <w:tblW w:type="pct" w:w="5000"/>
+        <w:tblLook w:firstRow="0" w:lastRow="0" w:firstColumn="0" w:lastColumn="0" w:noHBand="0" w:noVBand="0" w:val="0000"/>
+        <w:jc w:val="start"/>
         <w:tblLayout w:type="fixed"/>
-        <w:tblLook w:firstRow="0" w:lastRow="0" w:firstColumn="0" w:lastColumn="0" w:noHBand="0" w:noVBand="0" w:val="0000"/>
       </w:tblPr>
       <w:tblGrid>
         <w:gridCol w:w="7920"/>
@@ -1941,8 +2870,8 @@
       </w:pPr>
       <w:r>
         <w:rPr>
+          <w:iCs/>
           <w:i/>
-          <w:iCs/>
         </w:rPr>
         <w:t xml:space="preserve">Use one or several suitable statistical/machine learning methods to analyze your data and to produce meaningful figures, tables, etc. This might again be code that is best placed in one or several separate R scripts that need to be well documented. You want the code to produce figures and data ready for display as tables, and save those. Then you load them here.</w:t>
       </w:r>
@@ -1976,8 +2905,9 @@
       <w:tblPr>
         <w:tblStyle w:val="Table"/>
         <w:tblW w:type="pct" w:w="5000"/>
+        <w:tblLook w:firstRow="0" w:lastRow="0" w:firstColumn="0" w:lastColumn="0" w:noHBand="0" w:noVBand="0" w:val="0000"/>
+        <w:jc w:val="start"/>
         <w:tblLayout w:type="fixed"/>
-        <w:tblLook w:firstRow="0" w:lastRow="0" w:firstColumn="0" w:lastColumn="0" w:noHBand="0" w:noVBand="0" w:val="0000"/>
       </w:tblPr>
       <w:tblGrid>
         <w:gridCol w:w="7920"/>
@@ -2004,6 +2934,7 @@
               <w:tblStyle w:val="Table"/>
               <w:tblW w:type="auto" w:w="0"/>
               <w:tblLook w:firstRow="1" w:lastRow="0" w:firstColumn="0" w:lastColumn="0" w:noHBand="0" w:noVBand="0" w:val="0020"/>
+              <w:jc w:val="start"/>
             </w:tblPr>
             <w:tblGrid>
               <w:gridCol w:w="1584"/>
@@ -2014,7 +2945,7 @@
             </w:tblGrid>
             <w:tr>
               <w:trPr>
-                <w:tblHeader w:val="on"/>
+                <w:tblHeader w:val="true"/>
               </w:trPr>
               <w:tc>
                 <w:tcPr/>
@@ -2387,8 +3318,8 @@
       </w:pPr>
       <w:r>
         <w:rPr>
+          <w:iCs/>
           <w:i/>
-          <w:iCs/>
         </w:rPr>
         <w:t xml:space="preserve">Summarize what you did, what you found and what it means.</w:t>
       </w:r>
@@ -2409,8 +3340,8 @@
       </w:pPr>
       <w:r>
         <w:rPr>
+          <w:iCs/>
           <w:i/>
-          <w:iCs/>
         </w:rPr>
         <w:t xml:space="preserve">Discuss what you perceive as strengths and limitations of your analysis.</w:t>
       </w:r>
@@ -2431,20 +3362,20 @@
       </w:pPr>
       <w:r>
         <w:rPr>
+          <w:iCs/>
           <w:i/>
+        </w:rPr>
+        <w:t xml:space="preserve">What are the main take-home messages?</w:t>
+      </w:r>
+    </w:p>
+    <w:p>
+      <w:pPr>
+        <w:pStyle w:val="BodyText"/>
+      </w:pPr>
+      <w:r>
+        <w:rPr>
           <w:iCs/>
-        </w:rPr>
-        <w:t xml:space="preserve">What are the main take-home messages?</w:t>
-      </w:r>
-    </w:p>
-    <w:p>
-      <w:pPr>
-        <w:pStyle w:val="BodyText"/>
-      </w:pPr>
-      <w:r>
-        <w:rPr>
           <w:i/>
-          <w:iCs/>
         </w:rPr>
         <w:t xml:space="preserve">Include citations in your Rmd file using bibtex, the list of references will automatically be placed at the end</w:t>
       </w:r>
@@ -2651,8 +3582,8 @@
       </w:r>
       <w:r>
         <w:rPr>
+          <w:iCs/>
           <w:i/>
-          <w:iCs/>
         </w:rPr>
         <w:t xml:space="preserve">Open forum infectious diseases</w:t>
       </w:r>
@@ -2697,8 +3628,8 @@
       </w:r>
       <w:r>
         <w:rPr>
+          <w:iCs/>
           <w:i/>
-          <w:iCs/>
         </w:rPr>
         <w:t xml:space="preserve">Proceedings. Biological sciences</w:t>
       </w:r>
@@ -2767,8 +3698,8 @@
       </w:r>
       <w:r>
         <w:rPr>
+          <w:iCs/>
           <w:i/>
-          <w:iCs/>
         </w:rPr>
         <w:t xml:space="preserve">Science (New York, N.Y.)</w:t>
       </w:r>
@@ -2813,14 +3744,14 @@
 <file path=word/numbering.xml><?xml version="1.0" encoding="utf-8"?>
 <w:numbering xmlns:w="http://schemas.openxmlformats.org/wordprocessingml/2006/main">
   <w:abstractNum w:abstractNumId="990">
-    <w:nsid w:val="0000A990"/>
+    <w:nsid w:val="A990"/>
     <w:multiLevelType w:val="multilevel"/>
     <w:lvl w:ilvl="0">
       <w:numFmt w:val="bullet"/>
       <w:lvlText w:val=" "/>
       <w:lvlJc w:val="left"/>
       <w:pPr>
-        <w:ind w:left="720" w:hanging="360"/>
+        <w:ind w:left="720" w:hanging="480"/>
       </w:pPr>
     </w:lvl>
     <w:lvl w:ilvl="1">
@@ -2828,7 +3759,7 @@
       <w:lvlText w:val=" "/>
       <w:lvlJc w:val="left"/>
       <w:pPr>
-        <w:ind w:left="1440" w:hanging="360"/>
+        <w:ind w:left="1440" w:hanging="480"/>
       </w:pPr>
     </w:lvl>
     <w:lvl w:ilvl="2">
@@ -2836,7 +3767,7 @@
       <w:lvlText w:val=" "/>
       <w:lvlJc w:val="left"/>
       <w:pPr>
-        <w:ind w:left="2160" w:hanging="360"/>
+        <w:ind w:left="2160" w:hanging="480"/>
       </w:pPr>
     </w:lvl>
     <w:lvl w:ilvl="3">
@@ -2844,7 +3775,7 @@
       <w:lvlText w:val=" "/>
       <w:lvlJc w:val="left"/>
       <w:pPr>
-        <w:ind w:left="2880" w:hanging="360"/>
+        <w:ind w:left="2880" w:hanging="480"/>
       </w:pPr>
     </w:lvl>
     <w:lvl w:ilvl="4">
@@ -2852,7 +3783,7 @@
       <w:lvlText w:val=" "/>
       <w:lvlJc w:val="left"/>
       <w:pPr>
-        <w:ind w:left="3600" w:hanging="360"/>
+        <w:ind w:left="3600" w:hanging="480"/>
       </w:pPr>
     </w:lvl>
     <w:lvl w:ilvl="5">
@@ -2860,7 +3791,7 @@
       <w:lvlText w:val=" "/>
       <w:lvlJc w:val="left"/>
       <w:pPr>
-        <w:ind w:left="4320" w:hanging="360"/>
+        <w:ind w:left="4320" w:hanging="480"/>
       </w:pPr>
     </w:lvl>
     <w:lvl w:ilvl="6">
@@ -2868,7 +3799,7 @@
       <w:lvlText w:val=" "/>
       <w:lvlJc w:val="left"/>
       <w:pPr>
-        <w:ind w:left="5040" w:hanging="360"/>
+        <w:ind w:left="5040" w:hanging="480"/>
       </w:pPr>
     </w:lvl>
     <w:lvl w:ilvl="7">
@@ -2876,7 +3807,7 @@
       <w:lvlText w:val=" "/>
       <w:lvlJc w:val="left"/>
       <w:pPr>
-        <w:ind w:left="5760" w:hanging="360"/>
+        <w:ind w:left="5760" w:hanging="480"/>
       </w:pPr>
     </w:lvl>
     <w:lvl w:ilvl="8">
@@ -2884,115 +3815,88 @@
       <w:lvlText w:val=" "/>
       <w:lvlJc w:val="left"/>
       <w:pPr>
-        <w:ind w:left="6480" w:hanging="360"/>
+        <w:ind w:left="6480" w:hanging="480"/>
       </w:pPr>
     </w:lvl>
   </w:abstractNum>
   <w:abstractNum w:abstractNumId="991">
-    <w:nsid w:val="0000A991"/>
+    <w:nsid w:val="A991"/>
     <w:multiLevelType w:val="multilevel"/>
     <w:lvl w:ilvl="0">
       <w:numFmt w:val="bullet"/>
-      <w:lvlText w:val=""/>
+      <w:lvlText w:val="•"/>
       <w:lvlJc w:val="left"/>
       <w:pPr>
-        <w:ind w:left="720" w:hanging="360"/>
-      </w:pPr>
-      <w:rPr>
-        <w:rFonts w:ascii="Symbol" w:hAnsi="Symbol" w:cs="Symbol" w:hint="default"/>
-      </w:rPr>
+        <w:ind w:left="720" w:hanging="480"/>
+      </w:pPr>
     </w:lvl>
     <w:lvl w:ilvl="1">
       <w:numFmt w:val="bullet"/>
-      <w:lvlText w:val="o"/>
+      <w:lvlText w:val="–"/>
       <w:lvlJc w:val="left"/>
       <w:pPr>
-        <w:ind w:left="1440" w:hanging="360"/>
-      </w:pPr>
-      <w:rPr>
-        <w:rFonts w:ascii="Courier New" w:hAnsi="Courier New" w:cs="Courier New" w:hint="default"/>
-      </w:rPr>
+        <w:ind w:left="1440" w:hanging="480"/>
+      </w:pPr>
     </w:lvl>
     <w:lvl w:ilvl="2">
       <w:numFmt w:val="bullet"/>
-      <w:lvlText w:val=""/>
+      <w:lvlText w:val="•"/>
       <w:lvlJc w:val="left"/>
       <w:pPr>
-        <w:ind w:left="2160" w:hanging="360"/>
-      </w:pPr>
-      <w:rPr>
-        <w:rFonts w:ascii="Wingdings" w:hAnsi="Wingdings" w:cs="Wingdings" w:hint="default"/>
-      </w:rPr>
+        <w:ind w:left="2160" w:hanging="480"/>
+      </w:pPr>
     </w:lvl>
     <w:lvl w:ilvl="3">
       <w:numFmt w:val="bullet"/>
-      <w:lvlText w:val=""/>
+      <w:lvlText w:val="–"/>
       <w:lvlJc w:val="left"/>
       <w:pPr>
-        <w:ind w:left="2880" w:hanging="360"/>
-      </w:pPr>
-      <w:rPr>
-        <w:rFonts w:ascii="Symbol" w:hAnsi="Symbol" w:cs="Symbol" w:hint="default"/>
-      </w:rPr>
+        <w:ind w:left="2880" w:hanging="480"/>
+      </w:pPr>
     </w:lvl>
     <w:lvl w:ilvl="4">
       <w:numFmt w:val="bullet"/>
-      <w:lvlText w:val="o"/>
+      <w:lvlText w:val="•"/>
       <w:lvlJc w:val="left"/>
       <w:pPr>
-        <w:ind w:left="3600" w:hanging="360"/>
-      </w:pPr>
-      <w:rPr>
-        <w:rFonts w:ascii="Courier New" w:hAnsi="Courier New" w:cs="Courier New" w:hint="default"/>
-      </w:rPr>
+        <w:ind w:left="3600" w:hanging="480"/>
+      </w:pPr>
     </w:lvl>
     <w:lvl w:ilvl="5">
       <w:numFmt w:val="bullet"/>
-      <w:lvlText w:val=""/>
+      <w:lvlText w:val="–"/>
       <w:lvlJc w:val="left"/>
       <w:pPr>
-        <w:ind w:left="4320" w:hanging="360"/>
-      </w:pPr>
-      <w:rPr>
-        <w:rFonts w:ascii="Wingdings" w:hAnsi="Wingdings" w:cs="Wingdings" w:hint="default"/>
-      </w:rPr>
+        <w:ind w:left="4320" w:hanging="480"/>
+      </w:pPr>
     </w:lvl>
     <w:lvl w:ilvl="6">
       <w:numFmt w:val="bullet"/>
-      <w:lvlText w:val=""/>
+      <w:lvlText w:val="•"/>
       <w:lvlJc w:val="left"/>
       <w:pPr>
-        <w:ind w:left="5040" w:hanging="360"/>
-      </w:pPr>
-      <w:rPr>
-        <w:rFonts w:ascii="Symbol" w:hAnsi="Symbol" w:cs="Symbol" w:hint="default"/>
-      </w:rPr>
+        <w:ind w:left="5040" w:hanging="480"/>
+      </w:pPr>
     </w:lvl>
     <w:lvl w:ilvl="7">
       <w:numFmt w:val="bullet"/>
-      <w:lvlText w:val="o"/>
+      <w:lvlText w:val="–"/>
       <w:lvlJc w:val="left"/>
       <w:pPr>
-        <w:ind w:left="5760" w:hanging="360"/>
-      </w:pPr>
-      <w:rPr>
-        <w:rFonts w:ascii="Courier New" w:hAnsi="Courier New" w:cs="Courier New" w:hint="default"/>
-      </w:rPr>
+        <w:ind w:left="5760" w:hanging="480"/>
+      </w:pPr>
     </w:lvl>
     <w:lvl w:ilvl="8">
       <w:numFmt w:val="bullet"/>
-      <w:lvlText w:val=""/>
+      <w:lvlText w:val="•"/>
       <w:lvlJc w:val="left"/>
       <w:pPr>
-        <w:ind w:left="6480" w:hanging="360"/>
-      </w:pPr>
-      <w:rPr>
-        <w:rFonts w:ascii="Wingdings" w:hAnsi="Wingdings" w:cs="Wingdings" w:hint="default"/>
-      </w:rPr>
+        <w:ind w:left="6480" w:hanging="480"/>
+      </w:pPr>
     </w:lvl>
   </w:abstractNum>
   <w:abstractNum w:abstractNumId="99411">
-    <w:nsid w:val="00A99411"/>
+    <w:nsid w:val="A99411"/>
     <w:multiLevelType w:val="multilevel"/>
     <w:lvl w:ilvl="0">
       <w:start w:val="1"/>
@@ -3000,7 +3904,7 @@
       <w:lvlText w:val="%1."/>
       <w:lvlJc w:val="left"/>
       <w:pPr>
-        <w:ind w:left="720" w:hanging="360"/>
+        <w:ind w:left="720" w:hanging="480"/>
       </w:pPr>
     </w:lvl>
     <w:lvl w:ilvl="1">
@@ -3009,7 +3913,7 @@
       <w:lvlText w:val="%2."/>
       <w:lvlJc w:val="left"/>
       <w:pPr>
-        <w:ind w:left="1440" w:hanging="360"/>
+        <w:ind w:left="1440" w:hanging="480"/>
       </w:pPr>
     </w:lvl>
     <w:lvl w:ilvl="2">
@@ -3018,7 +3922,7 @@
       <w:lvlText w:val="%3."/>
       <w:lvlJc w:val="left"/>
       <w:pPr>
-        <w:ind w:left="2160" w:hanging="360"/>
+        <w:ind w:left="2160" w:hanging="480"/>
       </w:pPr>
     </w:lvl>
     <w:lvl w:ilvl="3">
@@ -3027,7 +3931,7 @@
       <w:lvlText w:val="%4."/>
       <w:lvlJc w:val="left"/>
       <w:pPr>
-        <w:ind w:left="2880" w:hanging="360"/>
+        <w:ind w:left="2880" w:hanging="480"/>
       </w:pPr>
     </w:lvl>
     <w:lvl w:ilvl="4">
@@ -3036,7 +3940,7 @@
       <w:lvlText w:val="%5."/>
       <w:lvlJc w:val="left"/>
       <w:pPr>
-        <w:ind w:left="3600" w:hanging="360"/>
+        <w:ind w:left="3600" w:hanging="480"/>
       </w:pPr>
     </w:lvl>
     <w:lvl w:ilvl="5">
@@ -3045,7 +3949,7 @@
       <w:lvlText w:val="%6."/>
       <w:lvlJc w:val="left"/>
       <w:pPr>
-        <w:ind w:left="4320" w:hanging="360"/>
+        <w:ind w:left="4320" w:hanging="480"/>
       </w:pPr>
     </w:lvl>
     <w:lvl w:ilvl="6">
@@ -3054,7 +3958,7 @@
       <w:lvlText w:val="%7."/>
       <w:lvlJc w:val="left"/>
       <w:pPr>
-        <w:ind w:left="5040" w:hanging="360"/>
+        <w:ind w:left="5040" w:hanging="480"/>
       </w:pPr>
     </w:lvl>
     <w:lvl w:ilvl="7">
@@ -3063,7 +3967,7 @@
       <w:lvlText w:val="%8."/>
       <w:lvlJc w:val="left"/>
       <w:pPr>
-        <w:ind w:left="5760" w:hanging="360"/>
+        <w:ind w:left="5760" w:hanging="480"/>
       </w:pPr>
     </w:lvl>
     <w:lvl w:ilvl="8">
@@ -3072,7 +3976,7 @@
       <w:lvlText w:val="%9."/>
       <w:lvlJc w:val="left"/>
       <w:pPr>
-        <w:ind w:left="6480" w:hanging="360"/>
+        <w:ind w:left="6480" w:hanging="480"/>
       </w:pPr>
     </w:lvl>
   </w:abstractNum>
@@ -3141,10 +4045,10 @@
     <w:name w:val="Body Text"/>
     <w:basedOn w:val="Normal"/>
     <w:link w:val="BodyTextChar"/>
-    <w:qFormat/>
     <w:pPr>
       <w:spacing w:after="180" w:before="180"/>
     </w:pPr>
+    <w:qFormat/>
   </w:style>
   <w:style w:customStyle="1" w:styleId="FirstParagraph" w:type="paragraph">
     <w:name w:val="First Paragraph"/>
@@ -3164,70 +4068,36 @@
     <w:name w:val="Title"/>
     <w:basedOn w:val="Normal"/>
     <w:next w:val="BodyText"/>
-    <w:link w:val="TitleChar"/>
-    <w:uiPriority w:val="10"/>
     <w:qFormat/>
-    <w:rsid w:val="00A10FD9"/>
     <w:pPr>
-      <w:spacing w:after="80" w:line="240" w:lineRule="auto"/>
-      <w:contextualSpacing/>
+      <w:keepNext/>
+      <w:keepLines/>
+      <w:spacing w:after="240" w:before="480"/>
       <w:jc w:val="center"/>
     </w:pPr>
     <w:rPr>
       <w:rFonts w:asciiTheme="majorHAnsi" w:cstheme="majorBidi" w:eastAsiaTheme="majorEastAsia" w:hAnsiTheme="majorHAnsi"/>
-      <w:spacing w:val="-10"/>
-      <w:kern w:val="28"/>
-      <w:sz w:val="56"/>
-      <w:szCs w:val="56"/>
-    </w:rPr>
-  </w:style>
-  <w:style w:customStyle="1" w:styleId="TitleChar" w:type="character">
-    <w:name w:val="Title Char"/>
-    <w:basedOn w:val="DefaultParagraphFont"/>
-    <w:link w:val="Title"/>
-    <w:uiPriority w:val="10"/>
-    <w:rsid w:val="00A10FD9"/>
-    <w:rPr>
-      <w:rFonts w:asciiTheme="majorHAnsi" w:cstheme="majorBidi" w:eastAsiaTheme="majorEastAsia" w:hAnsiTheme="majorHAnsi"/>
-      <w:spacing w:val="-10"/>
-      <w:kern w:val="28"/>
-      <w:sz w:val="56"/>
-      <w:szCs w:val="56"/>
+      <w:b/>
+      <w:bCs/>
+      <w:color w:themeColor="accent1" w:themeShade="B5" w:val="345A8A"/>
+      <w:sz w:val="36"/>
+      <w:szCs w:val="36"/>
     </w:rPr>
   </w:style>
   <w:style w:styleId="Subtitle" w:type="paragraph">
     <w:name w:val="Subtitle"/>
-    <w:basedOn w:val="Normal"/>
+    <w:basedOn w:val="Title"/>
     <w:next w:val="BodyText"/>
-    <w:link w:val="SubtitleChar"/>
-    <w:uiPriority w:val="11"/>
     <w:qFormat/>
-    <w:rsid w:val="00A10FD9"/>
     <w:pPr>
-      <w:numPr>
-        <w:ilvl w:val="1"/>
-      </w:numPr>
+      <w:keepNext/>
+      <w:keepLines/>
+      <w:spacing w:after="240" w:before="240"/>
+      <w:jc w:val="center"/>
     </w:pPr>
     <w:rPr>
-      <w:rFonts w:cstheme="majorBidi" w:eastAsiaTheme="majorEastAsia"/>
-      <w:color w:themeColor="text1" w:themeTint="A6" w:val="595959"/>
-      <w:spacing w:val="15"/>
-      <w:sz w:val="28"/>
-      <w:szCs w:val="28"/>
-    </w:rPr>
-  </w:style>
-  <w:style w:customStyle="1" w:styleId="SubtitleChar" w:type="character">
-    <w:name w:val="Subtitle Char"/>
-    <w:basedOn w:val="DefaultParagraphFont"/>
-    <w:link w:val="Subtitle"/>
-    <w:uiPriority w:val="11"/>
-    <w:rsid w:val="00A10FD9"/>
-    <w:rPr>
-      <w:rFonts w:cstheme="majorBidi" w:eastAsiaTheme="majorEastAsia"/>
-      <w:color w:themeColor="text1" w:themeTint="A6" w:val="595959"/>
-      <w:spacing w:val="15"/>
-      <w:sz w:val="28"/>
-      <w:szCs w:val="28"/>
+      <w:sz w:val="30"/>
+      <w:szCs w:val="30"/>
     </w:rPr>
   </w:style>
   <w:style w:customStyle="1" w:styleId="Author" w:type="paragraph">
@@ -3258,14 +4128,15 @@
     <w:pPr>
       <w:keepNext/>
       <w:keepLines/>
+      <w:jc w:val="center"/>
       <w:spacing w:after="0" w:before="300"/>
-      <w:jc w:val="center"/>
     </w:pPr>
     <w:rPr>
+      <w:sz w:val="20"/>
+      <w:szCs w:val="20"/>
       <w:b/>
       <w:color w:val="345A8A"/>
-      <w:sz w:val="20"/>
-      <w:szCs w:val="20"/>
+      &gt;
     </w:rPr>
   </w:style>
   <w:style w:customStyle="1" w:styleId="Abstract" w:type="paragraph">
@@ -3292,321 +4163,191 @@
     <w:rPr/>
   </w:style>
   <w:style w:styleId="Heading1" w:type="paragraph">
-    <w:name w:val="heading 1"/>
+    <w:name w:val="Heading 1"/>
     <w:basedOn w:val="Normal"/>
     <w:next w:val="BodyText"/>
-    <w:link w:val="Heading1Char"/>
     <w:uiPriority w:val="9"/>
     <w:qFormat/>
-    <w:rsid w:val="00A10FD9"/>
     <w:pPr>
       <w:keepNext/>
       <w:keepLines/>
-      <w:spacing w:after="80" w:before="360"/>
+      <w:spacing w:after="0" w:before="480"/>
       <w:outlineLvl w:val="0"/>
     </w:pPr>
     <w:rPr>
       <w:rFonts w:asciiTheme="majorHAnsi" w:cstheme="majorBidi" w:eastAsiaTheme="majorEastAsia" w:hAnsiTheme="majorHAnsi"/>
-      <w:color w:themeColor="accent1" w:themeShade="BF" w:val="0F4761"/>
-      <w:sz w:val="40"/>
-      <w:szCs w:val="40"/>
+      <w:b/>
+      <w:bCs/>
+      <w:color w:themeColor="accent1" w:val="4F81BD"/>
+      <w:sz w:val="32"/>
+      <w:szCs w:val="32"/>
     </w:rPr>
   </w:style>
   <w:style w:styleId="Heading2" w:type="paragraph">
-    <w:name w:val="heading 2"/>
+    <w:name w:val="Heading 2"/>
     <w:basedOn w:val="Normal"/>
     <w:next w:val="BodyText"/>
-    <w:link w:val="Heading2Char"/>
     <w:uiPriority w:val="9"/>
-    <w:semiHidden/>
     <w:unhideWhenUsed/>
     <w:qFormat/>
-    <w:rsid w:val="00A10FD9"/>
     <w:pPr>
       <w:keepNext/>
       <w:keepLines/>
-      <w:spacing w:after="80" w:before="160"/>
+      <w:spacing w:after="0" w:before="200"/>
       <w:outlineLvl w:val="1"/>
     </w:pPr>
     <w:rPr>
       <w:rFonts w:asciiTheme="majorHAnsi" w:cstheme="majorBidi" w:eastAsiaTheme="majorEastAsia" w:hAnsiTheme="majorHAnsi"/>
-      <w:color w:themeColor="accent1" w:themeShade="BF" w:val="0F4761"/>
-      <w:sz w:val="32"/>
-      <w:szCs w:val="32"/>
+      <w:b/>
+      <w:bCs/>
+      <w:color w:themeColor="accent1" w:val="4F81BD"/>
+      <w:sz w:val="28"/>
+      <w:szCs w:val="28"/>
     </w:rPr>
   </w:style>
   <w:style w:styleId="Heading3" w:type="paragraph">
-    <w:name w:val="heading 3"/>
+    <w:name w:val="Heading 3"/>
     <w:basedOn w:val="Normal"/>
     <w:next w:val="BodyText"/>
-    <w:link w:val="Heading3Char"/>
     <w:uiPriority w:val="9"/>
-    <w:semiHidden/>
     <w:unhideWhenUsed/>
     <w:qFormat/>
-    <w:rsid w:val="00A10FD9"/>
     <w:pPr>
       <w:keepNext/>
       <w:keepLines/>
-      <w:spacing w:after="80" w:before="160"/>
+      <w:spacing w:after="0" w:before="200"/>
       <w:outlineLvl w:val="2"/>
     </w:pPr>
     <w:rPr>
-      <w:rFonts w:cstheme="majorBidi" w:eastAsiaTheme="majorEastAsia"/>
-      <w:color w:themeColor="accent1" w:themeShade="BF" w:val="0F4761"/>
-      <w:sz w:val="28"/>
-      <w:szCs w:val="28"/>
+      <w:rFonts w:asciiTheme="majorHAnsi" w:cstheme="majorBidi" w:eastAsiaTheme="majorEastAsia" w:hAnsiTheme="majorHAnsi"/>
+      <w:b/>
+      <w:bCs/>
+      <w:color w:themeColor="accent1" w:val="4F81BD"/>
+      <w:sz w:val="24"/>
+      <w:szCs w:val="24"/>
     </w:rPr>
   </w:style>
   <w:style w:styleId="Heading4" w:type="paragraph">
-    <w:name w:val="heading 4"/>
+    <w:name w:val="Heading 4"/>
     <w:basedOn w:val="Normal"/>
     <w:next w:val="BodyText"/>
-    <w:link w:val="Heading4Char"/>
     <w:uiPriority w:val="9"/>
-    <w:semiHidden/>
     <w:unhideWhenUsed/>
     <w:qFormat/>
-    <w:rsid w:val="00A10FD9"/>
     <w:pPr>
       <w:keepNext/>
       <w:keepLines/>
-      <w:spacing w:after="40" w:before="80"/>
+      <w:spacing w:after="0" w:before="200"/>
       <w:outlineLvl w:val="3"/>
     </w:pPr>
     <w:rPr>
-      <w:rFonts w:cstheme="majorBidi" w:eastAsiaTheme="majorEastAsia"/>
+      <w:rFonts w:asciiTheme="majorHAnsi" w:cstheme="majorBidi" w:eastAsiaTheme="majorEastAsia" w:hAnsiTheme="majorHAnsi"/>
       <w:i/>
-      <w:iCs/>
-      <w:color w:themeColor="accent1" w:themeShade="BF" w:val="0F4761"/>
+      <w:bCs/>
+      <w:color w:themeColor="accent1" w:val="4F81BD"/>
+      <w:sz w:val="24"/>
+      <w:szCs w:val="24"/>
     </w:rPr>
   </w:style>
   <w:style w:styleId="Heading5" w:type="paragraph">
-    <w:name w:val="heading 5"/>
+    <w:name w:val="Heading 5"/>
     <w:basedOn w:val="Normal"/>
     <w:next w:val="BodyText"/>
-    <w:link w:val="Heading5Char"/>
     <w:uiPriority w:val="9"/>
-    <w:semiHidden/>
     <w:unhideWhenUsed/>
     <w:qFormat/>
-    <w:rsid w:val="00A10FD9"/>
     <w:pPr>
       <w:keepNext/>
       <w:keepLines/>
-      <w:spacing w:after="40" w:before="80"/>
+      <w:spacing w:after="0" w:before="200"/>
       <w:outlineLvl w:val="4"/>
     </w:pPr>
     <w:rPr>
-      <w:rFonts w:cstheme="majorBidi" w:eastAsiaTheme="majorEastAsia"/>
-      <w:color w:themeColor="accent1" w:themeShade="BF" w:val="0F4761"/>
+      <w:rFonts w:asciiTheme="majorHAnsi" w:cstheme="majorBidi" w:eastAsiaTheme="majorEastAsia" w:hAnsiTheme="majorHAnsi"/>
+      <w:iCs/>
+      <w:color w:themeColor="accent1" w:val="4F81BD"/>
+      <w:sz w:val="24"/>
+      <w:szCs w:val="24"/>
     </w:rPr>
   </w:style>
   <w:style w:styleId="Heading6" w:type="paragraph">
-    <w:name w:val="heading 6"/>
+    <w:name w:val="Heading 6"/>
     <w:basedOn w:val="Normal"/>
     <w:next w:val="BodyText"/>
-    <w:link w:val="Heading6Char"/>
     <w:uiPriority w:val="9"/>
-    <w:semiHidden/>
     <w:unhideWhenUsed/>
     <w:qFormat/>
-    <w:rsid w:val="00A10FD9"/>
     <w:pPr>
       <w:keepNext/>
       <w:keepLines/>
-      <w:spacing w:after="0" w:before="40"/>
+      <w:spacing w:after="0" w:before="200"/>
       <w:outlineLvl w:val="5"/>
     </w:pPr>
     <w:rPr>
-      <w:rFonts w:cstheme="majorBidi" w:eastAsiaTheme="majorEastAsia"/>
-      <w:i/>
-      <w:iCs/>
-      <w:color w:themeColor="text1" w:themeTint="A6" w:val="595959"/>
+      <w:rFonts w:asciiTheme="majorHAnsi" w:cstheme="majorBidi" w:eastAsiaTheme="majorEastAsia" w:hAnsiTheme="majorHAnsi"/>
+      <w:color w:themeColor="accent1" w:val="4F81BD"/>
+      <w:sz w:val="24"/>
+      <w:szCs w:val="24"/>
     </w:rPr>
   </w:style>
   <w:style w:styleId="Heading7" w:type="paragraph">
-    <w:name w:val="heading 7"/>
+    <w:name w:val="Heading 7"/>
     <w:basedOn w:val="Normal"/>
     <w:next w:val="BodyText"/>
-    <w:link w:val="Heading7Char"/>
     <w:uiPriority w:val="9"/>
-    <w:semiHidden/>
     <w:unhideWhenUsed/>
     <w:qFormat/>
-    <w:rsid w:val="00A10FD9"/>
     <w:pPr>
       <w:keepNext/>
       <w:keepLines/>
-      <w:spacing w:after="0" w:before="40"/>
+      <w:spacing w:after="0" w:before="200"/>
       <w:outlineLvl w:val="6"/>
     </w:pPr>
     <w:rPr>
-      <w:rFonts w:cstheme="majorBidi" w:eastAsiaTheme="majorEastAsia"/>
-      <w:color w:themeColor="text1" w:themeTint="A6" w:val="595959"/>
+      <w:rFonts w:asciiTheme="majorHAnsi" w:cstheme="majorBidi" w:eastAsiaTheme="majorEastAsia" w:hAnsiTheme="majorHAnsi"/>
+      <w:color w:themeColor="accent1" w:val="4F81BD"/>
+      <w:sz w:val="24"/>
+      <w:szCs w:val="24"/>
     </w:rPr>
   </w:style>
   <w:style w:styleId="Heading8" w:type="paragraph">
-    <w:name w:val="heading 8"/>
+    <w:name w:val="Heading 8"/>
     <w:basedOn w:val="Normal"/>
     <w:next w:val="BodyText"/>
-    <w:link w:val="Heading8Char"/>
     <w:uiPriority w:val="9"/>
-    <w:semiHidden/>
     <w:unhideWhenUsed/>
     <w:qFormat/>
-    <w:rsid w:val="00A10FD9"/>
     <w:pPr>
       <w:keepNext/>
       <w:keepLines/>
-      <w:spacing w:after="0"/>
+      <w:spacing w:after="0" w:before="200"/>
       <w:outlineLvl w:val="7"/>
     </w:pPr>
     <w:rPr>
-      <w:rFonts w:cstheme="majorBidi" w:eastAsiaTheme="majorEastAsia"/>
-      <w:i/>
-      <w:iCs/>
-      <w:color w:themeColor="text1" w:themeTint="D8" w:val="272727"/>
+      <w:rFonts w:asciiTheme="majorHAnsi" w:cstheme="majorBidi" w:eastAsiaTheme="majorEastAsia" w:hAnsiTheme="majorHAnsi"/>
+      <w:color w:themeColor="accent1" w:val="4F81BD"/>
+      <w:sz w:val="24"/>
+      <w:szCs w:val="24"/>
     </w:rPr>
   </w:style>
   <w:style w:styleId="Heading9" w:type="paragraph">
-    <w:name w:val="heading 9"/>
+    <w:name w:val="Heading 9"/>
     <w:basedOn w:val="Normal"/>
     <w:next w:val="BodyText"/>
-    <w:link w:val="Heading9Char"/>
     <w:uiPriority w:val="9"/>
-    <w:semiHidden/>
     <w:unhideWhenUsed/>
     <w:qFormat/>
-    <w:rsid w:val="00A10FD9"/>
     <w:pPr>
       <w:keepNext/>
       <w:keepLines/>
-      <w:spacing w:after="0"/>
+      <w:spacing w:after="0" w:before="200"/>
       <w:outlineLvl w:val="8"/>
     </w:pPr>
     <w:rPr>
-      <w:rFonts w:cstheme="majorBidi" w:eastAsiaTheme="majorEastAsia"/>
-      <w:color w:themeColor="text1" w:themeTint="D8" w:val="272727"/>
-    </w:rPr>
-  </w:style>
-  <w:style w:customStyle="1" w:styleId="Heading1Char" w:type="character">
-    <w:name w:val="Heading 1 Char"/>
-    <w:basedOn w:val="DefaultParagraphFont"/>
-    <w:link w:val="Heading1"/>
-    <w:uiPriority w:val="9"/>
-    <w:rsid w:val="00A10FD9"/>
-    <w:rPr>
       <w:rFonts w:asciiTheme="majorHAnsi" w:cstheme="majorBidi" w:eastAsiaTheme="majorEastAsia" w:hAnsiTheme="majorHAnsi"/>
-      <w:color w:themeColor="accent1" w:themeShade="BF" w:val="0F4761"/>
-      <w:sz w:val="40"/>
-      <w:szCs w:val="40"/>
-    </w:rPr>
-  </w:style>
-  <w:style w:customStyle="1" w:styleId="Heading2Char" w:type="character">
-    <w:name w:val="Heading 2 Char"/>
-    <w:basedOn w:val="DefaultParagraphFont"/>
-    <w:link w:val="Heading2"/>
-    <w:uiPriority w:val="9"/>
-    <w:semiHidden/>
-    <w:rsid w:val="00A10FD9"/>
-    <w:rPr>
-      <w:rFonts w:asciiTheme="majorHAnsi" w:cstheme="majorBidi" w:eastAsiaTheme="majorEastAsia" w:hAnsiTheme="majorHAnsi"/>
-      <w:color w:themeColor="accent1" w:themeShade="BF" w:val="0F4761"/>
-      <w:sz w:val="32"/>
-      <w:szCs w:val="32"/>
-    </w:rPr>
-  </w:style>
-  <w:style w:customStyle="1" w:styleId="Heading3Char" w:type="character">
-    <w:name w:val="Heading 3 Char"/>
-    <w:basedOn w:val="DefaultParagraphFont"/>
-    <w:link w:val="Heading3"/>
-    <w:uiPriority w:val="9"/>
-    <w:semiHidden/>
-    <w:rsid w:val="00A10FD9"/>
-    <w:rPr>
-      <w:rFonts w:cstheme="majorBidi" w:eastAsiaTheme="majorEastAsia"/>
-      <w:color w:themeColor="accent1" w:themeShade="BF" w:val="0F4761"/>
-      <w:sz w:val="28"/>
-      <w:szCs w:val="28"/>
-    </w:rPr>
-  </w:style>
-  <w:style w:customStyle="1" w:styleId="Heading4Char" w:type="character">
-    <w:name w:val="Heading 4 Char"/>
-    <w:basedOn w:val="DefaultParagraphFont"/>
-    <w:link w:val="Heading4"/>
-    <w:uiPriority w:val="9"/>
-    <w:semiHidden/>
-    <w:rsid w:val="00A10FD9"/>
-    <w:rPr>
-      <w:rFonts w:cstheme="majorBidi" w:eastAsiaTheme="majorEastAsia"/>
-      <w:i/>
-      <w:iCs/>
-      <w:color w:themeColor="accent1" w:themeShade="BF" w:val="0F4761"/>
-    </w:rPr>
-  </w:style>
-  <w:style w:customStyle="1" w:styleId="Heading5Char" w:type="character">
-    <w:name w:val="Heading 5 Char"/>
-    <w:basedOn w:val="DefaultParagraphFont"/>
-    <w:link w:val="Heading5"/>
-    <w:uiPriority w:val="9"/>
-    <w:semiHidden/>
-    <w:rsid w:val="00A10FD9"/>
-    <w:rPr>
-      <w:rFonts w:cstheme="majorBidi" w:eastAsiaTheme="majorEastAsia"/>
-      <w:color w:themeColor="accent1" w:themeShade="BF" w:val="0F4761"/>
-    </w:rPr>
-  </w:style>
-  <w:style w:customStyle="1" w:styleId="Heading6Char" w:type="character">
-    <w:name w:val="Heading 6 Char"/>
-    <w:basedOn w:val="DefaultParagraphFont"/>
-    <w:link w:val="Heading6"/>
-    <w:uiPriority w:val="9"/>
-    <w:semiHidden/>
-    <w:rsid w:val="00A10FD9"/>
-    <w:rPr>
-      <w:rFonts w:cstheme="majorBidi" w:eastAsiaTheme="majorEastAsia"/>
-      <w:i/>
-      <w:iCs/>
-      <w:color w:themeColor="text1" w:themeTint="A6" w:val="595959"/>
-    </w:rPr>
-  </w:style>
-  <w:style w:customStyle="1" w:styleId="Heading7Char" w:type="character">
-    <w:name w:val="Heading 7 Char"/>
-    <w:basedOn w:val="DefaultParagraphFont"/>
-    <w:link w:val="Heading7"/>
-    <w:uiPriority w:val="9"/>
-    <w:semiHidden/>
-    <w:rsid w:val="00A10FD9"/>
-    <w:rPr>
-      <w:rFonts w:cstheme="majorBidi" w:eastAsiaTheme="majorEastAsia"/>
-      <w:color w:themeColor="text1" w:themeTint="A6" w:val="595959"/>
-    </w:rPr>
-  </w:style>
-  <w:style w:customStyle="1" w:styleId="Heading8Char" w:type="character">
-    <w:name w:val="Heading 8 Char"/>
-    <w:basedOn w:val="DefaultParagraphFont"/>
-    <w:link w:val="Heading8"/>
-    <w:uiPriority w:val="9"/>
-    <w:semiHidden/>
-    <w:rsid w:val="00A10FD9"/>
-    <w:rPr>
-      <w:rFonts w:cstheme="majorBidi" w:eastAsiaTheme="majorEastAsia"/>
-      <w:i/>
-      <w:iCs/>
-      <w:color w:themeColor="text1" w:themeTint="D8" w:val="272727"/>
-    </w:rPr>
-  </w:style>
-  <w:style w:customStyle="1" w:styleId="Heading9Char" w:type="character">
-    <w:name w:val="Heading 9 Char"/>
-    <w:basedOn w:val="DefaultParagraphFont"/>
-    <w:link w:val="Heading9"/>
-    <w:uiPriority w:val="9"/>
-    <w:semiHidden/>
-    <w:rsid w:val="00A10FD9"/>
-    <w:rPr>
-      <w:rFonts w:cstheme="majorBidi" w:eastAsiaTheme="majorEastAsia"/>
-      <w:color w:themeColor="text1" w:themeTint="D8" w:val="272727"/>
+      <w:color w:themeColor="accent1" w:val="4F81BD"/>
+      <w:sz w:val="24"/>
+      <w:szCs w:val="24"/>
     </w:rPr>
   </w:style>
   <w:style w:styleId="BlockText" w:type="paragraph">
@@ -3631,8 +4372,8 @@
   </w:style>
   <w:style w:styleId="FootnoteBlockText" w:type="paragraph">
     <w:name w:val="Footnote Block Text"/>
-    <w:basedOn w:val="FootnoteText"/>
-    <w:next w:val="FootnoteText"/>
+    <w:basedOn w:val="Footnote Text"/>
+    <w:next w:val="Footnote Text"/>
     <w:uiPriority w:val="9"/>
     <w:unhideWhenUsed/>
     <w:qFormat/>
@@ -3670,10 +4411,10 @@
         <w:jc w:val="left"/>
       </w:trPr>
       <w:tcPr>
+        <w:vAlign w:val="bottom"/>
         <w:tcBorders>
           <w:bottom w:val="single"/>
         </w:tcBorders>
-        <w:vAlign w:val="bottom"/>
       </w:tcPr>
     </w:tblStylePr>
   </w:style>
@@ -3942,8 +4683,8 @@
     <w:name w:val="ExtensionTok"/>
     <w:basedOn w:val="VerbatimChar"/>
     <w:rPr>
+      <w:color w:val="d73a49"/>
       <w:b/>
-      <w:color w:val="d73a49"/>
     </w:rPr>
   </w:style>
   <w:style w:type="character" w:customStyle="1" w:styleId="PreprocessorTok">
@@ -3985,8 +4726,8 @@
     <w:name w:val="AlertTok"/>
     <w:basedOn w:val="VerbatimChar"/>
     <w:rPr>
+      <w:color w:val="ff5555"/>
       <w:b/>
-      <w:color w:val="ff5555"/>
     </w:rPr>
   </w:style>
   <w:style w:type="character" w:customStyle="1" w:styleId="ErrorTok">
@@ -4018,44 +4759,44 @@
         <a:sysClr val="window" lastClr="FFFFFF"/>
       </a:lt1>
       <a:dk2>
-        <a:srgbClr val="0E2841"/>
+        <a:srgbClr val="1F497D"/>
       </a:dk2>
       <a:lt2>
-        <a:srgbClr val="E8E8E8"/>
+        <a:srgbClr val="EEECE1"/>
       </a:lt2>
       <a:accent1>
-        <a:srgbClr val="156082"/>
+        <a:srgbClr val="4F81BD"/>
       </a:accent1>
       <a:accent2>
-        <a:srgbClr val="E97132"/>
+        <a:srgbClr val="C0504D"/>
       </a:accent2>
       <a:accent3>
-        <a:srgbClr val="196B24"/>
+        <a:srgbClr val="9BBB59"/>
       </a:accent3>
       <a:accent4>
-        <a:srgbClr val="0F9ED5"/>
+        <a:srgbClr val="8064A2"/>
       </a:accent4>
       <a:accent5>
-        <a:srgbClr val="A02B93"/>
+        <a:srgbClr val="4BACC6"/>
       </a:accent5>
       <a:accent6>
-        <a:srgbClr val="4EA72E"/>
+        <a:srgbClr val="F79646"/>
       </a:accent6>
       <a:hlink>
-        <a:srgbClr val="467886"/>
+        <a:srgbClr val="0000FF"/>
       </a:hlink>
       <a:folHlink>
-        <a:srgbClr val="96607D"/>
+        <a:srgbClr val="800080"/>
       </a:folHlink>
     </a:clrScheme>
     <a:fontScheme name="Office">
       <a:majorFont>
-        <a:latin typeface="Aptos Display" panose="02110004020202020204"/>
+        <a:latin typeface="Calibri"/>
         <a:ea typeface=""/>
         <a:cs typeface=""/>
-        <a:font script="Jpan" typeface="游ゴシック Light"/>
+        <a:font script="Jpan" typeface="ＭＳ ゴシック"/>
         <a:font script="Hang" typeface="맑은 고딕"/>
-        <a:font script="Hans" typeface="等线 Light"/>
+        <a:font script="Hans" typeface="宋体"/>
         <a:font script="Hant" typeface="新細明體"/>
         <a:font script="Arab" typeface="Times New Roman"/>
         <a:font script="Hebr" typeface="Times New Roman"/>
@@ -4082,32 +4823,14 @@
         <a:font script="Mong" typeface="Mongolian Baiti"/>
         <a:font script="Viet" typeface="Times New Roman"/>
         <a:font script="Uigh" typeface="Microsoft Uighur"/>
-        <a:font script="Geor" typeface="Sylfaen"/>
-        <a:font script="Armn" typeface="Arial"/>
-        <a:font script="Bugi" typeface="Leelawadee UI"/>
-        <a:font script="Bopo" typeface="Microsoft JhengHei"/>
-        <a:font script="Java" typeface="Javanese Text"/>
-        <a:font script="Lisu" typeface="Segoe UI"/>
-        <a:font script="Mymr" typeface="Myanmar Text"/>
-        <a:font script="Nkoo" typeface="Ebrima"/>
-        <a:font script="Olck" typeface="Nirmala UI"/>
-        <a:font script="Osma" typeface="Ebrima"/>
-        <a:font script="Phag" typeface="Phagspa"/>
-        <a:font script="Syrn" typeface="Estrangelo Edessa"/>
-        <a:font script="Syrj" typeface="Estrangelo Edessa"/>
-        <a:font script="Syre" typeface="Estrangelo Edessa"/>
-        <a:font script="Sora" typeface="Nirmala UI"/>
-        <a:font script="Tale" typeface="Microsoft Tai Le"/>
-        <a:font script="Talu" typeface="Microsoft New Tai Lue"/>
-        <a:font script="Tfng" typeface="Ebrima"/>
       </a:majorFont>
       <a:minorFont>
-        <a:latin typeface="Aptos" panose="02110004020202020204"/>
+        <a:latin typeface="Cambria"/>
         <a:ea typeface=""/>
         <a:cs typeface=""/>
-        <a:font script="Jpan" typeface="游明朝"/>
+        <a:font script="Jpan" typeface="ＭＳ 明朝"/>
         <a:font script="Hang" typeface="맑은 고딕"/>
-        <a:font script="Hans" typeface="等线"/>
+        <a:font script="Hans" typeface="宋体"/>
         <a:font script="Hant" typeface="新細明體"/>
         <a:font script="Arab" typeface="Arial"/>
         <a:font script="Hebr" typeface="Arial"/>
@@ -4134,24 +4857,6 @@
         <a:font script="Mong" typeface="Mongolian Baiti"/>
         <a:font script="Viet" typeface="Arial"/>
         <a:font script="Uigh" typeface="Microsoft Uighur"/>
-        <a:font script="Geor" typeface="Sylfaen"/>
-        <a:font script="Armn" typeface="Arial"/>
-        <a:font script="Bugi" typeface="Leelawadee UI"/>
-        <a:font script="Bopo" typeface="Microsoft JhengHei"/>
-        <a:font script="Java" typeface="Javanese Text"/>
-        <a:font script="Lisu" typeface="Segoe UI"/>
-        <a:font script="Mymr" typeface="Myanmar Text"/>
-        <a:font script="Nkoo" typeface="Ebrima"/>
-        <a:font script="Olck" typeface="Nirmala UI"/>
-        <a:font script="Osma" typeface="Ebrima"/>
-        <a:font script="Phag" typeface="Phagspa"/>
-        <a:font script="Syrn" typeface="Estrangelo Edessa"/>
-        <a:font script="Syrj" typeface="Estrangelo Edessa"/>
-        <a:font script="Syre" typeface="Estrangelo Edessa"/>
-        <a:font script="Sora" typeface="Nirmala UI"/>
-        <a:font script="Tale" typeface="Microsoft Tai Le"/>
-        <a:font script="Talu" typeface="Microsoft New Tai Lue"/>
-        <a:font script="Tfng" typeface="Ebrima"/>
       </a:minorFont>
     </a:fontScheme>
     <a:fmtScheme name="Office">
@@ -4163,141 +4868,200 @@
           <a:gsLst>
             <a:gs pos="0">
               <a:schemeClr val="phClr">
-                <a:lumMod val="110000"/>
-                <a:satMod val="105000"/>
-                <a:tint val="67000"/>
+                <a:tint val="50000"/>
+                <a:satMod val="300000"/>
               </a:schemeClr>
             </a:gs>
-            <a:gs pos="50000">
+            <a:gs pos="35000">
               <a:schemeClr val="phClr">
-                <a:lumMod val="105000"/>
-                <a:satMod val="103000"/>
-                <a:tint val="73000"/>
+                <a:tint val="37000"/>
+                <a:satMod val="300000"/>
               </a:schemeClr>
             </a:gs>
             <a:gs pos="100000">
               <a:schemeClr val="phClr">
-                <a:lumMod val="105000"/>
-                <a:satMod val="109000"/>
-                <a:tint val="81000"/>
+                <a:tint val="15000"/>
+                <a:satMod val="350000"/>
               </a:schemeClr>
             </a:gs>
           </a:gsLst>
-          <a:lin ang="5400000" scaled="0"/>
+          <a:lin ang="16200000" scaled="1"/>
         </a:gradFill>
         <a:gradFill rotWithShape="1">
           <a:gsLst>
             <a:gs pos="0">
               <a:schemeClr val="phClr">
-                <a:satMod val="103000"/>
-                <a:lumMod val="102000"/>
-                <a:tint val="94000"/>
-              </a:schemeClr>
-            </a:gs>
-            <a:gs pos="50000">
-              <a:schemeClr val="phClr">
-                <a:satMod val="110000"/>
-                <a:lumMod val="100000"/>
+                <a:tint val="100000"/>
                 <a:shade val="100000"/>
+                <a:satMod val="130000"/>
               </a:schemeClr>
             </a:gs>
             <a:gs pos="100000">
               <a:schemeClr val="phClr">
-                <a:lumMod val="99000"/>
-                <a:satMod val="120000"/>
-                <a:shade val="78000"/>
+                <a:tint val="50000"/>
+                <a:shade val="100000"/>
+                <a:satMod val="350000"/>
               </a:schemeClr>
             </a:gs>
           </a:gsLst>
-          <a:lin ang="5400000" scaled="0"/>
+          <a:lin ang="16200000" scaled="0"/>
         </a:gradFill>
       </a:fillStyleLst>
       <a:lnStyleLst>
-        <a:ln w="6350" cap="flat" cmpd="sng" algn="ctr">
+        <a:ln w="9525" cap="flat" cmpd="sng" algn="ctr">
+          <a:solidFill>
+            <a:schemeClr val="phClr">
+              <a:shade val="95000"/>
+              <a:satMod val="105000"/>
+            </a:schemeClr>
+          </a:solidFill>
+          <a:prstDash val="solid"/>
+        </a:ln>
+        <a:ln w="25400" cap="flat" cmpd="sng" algn="ctr">
           <a:solidFill>
             <a:schemeClr val="phClr"/>
           </a:solidFill>
           <a:prstDash val="solid"/>
-          <a:miter lim="800000"/>
         </a:ln>
-        <a:ln w="12700" cap="flat" cmpd="sng" algn="ctr">
+        <a:ln w="38100" cap="flat" cmpd="sng" algn="ctr">
           <a:solidFill>
             <a:schemeClr val="phClr"/>
           </a:solidFill>
           <a:prstDash val="solid"/>
-          <a:miter lim="800000"/>
-        </a:ln>
-        <a:ln w="19050" cap="flat" cmpd="sng" algn="ctr">
-          <a:solidFill>
-            <a:schemeClr val="phClr"/>
-          </a:solidFill>
-          <a:prstDash val="solid"/>
-          <a:miter lim="800000"/>
         </a:ln>
       </a:lnStyleLst>
       <a:effectStyleLst>
         <a:effectStyle>
-          <a:effectLst/>
-        </a:effectStyle>
-        <a:effectStyle>
-          <a:effectLst/>
+          <a:effectLst>
+            <a:outerShdw blurRad="40000" dist="20000" dir="5400000" rotWithShape="0">
+              <a:srgbClr val="000000">
+                <a:alpha val="38000"/>
+              </a:srgbClr>
+            </a:outerShdw>
+          </a:effectLst>
         </a:effectStyle>
         <a:effectStyle>
           <a:effectLst>
-            <a:outerShdw blurRad="57150" dist="19050" dir="5400000" algn="ctr" rotWithShape="0">
+            <a:outerShdw blurRad="40000" dist="23000" dir="5400000" rotWithShape="0">
               <a:srgbClr val="000000">
-                <a:alpha val="63000"/>
+                <a:alpha val="35000"/>
               </a:srgbClr>
             </a:outerShdw>
           </a:effectLst>
+        </a:effectStyle>
+        <a:effectStyle>
+          <a:effectLst>
+            <a:outerShdw blurRad="40000" dist="23000" dir="5400000" rotWithShape="0">
+              <a:srgbClr val="000000">
+                <a:alpha val="35000"/>
+              </a:srgbClr>
+            </a:outerShdw>
+          </a:effectLst>
+          <a:scene3d>
+            <a:camera prst="orthographicFront">
+              <a:rot lat="0" lon="0" rev="0"/>
+            </a:camera>
+            <a:lightRig rig="threePt" dir="t">
+              <a:rot lat="0" lon="0" rev="1200000"/>
+            </a:lightRig>
+          </a:scene3d>
+          <a:sp3d>
+            <a:bevelT w="63500" h="25400"/>
+          </a:sp3d>
         </a:effectStyle>
       </a:effectStyleLst>
       <a:bgFillStyleLst>
         <a:solidFill>
           <a:schemeClr val="phClr"/>
         </a:solidFill>
-        <a:solidFill>
-          <a:schemeClr val="phClr">
-            <a:tint val="95000"/>
-            <a:satMod val="170000"/>
-          </a:schemeClr>
-        </a:solidFill>
         <a:gradFill rotWithShape="1">
           <a:gsLst>
             <a:gs pos="0">
               <a:schemeClr val="phClr">
-                <a:tint val="93000"/>
-                <a:satMod val="150000"/>
-                <a:shade val="98000"/>
-                <a:lumMod val="102000"/>
+                <a:tint val="40000"/>
+                <a:satMod val="350000"/>
               </a:schemeClr>
             </a:gs>
-            <a:gs pos="50000">
+            <a:gs pos="40000">
               <a:schemeClr val="phClr">
-                <a:tint val="98000"/>
-                <a:satMod val="130000"/>
-                <a:shade val="90000"/>
-                <a:lumMod val="103000"/>
+                <a:tint val="45000"/>
+                <a:shade val="99000"/>
+                <a:satMod val="350000"/>
               </a:schemeClr>
             </a:gs>
             <a:gs pos="100000">
               <a:schemeClr val="phClr">
-                <a:shade val="63000"/>
-                <a:satMod val="120000"/>
+                <a:shade val="20000"/>
+                <a:satMod val="255000"/>
               </a:schemeClr>
             </a:gs>
           </a:gsLst>
-          <a:lin ang="5400000" scaled="0"/>
+          <a:path path="circle">
+            <a:fillToRect l="50000" t="-80000" r="50000" b="180000"/>
+          </a:path>
+        </a:gradFill>
+        <a:gradFill rotWithShape="1">
+          <a:gsLst>
+            <a:gs pos="0">
+              <a:schemeClr val="phClr">
+                <a:tint val="80000"/>
+                <a:satMod val="300000"/>
+              </a:schemeClr>
+            </a:gs>
+            <a:gs pos="100000">
+              <a:schemeClr val="phClr">
+                <a:shade val="30000"/>
+                <a:satMod val="200000"/>
+              </a:schemeClr>
+            </a:gs>
+          </a:gsLst>
+          <a:path path="circle">
+            <a:fillToRect l="50000" t="50000" r="50000" b="50000"/>
+          </a:path>
         </a:gradFill>
       </a:bgFillStyleLst>
     </a:fmtScheme>
   </a:themeElements>
-  <a:objectDefaults/>
+  <a:objectDefaults>
+    <a:spDef>
+      <a:spPr/>
+      <a:bodyPr/>
+      <a:lstStyle/>
+      <a:style>
+        <a:lnRef idx="1">
+          <a:schemeClr val="accent1"/>
+        </a:lnRef>
+        <a:fillRef idx="3">
+          <a:schemeClr val="accent1"/>
+        </a:fillRef>
+        <a:effectRef idx="2">
+          <a:schemeClr val="accent1"/>
+        </a:effectRef>
+        <a:fontRef idx="minor">
+          <a:schemeClr val="lt1"/>
+        </a:fontRef>
+      </a:style>
+    </a:spDef>
+    <a:lnDef>
+      <a:spPr/>
+      <a:bodyPr/>
+      <a:lstStyle/>
+      <a:style>
+        <a:lnRef idx="2">
+          <a:schemeClr val="accent1"/>
+        </a:lnRef>
+        <a:fillRef idx="0">
+          <a:schemeClr val="accent1"/>
+        </a:fillRef>
+        <a:effectRef idx="1">
+          <a:schemeClr val="accent1"/>
+        </a:effectRef>
+        <a:fontRef idx="minor">
+          <a:schemeClr val="tx1"/>
+        </a:fontRef>
+      </a:style>
+    </a:lnDef>
+  </a:objectDefaults>
   <a:extraClrSchemeLst/>
-  <a:extLst>
-    <a:ext uri="{05A4C25C-085E-4340-85A3-A5531E510DB2}">
-      <thm15:themeFamily xmlns:thm15="http://schemas.microsoft.com/office/thememl/2012/main" name="Office Theme" id="{2E142A2C-CD16-42D6-873A-C26D2A0506FA}" vid="{1BDDFF52-6CD6-40A5-AB3C-68EB2F1E4D0A}"/>
-    </a:ext>
-  </a:extLst>
 </a:theme>
 </file>
</xml_diff>

<commit_message>
commit all changes to the files
</commit_message>
<xml_diff>
--- a/products/manuscript/manuscript.docx
+++ b/products/manuscript/manuscript.docx
@@ -1153,7 +1153,7 @@
         <w:rPr>
           <w:rStyle w:val="VerbatimChar"/>
         </w:rPr>
-        <w:t xml:space="preserve">      Dose         Fat in kg            CD4+        </w:t>
+        <w:t xml:space="preserve">      Dose         Fat in kg         LBM in kg          Fat %         </w:t>
       </w:r>
       <w:r>
         <w:br/>
@@ -1162,7 +1162,7 @@
         <w:rPr>
           <w:rStyle w:val="VerbatimChar"/>
         </w:rPr>
-        <w:t xml:space="preserve"> Min.   :29.61   Min.   :-96.640   Min.   :  8.636  </w:t>
+        <w:t xml:space="preserve"> Min.   :29.61   Min.   :-96.640   Min.   :-41.98   Min.   :-177.647  </w:t>
       </w:r>
       <w:r>
         <w:br/>
@@ -1171,7 +1171,7 @@
         <w:rPr>
           <w:rStyle w:val="VerbatimChar"/>
         </w:rPr>
-        <w:t xml:space="preserve"> 1st Qu.:29.99   1st Qu.:  3.554   1st Qu.:185.006  </w:t>
+        <w:t xml:space="preserve"> 1st Qu.:29.99   1st Qu.:  3.554   1st Qu.: 39.13   1st Qu.:   6.629  </w:t>
       </w:r>
       <w:r>
         <w:br/>
@@ -1180,7 +1180,7 @@
         <w:rPr>
           <w:rStyle w:val="VerbatimChar"/>
         </w:rPr>
-        <w:t xml:space="preserve"> Median :30.00   Median :  8.704   Median :317.941  </w:t>
+        <w:t xml:space="preserve"> Median :30.00   Median :  8.704   Median : 43.43   Median :  16.685  </w:t>
       </w:r>
       <w:r>
         <w:br/>
@@ -1189,7 +1189,7 @@
         <w:rPr>
           <w:rStyle w:val="VerbatimChar"/>
         </w:rPr>
-        <w:t xml:space="preserve"> Mean   :29.99   Mean   :  9.615   Mean   :337.364  </w:t>
+        <w:t xml:space="preserve"> Mean   :29.99   Mean   :  9.615   Mean   : 43.02   Mean   :  17.950  </w:t>
       </w:r>
       <w:r>
         <w:br/>
@@ -1198,7 +1198,7 @@
         <w:rPr>
           <w:rStyle w:val="VerbatimChar"/>
         </w:rPr>
-        <w:t xml:space="preserve"> 3rd Qu.:30.00   3rd Qu.: 13.364   3rd Qu.:484.889  </w:t>
+        <w:t xml:space="preserve"> 3rd Qu.:30.00   3rd Qu.: 13.364   3rd Qu.: 49.82   3rd Qu.:  25.987  </w:t>
       </w:r>
       <w:r>
         <w:br/>
@@ -1207,7 +1207,7 @@
         <w:rPr>
           <w:rStyle w:val="VerbatimChar"/>
         </w:rPr>
-        <w:t xml:space="preserve"> Max.   :30.15   Max.   : 80.979   Max.   :785.896  </w:t>
+        <w:t xml:space="preserve"> Max.   :30.15   Max.   : 80.979   Max.   :151.04   Max.   : 207.639  </w:t>
       </w:r>
       <w:r>
         <w:br/>
@@ -1216,7 +1216,7 @@
         <w:rPr>
           <w:rStyle w:val="VerbatimChar"/>
         </w:rPr>
-        <w:t xml:space="preserve"> NA's   :1       NA's   :1         NA's   :1        </w:t>
+        <w:t xml:space="preserve"> NA's   :1       NA's   :1         NA's   :1        NA's   :1         </w:t>
       </w:r>
       <w:r>
         <w:br/>
@@ -1225,7 +1225,7 @@
         <w:rPr>
           <w:rStyle w:val="VerbatimChar"/>
         </w:rPr>
-        <w:t xml:space="preserve"> CD4 Immune activation count</w:t>
+        <w:t xml:space="preserve">    LBM in %            CD4+         CD4 Immune activation count</w:t>
       </w:r>
       <w:r>
         <w:br/>
@@ -1234,7 +1234,7 @@
         <w:rPr>
           <w:rStyle w:val="VerbatimChar"/>
         </w:rPr>
-        <w:t xml:space="preserve"> Min.   :   84.0            </w:t>
+        <w:t xml:space="preserve"> Min.   :-107.64   Min.   :  8.636   Min.   :   84.0            </w:t>
       </w:r>
       <w:r>
         <w:br/>
@@ -1243,7 +1243,7 @@
         <w:rPr>
           <w:rStyle w:val="VerbatimChar"/>
         </w:rPr>
-        <w:t xml:space="preserve"> 1st Qu.:  914.8            </w:t>
+        <w:t xml:space="preserve"> 1st Qu.:  74.01   1st Qu.:185.006   1st Qu.:  914.8            </w:t>
       </w:r>
       <w:r>
         <w:br/>
@@ -1252,7 +1252,7 @@
         <w:rPr>
           <w:rStyle w:val="VerbatimChar"/>
         </w:rPr>
-        <w:t xml:space="preserve"> Median : 1384.5            </w:t>
+        <w:t xml:space="preserve"> Median :  83.32   Median :317.941   Median : 1384.5            </w:t>
       </w:r>
       <w:r>
         <w:br/>
@@ -1261,7 +1261,7 @@
         <w:rPr>
           <w:rStyle w:val="VerbatimChar"/>
         </w:rPr>
-        <w:t xml:space="preserve"> Mean   : 1948.1            </w:t>
+        <w:t xml:space="preserve"> Mean   :  82.05   Mean   :337.364   Mean   : 1948.1            </w:t>
       </w:r>
       <w:r>
         <w:br/>
@@ -1270,7 +1270,7 @@
         <w:rPr>
           <w:rStyle w:val="VerbatimChar"/>
         </w:rPr>
-        <w:t xml:space="preserve"> 3rd Qu.: 2057.5            </w:t>
+        <w:t xml:space="preserve"> 3rd Qu.:  93.37   3rd Qu.:484.889   3rd Qu.: 2057.5            </w:t>
       </w:r>
       <w:r>
         <w:br/>
@@ -1279,7 +1279,7 @@
         <w:rPr>
           <w:rStyle w:val="VerbatimChar"/>
         </w:rPr>
-        <w:t xml:space="preserve"> Max.   :17872.0            </w:t>
+        <w:t xml:space="preserve"> Max.   : 277.65   Max.   :785.896   Max.   :17872.0            </w:t>
       </w:r>
       <w:r>
         <w:br/>
@@ -1288,7 +1288,7 @@
         <w:rPr>
           <w:rStyle w:val="VerbatimChar"/>
         </w:rPr>
-        <w:t xml:space="preserve"> NA's   :1                  </w:t>
+        <w:t xml:space="preserve"> NA's   :1         NA's   :1         NA's   :1                  </w:t>
       </w:r>
     </w:p>
     <w:p>
@@ -1398,6 +1398,87 @@
         </w:rPr>
         <w:t xml:space="preserve">Provide enough background on your topic that others can understand the why and how of your analysis</w:t>
       </w:r>
+      <w:r>
+        <w:t xml:space="preserve"> </w:t>
+      </w:r>
+      <w:r>
+        <w:t xml:space="preserve">Tuberculosis (TB) remains a significant global public health challenge. According to the World Health Organization (WHO), reports show that 10 million new cases and 1.4 million deaths in 2023</w:t>
+      </w:r>
+      <w:r>
+        <w:t xml:space="preserve"> </w:t>
+      </w:r>
+      <w:r>
+        <w:t xml:space="preserve">(1)</w:t>
+      </w:r>
+      <w:r>
+        <w:t xml:space="preserve"> </w:t>
+      </w:r>
+      <w:r>
+        <w:t xml:space="preserve">were as a result of Tuberculosis. The spread of M. tuberculosis, as the pathogen of TB, has long been hypothesized to occur more often in the household than in the community</w:t>
+      </w:r>
+      <w:r>
+        <w:t xml:space="preserve">(2)</w:t>
+      </w:r>
+      <w:r>
+        <w:t xml:space="preserve">. While most of the M.Tuberculosis transmission in the community is attributed to the unknown contact networks that occurs between individuals, this accounts upto 90% of the transmission. The recent outbreak of Tuberculosis in the united states clearly explains the contact network phenomena.</w:t>
+      </w:r>
+      <w:r>
+        <w:t xml:space="preserve"> </w:t>
+      </w:r>
+      <w:r>
+        <w:t xml:space="preserve">Overall, TB accounts for one quarter of the annual deaths that happen worldwide. An estimated 10.0 million people fell ill with TB in 2018. Geographically, Southeast Asia ranked highest (44%), followed by Africa (24%) and the Western Pacific (18%), with lesser percentages in the Eastern Mediterranean (8%), the Americas (3%), and Europe (3%). Among women of reproductive years, TB is the largest cause of death</w:t>
+      </w:r>
+      <w:r>
+        <w:t xml:space="preserve"> </w:t>
+      </w:r>
+      <w:r>
+        <w:t xml:space="preserve">(3)</w:t>
+      </w:r>
+      <w:r>
+        <w:t xml:space="preserve">. Global Strategies made by WHO, aim at ending the TB epidemic, with targets to reduce the number of deaths caused by TB by 95% and to decrease new cases by 90% from 2015 to 2035</w:t>
+      </w:r>
+      <w:r>
+        <w:t xml:space="preserve">(4)</w:t>
+      </w:r>
+      <w:r>
+        <w:t xml:space="preserve">.</w:t>
+      </w:r>
+    </w:p>
+    <w:p>
+      <w:pPr>
+        <w:pStyle w:val="BodyText"/>
+      </w:pPr>
+      <w:r>
+        <w:t xml:space="preserve">Mycobacterium tuberculosis infection is acquired mostly through sharing air space with an individual who has active tuberculosis and inhaling droplet aerosols produced by that person. Since this bacterium is transmitted via the respiratory route to susceptible individuals in the community, the household of an infectious person is an environment for intense transmission of M. tuberculosis where most new cases of infection and diseases might be detected and treated.</w:t>
+      </w:r>
+      <w:r>
+        <w:t xml:space="preserve"> </w:t>
+      </w:r>
+      <w:r>
+        <w:t xml:space="preserve">According some reports,they suggest that there are differences in the responses to tuberculosis between men and women. These reports highlight greater barrier to early detection and treatment of tuberculosis to be greater for women than men.</w:t>
+      </w:r>
+    </w:p>
+    <w:p>
+      <w:pPr>
+        <w:pStyle w:val="BodyText"/>
+      </w:pPr>
+      <w:r>
+        <w:t xml:space="preserve">The World Health Organisations, among others, attributed to the differences in the tuberculosis trends between men and women to access to care and treatment, pregnancy effects and gender rules that diminish the social capital of women hence lowering incidence among them</w:t>
+      </w:r>
+      <w:r>
+        <w:t xml:space="preserve">(5)</w:t>
+      </w:r>
+      <w:r>
+        <w:t xml:space="preserve">. Not forgetting that biological mechanisms might influence these differences, previous studies show that men have a higher incidence and prevalence of disease and this might lead to bad treatment outcomes as compared to women.</w:t>
+      </w:r>
+    </w:p>
+    <w:p>
+      <w:pPr>
+        <w:pStyle w:val="BodyText"/>
+      </w:pPr>
+      <w:r>
+        <w:t xml:space="preserve">Since the balance of fat and lean tissue differ in men and women especially at the time of presentation, the objective of this study will be to find out whether the more immune activation there is, the more infected / sicker is the person.</w:t>
+      </w:r>
     </w:p>
     <w:bookmarkEnd w:id="23"/>
     <w:bookmarkStart w:id="24" w:name="description-of-data-and-data-source"/>
@@ -1409,6 +1490,14 @@
         <w:t xml:space="preserve">2.2 Description of data and data source</w:t>
       </w:r>
     </w:p>
+    <w:p>
+      <w:pPr>
+        <w:pStyle w:val="FirstParagraph"/>
+      </w:pPr>
+      <w:r>
+        <w:t xml:space="preserve">The data we used for this project was got from the TRAC dataverse and is fully accessible to everyone. This is considered a safe place where the the Tuberculosis data from the TRAc project is kept and can be used by anyone who wants contribute to TB research. More details about the data can be found [here]!(https://dataverse.unc.edu/dataset.xhtml?persistentId=doi:10.15139/S3/AYOFEU). The data is publicaly available and can be accessed by anyone.</w:t>
+      </w:r>
+    </w:p>
     <w:bookmarkEnd w:id="24"/>
     <w:bookmarkStart w:id="25" w:name="questionshypotheses-to-be-addressed"/>
     <w:p>
@@ -1430,30 +1519,11 @@
         </w:rPr>
         <w:t xml:space="preserve">State the research questions you plan to answer with this analysis.</w:t>
       </w:r>
-    </w:p>
-    <w:p>
-      <w:pPr>
-        <w:pStyle w:val="BodyText"/>
-      </w:pPr>
-      <w:r>
-        <w:t xml:space="preserve">To cite other work (important everywhere, but likely happens first in introduction), make sure your references are in the bibtex file specified in the YAML header above and have the right bibtex key. Then you can include like this:</w:t>
-      </w:r>
-    </w:p>
-    <w:p>
-      <w:pPr>
-        <w:pStyle w:val="BodyText"/>
-      </w:pPr>
-      <w:r>
-        <w:t xml:space="preserve">Examples of reproducible research projects can for instance be found in</w:t>
-      </w:r>
-      <w:r>
-        <w:t xml:space="preserve"> </w:t>
-      </w:r>
-      <w:r>
-        <w:t xml:space="preserve">(1,2)</w:t>
-      </w:r>
-      <w:r>
-        <w:t xml:space="preserve">.</w:t>
+      <w:r>
+        <w:t xml:space="preserve"> </w:t>
+      </w:r>
+      <w:r>
+        <w:t xml:space="preserve">Since the balance of fat and lean tissue differ in men and women especially at the time of tuberculosis presentation, the objective of this study will be to find out whether there are differences in the Tuberculosis immune activation between males and females. We shall hypothesize on the more immune activation there is, the more infected / sicker the person.</w:t>
       </w:r>
     </w:p>
     <w:p>
@@ -1463,7 +1533,7 @@
     </w:p>
     <w:bookmarkEnd w:id="25"/>
     <w:bookmarkEnd w:id="26"/>
-    <w:bookmarkStart w:id="35" w:name="methods"/>
+    <w:bookmarkStart w:id="34" w:name="methods"/>
     <w:p>
       <w:pPr>
         <w:pStyle w:val="Heading1"/>
@@ -1483,6 +1553,24 @@
         </w:rPr>
         <w:t xml:space="preserve">Describe your methods. That should describe the data, the cleaning processes, and the analysis approaches. You might want to provide a shorter description here and all the details in the supplement.</w:t>
       </w:r>
+      <w:r>
+        <w:t xml:space="preserve"> </w:t>
+      </w:r>
+      <w:r>
+        <w:t xml:space="preserve">Study Design</w:t>
+      </w:r>
+      <w:r>
+        <w:t xml:space="preserve"> </w:t>
+      </w:r>
+      <w:r>
+        <w:t xml:space="preserve">This study utilized a cohort design analyzing data from 2021. We included all patients that were 15 years and older. The candidate must have had TB as their first episode, not on any hormonal therapy and does not take any hormonal birth control. The participant was not supposed to have diabetes melitus, cancer or HIV.Similarly,the exclusion criteria applied. All participants that were below the age of 15, reported TB as their second episode, took any form of hormanl therapy or biirth control , had diabetes melitus, cancer or HIV were excluded from the study.</w:t>
+      </w:r>
+      <w:r>
+        <w:t xml:space="preserve"> </w:t>
+      </w:r>
+      <w:r>
+        <w:t xml:space="preserve">The variables of interest were extracted from the TRAC dataset and exported to an MS Excel sheet. The outcome variable was CD4+ immune activatin counts. The primary independent variable was sex (cis-gender) and this was categorized as male and female. The covariates were age at diagnosis,BMI, Fat in Kg, lean body mass in kg(LBM in kg), CD4+ and CD4 immune activation counts.</w:t>
+      </w:r>
     </w:p>
     <w:bookmarkStart w:id="31" w:name="schematic-of-workflow"/>
     <w:p>
@@ -1498,45 +1586,29 @@
         <w:pStyle w:val="FirstParagraph"/>
       </w:pPr>
       <w:r>
-        <w:t xml:space="preserve">Sometimes you might want to show a schematic diagram/figure that was not created with code (if you can do it with code, do it).</w:t>
-      </w:r>
-      <w:r>
-        <w:t xml:space="preserve"> </w:t>
-      </w:r>
-      <w:hyperlink w:anchor="fig-schematic">
-        <w:r>
-          <w:rPr>
-            <w:rStyle w:val="Hyperlink"/>
-          </w:rPr>
-          <w:t xml:space="preserve">Figure 1</w:t>
-        </w:r>
-      </w:hyperlink>
-      <w:r>
-        <w:t xml:space="preserve"> </w:t>
-      </w:r>
-      <w:r>
-        <w:t xml:space="preserve">is an example of some - completely random/unrelated - schematic that was generated with Biorender.</w:t>
-      </w:r>
-      <w:r>
-        <w:t xml:space="preserve"> </w:t>
-      </w:r>
-      <w:r>
-        <w:t xml:space="preserve">We store those figures in the</w:t>
-      </w:r>
-      <w:r>
-        <w:t xml:space="preserve"> </w:t>
-      </w:r>
-      <w:r>
-        <w:rPr>
-          <w:rStyle w:val="VerbatimChar"/>
-        </w:rPr>
-        <w:t xml:space="preserve">assets</w:t>
-      </w:r>
-      <w:r>
-        <w:t xml:space="preserve"> </w:t>
-      </w:r>
-      <w:r>
-        <w:t xml:space="preserve">folder.</w:t>
+        <w:t xml:space="preserve">Chromosomal sex and hormones play a role in the modulation of immune responses to Mtb and thereby contribute to the general outcome of disease. The first cells that encounter Mtb are known as Macrophages. These initiate a local inflammatory reaction which may differ between the sexes</w:t>
+      </w:r>
+      <w:r>
+        <w:t xml:space="preserve">(6)</w:t>
+      </w:r>
+      <w:r>
+        <w:t xml:space="preserve">. This causes the long term containment of TB infection to differ between men and women since their adaptive immune responses are different.</w:t>
+      </w:r>
+      <w:r>
+        <w:t xml:space="preserve"> </w:t>
+      </w:r>
+      <w:r>
+        <w:t xml:space="preserve">(</w:t>
+      </w:r>
+      <w:r>
+        <w:rPr>
+          <w:bCs/>
+          <w:b/>
+        </w:rPr>
+        <w:t xml:space="preserve">tbfig-1?</w:t>
+      </w:r>
+      <w:r>
+        <w:t xml:space="preserve">)</w:t>
       </w:r>
     </w:p>
     <w:tbl>
@@ -1553,7 +1625,7 @@
       <w:tr>
         <w:tc>
           <w:tcPr/>
-          <w:bookmarkStart w:id="30" w:name="fig-schematic"/>
+          <w:bookmarkStart w:id="30" w:name="fig-1"/>
           <w:p>
             <w:pPr>
               <w:pStyle w:val="Compact"/>
@@ -1562,14 +1634,14 @@
             <w:r>
               <w:drawing>
                 <wp:inline>
-                  <wp:extent cx="5334000" cy="4978399"/>
+                  <wp:extent cx="5334000" cy="2856639"/>
                   <wp:effectExtent b="0" l="0" r="0" t="0"/>
                   <wp:docPr descr="" title="" id="28" name="Picture"/>
                   <a:graphic>
                     <a:graphicData uri="http://schemas.openxmlformats.org/drawingml/2006/picture">
                       <pic:pic>
                         <pic:nvPicPr>
-                          <pic:cNvPr descr="../../assets/antigen-recognition.png" id="29" name="Picture"/>
+                          <pic:cNvPr descr="../../assets/tbfig-1.png" id="29" name="Picture"/>
                           <pic:cNvPicPr>
                             <a:picLocks noChangeArrowheads="1" noChangeAspect="1"/>
                           </pic:cNvPicPr>
@@ -1583,7 +1655,7 @@
                         <pic:spPr bwMode="auto">
                           <a:xfrm>
                             <a:off x="0" y="0"/>
-                            <a:ext cx="5334000" cy="4978399"/>
+                            <a:ext cx="5334000" cy="2856639"/>
                           </a:xfrm>
                           <a:prstGeom prst="rect">
                             <a:avLst/>
@@ -1612,7 +1684,7 @@
               <w:pStyle w:val="ImageCaption"/>
             </w:pPr>
             <w:r>
-              <w:t xml:space="preserve">Figure 1: A figure that is manually generated and shows some overview/schematic. This has nothing to do with the data, it’s just a random one from one of our projects I found and placed here.</w:t>
+              <w:t xml:space="preserve">Figure 1: Impact of sex differences on the immune response to Mtb and their influence disease outcome.</w:t>
             </w:r>
           </w:p>
           <w:bookmarkEnd w:id="30"/>
@@ -1620,13 +1692,13 @@
       </w:tr>
     </w:tbl>
     <w:bookmarkEnd w:id="31"/>
-    <w:bookmarkStart w:id="32" w:name="data-aquisition"/>
+    <w:bookmarkStart w:id="32" w:name="data-import-and-cleaning"/>
     <w:p>
       <w:pPr>
         <w:pStyle w:val="Heading2"/>
       </w:pPr>
       <w:r>
-        <w:t xml:space="preserve">3.2 Data aquisition</w:t>
+        <w:t xml:space="preserve">3.2 Data import and cleaning</w:t>
       </w:r>
     </w:p>
     <w:p>
@@ -1638,17 +1710,25 @@
           <w:iCs/>
           <w:i/>
         </w:rPr>
-        <w:t xml:space="preserve">As applicable, explain where and how you got the data. If you directly import the data from an online source, you can combine this section with the next.</w:t>
+        <w:t xml:space="preserve">Write code that reads in the file and cleans it so it’s ready for analysis. Since this will be fairly long code for most datasets, it might be a good idea to have it in one or several R scripts. If that is the case, explain here briefly what kind of cleaning/processing you do, and provide more details and well documented code somewhere (e.g. as supplement in a paper). All materials, including files that contain code, should be commented well so everyone can follow along.</w:t>
+      </w:r>
+    </w:p>
+    <w:p>
+      <w:pPr>
+        <w:pStyle w:val="BodyText"/>
+      </w:pPr>
+      <w:r>
+        <w:t xml:space="preserve">We imported the data from MS Excel to R. We explored the data and found some missing values for some variables. We decided to drop one observation since the person lacked the primary exposure and did not have most of the details we needed for our final analysis. We categorized the participants age into four categories. That is 17-&lt;28, 28-&lt;40, 40-&lt;60 and &gt;=60.</w:t>
       </w:r>
     </w:p>
     <w:bookmarkEnd w:id="32"/>
-    <w:bookmarkStart w:id="33" w:name="data-import-and-cleaning"/>
+    <w:bookmarkStart w:id="33" w:name="statistical-analysis"/>
     <w:p>
       <w:pPr>
         <w:pStyle w:val="Heading2"/>
       </w:pPr>
       <w:r>
-        <w:t xml:space="preserve">3.3 Data import and cleaning</w:t>
+        <w:t xml:space="preserve">3.3 Statistical analysis</w:t>
       </w:r>
     </w:p>
     <w:p>
@@ -1660,17 +1740,32 @@
           <w:iCs/>
           <w:i/>
         </w:rPr>
-        <w:t xml:space="preserve">Write code that reads in the file and cleans it so it’s ready for analysis. Since this will be fairly long code for most datasets, it might be a good idea to have it in one or several R scripts. If that is the case, explain here briefly what kind of cleaning/processing you do, and provide more details and well documented code somewhere (e.g. as supplement in a paper). All materials, including files that contain code, should be commented well so everyone can follow along.</w:t>
+        <w:t xml:space="preserve">Explain anything related to your statistical analyses.</w:t>
+      </w:r>
+    </w:p>
+    <w:p>
+      <w:r>
+        <w:br w:type="page"/>
       </w:r>
     </w:p>
     <w:bookmarkEnd w:id="33"/>
-    <w:bookmarkStart w:id="34" w:name="statistical-analysis"/>
+    <w:bookmarkEnd w:id="34"/>
+    <w:bookmarkStart w:id="52" w:name="results"/>
+    <w:p>
+      <w:pPr>
+        <w:pStyle w:val="Heading1"/>
+      </w:pPr>
+      <w:r>
+        <w:t xml:space="preserve">4. Results</w:t>
+      </w:r>
+    </w:p>
+    <w:bookmarkStart w:id="36" w:name="exploratorydescriptive-analysis"/>
     <w:p>
       <w:pPr>
         <w:pStyle w:val="Heading2"/>
       </w:pPr>
       <w:r>
-        <w:t xml:space="preserve">3.4 Statistical analysis</w:t>
+        <w:t xml:space="preserve">4.1 Exploratory/Descriptive analysis</w:t>
       </w:r>
     </w:p>
     <w:p>
@@ -1682,51 +1777,12 @@
           <w:iCs/>
           <w:i/>
         </w:rPr>
-        <w:t xml:space="preserve">Explain anything related to your statistical analyses.</w:t>
-      </w:r>
-    </w:p>
-    <w:p>
-      <w:r>
-        <w:br w:type="page"/>
-      </w:r>
-    </w:p>
-    <w:bookmarkEnd w:id="34"/>
-    <w:bookmarkEnd w:id="35"/>
-    <w:bookmarkStart w:id="45" w:name="results"/>
-    <w:p>
-      <w:pPr>
-        <w:pStyle w:val="Heading1"/>
-      </w:pPr>
-      <w:r>
-        <w:t xml:space="preserve">4. Results</w:t>
-      </w:r>
-    </w:p>
-    <w:bookmarkStart w:id="37" w:name="exploratorydescriptive-analysis"/>
-    <w:p>
-      <w:pPr>
-        <w:pStyle w:val="Heading2"/>
-      </w:pPr>
-      <w:r>
-        <w:t xml:space="preserve">4.1 Exploratory/Descriptive analysis</w:t>
-      </w:r>
-    </w:p>
-    <w:p>
-      <w:pPr>
-        <w:pStyle w:val="FirstParagraph"/>
-      </w:pPr>
-      <w:r>
-        <w:rPr>
-          <w:iCs/>
-          <w:i/>
-        </w:rPr>
         <w:t xml:space="preserve">Use a combination of text/tables/figures to explore and describe your data. Show the most important descriptive results here. Additional ones should go in the supplement. Even more can be in the R and Quarto files that are part of your project.</w:t>
       </w:r>
-    </w:p>
-    <w:p>
-      <w:pPr>
-        <w:pStyle w:val="BodyText"/>
-      </w:pPr>
-      <w:hyperlink w:anchor="tbl-summarytable">
+      <w:r>
+        <w:t xml:space="preserve"> </w:t>
+      </w:r>
+      <w:hyperlink w:anchor="tbl-TABLE1">
         <w:r>
           <w:rPr>
             <w:rStyle w:val="Hyperlink"/>
@@ -1738,107 +1794,7 @@
         <w:t xml:space="preserve"> </w:t>
       </w:r>
       <w:r>
-        <w:t xml:space="preserve">shows a summary of the data.</w:t>
-      </w:r>
-    </w:p>
-    <w:p>
-      <w:pPr>
-        <w:pStyle w:val="BodyText"/>
-      </w:pPr>
-      <w:r>
-        <w:t xml:space="preserve">Note the loading of the data providing a</w:t>
-      </w:r>
-      <w:r>
-        <w:t xml:space="preserve"> </w:t>
-      </w:r>
-      <w:r>
-        <w:rPr>
-          <w:bCs/>
-          <w:b/>
-        </w:rPr>
-        <w:t xml:space="preserve">relative</w:t>
-      </w:r>
-      <w:r>
-        <w:t xml:space="preserve"> </w:t>
-      </w:r>
-      <w:r>
-        <w:t xml:space="preserve">path using the</w:t>
-      </w:r>
-      <w:r>
-        <w:t xml:space="preserve"> </w:t>
-      </w:r>
-      <w:r>
-        <w:rPr>
-          <w:rStyle w:val="VerbatimChar"/>
-        </w:rPr>
-        <w:t xml:space="preserve">../../</w:t>
-      </w:r>
-      <w:r>
-        <w:t xml:space="preserve"> </w:t>
-      </w:r>
-      <w:r>
-        <w:t xml:space="preserve">notation. (Two dots means a folder up). You never want to specify an</w:t>
-      </w:r>
-      <w:r>
-        <w:t xml:space="preserve"> </w:t>
-      </w:r>
-      <w:r>
-        <w:rPr>
-          <w:bCs/>
-          <w:b/>
-        </w:rPr>
-        <w:t xml:space="preserve">absolute</w:t>
-      </w:r>
-      <w:r>
-        <w:t xml:space="preserve"> </w:t>
-      </w:r>
-      <w:r>
-        <w:t xml:space="preserve">path like</w:t>
-      </w:r>
-      <w:r>
-        <w:t xml:space="preserve"> </w:t>
-      </w:r>
-      <w:r>
-        <w:rPr>
-          <w:rStyle w:val="VerbatimChar"/>
-        </w:rPr>
-        <w:t xml:space="preserve">C:\ahandel\myproject\results\</w:t>
-      </w:r>
-      <w:r>
-        <w:t xml:space="preserve"> </w:t>
-      </w:r>
-      <w:r>
-        <w:t xml:space="preserve">because if you share this with someone, it won’t work for them since they don’t have that path. You can also use the</w:t>
-      </w:r>
-      <w:r>
-        <w:t xml:space="preserve"> </w:t>
-      </w:r>
-      <w:r>
-        <w:rPr>
-          <w:rStyle w:val="VerbatimChar"/>
-        </w:rPr>
-        <w:t xml:space="preserve">here</w:t>
-      </w:r>
-      <w:r>
-        <w:t xml:space="preserve"> </w:t>
-      </w:r>
-      <w:r>
-        <w:t xml:space="preserve">R package to create paths. See examples of that below. I generally recommend the</w:t>
-      </w:r>
-      <w:r>
-        <w:t xml:space="preserve"> </w:t>
-      </w:r>
-      <w:r>
-        <w:rPr>
-          <w:rStyle w:val="VerbatimChar"/>
-        </w:rPr>
-        <w:t xml:space="preserve">here</w:t>
-      </w:r>
-      <w:r>
-        <w:t xml:space="preserve"> </w:t>
-      </w:r>
-      <w:r>
-        <w:t xml:space="preserve">package.</w:t>
+        <w:t xml:space="preserve">shows a summary of the data</w:t>
       </w:r>
     </w:p>
     <w:tbl>
@@ -1855,7 +1811,7 @@
       <w:tr>
         <w:tc>
           <w:tcPr/>
-          <w:bookmarkStart w:id="36" w:name="tbl-summarytable"/>
+          <w:bookmarkStart w:id="35" w:name="tbl-TABLE1"/>
           <w:p>
             <w:pPr>
               <w:jc w:val="center"/>
@@ -1866,7 +1822,7 @@
               <w:pStyle w:val="ImageCaption"/>
             </w:pPr>
             <w:r>
-              <w:t xml:space="preserve">Table 1: Data summary table.</w:t>
+              <w:t xml:space="preserve">Table 1: Data descriptive summary table.</w:t>
             </w:r>
           </w:p>
           <w:tbl>
@@ -1878,21 +1834,10 @@
               <w:tblLayout w:type="fixed"/>
             </w:tblPr>
             <w:tblGrid>
-              <w:gridCol w:w="408"/>
-              <w:gridCol w:w="571"/>
-              <w:gridCol w:w="408"/>
-              <w:gridCol w:w="571"/>
-              <w:gridCol w:w="612"/>
-              <w:gridCol w:w="653"/>
-              <w:gridCol w:w="734"/>
-              <w:gridCol w:w="530"/>
-              <w:gridCol w:w="449"/>
-              <w:gridCol w:w="449"/>
-              <w:gridCol w:w="489"/>
-              <w:gridCol w:w="489"/>
-              <w:gridCol w:w="489"/>
-              <w:gridCol w:w="530"/>
-              <w:gridCol w:w="530"/>
+              <w:gridCol w:w="2578"/>
+              <w:gridCol w:w="1841"/>
+              <w:gridCol w:w="1749"/>
+              <w:gridCol w:w="1749"/>
             </w:tblGrid>
             <w:tr>
               <w:trPr>
@@ -1903,193 +1848,45 @@
                 <w:p>
                   <w:pPr>
                     <w:pStyle w:val="Compact"/>
-                    <w:jc w:val="left"/>
-                    <w:jc w:val="center"/>
-                  </w:pPr>
-                  <w:r>
-                    <w:t xml:space="preserve">skim_type</w:t>
-                  </w:r>
-                </w:p>
-              </w:tc>
-              <w:tc>
-                <w:tcPr/>
-                <w:p>
-                  <w:pPr>
-                    <w:pStyle w:val="Compact"/>
-                    <w:jc w:val="left"/>
-                    <w:jc w:val="center"/>
-                  </w:pPr>
-                  <w:r>
-                    <w:t xml:space="preserve">skim_variable</w:t>
-                  </w:r>
-                </w:p>
-              </w:tc>
-              <w:tc>
-                <w:tcPr/>
-                <w:p>
-                  <w:pPr>
-                    <w:pStyle w:val="Compact"/>
-                    <w:jc w:val="right"/>
-                    <w:jc w:val="center"/>
-                  </w:pPr>
-                  <w:r>
-                    <w:t xml:space="preserve">n_missing</w:t>
-                  </w:r>
-                </w:p>
-              </w:tc>
-              <w:tc>
-                <w:tcPr/>
-                <w:p>
-                  <w:pPr>
-                    <w:pStyle w:val="Compact"/>
-                    <w:jc w:val="right"/>
-                    <w:jc w:val="center"/>
-                  </w:pPr>
-                  <w:r>
-                    <w:t xml:space="preserve">complete_rate</w:t>
-                  </w:r>
-                </w:p>
-              </w:tc>
-              <w:tc>
-                <w:tcPr/>
-                <w:p>
-                  <w:pPr>
-                    <w:pStyle w:val="Compact"/>
-                    <w:jc w:val="left"/>
-                    <w:jc w:val="center"/>
-                  </w:pPr>
-                  <w:r>
-                    <w:t xml:space="preserve">factor.ordered</w:t>
-                  </w:r>
-                </w:p>
-              </w:tc>
-              <w:tc>
-                <w:tcPr/>
-                <w:p>
-                  <w:pPr>
-                    <w:pStyle w:val="Compact"/>
-                    <w:jc w:val="right"/>
-                    <w:jc w:val="center"/>
-                  </w:pPr>
-                  <w:r>
-                    <w:t xml:space="preserve">factor.n_unique</w:t>
-                  </w:r>
-                </w:p>
-              </w:tc>
-              <w:tc>
-                <w:tcPr/>
-                <w:p>
-                  <w:pPr>
-                    <w:pStyle w:val="Compact"/>
-                    <w:jc w:val="left"/>
-                    <w:jc w:val="center"/>
-                  </w:pPr>
-                  <w:r>
-                    <w:t xml:space="preserve">factor.top_counts</w:t>
-                  </w:r>
-                </w:p>
-              </w:tc>
-              <w:tc>
-                <w:tcPr/>
-                <w:p>
-                  <w:pPr>
-                    <w:pStyle w:val="Compact"/>
-                    <w:jc w:val="right"/>
-                    <w:jc w:val="center"/>
-                  </w:pPr>
-                  <w:r>
-                    <w:t xml:space="preserve">numeric.mean</w:t>
-                  </w:r>
-                </w:p>
-              </w:tc>
-              <w:tc>
-                <w:tcPr/>
-                <w:p>
-                  <w:pPr>
-                    <w:pStyle w:val="Compact"/>
-                    <w:jc w:val="right"/>
-                    <w:jc w:val="center"/>
-                  </w:pPr>
-                  <w:r>
-                    <w:t xml:space="preserve">numeric.sd</w:t>
-                  </w:r>
-                </w:p>
-              </w:tc>
-              <w:tc>
-                <w:tcPr/>
-                <w:p>
-                  <w:pPr>
-                    <w:pStyle w:val="Compact"/>
-                    <w:jc w:val="right"/>
-                    <w:jc w:val="center"/>
-                  </w:pPr>
-                  <w:r>
-                    <w:t xml:space="preserve">numeric.p0</w:t>
-                  </w:r>
-                </w:p>
-              </w:tc>
-              <w:tc>
-                <w:tcPr/>
-                <w:p>
-                  <w:pPr>
-                    <w:pStyle w:val="Compact"/>
-                    <w:jc w:val="right"/>
-                    <w:jc w:val="center"/>
-                  </w:pPr>
-                  <w:r>
-                    <w:t xml:space="preserve">numeric.p25</w:t>
-                  </w:r>
-                </w:p>
-              </w:tc>
-              <w:tc>
-                <w:tcPr/>
-                <w:p>
-                  <w:pPr>
-                    <w:pStyle w:val="Compact"/>
-                    <w:jc w:val="right"/>
-                    <w:jc w:val="center"/>
-                  </w:pPr>
-                  <w:r>
-                    <w:t xml:space="preserve">numeric.p50</w:t>
-                  </w:r>
-                </w:p>
-              </w:tc>
-              <w:tc>
-                <w:tcPr/>
-                <w:p>
-                  <w:pPr>
-                    <w:pStyle w:val="Compact"/>
-                    <w:jc w:val="right"/>
-                    <w:jc w:val="center"/>
-                  </w:pPr>
-                  <w:r>
-                    <w:t xml:space="preserve">numeric.p75</w:t>
-                  </w:r>
-                </w:p>
-              </w:tc>
-              <w:tc>
-                <w:tcPr/>
-                <w:p>
-                  <w:pPr>
-                    <w:pStyle w:val="Compact"/>
-                    <w:jc w:val="right"/>
-                    <w:jc w:val="center"/>
-                  </w:pPr>
-                  <w:r>
-                    <w:t xml:space="preserve">numeric.p100</w:t>
-                  </w:r>
-                </w:p>
-              </w:tc>
-              <w:tc>
-                <w:tcPr/>
-                <w:p>
-                  <w:pPr>
-                    <w:pStyle w:val="Compact"/>
-                    <w:jc w:val="left"/>
-                    <w:jc w:val="center"/>
-                  </w:pPr>
-                  <w:r>
-                    <w:t xml:space="preserve">numeric.hist</w:t>
+                  </w:pPr>
+                </w:p>
+              </w:tc>
+              <w:tc>
+                <w:tcPr/>
+                <w:p>
+                  <w:pPr>
+                    <w:pStyle w:val="Compact"/>
+                    <w:jc w:val="left"/>
+                    <w:jc w:val="center"/>
+                  </w:pPr>
+                  <w:r>
+                    <w:t xml:space="preserve">F</w:t>
+                  </w:r>
+                </w:p>
+              </w:tc>
+              <w:tc>
+                <w:tcPr/>
+                <w:p>
+                  <w:pPr>
+                    <w:pStyle w:val="Compact"/>
+                    <w:jc w:val="left"/>
+                    <w:jc w:val="center"/>
+                  </w:pPr>
+                  <w:r>
+                    <w:t xml:space="preserve">M</w:t>
+                  </w:r>
+                </w:p>
+              </w:tc>
+              <w:tc>
+                <w:tcPr/>
+                <w:p>
+                  <w:pPr>
+                    <w:pStyle w:val="Compact"/>
+                    <w:jc w:val="left"/>
+                    <w:jc w:val="center"/>
+                  </w:pPr>
+                  <w:r>
+                    <w:t xml:space="preserve">Overall</w:t>
                   </w:r>
                 </w:p>
               </w:tc>
@@ -2100,193 +1897,45 @@
                 <w:p>
                   <w:pPr>
                     <w:pStyle w:val="Compact"/>
-                    <w:jc w:val="left"/>
-                    <w:jc w:val="center"/>
-                  </w:pPr>
-                  <w:r>
-                    <w:t xml:space="preserve">factor</w:t>
-                  </w:r>
-                </w:p>
-              </w:tc>
-              <w:tc>
-                <w:tcPr/>
-                <w:p>
-                  <w:pPr>
-                    <w:pStyle w:val="Compact"/>
-                    <w:jc w:val="left"/>
-                    <w:jc w:val="center"/>
-                  </w:pPr>
-                  <w:r>
-                    <w:t xml:space="preserve">Gender</w:t>
-                  </w:r>
-                </w:p>
-              </w:tc>
-              <w:tc>
-                <w:tcPr/>
-                <w:p>
-                  <w:pPr>
-                    <w:pStyle w:val="Compact"/>
-                    <w:jc w:val="right"/>
-                    <w:jc w:val="center"/>
-                  </w:pPr>
-                  <w:r>
-                    <w:t xml:space="preserve">0</w:t>
-                  </w:r>
-                </w:p>
-              </w:tc>
-              <w:tc>
-                <w:tcPr/>
-                <w:p>
-                  <w:pPr>
-                    <w:pStyle w:val="Compact"/>
-                    <w:jc w:val="right"/>
-                    <w:jc w:val="center"/>
-                  </w:pPr>
-                  <w:r>
-                    <w:t xml:space="preserve">1</w:t>
-                  </w:r>
-                </w:p>
-              </w:tc>
-              <w:tc>
-                <w:tcPr/>
-                <w:p>
-                  <w:pPr>
-                    <w:pStyle w:val="Compact"/>
-                    <w:jc w:val="left"/>
-                    <w:jc w:val="center"/>
-                  </w:pPr>
-                  <w:r>
-                    <w:t xml:space="preserve">FALSE</w:t>
-                  </w:r>
-                </w:p>
-              </w:tc>
-              <w:tc>
-                <w:tcPr/>
-                <w:p>
-                  <w:pPr>
-                    <w:pStyle w:val="Compact"/>
-                    <w:jc w:val="right"/>
-                    <w:jc w:val="center"/>
-                  </w:pPr>
-                  <w:r>
-                    <w:t xml:space="preserve">3</w:t>
-                  </w:r>
-                </w:p>
-              </w:tc>
-              <w:tc>
-                <w:tcPr/>
-                <w:p>
-                  <w:pPr>
-                    <w:pStyle w:val="Compact"/>
-                    <w:jc w:val="left"/>
-                    <w:jc w:val="center"/>
-                  </w:pPr>
-                  <w:r>
-                    <w:t xml:space="preserve">M: 4, F: 3, O: 2</w:t>
-                  </w:r>
-                </w:p>
-              </w:tc>
-              <w:tc>
-                <w:tcPr/>
-                <w:p>
-                  <w:pPr>
-                    <w:pStyle w:val="Compact"/>
-                    <w:jc w:val="right"/>
-                    <w:jc w:val="center"/>
-                  </w:pPr>
-                  <w:r>
-                    <w:t xml:space="preserve">NA</w:t>
-                  </w:r>
-                </w:p>
-              </w:tc>
-              <w:tc>
-                <w:tcPr/>
-                <w:p>
-                  <w:pPr>
-                    <w:pStyle w:val="Compact"/>
-                    <w:jc w:val="right"/>
-                    <w:jc w:val="center"/>
-                  </w:pPr>
-                  <w:r>
-                    <w:t xml:space="preserve">NA</w:t>
-                  </w:r>
-                </w:p>
-              </w:tc>
-              <w:tc>
-                <w:tcPr/>
-                <w:p>
-                  <w:pPr>
-                    <w:pStyle w:val="Compact"/>
-                    <w:jc w:val="right"/>
-                    <w:jc w:val="center"/>
-                  </w:pPr>
-                  <w:r>
-                    <w:t xml:space="preserve">NA</w:t>
-                  </w:r>
-                </w:p>
-              </w:tc>
-              <w:tc>
-                <w:tcPr/>
-                <w:p>
-                  <w:pPr>
-                    <w:pStyle w:val="Compact"/>
-                    <w:jc w:val="right"/>
-                    <w:jc w:val="center"/>
-                  </w:pPr>
-                  <w:r>
-                    <w:t xml:space="preserve">NA</w:t>
-                  </w:r>
-                </w:p>
-              </w:tc>
-              <w:tc>
-                <w:tcPr/>
-                <w:p>
-                  <w:pPr>
-                    <w:pStyle w:val="Compact"/>
-                    <w:jc w:val="right"/>
-                    <w:jc w:val="center"/>
-                  </w:pPr>
-                  <w:r>
-                    <w:t xml:space="preserve">NA</w:t>
-                  </w:r>
-                </w:p>
-              </w:tc>
-              <w:tc>
-                <w:tcPr/>
-                <w:p>
-                  <w:pPr>
-                    <w:pStyle w:val="Compact"/>
-                    <w:jc w:val="right"/>
-                    <w:jc w:val="center"/>
-                  </w:pPr>
-                  <w:r>
-                    <w:t xml:space="preserve">NA</w:t>
-                  </w:r>
-                </w:p>
-              </w:tc>
-              <w:tc>
-                <w:tcPr/>
-                <w:p>
-                  <w:pPr>
-                    <w:pStyle w:val="Compact"/>
-                    <w:jc w:val="right"/>
-                    <w:jc w:val="center"/>
-                  </w:pPr>
-                  <w:r>
-                    <w:t xml:space="preserve">NA</w:t>
-                  </w:r>
-                </w:p>
-              </w:tc>
-              <w:tc>
-                <w:tcPr/>
-                <w:p>
-                  <w:pPr>
-                    <w:pStyle w:val="Compact"/>
-                    <w:jc w:val="left"/>
-                    <w:jc w:val="center"/>
-                  </w:pPr>
-                  <w:r>
-                    <w:t xml:space="preserve">NA</w:t>
+                  </w:pPr>
+                </w:p>
+              </w:tc>
+              <w:tc>
+                <w:tcPr/>
+                <w:p>
+                  <w:pPr>
+                    <w:pStyle w:val="Compact"/>
+                    <w:jc w:val="left"/>
+                    <w:jc w:val="center"/>
+                  </w:pPr>
+                  <w:r>
+                    <w:t xml:space="preserve">(N=30)</w:t>
+                  </w:r>
+                </w:p>
+              </w:tc>
+              <w:tc>
+                <w:tcPr/>
+                <w:p>
+                  <w:pPr>
+                    <w:pStyle w:val="Compact"/>
+                    <w:jc w:val="left"/>
+                    <w:jc w:val="center"/>
+                  </w:pPr>
+                  <w:r>
+                    <w:t xml:space="preserve">(N=30)</w:t>
+                  </w:r>
+                </w:p>
+              </w:tc>
+              <w:tc>
+                <w:tcPr/>
+                <w:p>
+                  <w:pPr>
+                    <w:pStyle w:val="Compact"/>
+                    <w:jc w:val="left"/>
+                    <w:jc w:val="center"/>
+                  </w:pPr>
+                  <w:r>
+                    <w:t xml:space="preserve">(N=60)</w:t>
                   </w:r>
                 </w:p>
               </w:tc>
@@ -2301,190 +1950,32 @@
                     <w:jc w:val="center"/>
                   </w:pPr>
                   <w:r>
-                    <w:t xml:space="preserve">numeric</w:t>
-                  </w:r>
-                </w:p>
-              </w:tc>
-              <w:tc>
-                <w:tcPr/>
-                <w:p>
-                  <w:pPr>
-                    <w:pStyle w:val="Compact"/>
-                    <w:jc w:val="left"/>
-                    <w:jc w:val="center"/>
-                  </w:pPr>
-                  <w:r>
-                    <w:t xml:space="preserve">Height</w:t>
-                  </w:r>
-                </w:p>
-              </w:tc>
-              <w:tc>
-                <w:tcPr/>
-                <w:p>
-                  <w:pPr>
-                    <w:pStyle w:val="Compact"/>
-                    <w:jc w:val="right"/>
-                    <w:jc w:val="center"/>
-                  </w:pPr>
-                  <w:r>
-                    <w:t xml:space="preserve">0</w:t>
-                  </w:r>
-                </w:p>
-              </w:tc>
-              <w:tc>
-                <w:tcPr/>
-                <w:p>
-                  <w:pPr>
-                    <w:pStyle w:val="Compact"/>
-                    <w:jc w:val="right"/>
-                    <w:jc w:val="center"/>
-                  </w:pPr>
-                  <w:r>
-                    <w:t xml:space="preserve">1</w:t>
-                  </w:r>
-                </w:p>
-              </w:tc>
-              <w:tc>
-                <w:tcPr/>
-                <w:p>
-                  <w:pPr>
-                    <w:pStyle w:val="Compact"/>
-                    <w:jc w:val="left"/>
-                    <w:jc w:val="center"/>
-                  </w:pPr>
-                  <w:r>
-                    <w:t xml:space="preserve">NA</w:t>
-                  </w:r>
-                </w:p>
-              </w:tc>
-              <w:tc>
-                <w:tcPr/>
-                <w:p>
-                  <w:pPr>
-                    <w:pStyle w:val="Compact"/>
-                    <w:jc w:val="right"/>
-                    <w:jc w:val="center"/>
-                  </w:pPr>
-                  <w:r>
-                    <w:t xml:space="preserve">NA</w:t>
-                  </w:r>
-                </w:p>
-              </w:tc>
-              <w:tc>
-                <w:tcPr/>
-                <w:p>
-                  <w:pPr>
-                    <w:pStyle w:val="Compact"/>
-                    <w:jc w:val="left"/>
-                    <w:jc w:val="center"/>
-                  </w:pPr>
-                  <w:r>
-                    <w:t xml:space="preserve">NA</w:t>
-                  </w:r>
-                </w:p>
-              </w:tc>
-              <w:tc>
-                <w:tcPr/>
-                <w:p>
-                  <w:pPr>
-                    <w:pStyle w:val="Compact"/>
-                    <w:jc w:val="right"/>
-                    <w:jc w:val="center"/>
-                  </w:pPr>
-                  <w:r>
-                    <w:t xml:space="preserve">165.66667</w:t>
-                  </w:r>
-                </w:p>
-              </w:tc>
-              <w:tc>
-                <w:tcPr/>
-                <w:p>
-                  <w:pPr>
-                    <w:pStyle w:val="Compact"/>
-                    <w:jc w:val="right"/>
-                    <w:jc w:val="center"/>
-                  </w:pPr>
-                  <w:r>
-                    <w:t xml:space="preserve">15.97655</w:t>
-                  </w:r>
-                </w:p>
-              </w:tc>
-              <w:tc>
-                <w:tcPr/>
-                <w:p>
-                  <w:pPr>
-                    <w:pStyle w:val="Compact"/>
-                    <w:jc w:val="right"/>
-                    <w:jc w:val="center"/>
-                  </w:pPr>
-                  <w:r>
-                    <w:t xml:space="preserve">133</w:t>
-                  </w:r>
-                </w:p>
-              </w:tc>
-              <w:tc>
-                <w:tcPr/>
-                <w:p>
-                  <w:pPr>
-                    <w:pStyle w:val="Compact"/>
-                    <w:jc w:val="right"/>
-                    <w:jc w:val="center"/>
-                  </w:pPr>
-                  <w:r>
-                    <w:t xml:space="preserve">156</w:t>
-                  </w:r>
-                </w:p>
-              </w:tc>
-              <w:tc>
-                <w:tcPr/>
-                <w:p>
-                  <w:pPr>
-                    <w:pStyle w:val="Compact"/>
-                    <w:jc w:val="right"/>
-                    <w:jc w:val="center"/>
-                  </w:pPr>
-                  <w:r>
-                    <w:t xml:space="preserve">166</w:t>
-                  </w:r>
-                </w:p>
-              </w:tc>
-              <w:tc>
-                <w:tcPr/>
-                <w:p>
-                  <w:pPr>
-                    <w:pStyle w:val="Compact"/>
-                    <w:jc w:val="right"/>
-                    <w:jc w:val="center"/>
-                  </w:pPr>
-                  <w:r>
-                    <w:t xml:space="preserve">178</w:t>
-                  </w:r>
-                </w:p>
-              </w:tc>
-              <w:tc>
-                <w:tcPr/>
-                <w:p>
-                  <w:pPr>
-                    <w:pStyle w:val="Compact"/>
-                    <w:jc w:val="right"/>
-                    <w:jc w:val="center"/>
-                  </w:pPr>
-                  <w:r>
-                    <w:t xml:space="preserve">183</w:t>
-                  </w:r>
-                </w:p>
-              </w:tc>
-              <w:tc>
-                <w:tcPr/>
-                <w:p>
-                  <w:pPr>
-                    <w:pStyle w:val="Compact"/>
-                    <w:jc w:val="left"/>
-                    <w:jc w:val="center"/>
-                  </w:pPr>
-                  <w:r>
-                    <w:t xml:space="preserve">▂▁▃▃▇</w:t>
-                  </w:r>
+                    <w:t xml:space="preserve">CD4+</w:t>
+                  </w:r>
+                </w:p>
+              </w:tc>
+              <w:tc>
+                <w:tcPr/>
+                <w:p>
+                  <w:pPr>
+                    <w:pStyle w:val="Compact"/>
+                  </w:pPr>
+                </w:p>
+              </w:tc>
+              <w:tc>
+                <w:tcPr/>
+                <w:p>
+                  <w:pPr>
+                    <w:pStyle w:val="Compact"/>
+                  </w:pPr>
+                </w:p>
+              </w:tc>
+              <w:tc>
+                <w:tcPr/>
+                <w:p>
+                  <w:pPr>
+                    <w:pStyle w:val="Compact"/>
+                  </w:pPr>
                 </w:p>
               </w:tc>
             </w:tr>
@@ -2498,201 +1989,808 @@
                     <w:jc w:val="center"/>
                   </w:pPr>
                   <w:r>
-                    <w:t xml:space="preserve">numeric</w:t>
-                  </w:r>
-                </w:p>
-              </w:tc>
-              <w:tc>
-                <w:tcPr/>
-                <w:p>
-                  <w:pPr>
-                    <w:pStyle w:val="Compact"/>
-                    <w:jc w:val="left"/>
-                    <w:jc w:val="center"/>
-                  </w:pPr>
-                  <w:r>
-                    <w:t xml:space="preserve">Weight</w:t>
-                  </w:r>
-                </w:p>
-              </w:tc>
-              <w:tc>
-                <w:tcPr/>
-                <w:p>
-                  <w:pPr>
-                    <w:pStyle w:val="Compact"/>
-                    <w:jc w:val="right"/>
-                    <w:jc w:val="center"/>
-                  </w:pPr>
-                  <w:r>
-                    <w:t xml:space="preserve">0</w:t>
-                  </w:r>
-                </w:p>
-              </w:tc>
-              <w:tc>
-                <w:tcPr/>
-                <w:p>
-                  <w:pPr>
-                    <w:pStyle w:val="Compact"/>
-                    <w:jc w:val="right"/>
-                    <w:jc w:val="center"/>
-                  </w:pPr>
-                  <w:r>
-                    <w:t xml:space="preserve">1</w:t>
-                  </w:r>
-                </w:p>
-              </w:tc>
-              <w:tc>
-                <w:tcPr/>
-                <w:p>
-                  <w:pPr>
-                    <w:pStyle w:val="Compact"/>
-                    <w:jc w:val="left"/>
-                    <w:jc w:val="center"/>
-                  </w:pPr>
-                  <w:r>
-                    <w:t xml:space="preserve">NA</w:t>
-                  </w:r>
-                </w:p>
-              </w:tc>
-              <w:tc>
-                <w:tcPr/>
-                <w:p>
-                  <w:pPr>
-                    <w:pStyle w:val="Compact"/>
-                    <w:jc w:val="right"/>
-                    <w:jc w:val="center"/>
-                  </w:pPr>
-                  <w:r>
-                    <w:t xml:space="preserve">NA</w:t>
-                  </w:r>
-                </w:p>
-              </w:tc>
-              <w:tc>
-                <w:tcPr/>
-                <w:p>
-                  <w:pPr>
-                    <w:pStyle w:val="Compact"/>
-                    <w:jc w:val="left"/>
-                    <w:jc w:val="center"/>
-                  </w:pPr>
-                  <w:r>
-                    <w:t xml:space="preserve">NA</w:t>
-                  </w:r>
-                </w:p>
-              </w:tc>
-              <w:tc>
-                <w:tcPr/>
-                <w:p>
-                  <w:pPr>
-                    <w:pStyle w:val="Compact"/>
-                    <w:jc w:val="right"/>
-                    <w:jc w:val="center"/>
-                  </w:pPr>
-                  <w:r>
-                    <w:t xml:space="preserve">70.11111</w:t>
-                  </w:r>
-                </w:p>
-              </w:tc>
-              <w:tc>
-                <w:tcPr/>
-                <w:p>
-                  <w:pPr>
-                    <w:pStyle w:val="Compact"/>
-                    <w:jc w:val="right"/>
-                    <w:jc w:val="center"/>
-                  </w:pPr>
-                  <w:r>
-                    <w:t xml:space="preserve">21.24526</w:t>
-                  </w:r>
-                </w:p>
-              </w:tc>
-              <w:tc>
-                <w:tcPr/>
-                <w:p>
-                  <w:pPr>
-                    <w:pStyle w:val="Compact"/>
-                    <w:jc w:val="right"/>
-                    <w:jc w:val="center"/>
-                  </w:pPr>
-                  <w:r>
-                    <w:t xml:space="preserve">45</w:t>
-                  </w:r>
-                </w:p>
-              </w:tc>
-              <w:tc>
-                <w:tcPr/>
-                <w:p>
-                  <w:pPr>
-                    <w:pStyle w:val="Compact"/>
-                    <w:jc w:val="right"/>
-                    <w:jc w:val="center"/>
-                  </w:pPr>
-                  <w:r>
-                    <w:t xml:space="preserve">55</w:t>
-                  </w:r>
-                </w:p>
-              </w:tc>
-              <w:tc>
-                <w:tcPr/>
-                <w:p>
-                  <w:pPr>
-                    <w:pStyle w:val="Compact"/>
-                    <w:jc w:val="right"/>
-                    <w:jc w:val="center"/>
-                  </w:pPr>
-                  <w:r>
-                    <w:t xml:space="preserve">70</w:t>
-                  </w:r>
-                </w:p>
-              </w:tc>
-              <w:tc>
-                <w:tcPr/>
-                <w:p>
-                  <w:pPr>
-                    <w:pStyle w:val="Compact"/>
-                    <w:jc w:val="right"/>
-                    <w:jc w:val="center"/>
-                  </w:pPr>
-                  <w:r>
-                    <w:t xml:space="preserve">80</w:t>
-                  </w:r>
-                </w:p>
-              </w:tc>
-              <w:tc>
-                <w:tcPr/>
-                <w:p>
-                  <w:pPr>
-                    <w:pStyle w:val="Compact"/>
-                    <w:jc w:val="right"/>
-                    <w:jc w:val="center"/>
-                  </w:pPr>
-                  <w:r>
-                    <w:t xml:space="preserve">110</w:t>
-                  </w:r>
-                </w:p>
-              </w:tc>
-              <w:tc>
-                <w:tcPr/>
-                <w:p>
-                  <w:pPr>
-                    <w:pStyle w:val="Compact"/>
-                    <w:jc w:val="left"/>
-                    <w:jc w:val="center"/>
-                  </w:pPr>
-                  <w:r>
-                    <w:t xml:space="preserve">▇▂▃▂▂</w:t>
+                    <w:t xml:space="preserve">Mean (SD)</w:t>
+                  </w:r>
+                </w:p>
+              </w:tc>
+              <w:tc>
+                <w:tcPr/>
+                <w:p>
+                  <w:pPr>
+                    <w:pStyle w:val="Compact"/>
+                    <w:jc w:val="left"/>
+                    <w:jc w:val="center"/>
+                  </w:pPr>
+                  <w:r>
+                    <w:t xml:space="preserve">394 (217)</w:t>
+                  </w:r>
+                </w:p>
+              </w:tc>
+              <w:tc>
+                <w:tcPr/>
+                <w:p>
+                  <w:pPr>
+                    <w:pStyle w:val="Compact"/>
+                    <w:jc w:val="left"/>
+                    <w:jc w:val="center"/>
+                  </w:pPr>
+                  <w:r>
+                    <w:t xml:space="preserve">289 (181)</w:t>
+                  </w:r>
+                </w:p>
+              </w:tc>
+              <w:tc>
+                <w:tcPr/>
+                <w:p>
+                  <w:pPr>
+                    <w:pStyle w:val="Compact"/>
+                    <w:jc w:val="left"/>
+                    <w:jc w:val="center"/>
+                  </w:pPr>
+                  <w:r>
+                    <w:t xml:space="preserve">341 (205)</w:t>
+                  </w:r>
+                </w:p>
+              </w:tc>
+            </w:tr>
+            <w:tr>
+              <w:tc>
+                <w:tcPr/>
+                <w:p>
+                  <w:pPr>
+                    <w:pStyle w:val="Compact"/>
+                    <w:jc w:val="left"/>
+                    <w:jc w:val="center"/>
+                  </w:pPr>
+                  <w:r>
+                    <w:t xml:space="preserve">Median [Min, Max]</w:t>
+                  </w:r>
+                </w:p>
+              </w:tc>
+              <w:tc>
+                <w:tcPr/>
+                <w:p>
+                  <w:pPr>
+                    <w:pStyle w:val="Compact"/>
+                    <w:jc w:val="left"/>
+                    <w:jc w:val="center"/>
+                  </w:pPr>
+                  <w:r>
+                    <w:t xml:space="preserve">449 [27.0, 786]</w:t>
+                  </w:r>
+                </w:p>
+              </w:tc>
+              <w:tc>
+                <w:tcPr/>
+                <w:p>
+                  <w:pPr>
+                    <w:pStyle w:val="Compact"/>
+                    <w:jc w:val="left"/>
+                    <w:jc w:val="center"/>
+                  </w:pPr>
+                  <w:r>
+                    <w:t xml:space="preserve">278 [8.64, 735]</w:t>
+                  </w:r>
+                </w:p>
+              </w:tc>
+              <w:tc>
+                <w:tcPr/>
+                <w:p>
+                  <w:pPr>
+                    <w:pStyle w:val="Compact"/>
+                    <w:jc w:val="left"/>
+                    <w:jc w:val="center"/>
+                  </w:pPr>
+                  <w:r>
+                    <w:t xml:space="preserve">319 [8.64, 786]</w:t>
+                  </w:r>
+                </w:p>
+              </w:tc>
+            </w:tr>
+            <w:tr>
+              <w:tc>
+                <w:tcPr/>
+                <w:p>
+                  <w:pPr>
+                    <w:pStyle w:val="Compact"/>
+                    <w:jc w:val="left"/>
+                    <w:jc w:val="center"/>
+                  </w:pPr>
+                  <w:r>
+                    <w:t xml:space="preserve">Missing</w:t>
+                  </w:r>
+                </w:p>
+              </w:tc>
+              <w:tc>
+                <w:tcPr/>
+                <w:p>
+                  <w:pPr>
+                    <w:pStyle w:val="Compact"/>
+                    <w:jc w:val="left"/>
+                    <w:jc w:val="center"/>
+                  </w:pPr>
+                  <w:r>
+                    <w:t xml:space="preserve">1 (3.3%)</w:t>
+                  </w:r>
+                </w:p>
+              </w:tc>
+              <w:tc>
+                <w:tcPr/>
+                <w:p>
+                  <w:pPr>
+                    <w:pStyle w:val="Compact"/>
+                    <w:jc w:val="left"/>
+                    <w:jc w:val="center"/>
+                  </w:pPr>
+                  <w:r>
+                    <w:t xml:space="preserve">0 (0%)</w:t>
+                  </w:r>
+                </w:p>
+              </w:tc>
+              <w:tc>
+                <w:tcPr/>
+                <w:p>
+                  <w:pPr>
+                    <w:pStyle w:val="Compact"/>
+                    <w:jc w:val="left"/>
+                    <w:jc w:val="center"/>
+                  </w:pPr>
+                  <w:r>
+                    <w:t xml:space="preserve">1 (1.7%)</w:t>
+                  </w:r>
+                </w:p>
+              </w:tc>
+            </w:tr>
+            <w:tr>
+              <w:tc>
+                <w:tcPr/>
+                <w:p>
+                  <w:pPr>
+                    <w:pStyle w:val="Compact"/>
+                    <w:jc w:val="left"/>
+                    <w:jc w:val="center"/>
+                  </w:pPr>
+                  <w:r>
+                    <w:t xml:space="preserve">CD4 Immune activation count</w:t>
+                  </w:r>
+                </w:p>
+              </w:tc>
+              <w:tc>
+                <w:tcPr/>
+                <w:p>
+                  <w:pPr>
+                    <w:pStyle w:val="Compact"/>
+                  </w:pPr>
+                </w:p>
+              </w:tc>
+              <w:tc>
+                <w:tcPr/>
+                <w:p>
+                  <w:pPr>
+                    <w:pStyle w:val="Compact"/>
+                  </w:pPr>
+                </w:p>
+              </w:tc>
+              <w:tc>
+                <w:tcPr/>
+                <w:p>
+                  <w:pPr>
+                    <w:pStyle w:val="Compact"/>
+                  </w:pPr>
+                </w:p>
+              </w:tc>
+            </w:tr>
+            <w:tr>
+              <w:tc>
+                <w:tcPr/>
+                <w:p>
+                  <w:pPr>
+                    <w:pStyle w:val="Compact"/>
+                    <w:jc w:val="left"/>
+                    <w:jc w:val="center"/>
+                  </w:pPr>
+                  <w:r>
+                    <w:t xml:space="preserve">Mean (SD)</w:t>
+                  </w:r>
+                </w:p>
+              </w:tc>
+              <w:tc>
+                <w:tcPr/>
+                <w:p>
+                  <w:pPr>
+                    <w:pStyle w:val="Compact"/>
+                    <w:jc w:val="left"/>
+                    <w:jc w:val="center"/>
+                  </w:pPr>
+                  <w:r>
+                    <w:t xml:space="preserve">1750 (1340)</w:t>
+                  </w:r>
+                </w:p>
+              </w:tc>
+              <w:tc>
+                <w:tcPr/>
+                <w:p>
+                  <w:pPr>
+                    <w:pStyle w:val="Compact"/>
+                    <w:jc w:val="left"/>
+                    <w:jc w:val="center"/>
+                  </w:pPr>
+                  <w:r>
+                    <w:t xml:space="preserve">2160 (3170)</w:t>
+                  </w:r>
+                </w:p>
+              </w:tc>
+              <w:tc>
+                <w:tcPr/>
+                <w:p>
+                  <w:pPr>
+                    <w:pStyle w:val="Compact"/>
+                    <w:jc w:val="left"/>
+                    <w:jc w:val="center"/>
+                  </w:pPr>
+                  <w:r>
+                    <w:t xml:space="preserve">1960 (2430)</w:t>
+                  </w:r>
+                </w:p>
+              </w:tc>
+            </w:tr>
+            <w:tr>
+              <w:tc>
+                <w:tcPr/>
+                <w:p>
+                  <w:pPr>
+                    <w:pStyle w:val="Compact"/>
+                    <w:jc w:val="left"/>
+                    <w:jc w:val="center"/>
+                  </w:pPr>
+                  <w:r>
+                    <w:t xml:space="preserve">Median [Min, Max]</w:t>
+                  </w:r>
+                </w:p>
+              </w:tc>
+              <w:tc>
+                <w:tcPr/>
+                <w:p>
+                  <w:pPr>
+                    <w:pStyle w:val="Compact"/>
+                    <w:jc w:val="left"/>
+                    <w:jc w:val="center"/>
+                  </w:pPr>
+                  <w:r>
+                    <w:t xml:space="preserve">1520 [94.0, 7350]</w:t>
+                  </w:r>
+                </w:p>
+              </w:tc>
+              <w:tc>
+                <w:tcPr/>
+                <w:p>
+                  <w:pPr>
+                    <w:pStyle w:val="Compact"/>
+                    <w:jc w:val="left"/>
+                    <w:jc w:val="center"/>
+                  </w:pPr>
+                  <w:r>
+                    <w:t xml:space="preserve">1210 [84.0, 17900]</w:t>
+                  </w:r>
+                </w:p>
+              </w:tc>
+              <w:tc>
+                <w:tcPr/>
+                <w:p>
+                  <w:pPr>
+                    <w:pStyle w:val="Compact"/>
+                    <w:jc w:val="left"/>
+                    <w:jc w:val="center"/>
+                  </w:pPr>
+                  <w:r>
+                    <w:t xml:space="preserve">1380 [84.0, 17900]</w:t>
+                  </w:r>
+                </w:p>
+              </w:tc>
+            </w:tr>
+            <w:tr>
+              <w:tc>
+                <w:tcPr/>
+                <w:p>
+                  <w:pPr>
+                    <w:pStyle w:val="Compact"/>
+                    <w:jc w:val="left"/>
+                    <w:jc w:val="center"/>
+                  </w:pPr>
+                  <w:r>
+                    <w:t xml:space="preserve">Missing</w:t>
+                  </w:r>
+                </w:p>
+              </w:tc>
+              <w:tc>
+                <w:tcPr/>
+                <w:p>
+                  <w:pPr>
+                    <w:pStyle w:val="Compact"/>
+                    <w:jc w:val="left"/>
+                    <w:jc w:val="center"/>
+                  </w:pPr>
+                  <w:r>
+                    <w:t xml:space="preserve">1 (3.3%)</w:t>
+                  </w:r>
+                </w:p>
+              </w:tc>
+              <w:tc>
+                <w:tcPr/>
+                <w:p>
+                  <w:pPr>
+                    <w:pStyle w:val="Compact"/>
+                    <w:jc w:val="left"/>
+                    <w:jc w:val="center"/>
+                  </w:pPr>
+                  <w:r>
+                    <w:t xml:space="preserve">0 (0%)</w:t>
+                  </w:r>
+                </w:p>
+              </w:tc>
+              <w:tc>
+                <w:tcPr/>
+                <w:p>
+                  <w:pPr>
+                    <w:pStyle w:val="Compact"/>
+                    <w:jc w:val="left"/>
+                    <w:jc w:val="center"/>
+                  </w:pPr>
+                  <w:r>
+                    <w:t xml:space="preserve">1 (1.7%)</w:t>
+                  </w:r>
+                </w:p>
+              </w:tc>
+            </w:tr>
+            <w:tr>
+              <w:tc>
+                <w:tcPr/>
+                <w:p>
+                  <w:pPr>
+                    <w:pStyle w:val="Compact"/>
+                    <w:jc w:val="left"/>
+                    <w:jc w:val="center"/>
+                  </w:pPr>
+                  <w:r>
+                    <w:t xml:space="preserve">Participant age</w:t>
+                  </w:r>
+                </w:p>
+              </w:tc>
+              <w:tc>
+                <w:tcPr/>
+                <w:p>
+                  <w:pPr>
+                    <w:pStyle w:val="Compact"/>
+                  </w:pPr>
+                </w:p>
+              </w:tc>
+              <w:tc>
+                <w:tcPr/>
+                <w:p>
+                  <w:pPr>
+                    <w:pStyle w:val="Compact"/>
+                  </w:pPr>
+                </w:p>
+              </w:tc>
+              <w:tc>
+                <w:tcPr/>
+                <w:p>
+                  <w:pPr>
+                    <w:pStyle w:val="Compact"/>
+                  </w:pPr>
+                </w:p>
+              </w:tc>
+            </w:tr>
+            <w:tr>
+              <w:tc>
+                <w:tcPr/>
+                <w:p>
+                  <w:pPr>
+                    <w:pStyle w:val="Compact"/>
+                    <w:jc w:val="left"/>
+                    <w:jc w:val="center"/>
+                  </w:pPr>
+                  <w:r>
+                    <w:t xml:space="preserve">Mean (SD)</w:t>
+                  </w:r>
+                </w:p>
+              </w:tc>
+              <w:tc>
+                <w:tcPr/>
+                <w:p>
+                  <w:pPr>
+                    <w:pStyle w:val="Compact"/>
+                    <w:jc w:val="left"/>
+                    <w:jc w:val="center"/>
+                  </w:pPr>
+                  <w:r>
+                    <w:t xml:space="preserve">29.9 (12.8)</w:t>
+                  </w:r>
+                </w:p>
+              </w:tc>
+              <w:tc>
+                <w:tcPr/>
+                <w:p>
+                  <w:pPr>
+                    <w:pStyle w:val="Compact"/>
+                    <w:jc w:val="left"/>
+                    <w:jc w:val="center"/>
+                  </w:pPr>
+                  <w:r>
+                    <w:t xml:space="preserve">30.2 (6.83)</w:t>
+                  </w:r>
+                </w:p>
+              </w:tc>
+              <w:tc>
+                <w:tcPr/>
+                <w:p>
+                  <w:pPr>
+                    <w:pStyle w:val="Compact"/>
+                    <w:jc w:val="left"/>
+                    <w:jc w:val="center"/>
+                  </w:pPr>
+                  <w:r>
+                    <w:t xml:space="preserve">30.0 (10.1)</w:t>
+                  </w:r>
+                </w:p>
+              </w:tc>
+            </w:tr>
+            <w:tr>
+              <w:tc>
+                <w:tcPr/>
+                <w:p>
+                  <w:pPr>
+                    <w:pStyle w:val="Compact"/>
+                    <w:jc w:val="left"/>
+                    <w:jc w:val="center"/>
+                  </w:pPr>
+                  <w:r>
+                    <w:t xml:space="preserve">Median [Min, Max]</w:t>
+                  </w:r>
+                </w:p>
+              </w:tc>
+              <w:tc>
+                <w:tcPr/>
+                <w:p>
+                  <w:pPr>
+                    <w:pStyle w:val="Compact"/>
+                    <w:jc w:val="left"/>
+                    <w:jc w:val="center"/>
+                  </w:pPr>
+                  <w:r>
+                    <w:t xml:space="preserve">26.0 [17.0, 70.0]</w:t>
+                  </w:r>
+                </w:p>
+              </w:tc>
+              <w:tc>
+                <w:tcPr/>
+                <w:p>
+                  <w:pPr>
+                    <w:pStyle w:val="Compact"/>
+                    <w:jc w:val="left"/>
+                    <w:jc w:val="center"/>
+                  </w:pPr>
+                  <w:r>
+                    <w:t xml:space="preserve">28.5 [19.0, 48.0]</w:t>
+                  </w:r>
+                </w:p>
+              </w:tc>
+              <w:tc>
+                <w:tcPr/>
+                <w:p>
+                  <w:pPr>
+                    <w:pStyle w:val="Compact"/>
+                    <w:jc w:val="left"/>
+                    <w:jc w:val="center"/>
+                  </w:pPr>
+                  <w:r>
+                    <w:t xml:space="preserve">28.0 [17.0, 70.0]</w:t>
+                  </w:r>
+                </w:p>
+              </w:tc>
+            </w:tr>
+            <w:tr>
+              <w:tc>
+                <w:tcPr/>
+                <w:p>
+                  <w:pPr>
+                    <w:pStyle w:val="Compact"/>
+                    <w:jc w:val="left"/>
+                    <w:jc w:val="center"/>
+                  </w:pPr>
+                  <w:r>
+                    <w:t xml:space="preserve">Fat in kg</w:t>
+                  </w:r>
+                </w:p>
+              </w:tc>
+              <w:tc>
+                <w:tcPr/>
+                <w:p>
+                  <w:pPr>
+                    <w:pStyle w:val="Compact"/>
+                  </w:pPr>
+                </w:p>
+              </w:tc>
+              <w:tc>
+                <w:tcPr/>
+                <w:p>
+                  <w:pPr>
+                    <w:pStyle w:val="Compact"/>
+                  </w:pPr>
+                </w:p>
+              </w:tc>
+              <w:tc>
+                <w:tcPr/>
+                <w:p>
+                  <w:pPr>
+                    <w:pStyle w:val="Compact"/>
+                  </w:pPr>
+                </w:p>
+              </w:tc>
+            </w:tr>
+            <w:tr>
+              <w:tc>
+                <w:tcPr/>
+                <w:p>
+                  <w:pPr>
+                    <w:pStyle w:val="Compact"/>
+                    <w:jc w:val="left"/>
+                    <w:jc w:val="center"/>
+                  </w:pPr>
+                  <w:r>
+                    <w:t xml:space="preserve">Mean (SD)</w:t>
+                  </w:r>
+                </w:p>
+              </w:tc>
+              <w:tc>
+                <w:tcPr/>
+                <w:p>
+                  <w:pPr>
+                    <w:pStyle w:val="Compact"/>
+                    <w:jc w:val="left"/>
+                    <w:jc w:val="center"/>
+                  </w:pPr>
+                  <w:r>
+                    <w:t xml:space="preserve">18.9 (22.4)</w:t>
+                  </w:r>
+                </w:p>
+              </w:tc>
+              <w:tc>
+                <w:tcPr/>
+                <w:p>
+                  <w:pPr>
+                    <w:pStyle w:val="Compact"/>
+                    <w:jc w:val="left"/>
+                    <w:jc w:val="center"/>
+                  </w:pPr>
+                  <w:r>
+                    <w:t xml:space="preserve">0.348 (21.9)</w:t>
+                  </w:r>
+                </w:p>
+              </w:tc>
+              <w:tc>
+                <w:tcPr/>
+                <w:p>
+                  <w:pPr>
+                    <w:pStyle w:val="Compact"/>
+                    <w:jc w:val="left"/>
+                    <w:jc w:val="center"/>
+                  </w:pPr>
+                  <w:r>
+                    <w:t xml:space="preserve">9.62 (23.8)</w:t>
+                  </w:r>
+                </w:p>
+              </w:tc>
+            </w:tr>
+            <w:tr>
+              <w:tc>
+                <w:tcPr/>
+                <w:p>
+                  <w:pPr>
+                    <w:pStyle w:val="Compact"/>
+                    <w:jc w:val="left"/>
+                    <w:jc w:val="center"/>
+                  </w:pPr>
+                  <w:r>
+                    <w:t xml:space="preserve">Median [Min, Max]</w:t>
+                  </w:r>
+                </w:p>
+              </w:tc>
+              <w:tc>
+                <w:tcPr/>
+                <w:p>
+                  <w:pPr>
+                    <w:pStyle w:val="Compact"/>
+                    <w:jc w:val="left"/>
+                    <w:jc w:val="center"/>
+                  </w:pPr>
+                  <w:r>
+                    <w:t xml:space="preserve">10.9 [-0.192, 81.0]</w:t>
+                  </w:r>
+                </w:p>
+              </w:tc>
+              <w:tc>
+                <w:tcPr/>
+                <w:p>
+                  <w:pPr>
+                    <w:pStyle w:val="Compact"/>
+                    <w:jc w:val="left"/>
+                    <w:jc w:val="center"/>
+                  </w:pPr>
+                  <w:r>
+                    <w:t xml:space="preserve">4.37 [-96.6, 21.3]</w:t>
+                  </w:r>
+                </w:p>
+              </w:tc>
+              <w:tc>
+                <w:tcPr/>
+                <w:p>
+                  <w:pPr>
+                    <w:pStyle w:val="Compact"/>
+                    <w:jc w:val="left"/>
+                    <w:jc w:val="center"/>
+                  </w:pPr>
+                  <w:r>
+                    <w:t xml:space="preserve">8.70 [-96.6, 81.0]</w:t>
+                  </w:r>
+                </w:p>
+              </w:tc>
+            </w:tr>
+            <w:tr>
+              <w:tc>
+                <w:tcPr/>
+                <w:p>
+                  <w:pPr>
+                    <w:pStyle w:val="Compact"/>
+                    <w:jc w:val="left"/>
+                    <w:jc w:val="center"/>
+                  </w:pPr>
+                  <w:r>
+                    <w:t xml:space="preserve">LBM in kg</w:t>
+                  </w:r>
+                </w:p>
+              </w:tc>
+              <w:tc>
+                <w:tcPr/>
+                <w:p>
+                  <w:pPr>
+                    <w:pStyle w:val="Compact"/>
+                  </w:pPr>
+                </w:p>
+              </w:tc>
+              <w:tc>
+                <w:tcPr/>
+                <w:p>
+                  <w:pPr>
+                    <w:pStyle w:val="Compact"/>
+                  </w:pPr>
+                </w:p>
+              </w:tc>
+              <w:tc>
+                <w:tcPr/>
+                <w:p>
+                  <w:pPr>
+                    <w:pStyle w:val="Compact"/>
+                  </w:pPr>
+                </w:p>
+              </w:tc>
+            </w:tr>
+            <w:tr>
+              <w:tc>
+                <w:tcPr/>
+                <w:p>
+                  <w:pPr>
+                    <w:pStyle w:val="Compact"/>
+                    <w:jc w:val="left"/>
+                    <w:jc w:val="center"/>
+                  </w:pPr>
+                  <w:r>
+                    <w:t xml:space="preserve">Mean (SD)</w:t>
+                  </w:r>
+                </w:p>
+              </w:tc>
+              <w:tc>
+                <w:tcPr/>
+                <w:p>
+                  <w:pPr>
+                    <w:pStyle w:val="Compact"/>
+                    <w:jc w:val="left"/>
+                    <w:jc w:val="center"/>
+                  </w:pPr>
+                  <w:r>
+                    <w:t xml:space="preserve">31.1 (21.0)</w:t>
+                  </w:r>
+                </w:p>
+              </w:tc>
+              <w:tc>
+                <w:tcPr/>
+                <w:p>
+                  <w:pPr>
+                    <w:pStyle w:val="Compact"/>
+                    <w:jc w:val="left"/>
+                    <w:jc w:val="center"/>
+                  </w:pPr>
+                  <w:r>
+                    <w:t xml:space="preserve">54.9 (21.1)</w:t>
+                  </w:r>
+                </w:p>
+              </w:tc>
+              <w:tc>
+                <w:tcPr/>
+                <w:p>
+                  <w:pPr>
+                    <w:pStyle w:val="Compact"/>
+                    <w:jc w:val="left"/>
+                    <w:jc w:val="center"/>
+                  </w:pPr>
+                  <w:r>
+                    <w:t xml:space="preserve">43.0 (24.1)</w:t>
+                  </w:r>
+                </w:p>
+              </w:tc>
+            </w:tr>
+            <w:tr>
+              <w:tc>
+                <w:tcPr/>
+                <w:p>
+                  <w:pPr>
+                    <w:pStyle w:val="Compact"/>
+                    <w:jc w:val="left"/>
+                    <w:jc w:val="center"/>
+                  </w:pPr>
+                  <w:r>
+                    <w:t xml:space="preserve">Median [Min, Max]</w:t>
+                  </w:r>
+                </w:p>
+              </w:tc>
+              <w:tc>
+                <w:tcPr/>
+                <w:p>
+                  <w:pPr>
+                    <w:pStyle w:val="Compact"/>
+                    <w:jc w:val="left"/>
+                    <w:jc w:val="center"/>
+                  </w:pPr>
+                  <w:r>
+                    <w:t xml:space="preserve">39.6 [-42.0, 45.9]</w:t>
+                  </w:r>
+                </w:p>
+              </w:tc>
+              <w:tc>
+                <w:tcPr/>
+                <w:p>
+                  <w:pPr>
+                    <w:pStyle w:val="Compact"/>
+                    <w:jc w:val="left"/>
+                    <w:jc w:val="center"/>
+                  </w:pPr>
+                  <w:r>
+                    <w:t xml:space="preserve">50.0 [38.2, 151]</w:t>
+                  </w:r>
+                </w:p>
+              </w:tc>
+              <w:tc>
+                <w:tcPr/>
+                <w:p>
+                  <w:pPr>
+                    <w:pStyle w:val="Compact"/>
+                    <w:jc w:val="left"/>
+                    <w:jc w:val="center"/>
+                  </w:pPr>
+                  <w:r>
+                    <w:t xml:space="preserve">43.4 [-42.0, 151]</w:t>
                   </w:r>
                 </w:p>
               </w:tc>
             </w:tr>
           </w:tbl>
-          <w:bookmarkEnd w:id="36"/>
+          <w:bookmarkEnd w:id="35"/>
           <w:p/>
         </w:tc>
       </w:tr>
     </w:tbl>
-    <w:bookmarkEnd w:id="37"/>
-    <w:bookmarkStart w:id="42" w:name="basic-statistical-analysis"/>
+    <w:bookmarkEnd w:id="36"/>
+    <w:bookmarkStart w:id="49" w:name="basic-statistical-analysis"/>
     <w:p>
       <w:pPr>
         <w:pStyle w:val="Heading2"/>
@@ -2759,19 +2857,363 @@
       <w:pPr>
         <w:pStyle w:val="BodyText"/>
       </w:pPr>
-      <w:hyperlink w:anchor="fig-result">
+      <w:r>
+        <w:t xml:space="preserve">(</w:t>
+      </w:r>
+      <w:r>
+        <w:rPr>
+          <w:bCs/>
+          <w:b/>
+        </w:rPr>
+        <w:t xml:space="preserve">fig1-result?</w:t>
+      </w:r>
+      <w:r>
+        <w:t xml:space="preserve">)</w:t>
+      </w:r>
+      <w:r>
+        <w:t xml:space="preserve"> </w:t>
+      </w:r>
+      <w:r>
+        <w:t xml:space="preserve">shows a scatter plot of lean body mass in kg and CD4</w:t>
+      </w:r>
+    </w:p>
+    <w:p>
+      <w:pPr>
+        <w:pStyle w:val="CaptionedFigure"/>
+      </w:pPr>
+      <w:r>
+        <w:drawing>
+          <wp:inline>
+            <wp:extent cx="5334000" cy="3810000"/>
+            <wp:effectExtent b="0" l="0" r="0" t="0"/>
+            <wp:docPr descr="Scatter plot of CD4+ cells versus LBM in kg." title="" id="38" name="Picture"/>
+            <a:graphic>
+              <a:graphicData uri="http://schemas.openxmlformats.org/drawingml/2006/picture">
+                <pic:pic>
+                  <pic:nvPicPr>
+                    <pic:cNvPr descr="../../results/figures/Scatterplot1.png" id="39" name="Picture"/>
+                    <pic:cNvPicPr>
+                      <a:picLocks noChangeArrowheads="1" noChangeAspect="1"/>
+                    </pic:cNvPicPr>
+                  </pic:nvPicPr>
+                  <pic:blipFill>
+                    <a:blip r:embed="rId37"/>
+                    <a:stretch>
+                      <a:fillRect/>
+                    </a:stretch>
+                  </pic:blipFill>
+                  <pic:spPr bwMode="auto">
+                    <a:xfrm>
+                      <a:off x="0" y="0"/>
+                      <a:ext cx="5334000" cy="3810000"/>
+                    </a:xfrm>
+                    <a:prstGeom prst="rect">
+                      <a:avLst/>
+                    </a:prstGeom>
+                    <a:noFill/>
+                    <a:ln w="9525">
+                      <a:noFill/>
+                      <a:headEnd/>
+                      <a:tailEnd/>
+                    </a:ln>
+                  </pic:spPr>
+                </pic:pic>
+              </a:graphicData>
+            </a:graphic>
+          </wp:inline>
+        </w:drawing>
+      </w:r>
+    </w:p>
+    <w:p>
+      <w:pPr>
+        <w:pStyle w:val="ImageCaption"/>
+      </w:pPr>
+      <w:r>
+        <w:t xml:space="preserve">Scatter plot of CD4+ cells versus LBM in kg.</w:t>
+      </w:r>
+    </w:p>
+    <w:p>
+      <w:pPr>
+        <w:pStyle w:val="BodyText"/>
+      </w:pPr>
+      <w:r>
+        <w:t xml:space="preserve">(</w:t>
+      </w:r>
+      <w:r>
+        <w:rPr>
+          <w:bCs/>
+          <w:b/>
+        </w:rPr>
+        <w:t xml:space="preserve">fig2-result?</w:t>
+      </w:r>
+      <w:r>
+        <w:t xml:space="preserve">)</w:t>
+      </w:r>
+      <w:r>
+        <w:t xml:space="preserve"> </w:t>
+      </w:r>
+      <w:r>
+        <w:t xml:space="preserve">shows a scatter plot of CD4 vs Fat in kg.</w:t>
+      </w:r>
+    </w:p>
+    <w:p>
+      <w:pPr>
+        <w:pStyle w:val="CaptionedFigure"/>
+      </w:pPr>
+      <w:r>
+        <w:drawing>
+          <wp:inline>
+            <wp:extent cx="5334000" cy="3810000"/>
+            <wp:effectExtent b="0" l="0" r="0" t="0"/>
+            <wp:docPr descr="Scatter plot of CD4+ cells versus Fat in kg." title="" id="41" name="Picture"/>
+            <a:graphic>
+              <a:graphicData uri="http://schemas.openxmlformats.org/drawingml/2006/picture">
+                <pic:pic>
+                  <pic:nvPicPr>
+                    <pic:cNvPr descr="../../results/figures/Scatterplot2.png" id="42" name="Picture"/>
+                    <pic:cNvPicPr>
+                      <a:picLocks noChangeArrowheads="1" noChangeAspect="1"/>
+                    </pic:cNvPicPr>
+                  </pic:nvPicPr>
+                  <pic:blipFill>
+                    <a:blip r:embed="rId40"/>
+                    <a:stretch>
+                      <a:fillRect/>
+                    </a:stretch>
+                  </pic:blipFill>
+                  <pic:spPr bwMode="auto">
+                    <a:xfrm>
+                      <a:off x="0" y="0"/>
+                      <a:ext cx="5334000" cy="3810000"/>
+                    </a:xfrm>
+                    <a:prstGeom prst="rect">
+                      <a:avLst/>
+                    </a:prstGeom>
+                    <a:noFill/>
+                    <a:ln w="9525">
+                      <a:noFill/>
+                      <a:headEnd/>
+                      <a:tailEnd/>
+                    </a:ln>
+                  </pic:spPr>
+                </pic:pic>
+              </a:graphicData>
+            </a:graphic>
+          </wp:inline>
+        </w:drawing>
+      </w:r>
+    </w:p>
+    <w:p>
+      <w:pPr>
+        <w:pStyle w:val="ImageCaption"/>
+      </w:pPr>
+      <w:r>
+        <w:t xml:space="preserve">Scatter plot of CD4+ cells versus Fat in kg.</w:t>
+      </w:r>
+    </w:p>
+    <w:p>
+      <w:pPr>
+        <w:pStyle w:val="BodyText"/>
+      </w:pPr>
+      <w:r>
+        <w:t xml:space="preserve">(</w:t>
+      </w:r>
+      <w:r>
+        <w:rPr>
+          <w:bCs/>
+          <w:b/>
+        </w:rPr>
+        <w:t xml:space="preserve">plot1-result?</w:t>
+      </w:r>
+      <w:r>
+        <w:t xml:space="preserve">)</w:t>
+      </w:r>
+      <w:r>
+        <w:t xml:space="preserve"> </w:t>
+      </w:r>
+      <w:r>
+        <w:t xml:space="preserve">a boxplot of the cd4 immune activation count by sex.</w:t>
+      </w:r>
+    </w:p>
+    <w:p>
+      <w:pPr>
+        <w:pStyle w:val="CaptionedFigure"/>
+      </w:pPr>
+      <w:r>
+        <w:drawing>
+          <wp:inline>
+            <wp:extent cx="5334000" cy="3810000"/>
+            <wp:effectExtent b="0" l="0" r="0" t="0"/>
+            <wp:docPr descr="Box plot to show the distribution of cd4 count immune activation counts among males and females." title="" id="44" name="Picture"/>
+            <a:graphic>
+              <a:graphicData uri="http://schemas.openxmlformats.org/drawingml/2006/picture">
+                <pic:pic>
+                  <pic:nvPicPr>
+                    <pic:cNvPr descr="../../results/figures/boxplot1.png" id="45" name="Picture"/>
+                    <pic:cNvPicPr>
+                      <a:picLocks noChangeArrowheads="1" noChangeAspect="1"/>
+                    </pic:cNvPicPr>
+                  </pic:nvPicPr>
+                  <pic:blipFill>
+                    <a:blip r:embed="rId43"/>
+                    <a:stretch>
+                      <a:fillRect/>
+                    </a:stretch>
+                  </pic:blipFill>
+                  <pic:spPr bwMode="auto">
+                    <a:xfrm>
+                      <a:off x="0" y="0"/>
+                      <a:ext cx="5334000" cy="3810000"/>
+                    </a:xfrm>
+                    <a:prstGeom prst="rect">
+                      <a:avLst/>
+                    </a:prstGeom>
+                    <a:noFill/>
+                    <a:ln w="9525">
+                      <a:noFill/>
+                      <a:headEnd/>
+                      <a:tailEnd/>
+                    </a:ln>
+                  </pic:spPr>
+                </pic:pic>
+              </a:graphicData>
+            </a:graphic>
+          </wp:inline>
+        </w:drawing>
+      </w:r>
+    </w:p>
+    <w:p>
+      <w:pPr>
+        <w:pStyle w:val="ImageCaption"/>
+      </w:pPr>
+      <w:r>
+        <w:t xml:space="preserve">Box plot to show the distribution of cd4 count immune activation counts among males and females.</w:t>
+      </w:r>
+    </w:p>
+    <w:p>
+      <w:pPr>
+        <w:pStyle w:val="BodyText"/>
+      </w:pPr>
+      <w:r>
+        <w:t xml:space="preserve">(</w:t>
+      </w:r>
+      <w:r>
+        <w:rPr>
+          <w:bCs/>
+          <w:b/>
+        </w:rPr>
+        <w:t xml:space="preserve">plot2-result?</w:t>
+      </w:r>
+      <w:r>
+        <w:t xml:space="preserve">)</w:t>
+      </w:r>
+      <w:r>
+        <w:t xml:space="preserve"> </w:t>
+      </w:r>
+      <w:r>
+        <w:t xml:space="preserve">a boxplot to show the distributions of fat in kilograms among males females.</w:t>
+      </w:r>
+    </w:p>
+    <w:p>
+      <w:pPr>
+        <w:pStyle w:val="CaptionedFigure"/>
+      </w:pPr>
+      <w:r>
+        <w:drawing>
+          <wp:inline>
+            <wp:extent cx="5334000" cy="3810000"/>
+            <wp:effectExtent b="0" l="0" r="0" t="0"/>
+            <wp:docPr descr="Box plot showing Fat in kg among males and females." title="" id="47" name="Picture"/>
+            <a:graphic>
+              <a:graphicData uri="http://schemas.openxmlformats.org/drawingml/2006/picture">
+                <pic:pic>
+                  <pic:nvPicPr>
+                    <pic:cNvPr descr="../../results/figures/boxplot2.png" id="48" name="Picture"/>
+                    <pic:cNvPicPr>
+                      <a:picLocks noChangeArrowheads="1" noChangeAspect="1"/>
+                    </pic:cNvPicPr>
+                  </pic:nvPicPr>
+                  <pic:blipFill>
+                    <a:blip r:embed="rId46"/>
+                    <a:stretch>
+                      <a:fillRect/>
+                    </a:stretch>
+                  </pic:blipFill>
+                  <pic:spPr bwMode="auto">
+                    <a:xfrm>
+                      <a:off x="0" y="0"/>
+                      <a:ext cx="5334000" cy="3810000"/>
+                    </a:xfrm>
+                    <a:prstGeom prst="rect">
+                      <a:avLst/>
+                    </a:prstGeom>
+                    <a:noFill/>
+                    <a:ln w="9525">
+                      <a:noFill/>
+                      <a:headEnd/>
+                      <a:tailEnd/>
+                    </a:ln>
+                  </pic:spPr>
+                </pic:pic>
+              </a:graphicData>
+            </a:graphic>
+          </wp:inline>
+        </w:drawing>
+      </w:r>
+    </w:p>
+    <w:p>
+      <w:pPr>
+        <w:pStyle w:val="ImageCaption"/>
+      </w:pPr>
+      <w:r>
+        <w:t xml:space="preserve">Box plot showing Fat in kg among males and females.</w:t>
+      </w:r>
+    </w:p>
+    <w:bookmarkEnd w:id="49"/>
+    <w:bookmarkStart w:id="51" w:name="full-analysis"/>
+    <w:p>
+      <w:pPr>
+        <w:pStyle w:val="Heading2"/>
+      </w:pPr>
+      <w:r>
+        <w:t xml:space="preserve">4.3 Full analysis</w:t>
+      </w:r>
+    </w:p>
+    <w:p>
+      <w:pPr>
+        <w:pStyle w:val="FirstParagraph"/>
+      </w:pPr>
+      <w:r>
+        <w:rPr>
+          <w:iCs/>
+          <w:i/>
+        </w:rPr>
+        <w:t xml:space="preserve">Use one or several suitable statistical/machine learning methods to analyze your data and to produce meaningful figures, tables, etc. This might again be code that is best placed in one or several separate R scripts that need to be well documented. You want the code to produce figures and data ready for display as tables, and save those. Then you load them here.</w:t>
+      </w:r>
+    </w:p>
+    <w:p>
+      <w:pPr>
+        <w:pStyle w:val="BodyText"/>
+      </w:pPr>
+      <w:r>
+        <w:t xml:space="preserve">Example</w:t>
+      </w:r>
+      <w:r>
+        <w:t xml:space="preserve"> </w:t>
+      </w:r>
+      <w:hyperlink w:anchor="tbl-resulttable2">
         <w:r>
           <w:rPr>
             <w:rStyle w:val="Hyperlink"/>
           </w:rPr>
-          <w:t xml:space="preserve">Figure 2</w:t>
+          <w:t xml:space="preserve">Table 2</w:t>
         </w:r>
       </w:hyperlink>
       <w:r>
         <w:t xml:space="preserve"> </w:t>
       </w:r>
       <w:r>
-        <w:t xml:space="preserve">shows a scatterplot figure produced by one of the R scripts.</w:t>
+        <w:t xml:space="preserve">shows a summary of a linear model fit.</w:t>
       </w:r>
     </w:p>
     <w:tbl>
@@ -2788,134 +3230,7 @@
       <w:tr>
         <w:tc>
           <w:tcPr/>
-          <w:bookmarkStart w:id="41" w:name="fig-result"/>
-          <w:p>
-            <w:pPr>
-              <w:pStyle w:val="Compact"/>
-              <w:jc w:val="center"/>
-            </w:pPr>
-            <w:r>
-              <w:drawing>
-                <wp:inline>
-                  <wp:extent cx="5334000" cy="2701322"/>
-                  <wp:effectExtent b="0" l="0" r="0" t="0"/>
-                  <wp:docPr descr="" title="" id="39" name="Picture"/>
-                  <a:graphic>
-                    <a:graphicData uri="http://schemas.openxmlformats.org/drawingml/2006/picture">
-                      <pic:pic>
-                        <pic:nvPicPr>
-                          <pic:cNvPr descr="../../results/figures/height-weight-stratified.png" id="40" name="Picture"/>
-                          <pic:cNvPicPr>
-                            <a:picLocks noChangeArrowheads="1" noChangeAspect="1"/>
-                          </pic:cNvPicPr>
-                        </pic:nvPicPr>
-                        <pic:blipFill>
-                          <a:blip r:embed="rId38"/>
-                          <a:stretch>
-                            <a:fillRect/>
-                          </a:stretch>
-                        </pic:blipFill>
-                        <pic:spPr bwMode="auto">
-                          <a:xfrm>
-                            <a:off x="0" y="0"/>
-                            <a:ext cx="5334000" cy="2701322"/>
-                          </a:xfrm>
-                          <a:prstGeom prst="rect">
-                            <a:avLst/>
-                          </a:prstGeom>
-                          <a:noFill/>
-                          <a:ln w="9525">
-                            <a:noFill/>
-                            <a:headEnd/>
-                            <a:tailEnd/>
-                          </a:ln>
-                        </pic:spPr>
-                      </pic:pic>
-                    </a:graphicData>
-                  </a:graphic>
-                </wp:inline>
-              </w:drawing>
-            </w:r>
-          </w:p>
-          <w:p>
-            <w:pPr>
-              <w:jc w:val="center"/>
-            </w:pPr>
-            <w:pPr>
-              <w:jc w:val="start"/>
-              <w:spacing w:before="200"/>
-              <w:pStyle w:val="ImageCaption"/>
-            </w:pPr>
-            <w:r>
-              <w:t xml:space="preserve">Figure 2: Height and weight stratified by gender.</w:t>
-            </w:r>
-          </w:p>
-          <w:bookmarkEnd w:id="41"/>
-        </w:tc>
-      </w:tr>
-    </w:tbl>
-    <w:bookmarkEnd w:id="42"/>
-    <w:bookmarkStart w:id="44" w:name="full-analysis"/>
-    <w:p>
-      <w:pPr>
-        <w:pStyle w:val="Heading2"/>
-      </w:pPr>
-      <w:r>
-        <w:t xml:space="preserve">4.3 Full analysis</w:t>
-      </w:r>
-    </w:p>
-    <w:p>
-      <w:pPr>
-        <w:pStyle w:val="FirstParagraph"/>
-      </w:pPr>
-      <w:r>
-        <w:rPr>
-          <w:iCs/>
-          <w:i/>
-        </w:rPr>
-        <w:t xml:space="preserve">Use one or several suitable statistical/machine learning methods to analyze your data and to produce meaningful figures, tables, etc. This might again be code that is best placed in one or several separate R scripts that need to be well documented. You want the code to produce figures and data ready for display as tables, and save those. Then you load them here.</w:t>
-      </w:r>
-    </w:p>
-    <w:p>
-      <w:pPr>
-        <w:pStyle w:val="BodyText"/>
-      </w:pPr>
-      <w:r>
-        <w:t xml:space="preserve">Example</w:t>
-      </w:r>
-      <w:r>
-        <w:t xml:space="preserve"> </w:t>
-      </w:r>
-      <w:hyperlink w:anchor="tbl-resulttable2">
-        <w:r>
-          <w:rPr>
-            <w:rStyle w:val="Hyperlink"/>
-          </w:rPr>
-          <w:t xml:space="preserve">Table 2</w:t>
-        </w:r>
-      </w:hyperlink>
-      <w:r>
-        <w:t xml:space="preserve"> </w:t>
-      </w:r>
-      <w:r>
-        <w:t xml:space="preserve">shows a summary of a linear model fit.</w:t>
-      </w:r>
-    </w:p>
-    <w:tbl>
-      <w:tblPr>
-        <w:tblStyle w:val="Table"/>
-        <w:tblW w:type="pct" w:w="5000"/>
-        <w:tblLook w:firstRow="0" w:lastRow="0" w:firstColumn="0" w:lastColumn="0" w:noHBand="0" w:noVBand="0" w:val="0000"/>
-        <w:jc w:val="start"/>
-        <w:tblLayout w:type="fixed"/>
-      </w:tblPr>
-      <w:tblGrid>
-        <w:gridCol w:w="7920"/>
-      </w:tblGrid>
-      <w:tr>
-        <w:tc>
-          <w:tcPr/>
-          <w:bookmarkStart w:id="43" w:name="tbl-resulttable2"/>
+          <w:bookmarkStart w:id="50" w:name="tbl-resulttable2"/>
           <w:p>
             <w:pPr>
               <w:jc w:val="center"/>
@@ -3282,7 +3597,7 @@
               </w:tc>
             </w:tr>
           </w:tbl>
-          <w:bookmarkEnd w:id="43"/>
+          <w:bookmarkEnd w:id="50"/>
           <w:p/>
         </w:tc>
       </w:tr>
@@ -3292,9 +3607,9 @@
         <w:br w:type="page"/>
       </w:r>
     </w:p>
-    <w:bookmarkEnd w:id="44"/>
-    <w:bookmarkEnd w:id="45"/>
-    <w:bookmarkStart w:id="50" w:name="discussion"/>
+    <w:bookmarkEnd w:id="51"/>
+    <w:bookmarkEnd w:id="52"/>
+    <w:bookmarkStart w:id="57" w:name="discussion"/>
     <w:p>
       <w:pPr>
         <w:pStyle w:val="Heading1"/>
@@ -3303,7 +3618,7 @@
         <w:t xml:space="preserve">5. Discussion</w:t>
       </w:r>
     </w:p>
-    <w:bookmarkStart w:id="46" w:name="summary-and-interpretation"/>
+    <w:bookmarkStart w:id="53" w:name="summary-and-interpretation"/>
     <w:p>
       <w:pPr>
         <w:pStyle w:val="Heading2"/>
@@ -3324,8 +3639,8 @@
         <w:t xml:space="preserve">Summarize what you did, what you found and what it means.</w:t>
       </w:r>
     </w:p>
-    <w:bookmarkEnd w:id="46"/>
-    <w:bookmarkStart w:id="47" w:name="strengths-and-limitations"/>
+    <w:bookmarkEnd w:id="53"/>
+    <w:bookmarkStart w:id="54" w:name="strengths-and-limitations"/>
     <w:p>
       <w:pPr>
         <w:pStyle w:val="Heading2"/>
@@ -3346,8 +3661,8 @@
         <w:t xml:space="preserve">Discuss what you perceive as strengths and limitations of your analysis.</w:t>
       </w:r>
     </w:p>
-    <w:bookmarkEnd w:id="47"/>
-    <w:bookmarkStart w:id="49" w:name="conclusions"/>
+    <w:bookmarkEnd w:id="54"/>
+    <w:bookmarkStart w:id="56" w:name="conclusions"/>
     <w:p>
       <w:pPr>
         <w:pStyle w:val="Heading2"/>
@@ -3391,7 +3706,7 @@
         <w:t xml:space="preserve"> </w:t>
       </w:r>
       <w:r>
-        <w:t xml:space="preserve">(3)</w:t>
+        <w:t xml:space="preserve">(7)</w:t>
       </w:r>
       <w:r>
         <w:t xml:space="preserve"> </w:t>
@@ -3411,7 +3726,7 @@
         <w:t xml:space="preserve"> </w:t>
       </w:r>
       <w:r>
-        <w:t xml:space="preserve">(1,2)</w:t>
+        <w:t xml:space="preserve">(8,9)</w:t>
       </w:r>
       <w:r>
         <w:t xml:space="preserve"> </w:t>
@@ -3430,7 +3745,7 @@
       <w:r>
         <w:t xml:space="preserve"> </w:t>
       </w:r>
-      <w:hyperlink r:id="rId48">
+      <w:hyperlink r:id="rId55">
         <w:r>
           <w:rPr>
             <w:rStyle w:val="Hyperlink"/>
@@ -3447,9 +3762,9 @@
         <w:br w:type="page"/>
       </w:r>
     </w:p>
-    <w:bookmarkEnd w:id="49"/>
-    <w:bookmarkEnd w:id="50"/>
-    <w:bookmarkStart w:id="58" w:name="references"/>
+    <w:bookmarkEnd w:id="56"/>
+    <w:bookmarkEnd w:id="57"/>
+    <w:bookmarkStart w:id="77" w:name="references"/>
     <w:p>
       <w:pPr>
         <w:pStyle w:val="Heading1"/>
@@ -3458,8 +3773,8 @@
         <w:t xml:space="preserve">6. References</w:t>
       </w:r>
     </w:p>
-    <w:bookmarkStart w:id="57" w:name="refs"/>
-    <w:bookmarkStart w:id="52" w:name="ref-mckay2020"/>
+    <w:bookmarkStart w:id="76" w:name="refs"/>
+    <w:bookmarkStart w:id="59" w:name="ref-Santos2007"/>
     <w:p>
       <w:pPr>
         <w:pStyle w:val="Bibliography"/>
@@ -3474,12 +3789,339 @@
         <w:t xml:space="preserve">	</w:t>
       </w:r>
       <w:r>
+        <w:t xml:space="preserve">Santos M de LSG, Vendramini SHF, Gazetta CE, et al. Poverty: Socioeconomic characterization at tuberculosis.</w:t>
+      </w:r>
+      <w:r>
+        <w:t xml:space="preserve"> </w:t>
+      </w:r>
+      <w:r>
+        <w:rPr>
+          <w:iCs/>
+          <w:i/>
+        </w:rPr>
+        <w:t xml:space="preserve">Revista Latino-Americana de Enfermagem</w:t>
+      </w:r>
+      <w:r>
+        <w:t xml:space="preserve"> </w:t>
+      </w:r>
+      <w:r>
+        <w:t xml:space="preserve">[electronic article]. 2007;15(spe):762–767. (</w:t>
+      </w:r>
+      <w:hyperlink r:id="rId58">
+        <w:r>
+          <w:rPr>
+            <w:rStyle w:val="Hyperlink"/>
+          </w:rPr>
+          <w:t xml:space="preserve">http://dx.doi.org/10.1590/S0104-11692007000700008</w:t>
+        </w:r>
+      </w:hyperlink>
+      <w:r>
+        <w:t xml:space="preserve">)</w:t>
+      </w:r>
+    </w:p>
+    <w:bookmarkEnd w:id="59"/>
+    <w:bookmarkStart w:id="61" w:name="ref-Martinez2017"/>
+    <w:p>
+      <w:pPr>
+        <w:pStyle w:val="Bibliography"/>
+      </w:pPr>
+      <w:r>
+        <w:t xml:space="preserve">2.</w:t>
+      </w:r>
+      <w:r>
+        <w:t xml:space="preserve"> </w:t>
+      </w:r>
+      <w:r>
+        <w:t xml:space="preserve">	</w:t>
+      </w:r>
+      <w:r>
+        <w:t xml:space="preserve">Martinez L, Shen Y, Mupere E, et al. Transmission of mycobacterium tuberculosis in households and the community: A systematic review and meta-analysis.</w:t>
+      </w:r>
+      <w:r>
+        <w:t xml:space="preserve"> </w:t>
+      </w:r>
+      <w:r>
+        <w:rPr>
+          <w:iCs/>
+          <w:i/>
+        </w:rPr>
+        <w:t xml:space="preserve">American Journal of Epidemiology</w:t>
+      </w:r>
+      <w:r>
+        <w:t xml:space="preserve"> </w:t>
+      </w:r>
+      <w:r>
+        <w:t xml:space="preserve">[electronic article]. 2017;185(12):1327–1339. (</w:t>
+      </w:r>
+      <w:hyperlink r:id="rId60">
+        <w:r>
+          <w:rPr>
+            <w:rStyle w:val="Hyperlink"/>
+          </w:rPr>
+          <w:t xml:space="preserve">http://dx.doi.org/10.1093/aje/kwx025</w:t>
+        </w:r>
+      </w:hyperlink>
+      <w:r>
+        <w:t xml:space="preserve">)</w:t>
+      </w:r>
+    </w:p>
+    <w:bookmarkEnd w:id="61"/>
+    <w:bookmarkStart w:id="63" w:name="ref-Dye1998"/>
+    <w:p>
+      <w:pPr>
+        <w:pStyle w:val="Bibliography"/>
+      </w:pPr>
+      <w:r>
+        <w:t xml:space="preserve">3.</w:t>
+      </w:r>
+      <w:r>
+        <w:t xml:space="preserve"> </w:t>
+      </w:r>
+      <w:r>
+        <w:t xml:space="preserve">	</w:t>
+      </w:r>
+      <w:r>
+        <w:t xml:space="preserve">Dye C, Garnett GP, Sleeman K, et al. Prospects for worldwide tuberculosis control under the WHO DOTS strategy.</w:t>
+      </w:r>
+      <w:r>
+        <w:t xml:space="preserve"> </w:t>
+      </w:r>
+      <w:r>
+        <w:rPr>
+          <w:iCs/>
+          <w:i/>
+        </w:rPr>
+        <w:t xml:space="preserve">The Lancet</w:t>
+      </w:r>
+      <w:r>
+        <w:t xml:space="preserve"> </w:t>
+      </w:r>
+      <w:r>
+        <w:t xml:space="preserve">[electronic article]. 1998;352(9144):1886–1891. (</w:t>
+      </w:r>
+      <w:hyperlink r:id="rId62">
+        <w:r>
+          <w:rPr>
+            <w:rStyle w:val="Hyperlink"/>
+          </w:rPr>
+          <w:t xml:space="preserve">http://dx.doi.org/10.1016/S0140-6736(98)03199-7</w:t>
+        </w:r>
+      </w:hyperlink>
+      <w:r>
+        <w:t xml:space="preserve">)</w:t>
+      </w:r>
+    </w:p>
+    <w:bookmarkEnd w:id="63"/>
+    <w:bookmarkStart w:id="65" w:name="ref-Murgia2024"/>
+    <w:p>
+      <w:pPr>
+        <w:pStyle w:val="Bibliography"/>
+      </w:pPr>
+      <w:r>
+        <w:t xml:space="preserve">4.</w:t>
+      </w:r>
+      <w:r>
+        <w:t xml:space="preserve"> </w:t>
+      </w:r>
+      <w:r>
+        <w:t xml:space="preserve">	</w:t>
+      </w:r>
+      <w:r>
+        <w:t xml:space="preserve">Murgia Y, Sepulcri C, Crupi L, et al. Tuberculosis infection control: Experiences and considerations from a web based tool implementation. In:</w:t>
+      </w:r>
+      <w:r>
+        <w:t xml:space="preserve"> </w:t>
+      </w:r>
+      <w:r>
+        <w:rPr>
+          <w:iCs/>
+          <w:i/>
+        </w:rPr>
+        <w:t xml:space="preserve">pHealth 2024</w:t>
+      </w:r>
+      <w:r>
+        <w:t xml:space="preserve">. IOS Press; 2024(</w:t>
+      </w:r>
+      <w:hyperlink r:id="rId64">
+        <w:r>
+          <w:rPr>
+            <w:rStyle w:val="Hyperlink"/>
+          </w:rPr>
+          <w:t xml:space="preserve">http://dx.doi.org/10.3233/SHTI240053</w:t>
+        </w:r>
+      </w:hyperlink>
+      <w:r>
+        <w:t xml:space="preserve">)</w:t>
+      </w:r>
+    </w:p>
+    <w:bookmarkEnd w:id="65"/>
+    <w:bookmarkStart w:id="67" w:name="ref-CCWhalen2023"/>
+    <w:p>
+      <w:pPr>
+        <w:pStyle w:val="Bibliography"/>
+      </w:pPr>
+      <w:r>
+        <w:t xml:space="preserve">5.</w:t>
+      </w:r>
+      <w:r>
+        <w:t xml:space="preserve"> </w:t>
+      </w:r>
+      <w:r>
+        <w:t xml:space="preserve">	</w:t>
+      </w:r>
+      <w:r>
+        <w:t xml:space="preserve">Whalen C. Sex differences in the presentation of tuberculosis in uganda. 2023;(</w:t>
+      </w:r>
+      <w:hyperlink r:id="rId66">
+        <w:r>
+          <w:rPr>
+            <w:rStyle w:val="Hyperlink"/>
+          </w:rPr>
+          <w:t xml:space="preserve">https://dataverse.unc.edu/citation?persistentId=doi:10.15139/S3/AYOFEU</w:t>
+        </w:r>
+      </w:hyperlink>
+      <w:r>
+        <w:t xml:space="preserve">)</w:t>
+      </w:r>
+    </w:p>
+    <w:bookmarkEnd w:id="67"/>
+    <w:bookmarkStart w:id="69" w:name="ref-Hertz2018"/>
+    <w:p>
+      <w:pPr>
+        <w:pStyle w:val="Bibliography"/>
+      </w:pPr>
+      <w:r>
+        <w:t xml:space="preserve">6.</w:t>
+      </w:r>
+      <w:r>
+        <w:t xml:space="preserve"> </w:t>
+      </w:r>
+      <w:r>
+        <w:t xml:space="preserve">	</w:t>
+      </w:r>
+      <w:r>
+        <w:t xml:space="preserve">Hertz D, Schneider B. Sex differences in tuberculosis.</w:t>
+      </w:r>
+      <w:r>
+        <w:t xml:space="preserve"> </w:t>
+      </w:r>
+      <w:r>
+        <w:rPr>
+          <w:iCs/>
+          <w:i/>
+        </w:rPr>
+        <w:t xml:space="preserve">Seminars in Immunopathology</w:t>
+      </w:r>
+      <w:r>
+        <w:t xml:space="preserve"> </w:t>
+      </w:r>
+      <w:r>
+        <w:t xml:space="preserve">[electronic article]. 2018;41(2):225–237. (</w:t>
+      </w:r>
+      <w:hyperlink r:id="rId68">
+        <w:r>
+          <w:rPr>
+            <w:rStyle w:val="Hyperlink"/>
+          </w:rPr>
+          <w:t xml:space="preserve">http://dx.doi.org/10.1007/s00281-018-0725-6</w:t>
+        </w:r>
+      </w:hyperlink>
+      <w:r>
+        <w:t xml:space="preserve">)</w:t>
+      </w:r>
+    </w:p>
+    <w:bookmarkEnd w:id="69"/>
+    <w:bookmarkStart w:id="71" w:name="ref-leek2015"/>
+    <w:p>
+      <w:pPr>
+        <w:pStyle w:val="Bibliography"/>
+      </w:pPr>
+      <w:r>
+        <w:t xml:space="preserve">7.</w:t>
+      </w:r>
+      <w:r>
+        <w:t xml:space="preserve"> </w:t>
+      </w:r>
+      <w:r>
+        <w:t xml:space="preserve">	</w:t>
+      </w:r>
+      <w:r>
+        <w:t xml:space="preserve">Leek JT, Peng RD.</w:t>
+      </w:r>
+      <w:r>
+        <w:t xml:space="preserve"> </w:t>
+      </w:r>
+      <w:hyperlink r:id="rId70">
+        <w:r>
+          <w:rPr>
+            <w:rStyle w:val="Hyperlink"/>
+          </w:rPr>
+          <w:t xml:space="preserve">Statistics.</w:t>
+        </w:r>
+        <w:r>
+          <w:rPr>
+            <w:rStyle w:val="Hyperlink"/>
+          </w:rPr>
+          <w:t xml:space="preserve"> </w:t>
+        </w:r>
+        <w:r>
+          <w:rPr>
+            <w:rStyle w:val="Hyperlink"/>
+          </w:rPr>
+          <w:t xml:space="preserve">What</w:t>
+        </w:r>
+        <w:r>
+          <w:rPr>
+            <w:rStyle w:val="Hyperlink"/>
+          </w:rPr>
+          <w:t xml:space="preserve"> </w:t>
+        </w:r>
+        <w:r>
+          <w:rPr>
+            <w:rStyle w:val="Hyperlink"/>
+          </w:rPr>
+          <w:t xml:space="preserve">is the question?</w:t>
+        </w:r>
+      </w:hyperlink>
+      <w:r>
+        <w:t xml:space="preserve"> </w:t>
+      </w:r>
+      <w:r>
+        <w:rPr>
+          <w:iCs/>
+          <w:i/>
+        </w:rPr>
+        <w:t xml:space="preserve">Science (New York, N.Y.)</w:t>
+      </w:r>
+      <w:r>
+        <w:t xml:space="preserve">. 2015;347(6228):1314–1315.</w:t>
+      </w:r>
+      <w:r>
+        <w:t xml:space="preserve"> </w:t>
+      </w:r>
+    </w:p>
+    <w:bookmarkEnd w:id="71"/>
+    <w:bookmarkStart w:id="73" w:name="ref-mckay2020"/>
+    <w:p>
+      <w:pPr>
+        <w:pStyle w:val="Bibliography"/>
+      </w:pPr>
+      <w:r>
+        <w:t xml:space="preserve">8.</w:t>
+      </w:r>
+      <w:r>
+        <w:t xml:space="preserve"> </w:t>
+      </w:r>
+      <w:r>
+        <w:t xml:space="preserve">	</w:t>
+      </w:r>
+      <w:r>
         <w:t xml:space="preserve">McKay B, Ebell M, Billings WZ, et al.</w:t>
       </w:r>
       <w:r>
         <w:t xml:space="preserve"> </w:t>
       </w:r>
-      <w:hyperlink r:id="rId51">
+      <w:hyperlink r:id="rId72">
         <w:r>
           <w:rPr>
             <w:rStyle w:val="Hyperlink"/>
@@ -3594,14 +4236,14 @@
         <w:t xml:space="preserve"> </w:t>
       </w:r>
     </w:p>
-    <w:bookmarkEnd w:id="52"/>
-    <w:bookmarkStart w:id="54" w:name="ref-mckay2020a"/>
+    <w:bookmarkEnd w:id="73"/>
+    <w:bookmarkStart w:id="75" w:name="ref-mckay2020a"/>
     <w:p>
       <w:pPr>
         <w:pStyle w:val="Bibliography"/>
       </w:pPr>
       <w:r>
-        <w:t xml:space="preserve">2.</w:t>
+        <w:t xml:space="preserve">9.</w:t>
       </w:r>
       <w:r>
         <w:t xml:space="preserve"> </w:t>
@@ -3615,7 +4257,7 @@
       <w:r>
         <w:t xml:space="preserve"> </w:t>
       </w:r>
-      <w:hyperlink r:id="rId53">
+      <w:hyperlink r:id="rId74">
         <w:r>
           <w:rPr>
             <w:rStyle w:val="Hyperlink"/>
@@ -3640,79 +4282,9 @@
         <w:t xml:space="preserve"> </w:t>
       </w:r>
     </w:p>
-    <w:bookmarkEnd w:id="54"/>
-    <w:bookmarkStart w:id="56" w:name="ref-leek2015"/>
-    <w:p>
-      <w:pPr>
-        <w:pStyle w:val="Bibliography"/>
-      </w:pPr>
-      <w:r>
-        <w:t xml:space="preserve">3.</w:t>
-      </w:r>
-      <w:r>
-        <w:t xml:space="preserve"> </w:t>
-      </w:r>
-      <w:r>
-        <w:t xml:space="preserve">	</w:t>
-      </w:r>
-      <w:r>
-        <w:t xml:space="preserve">Leek JT, Peng RD.</w:t>
-      </w:r>
-      <w:r>
-        <w:t xml:space="preserve"> </w:t>
-      </w:r>
-      <w:hyperlink r:id="rId55">
-        <w:r>
-          <w:rPr>
-            <w:rStyle w:val="Hyperlink"/>
-          </w:rPr>
-          <w:t xml:space="preserve">Statistics.</w:t>
-        </w:r>
-        <w:r>
-          <w:rPr>
-            <w:rStyle w:val="Hyperlink"/>
-          </w:rPr>
-          <w:t xml:space="preserve"> </w:t>
-        </w:r>
-        <w:r>
-          <w:rPr>
-            <w:rStyle w:val="Hyperlink"/>
-          </w:rPr>
-          <w:t xml:space="preserve">What</w:t>
-        </w:r>
-        <w:r>
-          <w:rPr>
-            <w:rStyle w:val="Hyperlink"/>
-          </w:rPr>
-          <w:t xml:space="preserve"> </w:t>
-        </w:r>
-        <w:r>
-          <w:rPr>
-            <w:rStyle w:val="Hyperlink"/>
-          </w:rPr>
-          <w:t xml:space="preserve">is the question?</w:t>
-        </w:r>
-      </w:hyperlink>
-      <w:r>
-        <w:t xml:space="preserve"> </w:t>
-      </w:r>
-      <w:r>
-        <w:rPr>
-          <w:iCs/>
-          <w:i/>
-        </w:rPr>
-        <w:t xml:space="preserve">Science (New York, N.Y.)</w:t>
-      </w:r>
-      <w:r>
-        <w:t xml:space="preserve">. 2015;347(6228):1314–1315.</w:t>
-      </w:r>
-      <w:r>
-        <w:t xml:space="preserve"> </w:t>
-      </w:r>
-    </w:p>
-    <w:bookmarkEnd w:id="56"/>
-    <w:bookmarkEnd w:id="57"/>
-    <w:bookmarkEnd w:id="58"/>
+    <w:bookmarkEnd w:id="75"/>
+    <w:bookmarkEnd w:id="76"/>
+    <w:bookmarkEnd w:id="77"/>
     <w:sectPr/>
   </w:body>
 </w:document>

</xml_diff>

<commit_message>
commit to changes in the file
</commit_message>
<xml_diff>
--- a/products/manuscript/manuscript.docx
+++ b/products/manuscript/manuscript.docx
@@ -2884,7 +2884,7 @@
       <w:r>
         <w:drawing>
           <wp:inline>
-            <wp:extent cx="5334000" cy="3810000"/>
+            <wp:extent cx="4587290" cy="3394595"/>
             <wp:effectExtent b="0" l="0" r="0" t="0"/>
             <wp:docPr descr="Scatter plot of CD4+ cells versus LBM in kg." title="" id="38" name="Picture"/>
             <a:graphic>
@@ -2905,7 +2905,7 @@
                   <pic:spPr bwMode="auto">
                     <a:xfrm>
                       <a:off x="0" y="0"/>
-                      <a:ext cx="5334000" cy="3810000"/>
+                      <a:ext cx="4587290" cy="3394595"/>
                     </a:xfrm>
                     <a:prstGeom prst="rect">
                       <a:avLst/>
@@ -2963,7 +2963,7 @@
       <w:r>
         <w:drawing>
           <wp:inline>
-            <wp:extent cx="5334000" cy="3810000"/>
+            <wp:extent cx="4587290" cy="3394595"/>
             <wp:effectExtent b="0" l="0" r="0" t="0"/>
             <wp:docPr descr="Scatter plot of CD4+ cells versus Fat in kg." title="" id="41" name="Picture"/>
             <a:graphic>
@@ -2984,7 +2984,7 @@
                   <pic:spPr bwMode="auto">
                     <a:xfrm>
                       <a:off x="0" y="0"/>
-                      <a:ext cx="5334000" cy="3810000"/>
+                      <a:ext cx="4587290" cy="3394595"/>
                     </a:xfrm>
                     <a:prstGeom prst="rect">
                       <a:avLst/>
@@ -3042,7 +3042,7 @@
       <w:r>
         <w:drawing>
           <wp:inline>
-            <wp:extent cx="5334000" cy="3810000"/>
+            <wp:extent cx="4587290" cy="3669832"/>
             <wp:effectExtent b="0" l="0" r="0" t="0"/>
             <wp:docPr descr="Box plot to show the distribution of cd4 count immune activation counts among males and females." title="" id="44" name="Picture"/>
             <a:graphic>
@@ -3063,7 +3063,7 @@
                   <pic:spPr bwMode="auto">
                     <a:xfrm>
                       <a:off x="0" y="0"/>
-                      <a:ext cx="5334000" cy="3810000"/>
+                      <a:ext cx="4587290" cy="3669832"/>
                     </a:xfrm>
                     <a:prstGeom prst="rect">
                       <a:avLst/>
@@ -3121,7 +3121,7 @@
       <w:r>
         <w:drawing>
           <wp:inline>
-            <wp:extent cx="5334000" cy="3810000"/>
+            <wp:extent cx="4587290" cy="3486341"/>
             <wp:effectExtent b="0" l="0" r="0" t="0"/>
             <wp:docPr descr="Box plot showing Fat in kg among males and females." title="" id="47" name="Picture"/>
             <a:graphic>
@@ -3142,7 +3142,7 @@
                   <pic:spPr bwMode="auto">
                     <a:xfrm>
                       <a:off x="0" y="0"/>
-                      <a:ext cx="5334000" cy="3810000"/>
+                      <a:ext cx="4587290" cy="3486341"/>
                     </a:xfrm>
                     <a:prstGeom prst="rect">
                       <a:avLst/>

</xml_diff>

<commit_message>
commit to the changes
</commit_message>
<xml_diff>
--- a/products/manuscript/manuscript.docx
+++ b/products/manuscript/manuscript.docx
@@ -457,16 +457,6 @@
         <w:pStyle w:val="FirstParagraph"/>
       </w:pPr>
       <w:r>
-        <w:rPr>
-          <w:iCs/>
-          <w:i/>
-        </w:rPr>
-        <w:t xml:space="preserve">Write a summary of your project.</w:t>
-      </w:r>
-      <w:r>
-        <w:t xml:space="preserve"> </w:t>
-      </w:r>
-      <w:r>
         <w:t xml:space="preserve">MADA PROJECT PART 1:</w:t>
       </w:r>
     </w:p>
@@ -1392,16 +1382,6 @@
         <w:pStyle w:val="FirstParagraph"/>
       </w:pPr>
       <w:r>
-        <w:rPr>
-          <w:iCs/>
-          <w:i/>
-        </w:rPr>
-        <w:t xml:space="preserve">Provide enough background on your topic that others can understand the why and how of your analysis</w:t>
-      </w:r>
-      <w:r>
-        <w:t xml:space="preserve"> </w:t>
-      </w:r>
-      <w:r>
         <w:t xml:space="preserve">Tuberculosis (TB) remains a significant global public health challenge. According to the World Health Organization (WHO), reports show that 10 million new cases and 1.4 million deaths in 2023</w:t>
       </w:r>
       <w:r>
@@ -1512,16 +1492,6 @@
       <w:pPr>
         <w:pStyle w:val="FirstParagraph"/>
       </w:pPr>
-      <w:r>
-        <w:rPr>
-          <w:iCs/>
-          <w:i/>
-        </w:rPr>
-        <w:t xml:space="preserve">State the research questions you plan to answer with this analysis.</w:t>
-      </w:r>
-      <w:r>
-        <w:t xml:space="preserve"> </w:t>
-      </w:r>
       <w:r>
         <w:t xml:space="preserve">Since the balance of fat and lean tissue differ in men and women especially at the time of tuberculosis presentation, the objective of this study will be to find out whether there are differences in the Tuberculosis immune activation between males and females. We shall hypothesize on the more immune activation there is, the more infected / sicker the person.</w:t>
       </w:r>
@@ -3609,7 +3579,7 @@
     </w:p>
     <w:bookmarkEnd w:id="51"/>
     <w:bookmarkEnd w:id="52"/>
-    <w:bookmarkStart w:id="57" w:name="discussion"/>
+    <w:bookmarkStart w:id="56" w:name="discussion"/>
     <w:p>
       <w:pPr>
         <w:pStyle w:val="Heading1"/>
@@ -3662,7 +3632,7 @@
       </w:r>
     </w:p>
     <w:bookmarkEnd w:id="54"/>
-    <w:bookmarkStart w:id="56" w:name="conclusions"/>
+    <w:bookmarkStart w:id="55" w:name="conclusions"/>
     <w:p>
       <w:pPr>
         <w:pStyle w:val="Heading2"/>
@@ -3696,75 +3666,13 @@
       </w:r>
     </w:p>
     <w:p>
-      <w:pPr>
-        <w:pStyle w:val="BodyText"/>
-      </w:pPr>
-      <w:r>
-        <w:t xml:space="preserve">This paper</w:t>
-      </w:r>
-      <w:r>
-        <w:t xml:space="preserve"> </w:t>
-      </w:r>
-      <w:r>
-        <w:t xml:space="preserve">(7)</w:t>
-      </w:r>
-      <w:r>
-        <w:t xml:space="preserve"> </w:t>
-      </w:r>
-      <w:r>
-        <w:t xml:space="preserve">discusses types of analyses.</w:t>
-      </w:r>
-    </w:p>
-    <w:p>
-      <w:pPr>
-        <w:pStyle w:val="BodyText"/>
-      </w:pPr>
-      <w:r>
-        <w:t xml:space="preserve">These papers</w:t>
-      </w:r>
-      <w:r>
-        <w:t xml:space="preserve"> </w:t>
-      </w:r>
-      <w:r>
-        <w:t xml:space="preserve">(8,9)</w:t>
-      </w:r>
-      <w:r>
-        <w:t xml:space="preserve"> </w:t>
-      </w:r>
-      <w:r>
-        <w:t xml:space="preserve">are good examples of papers published using a fully reproducible setup similar to the one shown in this template.</w:t>
-      </w:r>
-    </w:p>
-    <w:p>
-      <w:pPr>
-        <w:pStyle w:val="BodyText"/>
-      </w:pPr>
-      <w:r>
-        <w:t xml:space="preserve">Note that this cited reference will show up at the end of the document, the reference formatting is determined by the CSL file specified in the YAML header. Many more style files for almost any journal</w:t>
-      </w:r>
-      <w:r>
-        <w:t xml:space="preserve"> </w:t>
-      </w:r>
-      <w:hyperlink r:id="rId55">
-        <w:r>
-          <w:rPr>
-            <w:rStyle w:val="Hyperlink"/>
-          </w:rPr>
-          <w:t xml:space="preserve">are available</w:t>
-        </w:r>
-      </w:hyperlink>
-      <w:r>
-        <w:t xml:space="preserve">. You also specify the location of your bibtex reference file in the YAML. You can call your reference file anything you like.</w:t>
-      </w:r>
-    </w:p>
-    <w:p>
       <w:r>
         <w:br w:type="page"/>
       </w:r>
     </w:p>
+    <w:bookmarkEnd w:id="55"/>
     <w:bookmarkEnd w:id="56"/>
-    <w:bookmarkEnd w:id="57"/>
-    <w:bookmarkStart w:id="77" w:name="references"/>
+    <w:bookmarkStart w:id="70" w:name="references"/>
     <w:p>
       <w:pPr>
         <w:pStyle w:val="Heading1"/>
@@ -3773,8 +3681,8 @@
         <w:t xml:space="preserve">6. References</w:t>
       </w:r>
     </w:p>
-    <w:bookmarkStart w:id="76" w:name="refs"/>
-    <w:bookmarkStart w:id="59" w:name="ref-Santos2007"/>
+    <w:bookmarkStart w:id="69" w:name="refs"/>
+    <w:bookmarkStart w:id="58" w:name="ref-Santos2007"/>
     <w:p>
       <w:pPr>
         <w:pStyle w:val="Bibliography"/>
@@ -3807,7 +3715,7 @@
       <w:r>
         <w:t xml:space="preserve">[electronic article]. 2007;15(spe):762–767. (</w:t>
       </w:r>
-      <w:hyperlink r:id="rId58">
+      <w:hyperlink r:id="rId57">
         <w:r>
           <w:rPr>
             <w:rStyle w:val="Hyperlink"/>
@@ -3819,8 +3727,8 @@
         <w:t xml:space="preserve">)</w:t>
       </w:r>
     </w:p>
-    <w:bookmarkEnd w:id="59"/>
-    <w:bookmarkStart w:id="61" w:name="ref-Martinez2017"/>
+    <w:bookmarkEnd w:id="58"/>
+    <w:bookmarkStart w:id="60" w:name="ref-Martinez2017"/>
     <w:p>
       <w:pPr>
         <w:pStyle w:val="Bibliography"/>
@@ -3853,7 +3761,7 @@
       <w:r>
         <w:t xml:space="preserve">[electronic article]. 2017;185(12):1327–1339. (</w:t>
       </w:r>
-      <w:hyperlink r:id="rId60">
+      <w:hyperlink r:id="rId59">
         <w:r>
           <w:rPr>
             <w:rStyle w:val="Hyperlink"/>
@@ -3865,8 +3773,8 @@
         <w:t xml:space="preserve">)</w:t>
       </w:r>
     </w:p>
-    <w:bookmarkEnd w:id="61"/>
-    <w:bookmarkStart w:id="63" w:name="ref-Dye1998"/>
+    <w:bookmarkEnd w:id="60"/>
+    <w:bookmarkStart w:id="62" w:name="ref-Dye1998"/>
     <w:p>
       <w:pPr>
         <w:pStyle w:val="Bibliography"/>
@@ -3899,7 +3807,7 @@
       <w:r>
         <w:t xml:space="preserve">[electronic article]. 1998;352(9144):1886–1891. (</w:t>
       </w:r>
-      <w:hyperlink r:id="rId62">
+      <w:hyperlink r:id="rId61">
         <w:r>
           <w:rPr>
             <w:rStyle w:val="Hyperlink"/>
@@ -3911,8 +3819,8 @@
         <w:t xml:space="preserve">)</w:t>
       </w:r>
     </w:p>
-    <w:bookmarkEnd w:id="63"/>
-    <w:bookmarkStart w:id="65" w:name="ref-Murgia2024"/>
+    <w:bookmarkEnd w:id="62"/>
+    <w:bookmarkStart w:id="64" w:name="ref-Murgia2024"/>
     <w:p>
       <w:pPr>
         <w:pStyle w:val="Bibliography"/>
@@ -3942,7 +3850,7 @@
       <w:r>
         <w:t xml:space="preserve">. IOS Press; 2024(</w:t>
       </w:r>
-      <w:hyperlink r:id="rId64">
+      <w:hyperlink r:id="rId63">
         <w:r>
           <w:rPr>
             <w:rStyle w:val="Hyperlink"/>
@@ -3954,8 +3862,8 @@
         <w:t xml:space="preserve">)</w:t>
       </w:r>
     </w:p>
-    <w:bookmarkEnd w:id="65"/>
-    <w:bookmarkStart w:id="67" w:name="ref-CCWhalen2023"/>
+    <w:bookmarkEnd w:id="64"/>
+    <w:bookmarkStart w:id="66" w:name="ref-CCWhalen2023"/>
     <w:p>
       <w:pPr>
         <w:pStyle w:val="Bibliography"/>
@@ -3972,7 +3880,7 @@
       <w:r>
         <w:t xml:space="preserve">Whalen C. Sex differences in the presentation of tuberculosis in uganda. 2023;(</w:t>
       </w:r>
-      <w:hyperlink r:id="rId66">
+      <w:hyperlink r:id="rId65">
         <w:r>
           <w:rPr>
             <w:rStyle w:val="Hyperlink"/>
@@ -3984,8 +3892,8 @@
         <w:t xml:space="preserve">)</w:t>
       </w:r>
     </w:p>
-    <w:bookmarkEnd w:id="67"/>
-    <w:bookmarkStart w:id="69" w:name="ref-Hertz2018"/>
+    <w:bookmarkEnd w:id="66"/>
+    <w:bookmarkStart w:id="68" w:name="ref-Hertz2018"/>
     <w:p>
       <w:pPr>
         <w:pStyle w:val="Bibliography"/>
@@ -4018,7 +3926,7 @@
       <w:r>
         <w:t xml:space="preserve">[electronic article]. 2018;41(2):225–237. (</w:t>
       </w:r>
-      <w:hyperlink r:id="rId68">
+      <w:hyperlink r:id="rId67">
         <w:r>
           <w:rPr>
             <w:rStyle w:val="Hyperlink"/>
@@ -4030,261 +3938,9 @@
         <w:t xml:space="preserve">)</w:t>
       </w:r>
     </w:p>
+    <w:bookmarkEnd w:id="68"/>
     <w:bookmarkEnd w:id="69"/>
-    <w:bookmarkStart w:id="71" w:name="ref-leek2015"/>
-    <w:p>
-      <w:pPr>
-        <w:pStyle w:val="Bibliography"/>
-      </w:pPr>
-      <w:r>
-        <w:t xml:space="preserve">7.</w:t>
-      </w:r>
-      <w:r>
-        <w:t xml:space="preserve"> </w:t>
-      </w:r>
-      <w:r>
-        <w:t xml:space="preserve">	</w:t>
-      </w:r>
-      <w:r>
-        <w:t xml:space="preserve">Leek JT, Peng RD.</w:t>
-      </w:r>
-      <w:r>
-        <w:t xml:space="preserve"> </w:t>
-      </w:r>
-      <w:hyperlink r:id="rId70">
-        <w:r>
-          <w:rPr>
-            <w:rStyle w:val="Hyperlink"/>
-          </w:rPr>
-          <w:t xml:space="preserve">Statistics.</w:t>
-        </w:r>
-        <w:r>
-          <w:rPr>
-            <w:rStyle w:val="Hyperlink"/>
-          </w:rPr>
-          <w:t xml:space="preserve"> </w:t>
-        </w:r>
-        <w:r>
-          <w:rPr>
-            <w:rStyle w:val="Hyperlink"/>
-          </w:rPr>
-          <w:t xml:space="preserve">What</w:t>
-        </w:r>
-        <w:r>
-          <w:rPr>
-            <w:rStyle w:val="Hyperlink"/>
-          </w:rPr>
-          <w:t xml:space="preserve"> </w:t>
-        </w:r>
-        <w:r>
-          <w:rPr>
-            <w:rStyle w:val="Hyperlink"/>
-          </w:rPr>
-          <w:t xml:space="preserve">is the question?</w:t>
-        </w:r>
-      </w:hyperlink>
-      <w:r>
-        <w:t xml:space="preserve"> </w:t>
-      </w:r>
-      <w:r>
-        <w:rPr>
-          <w:iCs/>
-          <w:i/>
-        </w:rPr>
-        <w:t xml:space="preserve">Science (New York, N.Y.)</w:t>
-      </w:r>
-      <w:r>
-        <w:t xml:space="preserve">. 2015;347(6228):1314–1315.</w:t>
-      </w:r>
-      <w:r>
-        <w:t xml:space="preserve"> </w:t>
-      </w:r>
-    </w:p>
-    <w:bookmarkEnd w:id="71"/>
-    <w:bookmarkStart w:id="73" w:name="ref-mckay2020"/>
-    <w:p>
-      <w:pPr>
-        <w:pStyle w:val="Bibliography"/>
-      </w:pPr>
-      <w:r>
-        <w:t xml:space="preserve">8.</w:t>
-      </w:r>
-      <w:r>
-        <w:t xml:space="preserve"> </w:t>
-      </w:r>
-      <w:r>
-        <w:t xml:space="preserve">	</w:t>
-      </w:r>
-      <w:r>
-        <w:t xml:space="preserve">McKay B, Ebell M, Billings WZ, et al.</w:t>
-      </w:r>
-      <w:r>
-        <w:t xml:space="preserve"> </w:t>
-      </w:r>
-      <w:hyperlink r:id="rId72">
-        <w:r>
-          <w:rPr>
-            <w:rStyle w:val="Hyperlink"/>
-          </w:rPr>
-          <w:t xml:space="preserve">Associations</w:t>
-        </w:r>
-        <w:r>
-          <w:rPr>
-            <w:rStyle w:val="Hyperlink"/>
-          </w:rPr>
-          <w:t xml:space="preserve"> </w:t>
-        </w:r>
-        <w:r>
-          <w:rPr>
-            <w:rStyle w:val="Hyperlink"/>
-          </w:rPr>
-          <w:t xml:space="preserve">Between Relative Viral Load</w:t>
-        </w:r>
-        <w:r>
-          <w:rPr>
-            <w:rStyle w:val="Hyperlink"/>
-          </w:rPr>
-          <w:t xml:space="preserve"> </w:t>
-        </w:r>
-        <w:r>
-          <w:rPr>
-            <w:rStyle w:val="Hyperlink"/>
-          </w:rPr>
-          <w:t xml:space="preserve">at</w:t>
-        </w:r>
-        <w:r>
-          <w:rPr>
-            <w:rStyle w:val="Hyperlink"/>
-          </w:rPr>
-          <w:t xml:space="preserve"> </w:t>
-        </w:r>
-        <w:r>
-          <w:rPr>
-            <w:rStyle w:val="Hyperlink"/>
-          </w:rPr>
-          <w:t xml:space="preserve">Diagnosis</w:t>
-        </w:r>
-        <w:r>
-          <w:rPr>
-            <w:rStyle w:val="Hyperlink"/>
-          </w:rPr>
-          <w:t xml:space="preserve"> </w:t>
-        </w:r>
-        <w:r>
-          <w:rPr>
-            <w:rStyle w:val="Hyperlink"/>
-          </w:rPr>
-          <w:t xml:space="preserve">and</w:t>
-        </w:r>
-        <w:r>
-          <w:rPr>
-            <w:rStyle w:val="Hyperlink"/>
-          </w:rPr>
-          <w:t xml:space="preserve"> </w:t>
-        </w:r>
-        <w:r>
-          <w:rPr>
-            <w:rStyle w:val="Hyperlink"/>
-          </w:rPr>
-          <w:t xml:space="preserve">Influenza A Symptoms</w:t>
-        </w:r>
-        <w:r>
-          <w:rPr>
-            <w:rStyle w:val="Hyperlink"/>
-          </w:rPr>
-          <w:t xml:space="preserve"> </w:t>
-        </w:r>
-        <w:r>
-          <w:rPr>
-            <w:rStyle w:val="Hyperlink"/>
-          </w:rPr>
-          <w:t xml:space="preserve">and</w:t>
-        </w:r>
-        <w:r>
-          <w:rPr>
-            <w:rStyle w:val="Hyperlink"/>
-          </w:rPr>
-          <w:t xml:space="preserve"> </w:t>
-        </w:r>
-        <w:r>
-          <w:rPr>
-            <w:rStyle w:val="Hyperlink"/>
-          </w:rPr>
-          <w:t xml:space="preserve">Recovery</w:t>
-        </w:r>
-        <w:r>
-          <w:rPr>
-            <w:rStyle w:val="Hyperlink"/>
-          </w:rPr>
-          <w:t xml:space="preserve">.</w:t>
-        </w:r>
-      </w:hyperlink>
-      <w:r>
-        <w:t xml:space="preserve"> </w:t>
-      </w:r>
-      <w:r>
-        <w:rPr>
-          <w:iCs/>
-          <w:i/>
-        </w:rPr>
-        <w:t xml:space="preserve">Open forum infectious diseases</w:t>
-      </w:r>
-      <w:r>
-        <w:t xml:space="preserve">. 2020;7(11):ofaa494.</w:t>
-      </w:r>
-      <w:r>
-        <w:t xml:space="preserve"> </w:t>
-      </w:r>
-    </w:p>
-    <w:bookmarkEnd w:id="73"/>
-    <w:bookmarkStart w:id="75" w:name="ref-mckay2020a"/>
-    <w:p>
-      <w:pPr>
-        <w:pStyle w:val="Bibliography"/>
-      </w:pPr>
-      <w:r>
-        <w:t xml:space="preserve">9.</w:t>
-      </w:r>
-      <w:r>
-        <w:t xml:space="preserve"> </w:t>
-      </w:r>
-      <w:r>
-        <w:t xml:space="preserve">	</w:t>
-      </w:r>
-      <w:r>
-        <w:t xml:space="preserve">McKay B, Ebell M, Dale AP, et al.</w:t>
-      </w:r>
-      <w:r>
-        <w:t xml:space="preserve"> </w:t>
-      </w:r>
-      <w:hyperlink r:id="rId74">
-        <w:r>
-          <w:rPr>
-            <w:rStyle w:val="Hyperlink"/>
-          </w:rPr>
-          <w:t xml:space="preserve">Virulence-mediated infectiousness and activity trade-offs and their impact on transmission potential of influenza patients.</w:t>
-        </w:r>
-      </w:hyperlink>
-      <w:r>
-        <w:t xml:space="preserve"> </w:t>
-      </w:r>
-      <w:r>
-        <w:rPr>
-          <w:iCs/>
-          <w:i/>
-        </w:rPr>
-        <w:t xml:space="preserve">Proceedings. Biological sciences</w:t>
-      </w:r>
-      <w:r>
-        <w:t xml:space="preserve">. 2020;287(1927):20200496.</w:t>
-      </w:r>
-      <w:r>
-        <w:t xml:space="preserve"> </w:t>
-      </w:r>
-    </w:p>
-    <w:bookmarkEnd w:id="75"/>
-    <w:bookmarkEnd w:id="76"/>
-    <w:bookmarkEnd w:id="77"/>
+    <w:bookmarkEnd w:id="70"/>
     <w:sectPr/>
   </w:body>
 </w:document>

</xml_diff>

<commit_message>
commit changes  to all files.
</commit_message>
<xml_diff>
--- a/products/manuscript/manuscript.docx
+++ b/products/manuscript/manuscript.docx
@@ -1517,27 +1517,21 @@
         <w:pStyle w:val="FirstParagraph"/>
       </w:pPr>
       <w:r>
-        <w:rPr>
-          <w:iCs/>
-          <w:i/>
-        </w:rPr>
-        <w:t xml:space="preserve">Describe your methods. That should describe the data, the cleaning processes, and the analysis approaches. You might want to provide a shorter description here and all the details in the supplement.</w:t>
-      </w:r>
-      <w:r>
-        <w:t xml:space="preserve"> </w:t>
-      </w:r>
-      <w:r>
         <w:t xml:space="preserve">Study Design</w:t>
       </w:r>
-      <w:r>
-        <w:t xml:space="preserve"> </w:t>
-      </w:r>
+    </w:p>
+    <w:p>
+      <w:pPr>
+        <w:pStyle w:val="BodyText"/>
+      </w:pPr>
       <w:r>
         <w:t xml:space="preserve">This study utilized a cohort design analyzing data from 2021. We included all patients that were 15 years and older. The candidate must have had TB as their first episode, not on any hormonal therapy and does not take any hormonal birth control. The participant was not supposed to have diabetes melitus, cancer or HIV.Similarly,the exclusion criteria applied. All participants that were below the age of 15, reported TB as their second episode, took any form of hormanl therapy or biirth control , had diabetes melitus, cancer or HIV were excluded from the study.</w:t>
       </w:r>
-      <w:r>
-        <w:t xml:space="preserve"> </w:t>
-      </w:r>
+    </w:p>
+    <w:p>
+      <w:pPr>
+        <w:pStyle w:val="BodyText"/>
+      </w:pPr>
       <w:r>
         <w:t xml:space="preserve">The variables of interest were extracted from the TRAC dataset and exported to an MS Excel sheet. The outcome variable was CD4+ immune activatin counts. The primary independent variable was sex (cis-gender) and this was categorized as male and female. The covariates were age at diagnosis,BMI, Fat in Kg, lean body mass in kg(LBM in kg), CD4+ and CD4 immune activation counts.</w:t>
       </w:r>
@@ -1676,18 +1670,6 @@
         <w:pStyle w:val="FirstParagraph"/>
       </w:pPr>
       <w:r>
-        <w:rPr>
-          <w:iCs/>
-          <w:i/>
-        </w:rPr>
-        <w:t xml:space="preserve">Write code that reads in the file and cleans it so it’s ready for analysis. Since this will be fairly long code for most datasets, it might be a good idea to have it in one or several R scripts. If that is the case, explain here briefly what kind of cleaning/processing you do, and provide more details and well documented code somewhere (e.g. as supplement in a paper). All materials, including files that contain code, should be commented well so everyone can follow along.</w:t>
-      </w:r>
-    </w:p>
-    <w:p>
-      <w:pPr>
-        <w:pStyle w:val="BodyText"/>
-      </w:pPr>
-      <w:r>
         <w:t xml:space="preserve">We imported the data from MS Excel to R. We explored the data and found some missing values for some variables. We decided to drop one observation since the person lacked the primary exposure and did not have most of the details we needed for our final analysis. We categorized the participants age into four categories. That is 17-&lt;28, 28-&lt;40, 40-&lt;60 and &gt;=60.</w:t>
       </w:r>
     </w:p>
@@ -1706,11 +1688,13 @@
         <w:pStyle w:val="FirstParagraph"/>
       </w:pPr>
       <w:r>
-        <w:rPr>
-          <w:iCs/>
-          <w:i/>
-        </w:rPr>
-        <w:t xml:space="preserve">Explain anything related to your statistical analyses.</w:t>
+        <w:t xml:space="preserve">The final cleaned data set contains some negative fat values.</w:t>
+      </w:r>
+      <w:r>
+        <w:t xml:space="preserve"> </w:t>
+      </w:r>
+      <w:r>
+        <w:t xml:space="preserve">Negative values occur when the deuterium dose has not had sufficient time to fully equilibrate with body water, or the dose was not completely consumed. This is seen as low deuterium enrichment, resulting in an overestimation of the size of the body water pool and hence high FFM (FFMI = LBM / height2)and low % body fat.</w:t>
       </w:r>
     </w:p>
     <w:p>
@@ -1720,7 +1704,7 @@
     </w:p>
     <w:bookmarkEnd w:id="33"/>
     <w:bookmarkEnd w:id="34"/>
-    <w:bookmarkStart w:id="52" w:name="results"/>
+    <w:bookmarkStart w:id="53" w:name="results"/>
     <w:p>
       <w:pPr>
         <w:pStyle w:val="Heading1"/>
@@ -1743,15 +1727,13 @@
         <w:pStyle w:val="FirstParagraph"/>
       </w:pPr>
       <w:r>
-        <w:rPr>
-          <w:iCs/>
-          <w:i/>
-        </w:rPr>
-        <w:t xml:space="preserve">Use a combination of text/tables/figures to explore and describe your data. Show the most important descriptive results here. Additional ones should go in the supplement. Even more can be in the R and Quarto files that are part of your project.</w:t>
-      </w:r>
-      <w:r>
-        <w:t xml:space="preserve"> </w:t>
-      </w:r>
+        <w:t xml:space="preserve">We explored the data and using figures and summary tables. We used box plots, histograms and and correlation plots to see whether we can find something interesting in the data. Scatter plots were used to see the trends in the data and also see whether there are some interesting relationships between the continuous variables in the data.</w:t>
+      </w:r>
+    </w:p>
+    <w:p>
+      <w:pPr>
+        <w:pStyle w:val="BodyText"/>
+      </w:pPr>
       <w:hyperlink w:anchor="tbl-TABLE1">
         <w:r>
           <w:rPr>
@@ -2774,53 +2756,7 @@
         <w:pStyle w:val="FirstParagraph"/>
       </w:pPr>
       <w:r>
-        <w:rPr>
-          <w:iCs/>
-          <w:i/>
-        </w:rPr>
-        <w:t xml:space="preserve">To get some further insight into your data, if reasonable you could compute simple statistics (e.g. simple models with 1 predictor) to look for associations between your outcome(s) and each individual predictor variable. Though note that unless you pre-specified the outcome and main exposure, any</w:t>
-      </w:r>
-      <w:r>
-        <w:rPr>
-          <w:iCs/>
-          <w:i/>
-        </w:rPr>
-        <w:t xml:space="preserve"> </w:t>
-      </w:r>
-      <w:r>
-        <w:rPr>
-          <w:iCs/>
-          <w:i/>
-        </w:rPr>
-        <w:t xml:space="preserve">“</w:t>
-      </w:r>
-      <w:r>
-        <w:rPr>
-          <w:iCs/>
-          <w:i/>
-        </w:rPr>
-        <w:t xml:space="preserve">p&lt;0.05 means statistical significance</w:t>
-      </w:r>
-      <w:r>
-        <w:rPr>
-          <w:iCs/>
-          <w:i/>
-        </w:rPr>
-        <w:t xml:space="preserve">”</w:t>
-      </w:r>
-      <w:r>
-        <w:rPr>
-          <w:iCs/>
-          <w:i/>
-        </w:rPr>
-        <w:t xml:space="preserve"> </w:t>
-      </w:r>
-      <w:r>
-        <w:rPr>
-          <w:iCs/>
-          <w:i/>
-        </w:rPr>
-        <w:t xml:space="preserve">interpretation is not valid.</w:t>
+        <w:t xml:space="preserve">We used simple linear model to inspect whether there was an association between our main outcome CD4 immune activation count and the the primary predictor sex. To improve the model, we added in other predictors that could influence the immune activation count by performing a multi-variant linear regression anlaysis. This was done make sure we minimize confounding.</w:t>
       </w:r>
     </w:p>
     <w:p>
@@ -3140,7 +3076,7 @@
       </w:r>
     </w:p>
     <w:bookmarkEnd w:id="49"/>
-    <w:bookmarkStart w:id="51" w:name="full-analysis"/>
+    <w:bookmarkStart w:id="52" w:name="full-analysis"/>
     <w:p>
       <w:pPr>
         <w:pStyle w:val="Heading2"/>
@@ -3154,11 +3090,7 @@
         <w:pStyle w:val="FirstParagraph"/>
       </w:pPr>
       <w:r>
-        <w:rPr>
-          <w:iCs/>
-          <w:i/>
-        </w:rPr>
-        <w:t xml:space="preserve">Use one or several suitable statistical/machine learning methods to analyze your data and to produce meaningful figures, tables, etc. This might again be code that is best placed in one or several separate R scripts that need to be well documented. You want the code to produce figures and data ready for display as tables, and save those. Then you load them here.</w:t>
+        <w:t xml:space="preserve">In order to take care of confounding, we performed a multi-regression analysis and the results of the analysis are summarized in the table below.</w:t>
       </w:r>
     </w:p>
     <w:p>
@@ -3166,12 +3098,12 @@
         <w:pStyle w:val="BodyText"/>
       </w:pPr>
       <w:r>
-        <w:t xml:space="preserve">Example</w:t>
-      </w:r>
-      <w:r>
-        <w:t xml:space="preserve"> </w:t>
-      </w:r>
-      <w:hyperlink w:anchor="tbl-resulttable2">
+        <w:t xml:space="preserve">This</w:t>
+      </w:r>
+      <w:r>
+        <w:t xml:space="preserve"> </w:t>
+      </w:r>
+      <w:hyperlink w:anchor="tbl-model_table2">
         <w:r>
           <w:rPr>
             <w:rStyle w:val="Hyperlink"/>
@@ -3183,7 +3115,7 @@
         <w:t xml:space="preserve"> </w:t>
       </w:r>
       <w:r>
-        <w:t xml:space="preserve">shows a summary of a linear model fit.</w:t>
+        <w:t xml:space="preserve">shows a summary of a multi-variant linear regression model fit.</w:t>
       </w:r>
     </w:p>
     <w:tbl>
@@ -3200,7 +3132,7 @@
       <w:tr>
         <w:tc>
           <w:tcPr/>
-          <w:bookmarkStart w:id="50" w:name="tbl-resulttable2"/>
+          <w:bookmarkStart w:id="50" w:name="tbl-model_table2"/>
           <w:p>
             <w:pPr>
               <w:jc w:val="center"/>
@@ -3211,22 +3143,23 @@
               <w:pStyle w:val="ImageCaption"/>
             </w:pPr>
             <w:r>
-              <w:t xml:space="preserve">Table 2: Linear model fit table.</w:t>
+              <w:t xml:space="preserve">Table 2: Linear model summary table 2.</w:t>
             </w:r>
           </w:p>
           <w:tbl>
             <w:tblPr>
               <w:tblStyle w:val="Table"/>
-              <w:tblW w:type="auto" w:w="0"/>
+              <w:tblW w:type="pct" w:w="5000"/>
               <w:tblLook w:firstRow="1" w:lastRow="0" w:firstColumn="0" w:lastColumn="0" w:noHBand="0" w:noVBand="0" w:val="0020"/>
               <w:jc w:val="start"/>
+              <w:tblLayout w:type="fixed"/>
             </w:tblPr>
             <w:tblGrid>
-              <w:gridCol w:w="1584"/>
-              <w:gridCol w:w="1584"/>
-              <w:gridCol w:w="1584"/>
-              <w:gridCol w:w="1584"/>
-              <w:gridCol w:w="1584"/>
+              <w:gridCol w:w="3004"/>
+              <w:gridCol w:w="1092"/>
+              <w:gridCol w:w="1092"/>
+              <w:gridCol w:w="1001"/>
+              <w:gridCol w:w="1729"/>
             </w:tblGrid>
             <w:tr>
               <w:trPr>
@@ -3237,12 +3170,7 @@
                 <w:p>
                   <w:pPr>
                     <w:pStyle w:val="Compact"/>
-                    <w:jc w:val="left"/>
-                    <w:jc w:val="center"/>
-                  </w:pPr>
-                  <w:r>
-                    <w:t xml:space="preserve">term</w:t>
-                  </w:r>
+                  </w:pPr>
                 </w:p>
               </w:tc>
               <w:tc>
@@ -3254,7 +3182,7 @@
                     <w:jc w:val="center"/>
                   </w:pPr>
                   <w:r>
-                    <w:t xml:space="preserve">estimate</w:t>
+                    <w:t xml:space="preserve">Estimate</w:t>
                   </w:r>
                 </w:p>
               </w:tc>
@@ -3267,7 +3195,7 @@
                     <w:jc w:val="center"/>
                   </w:pPr>
                   <w:r>
-                    <w:t xml:space="preserve">std.error</w:t>
+                    <w:t xml:space="preserve">Std. Error</w:t>
                   </w:r>
                 </w:p>
               </w:tc>
@@ -3280,7 +3208,7 @@
                     <w:jc w:val="center"/>
                   </w:pPr>
                   <w:r>
-                    <w:t xml:space="preserve">statistic</w:t>
+                    <w:t xml:space="preserve">t value</w:t>
                   </w:r>
                 </w:p>
               </w:tc>
@@ -3293,7 +3221,7 @@
                     <w:jc w:val="center"/>
                   </w:pPr>
                   <w:r>
-                    <w:t xml:space="preserve">p.value</w:t>
+                    <w:t xml:space="preserve">Pr(&gt;|t|)</w:t>
                   </w:r>
                 </w:p>
               </w:tc>
@@ -3321,7 +3249,7 @@
                     <w:jc w:val="center"/>
                   </w:pPr>
                   <w:r>
-                    <w:t xml:space="preserve">149.2726967</w:t>
+                    <w:t xml:space="preserve">3759.632173</w:t>
                   </w:r>
                 </w:p>
               </w:tc>
@@ -3334,7 +3262,7 @@
                     <w:jc w:val="center"/>
                   </w:pPr>
                   <w:r>
-                    <w:t xml:space="preserve">23.3823360</w:t>
+                    <w:t xml:space="preserve">2567.133417</w:t>
                   </w:r>
                 </w:p>
               </w:tc>
@@ -3347,7 +3275,7 @@
                     <w:jc w:val="center"/>
                   </w:pPr>
                   <w:r>
-                    <w:t xml:space="preserve">6.3839942</w:t>
+                    <w:t xml:space="preserve">1.4645254</w:t>
                   </w:r>
                 </w:p>
               </w:tc>
@@ -3360,7 +3288,7 @@
                     <w:jc w:val="center"/>
                   </w:pPr>
                   <w:r>
-                    <w:t xml:space="preserve">0.0013962</w:t>
+                    <w:t xml:space="preserve">0.1490704</w:t>
                   </w:r>
                 </w:p>
               </w:tc>
@@ -3375,7 +3303,22 @@
                     <w:jc w:val="center"/>
                   </w:pPr>
                   <w:r>
-                    <w:t xml:space="preserve">Weight</w:t>
+                    <w:t xml:space="preserve">relevel(factor(Sex), ref =</w:t>
+                  </w:r>
+                  <w:r>
+                    <w:t xml:space="preserve"> </w:t>
+                  </w:r>
+                  <w:r>
+                    <w:t xml:space="preserve">“</w:t>
+                  </w:r>
+                  <w:r>
+                    <w:t xml:space="preserve">F</w:t>
+                  </w:r>
+                  <w:r>
+                    <w:t xml:space="preserve">”</w:t>
+                  </w:r>
+                  <w:r>
+                    <w:t xml:space="preserve">)M</w:t>
                   </w:r>
                 </w:p>
               </w:tc>
@@ -3388,7 +3331,7 @@
                     <w:jc w:val="center"/>
                   </w:pPr>
                   <w:r>
-                    <w:t xml:space="preserve">0.2623972</w:t>
+                    <w:t xml:space="preserve">928.102409</w:t>
                   </w:r>
                 </w:p>
               </w:tc>
@@ -3401,7 +3344,7 @@
                     <w:jc w:val="center"/>
                   </w:pPr>
                   <w:r>
-                    <w:t xml:space="preserve">0.3512436</w:t>
+                    <w:t xml:space="preserve">804.136468</w:t>
                   </w:r>
                 </w:p>
               </w:tc>
@@ -3414,7 +3357,7 @@
                     <w:jc w:val="center"/>
                   </w:pPr>
                   <w:r>
-                    <w:t xml:space="preserve">0.7470519</w:t>
+                    <w:t xml:space="preserve">1.1541603</w:t>
                   </w:r>
                 </w:p>
               </w:tc>
@@ -3427,7 +3370,7 @@
                     <w:jc w:val="center"/>
                   </w:pPr>
                   <w:r>
-                    <w:t xml:space="preserve">0.4886517</w:t>
+                    <w:t xml:space="preserve">0.2537114</w:t>
                   </w:r>
                 </w:p>
               </w:tc>
@@ -3442,7 +3385,10 @@
                     <w:jc w:val="center"/>
                   </w:pPr>
                   <w:r>
-                    <w:t xml:space="preserve">GenderM</w:t>
+                    <w:rPr>
+                      <w:rStyle w:val="VerbatimChar"/>
+                    </w:rPr>
+                    <w:t xml:space="preserve">Participant age</w:t>
                   </w:r>
                 </w:p>
               </w:tc>
@@ -3455,7 +3401,7 @@
                     <w:jc w:val="center"/>
                   </w:pPr>
                   <w:r>
-                    <w:t xml:space="preserve">-2.1244913</w:t>
+                    <w:t xml:space="preserve">-6.818317</w:t>
                   </w:r>
                 </w:p>
               </w:tc>
@@ -3468,7 +3414,7 @@
                     <w:jc w:val="center"/>
                   </w:pPr>
                   <w:r>
-                    <w:t xml:space="preserve">15.5488953</w:t>
+                    <w:t xml:space="preserve">31.975088</w:t>
                   </w:r>
                 </w:p>
               </w:tc>
@@ -3481,7 +3427,7 @@
                     <w:jc w:val="center"/>
                   </w:pPr>
                   <w:r>
-                    <w:t xml:space="preserve">-0.1366329</w:t>
+                    <w:t xml:space="preserve">-0.2132384</w:t>
                   </w:r>
                 </w:p>
               </w:tc>
@@ -3494,7 +3440,7 @@
                     <w:jc w:val="center"/>
                   </w:pPr>
                   <w:r>
-                    <w:t xml:space="preserve">0.8966520</w:t>
+                    <w:t xml:space="preserve">0.8319748</w:t>
                   </w:r>
                 </w:p>
               </w:tc>
@@ -3509,7 +3455,7 @@
                     <w:jc w:val="center"/>
                   </w:pPr>
                   <w:r>
-                    <w:t xml:space="preserve">GenderO</w:t>
+                    <w:t xml:space="preserve">BMI</w:t>
                   </w:r>
                 </w:p>
               </w:tc>
@@ -3522,7 +3468,7 @@
                     <w:jc w:val="center"/>
                   </w:pPr>
                   <w:r>
-                    <w:t xml:space="preserve">-4.7644739</w:t>
+                    <w:t xml:space="preserve">-174.848153</w:t>
                   </w:r>
                 </w:p>
               </w:tc>
@@ -3535,7 +3481,7 @@
                     <w:jc w:val="center"/>
                   </w:pPr>
                   <w:r>
-                    <w:t xml:space="preserve">19.0114155</w:t>
+                    <w:t xml:space="preserve">177.081620</w:t>
                   </w:r>
                 </w:p>
               </w:tc>
@@ -3548,7 +3494,7 @@
                     <w:jc w:val="center"/>
                   </w:pPr>
                   <w:r>
-                    <w:t xml:space="preserve">-0.2506112</w:t>
+                    <w:t xml:space="preserve">-0.9873874</w:t>
                   </w:r>
                 </w:p>
               </w:tc>
@@ -3561,7 +3507,217 @@
                     <w:jc w:val="center"/>
                   </w:pPr>
                   <w:r>
-                    <w:t xml:space="preserve">0.8120871</w:t>
+                    <w:t xml:space="preserve">0.3280250</w:t>
+                  </w:r>
+                </w:p>
+              </w:tc>
+            </w:tr>
+            <w:tr>
+              <w:tc>
+                <w:tcPr/>
+                <w:p>
+                  <w:pPr>
+                    <w:pStyle w:val="Compact"/>
+                    <w:jc w:val="left"/>
+                    <w:jc w:val="center"/>
+                  </w:pPr>
+                  <w:r>
+                    <w:rPr>
+                      <w:rStyle w:val="VerbatimChar"/>
+                    </w:rPr>
+                    <w:t xml:space="preserve">LBM in kg</w:t>
+                  </w:r>
+                </w:p>
+              </w:tc>
+              <w:tc>
+                <w:tcPr/>
+                <w:p>
+                  <w:pPr>
+                    <w:pStyle w:val="Compact"/>
+                    <w:jc w:val="right"/>
+                    <w:jc w:val="center"/>
+                  </w:pPr>
+                  <w:r>
+                    <w:t xml:space="preserve">3.933569</w:t>
+                  </w:r>
+                </w:p>
+              </w:tc>
+              <w:tc>
+                <w:tcPr/>
+                <w:p>
+                  <w:pPr>
+                    <w:pStyle w:val="Compact"/>
+                    <w:jc w:val="right"/>
+                    <w:jc w:val="center"/>
+                  </w:pPr>
+                  <w:r>
+                    <w:t xml:space="preserve">60.703367</w:t>
+                  </w:r>
+                </w:p>
+              </w:tc>
+              <w:tc>
+                <w:tcPr/>
+                <w:p>
+                  <w:pPr>
+                    <w:pStyle w:val="Compact"/>
+                    <w:jc w:val="right"/>
+                    <w:jc w:val="center"/>
+                  </w:pPr>
+                  <w:r>
+                    <w:t xml:space="preserve">0.0647998</w:t>
+                  </w:r>
+                </w:p>
+              </w:tc>
+              <w:tc>
+                <w:tcPr/>
+                <w:p>
+                  <w:pPr>
+                    <w:pStyle w:val="Compact"/>
+                    <w:jc w:val="right"/>
+                    <w:jc w:val="center"/>
+                  </w:pPr>
+                  <w:r>
+                    <w:t xml:space="preserve">0.9485818</w:t>
+                  </w:r>
+                </w:p>
+              </w:tc>
+            </w:tr>
+            <w:tr>
+              <w:tc>
+                <w:tcPr/>
+                <w:p>
+                  <w:pPr>
+                    <w:pStyle w:val="Compact"/>
+                    <w:jc w:val="left"/>
+                    <w:jc w:val="center"/>
+                  </w:pPr>
+                  <w:r>
+                    <w:rPr>
+                      <w:rStyle w:val="VerbatimChar"/>
+                    </w:rPr>
+                    <w:t xml:space="preserve">Fat in kg</w:t>
+                  </w:r>
+                </w:p>
+              </w:tc>
+              <w:tc>
+                <w:tcPr/>
+                <w:p>
+                  <w:pPr>
+                    <w:pStyle w:val="Compact"/>
+                    <w:jc w:val="right"/>
+                    <w:jc w:val="center"/>
+                  </w:pPr>
+                  <w:r>
+                    <w:t xml:space="preserve">13.122848</w:t>
+                  </w:r>
+                </w:p>
+              </w:tc>
+              <w:tc>
+                <w:tcPr/>
+                <w:p>
+                  <w:pPr>
+                    <w:pStyle w:val="Compact"/>
+                    <w:jc w:val="right"/>
+                    <w:jc w:val="center"/>
+                  </w:pPr>
+                  <w:r>
+                    <w:t xml:space="preserve">58.955129</w:t>
+                  </w:r>
+                </w:p>
+              </w:tc>
+              <w:tc>
+                <w:tcPr/>
+                <w:p>
+                  <w:pPr>
+                    <w:pStyle w:val="Compact"/>
+                    <w:jc w:val="right"/>
+                    <w:jc w:val="center"/>
+                  </w:pPr>
+                  <w:r>
+                    <w:t xml:space="preserve">0.2225904</w:t>
+                  </w:r>
+                </w:p>
+              </w:tc>
+              <w:tc>
+                <w:tcPr/>
+                <w:p>
+                  <w:pPr>
+                    <w:pStyle w:val="Compact"/>
+                    <w:jc w:val="right"/>
+                    <w:jc w:val="center"/>
+                  </w:pPr>
+                  <w:r>
+                    <w:t xml:space="preserve">0.8247263</w:t>
+                  </w:r>
+                </w:p>
+              </w:tc>
+            </w:tr>
+            <w:tr>
+              <w:tc>
+                <w:tcPr/>
+                <w:p>
+                  <w:pPr>
+                    <w:pStyle w:val="Compact"/>
+                    <w:jc w:val="left"/>
+                    <w:jc w:val="center"/>
+                  </w:pPr>
+                  <w:r>
+                    <w:rPr>
+                      <w:rStyle w:val="VerbatimChar"/>
+                    </w:rPr>
+                    <w:t xml:space="preserve">CD4+</w:t>
+                  </w:r>
+                </w:p>
+              </w:tc>
+              <w:tc>
+                <w:tcPr/>
+                <w:p>
+                  <w:pPr>
+                    <w:pStyle w:val="Compact"/>
+                    <w:jc w:val="right"/>
+                    <w:jc w:val="center"/>
+                  </w:pPr>
+                  <w:r>
+                    <w:t xml:space="preserve">3.215944</w:t>
+                  </w:r>
+                </w:p>
+              </w:tc>
+              <w:tc>
+                <w:tcPr/>
+                <w:p>
+                  <w:pPr>
+                    <w:pStyle w:val="Compact"/>
+                    <w:jc w:val="right"/>
+                    <w:jc w:val="center"/>
+                  </w:pPr>
+                  <w:r>
+                    <w:t xml:space="preserve">1.623752</w:t>
+                  </w:r>
+                </w:p>
+              </w:tc>
+              <w:tc>
+                <w:tcPr/>
+                <w:p>
+                  <w:pPr>
+                    <w:pStyle w:val="Compact"/>
+                    <w:jc w:val="right"/>
+                    <w:jc w:val="center"/>
+                  </w:pPr>
+                  <w:r>
+                    <w:t xml:space="preserve">1.9805632</w:t>
+                  </w:r>
+                </w:p>
+              </w:tc>
+              <w:tc>
+                <w:tcPr/>
+                <w:p>
+                  <w:pPr>
+                    <w:pStyle w:val="Compact"/>
+                    <w:jc w:val="right"/>
+                    <w:jc w:val="center"/>
+                  </w:pPr>
+                  <w:r>
+                    <w:t xml:space="preserve">0.0529418</w:t>
                   </w:r>
                 </w:p>
               </w:tc>
@@ -3573,13 +3729,385 @@
       </w:tr>
     </w:tbl>
     <w:p>
+      <w:pPr>
+        <w:pStyle w:val="BodyText"/>
+      </w:pPr>
+      <w:r>
+        <w:t xml:space="preserve">We went throught the steps of model building. First, we tested the null model which comprised of our main outcome and sex as the predictor. We did a stepwise selection using a foward direction approach with a our full model with all the interaction effects. We found that adding the interaction terms did not improve the model performance. We then considered the null model in comparison with the full model but this time round without interaction effects but all the predictors. Using the same procedure of stepwise selection using the foward direction chose the a simple linear model with just cd4+ as the only additional predictor.</w:t>
+      </w:r>
+      <w:r>
+        <w:t xml:space="preserve"> </w:t>
+      </w:r>
+      <w:r>
+        <w:t xml:space="preserve">We performed a simple linear regression on the data between the CD4 immune activation count as the main outcome and sex plus cd4+ as predictors. We considered females to be our reference level.</w:t>
+      </w:r>
+    </w:p>
+    <w:p>
+      <w:pPr>
+        <w:pStyle w:val="BodyText"/>
+      </w:pPr>
+      <w:r>
+        <w:t xml:space="preserve">This</w:t>
+      </w:r>
+      <w:r>
+        <w:t xml:space="preserve"> </w:t>
+      </w:r>
+      <w:hyperlink w:anchor="tbl-model_table3">
+        <w:r>
+          <w:rPr>
+            <w:rStyle w:val="Hyperlink"/>
+          </w:rPr>
+          <w:t xml:space="preserve">Table 3</w:t>
+        </w:r>
+      </w:hyperlink>
+      <w:r>
+        <w:t xml:space="preserve"> </w:t>
+      </w:r>
+      <w:r>
+        <w:t xml:space="preserve">shows a summary of a final linear model fit.</w:t>
+      </w:r>
+    </w:p>
+    <w:tbl>
+      <w:tblPr>
+        <w:tblStyle w:val="Table"/>
+        <w:tblW w:type="pct" w:w="5000"/>
+        <w:tblLook w:firstRow="0" w:lastRow="0" w:firstColumn="0" w:lastColumn="0" w:noHBand="0" w:noVBand="0" w:val="0000"/>
+        <w:jc w:val="start"/>
+        <w:tblLayout w:type="fixed"/>
+      </w:tblPr>
+      <w:tblGrid>
+        <w:gridCol w:w="7920"/>
+      </w:tblGrid>
+      <w:tr>
+        <w:tc>
+          <w:tcPr/>
+          <w:bookmarkStart w:id="51" w:name="tbl-model_table3"/>
+          <w:p>
+            <w:pPr>
+              <w:jc w:val="center"/>
+            </w:pPr>
+            <w:pPr>
+              <w:jc w:val="start"/>
+              <w:spacing w:before="200"/>
+              <w:pStyle w:val="ImageCaption"/>
+            </w:pPr>
+            <w:r>
+              <w:t xml:space="preserve">Table 3: Linear model fit table 3.</w:t>
+            </w:r>
+          </w:p>
+          <w:tbl>
+            <w:tblPr>
+              <w:tblStyle w:val="Table"/>
+              <w:tblW w:type="pct" w:w="5000"/>
+              <w:tblLook w:firstRow="1" w:lastRow="0" w:firstColumn="0" w:lastColumn="0" w:noHBand="0" w:noVBand="0" w:val="0020"/>
+              <w:jc w:val="start"/>
+              <w:tblLayout w:type="fixed"/>
+            </w:tblPr>
+            <w:tblGrid>
+              <w:gridCol w:w="3111"/>
+              <w:gridCol w:w="1037"/>
+              <w:gridCol w:w="1037"/>
+              <w:gridCol w:w="942"/>
+              <w:gridCol w:w="1791"/>
+            </w:tblGrid>
+            <w:tr>
+              <w:trPr>
+                <w:tblHeader w:val="true"/>
+              </w:trPr>
+              <w:tc>
+                <w:tcPr/>
+                <w:p>
+                  <w:pPr>
+                    <w:pStyle w:val="Compact"/>
+                  </w:pPr>
+                </w:p>
+              </w:tc>
+              <w:tc>
+                <w:tcPr/>
+                <w:p>
+                  <w:pPr>
+                    <w:pStyle w:val="Compact"/>
+                    <w:jc w:val="right"/>
+                    <w:jc w:val="center"/>
+                  </w:pPr>
+                  <w:r>
+                    <w:t xml:space="preserve">Estimate</w:t>
+                  </w:r>
+                </w:p>
+              </w:tc>
+              <w:tc>
+                <w:tcPr/>
+                <w:p>
+                  <w:pPr>
+                    <w:pStyle w:val="Compact"/>
+                    <w:jc w:val="right"/>
+                    <w:jc w:val="center"/>
+                  </w:pPr>
+                  <w:r>
+                    <w:t xml:space="preserve">Std. Error</w:t>
+                  </w:r>
+                </w:p>
+              </w:tc>
+              <w:tc>
+                <w:tcPr/>
+                <w:p>
+                  <w:pPr>
+                    <w:pStyle w:val="Compact"/>
+                    <w:jc w:val="right"/>
+                    <w:jc w:val="center"/>
+                  </w:pPr>
+                  <w:r>
+                    <w:t xml:space="preserve">t value</w:t>
+                  </w:r>
+                </w:p>
+              </w:tc>
+              <w:tc>
+                <w:tcPr/>
+                <w:p>
+                  <w:pPr>
+                    <w:pStyle w:val="Compact"/>
+                    <w:jc w:val="right"/>
+                    <w:jc w:val="center"/>
+                  </w:pPr>
+                  <w:r>
+                    <w:t xml:space="preserve">Pr(&gt;|t|)</w:t>
+                  </w:r>
+                </w:p>
+              </w:tc>
+            </w:tr>
+            <w:tr>
+              <w:tc>
+                <w:tcPr/>
+                <w:p>
+                  <w:pPr>
+                    <w:pStyle w:val="Compact"/>
+                    <w:jc w:val="left"/>
+                    <w:jc w:val="center"/>
+                  </w:pPr>
+                  <w:r>
+                    <w:t xml:space="preserve">(Intercept)</w:t>
+                  </w:r>
+                </w:p>
+              </w:tc>
+              <w:tc>
+                <w:tcPr/>
+                <w:p>
+                  <w:pPr>
+                    <w:pStyle w:val="Compact"/>
+                    <w:jc w:val="right"/>
+                    <w:jc w:val="center"/>
+                  </w:pPr>
+                  <w:r>
+                    <w:t xml:space="preserve">535.366751</w:t>
+                  </w:r>
+                </w:p>
+              </w:tc>
+              <w:tc>
+                <w:tcPr/>
+                <w:p>
+                  <w:pPr>
+                    <w:pStyle w:val="Compact"/>
+                    <w:jc w:val="right"/>
+                    <w:jc w:val="center"/>
+                  </w:pPr>
+                  <w:r>
+                    <w:t xml:space="preserve">765.700145</w:t>
+                  </w:r>
+                </w:p>
+              </w:tc>
+              <w:tc>
+                <w:tcPr/>
+                <w:p>
+                  <w:pPr>
+                    <w:pStyle w:val="Compact"/>
+                    <w:jc w:val="right"/>
+                    <w:jc w:val="center"/>
+                  </w:pPr>
+                  <w:r>
+                    <w:t xml:space="preserve">0.6991859</w:t>
+                  </w:r>
+                </w:p>
+              </w:tc>
+              <w:tc>
+                <w:tcPr/>
+                <w:p>
+                  <w:pPr>
+                    <w:pStyle w:val="Compact"/>
+                    <w:jc w:val="right"/>
+                    <w:jc w:val="center"/>
+                  </w:pPr>
+                  <w:r>
+                    <w:t xml:space="preserve">0.4873299</w:t>
+                  </w:r>
+                </w:p>
+              </w:tc>
+            </w:tr>
+            <w:tr>
+              <w:tc>
+                <w:tcPr/>
+                <w:p>
+                  <w:pPr>
+                    <w:pStyle w:val="Compact"/>
+                    <w:jc w:val="left"/>
+                    <w:jc w:val="center"/>
+                  </w:pPr>
+                  <w:r>
+                    <w:t xml:space="preserve">relevel(factor(Sex), ref =</w:t>
+                  </w:r>
+                  <w:r>
+                    <w:t xml:space="preserve"> </w:t>
+                  </w:r>
+                  <w:r>
+                    <w:t xml:space="preserve">“</w:t>
+                  </w:r>
+                  <w:r>
+                    <w:t xml:space="preserve">F</w:t>
+                  </w:r>
+                  <w:r>
+                    <w:t xml:space="preserve">”</w:t>
+                  </w:r>
+                  <w:r>
+                    <w:t xml:space="preserve">)M</w:t>
+                  </w:r>
+                </w:p>
+              </w:tc>
+              <w:tc>
+                <w:tcPr/>
+                <w:p>
+                  <w:pPr>
+                    <w:pStyle w:val="Compact"/>
+                    <w:jc w:val="right"/>
+                    <w:jc w:val="center"/>
+                  </w:pPr>
+                  <w:r>
+                    <w:t xml:space="preserve">735.337679</w:t>
+                  </w:r>
+                </w:p>
+              </w:tc>
+              <w:tc>
+                <w:tcPr/>
+                <w:p>
+                  <w:pPr>
+                    <w:pStyle w:val="Compact"/>
+                    <w:jc w:val="right"/>
+                    <w:jc w:val="center"/>
+                  </w:pPr>
+                  <w:r>
+                    <w:t xml:space="preserve">643.915291</w:t>
+                  </w:r>
+                </w:p>
+              </w:tc>
+              <w:tc>
+                <w:tcPr/>
+                <w:p>
+                  <w:pPr>
+                    <w:pStyle w:val="Compact"/>
+                    <w:jc w:val="right"/>
+                    <w:jc w:val="center"/>
+                  </w:pPr>
+                  <w:r>
+                    <w:t xml:space="preserve">1.1419789</w:t>
+                  </w:r>
+                </w:p>
+              </w:tc>
+              <w:tc>
+                <w:tcPr/>
+                <w:p>
+                  <w:pPr>
+                    <w:pStyle w:val="Compact"/>
+                    <w:jc w:val="right"/>
+                    <w:jc w:val="center"/>
+                  </w:pPr>
+                  <w:r>
+                    <w:t xml:space="preserve">0.2583223</w:t>
+                  </w:r>
+                </w:p>
+              </w:tc>
+            </w:tr>
+            <w:tr>
+              <w:tc>
+                <w:tcPr/>
+                <w:p>
+                  <w:pPr>
+                    <w:pStyle w:val="Compact"/>
+                    <w:jc w:val="left"/>
+                    <w:jc w:val="center"/>
+                  </w:pPr>
+                  <w:r>
+                    <w:rPr>
+                      <w:rStyle w:val="VerbatimChar"/>
+                    </w:rPr>
+                    <w:t xml:space="preserve">CD4+</w:t>
+                  </w:r>
+                </w:p>
+              </w:tc>
+              <w:tc>
+                <w:tcPr/>
+                <w:p>
+                  <w:pPr>
+                    <w:pStyle w:val="Compact"/>
+                    <w:jc w:val="right"/>
+                    <w:jc w:val="center"/>
+                  </w:pPr>
+                  <w:r>
+                    <w:t xml:space="preserve">3.074691</w:t>
+                  </w:r>
+                </w:p>
+              </w:tc>
+              <w:tc>
+                <w:tcPr/>
+                <w:p>
+                  <w:pPr>
+                    <w:pStyle w:val="Compact"/>
+                    <w:jc w:val="right"/>
+                    <w:jc w:val="center"/>
+                  </w:pPr>
+                  <w:r>
+                    <w:t xml:space="preserve">1.583202</w:t>
+                  </w:r>
+                </w:p>
+              </w:tc>
+              <w:tc>
+                <w:tcPr/>
+                <w:p>
+                  <w:pPr>
+                    <w:pStyle w:val="Compact"/>
+                    <w:jc w:val="right"/>
+                    <w:jc w:val="center"/>
+                  </w:pPr>
+                  <w:r>
+                    <w:t xml:space="preserve">1.9420715</w:t>
+                  </w:r>
+                </w:p>
+              </w:tc>
+              <w:tc>
+                <w:tcPr/>
+                <w:p>
+                  <w:pPr>
+                    <w:pStyle w:val="Compact"/>
+                    <w:jc w:val="right"/>
+                    <w:jc w:val="center"/>
+                  </w:pPr>
+                  <w:r>
+                    <w:t xml:space="preserve">0.0571646</w:t>
+                  </w:r>
+                </w:p>
+              </w:tc>
+            </w:tr>
+          </w:tbl>
+          <w:bookmarkEnd w:id="51"/>
+          <w:p/>
+        </w:tc>
+      </w:tr>
+    </w:tbl>
+    <w:p>
       <w:r>
         <w:br w:type="page"/>
       </w:r>
     </w:p>
-    <w:bookmarkEnd w:id="51"/>
     <w:bookmarkEnd w:id="52"/>
-    <w:bookmarkStart w:id="56" w:name="discussion"/>
+    <w:bookmarkEnd w:id="53"/>
+    <w:bookmarkStart w:id="57" w:name="discussion"/>
     <w:p>
       <w:pPr>
         <w:pStyle w:val="Heading1"/>
@@ -3588,7 +4116,44 @@
         <w:t xml:space="preserve">5. Discussion</w:t>
       </w:r>
     </w:p>
-    <w:bookmarkStart w:id="53" w:name="summary-and-interpretation"/>
+    <w:p>
+      <w:pPr>
+        <w:pStyle w:val="FirstParagraph"/>
+      </w:pPr>
+      <w:r>
+        <w:t xml:space="preserve">Our findings highlight a notable difference in CD4 immune activation count rates between males and females, with males exhibiting higher risk of TB infection and disease than females. The results show that men have a 735.34 increased immune activation count as compared to women. This result aligns with previous studies that have reported sex-based disparities in health outcomes and mortality risks as a result of TB</w:t>
+      </w:r>
+      <w:r>
+        <w:t xml:space="preserve">(6)</w:t>
+      </w:r>
+      <w:r>
+        <w:t xml:space="preserve">,</w:t>
+      </w:r>
+      <w:r>
+        <w:t xml:space="preserve">(7)</w:t>
+      </w:r>
+      <w:r>
+        <w:t xml:space="preserve">. Some studies still attribute the increased risk among males to be as a result of biological differences or differences in the accessibility of resources, especially healthcare. This is generally because women have better prognosis than men and they have better health seeking behavior as compared to their male counterparts.</w:t>
+      </w:r>
+    </w:p>
+    <w:p>
+      <w:pPr>
+        <w:pStyle w:val="BodyText"/>
+      </w:pPr>
+      <w:r>
+        <w:t xml:space="preserve">Research shows that most women have higher fat repositories than men</w:t>
+      </w:r>
+      <w:r>
+        <w:t xml:space="preserve">(8)</w:t>
+      </w:r>
+      <w:r>
+        <w:t xml:space="preserve"> </w:t>
+      </w:r>
+      <w:r>
+        <w:t xml:space="preserve">and some studies show that the higher the fat percentage an individual has, the lower the risk of progression of the tuberculosis infection to disease hence lowering mortality rates among females compared to men. In addition, women tend to have more lean body mass compared to men hence having a lower chance of suffering from adverse effects of TB compared to men.</w:t>
+      </w:r>
+    </w:p>
+    <w:bookmarkStart w:id="54" w:name="summary-and-interpretation"/>
     <w:p>
       <w:pPr>
         <w:pStyle w:val="Heading2"/>
@@ -3609,8 +4174,8 @@
         <w:t xml:space="preserve">Summarize what you did, what you found and what it means.</w:t>
       </w:r>
     </w:p>
-    <w:bookmarkEnd w:id="53"/>
-    <w:bookmarkStart w:id="54" w:name="strengths-and-limitations"/>
+    <w:bookmarkEnd w:id="54"/>
+    <w:bookmarkStart w:id="55" w:name="strengths-and-limitations"/>
     <w:p>
       <w:pPr>
         <w:pStyle w:val="Heading2"/>
@@ -3631,8 +4196,8 @@
         <w:t xml:space="preserve">Discuss what you perceive as strengths and limitations of your analysis.</w:t>
       </w:r>
     </w:p>
-    <w:bookmarkEnd w:id="54"/>
-    <w:bookmarkStart w:id="55" w:name="conclusions"/>
+    <w:bookmarkEnd w:id="55"/>
+    <w:bookmarkStart w:id="56" w:name="conclusions"/>
     <w:p>
       <w:pPr>
         <w:pStyle w:val="Heading2"/>
@@ -3670,9 +4235,9 @@
         <w:br w:type="page"/>
       </w:r>
     </w:p>
-    <w:bookmarkEnd w:id="55"/>
     <w:bookmarkEnd w:id="56"/>
-    <w:bookmarkStart w:id="70" w:name="references"/>
+    <w:bookmarkEnd w:id="57"/>
+    <w:bookmarkStart w:id="75" w:name="references"/>
     <w:p>
       <w:pPr>
         <w:pStyle w:val="Heading1"/>
@@ -3681,8 +4246,8 @@
         <w:t xml:space="preserve">6. References</w:t>
       </w:r>
     </w:p>
-    <w:bookmarkStart w:id="69" w:name="refs"/>
-    <w:bookmarkStart w:id="58" w:name="ref-Santos2007"/>
+    <w:bookmarkStart w:id="74" w:name="refs"/>
+    <w:bookmarkStart w:id="59" w:name="ref-Santos2007"/>
     <w:p>
       <w:pPr>
         <w:pStyle w:val="Bibliography"/>
@@ -3715,7 +4280,7 @@
       <w:r>
         <w:t xml:space="preserve">[electronic article]. 2007;15(spe):762–767. (</w:t>
       </w:r>
-      <w:hyperlink r:id="rId57">
+      <w:hyperlink r:id="rId58">
         <w:r>
           <w:rPr>
             <w:rStyle w:val="Hyperlink"/>
@@ -3727,8 +4292,8 @@
         <w:t xml:space="preserve">)</w:t>
       </w:r>
     </w:p>
-    <w:bookmarkEnd w:id="58"/>
-    <w:bookmarkStart w:id="60" w:name="ref-Martinez2017"/>
+    <w:bookmarkEnd w:id="59"/>
+    <w:bookmarkStart w:id="61" w:name="ref-Martinez2017"/>
     <w:p>
       <w:pPr>
         <w:pStyle w:val="Bibliography"/>
@@ -3761,7 +4326,7 @@
       <w:r>
         <w:t xml:space="preserve">[electronic article]. 2017;185(12):1327–1339. (</w:t>
       </w:r>
-      <w:hyperlink r:id="rId59">
+      <w:hyperlink r:id="rId60">
         <w:r>
           <w:rPr>
             <w:rStyle w:val="Hyperlink"/>
@@ -3773,8 +4338,8 @@
         <w:t xml:space="preserve">)</w:t>
       </w:r>
     </w:p>
-    <w:bookmarkEnd w:id="60"/>
-    <w:bookmarkStart w:id="62" w:name="ref-Dye1998"/>
+    <w:bookmarkEnd w:id="61"/>
+    <w:bookmarkStart w:id="63" w:name="ref-Dye1998"/>
     <w:p>
       <w:pPr>
         <w:pStyle w:val="Bibliography"/>
@@ -3807,7 +4372,7 @@
       <w:r>
         <w:t xml:space="preserve">[electronic article]. 1998;352(9144):1886–1891. (</w:t>
       </w:r>
-      <w:hyperlink r:id="rId61">
+      <w:hyperlink r:id="rId62">
         <w:r>
           <w:rPr>
             <w:rStyle w:val="Hyperlink"/>
@@ -3819,8 +4384,8 @@
         <w:t xml:space="preserve">)</w:t>
       </w:r>
     </w:p>
-    <w:bookmarkEnd w:id="62"/>
-    <w:bookmarkStart w:id="64" w:name="ref-Murgia2024"/>
+    <w:bookmarkEnd w:id="63"/>
+    <w:bookmarkStart w:id="65" w:name="ref-Murgia2024"/>
     <w:p>
       <w:pPr>
         <w:pStyle w:val="Bibliography"/>
@@ -3850,7 +4415,7 @@
       <w:r>
         <w:t xml:space="preserve">. IOS Press; 2024(</w:t>
       </w:r>
-      <w:hyperlink r:id="rId63">
+      <w:hyperlink r:id="rId64">
         <w:r>
           <w:rPr>
             <w:rStyle w:val="Hyperlink"/>
@@ -3862,8 +4427,8 @@
         <w:t xml:space="preserve">)</w:t>
       </w:r>
     </w:p>
-    <w:bookmarkEnd w:id="64"/>
-    <w:bookmarkStart w:id="66" w:name="ref-CCWhalen2023"/>
+    <w:bookmarkEnd w:id="65"/>
+    <w:bookmarkStart w:id="67" w:name="ref-CCWhalen2023"/>
     <w:p>
       <w:pPr>
         <w:pStyle w:val="Bibliography"/>
@@ -3880,7 +4445,7 @@
       <w:r>
         <w:t xml:space="preserve">Whalen C. Sex differences in the presentation of tuberculosis in uganda. 2023;(</w:t>
       </w:r>
-      <w:hyperlink r:id="rId65">
+      <w:hyperlink r:id="rId66">
         <w:r>
           <w:rPr>
             <w:rStyle w:val="Hyperlink"/>
@@ -3892,8 +4457,8 @@
         <w:t xml:space="preserve">)</w:t>
       </w:r>
     </w:p>
-    <w:bookmarkEnd w:id="66"/>
-    <w:bookmarkStart w:id="68" w:name="ref-Hertz2018"/>
+    <w:bookmarkEnd w:id="67"/>
+    <w:bookmarkStart w:id="69" w:name="ref-Hertz2018"/>
     <w:p>
       <w:pPr>
         <w:pStyle w:val="Bibliography"/>
@@ -3926,7 +4491,7 @@
       <w:r>
         <w:t xml:space="preserve">[electronic article]. 2018;41(2):225–237. (</w:t>
       </w:r>
-      <w:hyperlink r:id="rId67">
+      <w:hyperlink r:id="rId68">
         <w:r>
           <w:rPr>
             <w:rStyle w:val="Hyperlink"/>
@@ -3938,9 +4503,101 @@
         <w:t xml:space="preserve">)</w:t>
       </w:r>
     </w:p>
-    <w:bookmarkEnd w:id="68"/>
     <w:bookmarkEnd w:id="69"/>
-    <w:bookmarkEnd w:id="70"/>
+    <w:bookmarkStart w:id="71" w:name="ref-Mara2018"/>
+    <w:p>
+      <w:pPr>
+        <w:pStyle w:val="Bibliography"/>
+      </w:pPr>
+      <w:r>
+        <w:t xml:space="preserve">7.</w:t>
+      </w:r>
+      <w:r>
+        <w:t xml:space="preserve"> </w:t>
+      </w:r>
+      <w:r>
+        <w:t xml:space="preserve">	</w:t>
+      </w:r>
+      <w:r>
+        <w:t xml:space="preserve">Marçôa R, Ribeiro AI, Zão I, et al. Tuberculosis and gender – factors influencing the risk of tuberculosis among men and women by age group.</w:t>
+      </w:r>
+      <w:r>
+        <w:t xml:space="preserve"> </w:t>
+      </w:r>
+      <w:r>
+        <w:rPr>
+          <w:iCs/>
+          <w:i/>
+        </w:rPr>
+        <w:t xml:space="preserve">Pulmonology</w:t>
+      </w:r>
+      <w:r>
+        <w:t xml:space="preserve"> </w:t>
+      </w:r>
+      <w:r>
+        <w:t xml:space="preserve">[electronic article]. 2018;24(3):199–202. (</w:t>
+      </w:r>
+      <w:hyperlink r:id="rId70">
+        <w:r>
+          <w:rPr>
+            <w:rStyle w:val="Hyperlink"/>
+          </w:rPr>
+          <w:t xml:space="preserve">http://dx.doi.org/10.1016/j.pulmoe.2018.03.004</w:t>
+        </w:r>
+      </w:hyperlink>
+      <w:r>
+        <w:t xml:space="preserve">)</w:t>
+      </w:r>
+    </w:p>
+    <w:bookmarkEnd w:id="71"/>
+    <w:bookmarkStart w:id="73" w:name="ref-Karastergiou2012"/>
+    <w:p>
+      <w:pPr>
+        <w:pStyle w:val="Bibliography"/>
+      </w:pPr>
+      <w:r>
+        <w:t xml:space="preserve">8.</w:t>
+      </w:r>
+      <w:r>
+        <w:t xml:space="preserve"> </w:t>
+      </w:r>
+      <w:r>
+        <w:t xml:space="preserve">	</w:t>
+      </w:r>
+      <w:r>
+        <w:t xml:space="preserve">Karastergiou K, Smith SR, Greenberg AS, et al. Sex differences in human adipose tissues – the biology of pear shape.</w:t>
+      </w:r>
+      <w:r>
+        <w:t xml:space="preserve"> </w:t>
+      </w:r>
+      <w:r>
+        <w:rPr>
+          <w:iCs/>
+          <w:i/>
+        </w:rPr>
+        <w:t xml:space="preserve">Biology of Sex Differences</w:t>
+      </w:r>
+      <w:r>
+        <w:t xml:space="preserve"> </w:t>
+      </w:r>
+      <w:r>
+        <w:t xml:space="preserve">[electronic article]. 2012;3(1). (</w:t>
+      </w:r>
+      <w:hyperlink r:id="rId72">
+        <w:r>
+          <w:rPr>
+            <w:rStyle w:val="Hyperlink"/>
+          </w:rPr>
+          <w:t xml:space="preserve">http://dx.doi.org/10.1186/2042-6410-3-13</w:t>
+        </w:r>
+      </w:hyperlink>
+      <w:r>
+        <w:t xml:space="preserve">)</w:t>
+      </w:r>
+    </w:p>
+    <w:bookmarkEnd w:id="73"/>
+    <w:bookmarkEnd w:id="74"/>
+    <w:bookmarkEnd w:id="75"/>
     <w:sectPr/>
   </w:body>
 </w:document>

</xml_diff>

<commit_message>
commit to all changes to the manuscript
</commit_message>
<xml_diff>
--- a/products/manuscript/manuscript.docx
+++ b/products/manuscript/manuscript.docx
@@ -70,62 +70,6 @@
       </w:r>
       <w:r>
         <w:t xml:space="preserve">Kalembe</w:t>
-      </w:r>
-    </w:p>
-    <w:p>
-      <w:pPr>
-        <w:pStyle w:val="FirstParagraph"/>
-      </w:pPr>
-      <w:r>
-        <w:t xml:space="preserve">The structure below is one possible setup for a manuscript, or a general data analysis project (including the course project). Adjust as needed.</w:t>
-      </w:r>
-      <w:r>
-        <w:t xml:space="preserve"> </w:t>
-      </w:r>
-      <w:r>
-        <w:t xml:space="preserve">You don’t need to have exactly these sections, but the content covering those sections should be addressed.</w:t>
-      </w:r>
-    </w:p>
-    <w:p>
-      <w:pPr>
-        <w:pStyle w:val="BodyText"/>
-      </w:pPr>
-      <w:r>
-        <w:t xml:space="preserve">This uses MS Word as output format.</w:t>
-      </w:r>
-      <w:r>
-        <w:t xml:space="preserve"> </w:t>
-      </w:r>
-      <w:hyperlink r:id="rId20">
-        <w:r>
-          <w:rPr>
-            <w:rStyle w:val="Hyperlink"/>
-          </w:rPr>
-          <w:t xml:space="preserve">See here</w:t>
-        </w:r>
-      </w:hyperlink>
-      <w:r>
-        <w:t xml:space="preserve"> </w:t>
-      </w:r>
-      <w:r>
-        <w:t xml:space="preserve">for more information. You can switch to other formats, like html or pdf. See</w:t>
-      </w:r>
-      <w:r>
-        <w:t xml:space="preserve"> </w:t>
-      </w:r>
-      <w:hyperlink r:id="rId21">
-        <w:r>
-          <w:rPr>
-            <w:rStyle w:val="Hyperlink"/>
-          </w:rPr>
-          <w:t xml:space="preserve">the Quarto documentation</w:t>
-        </w:r>
-      </w:hyperlink>
-      <w:r>
-        <w:t xml:space="preserve"> </w:t>
-      </w:r>
-      <w:r>
-        <w:t xml:space="preserve">for other formats.</w:t>
       </w:r>
     </w:p>
     <w:p>
@@ -353,30 +297,6 @@
     </w:p>
     <w:p>
       <w:pPr>
-        <w:numPr>
-          <w:ilvl w:val="0"/>
-          <w:numId w:val="1002"/>
-        </w:numPr>
-        <w:pStyle w:val="Compact"/>
-      </w:pPr>
-      <w:r>
-        <w:t xml:space="preserve">Another Affiliation, Athens, GA, USA.</w:t>
-      </w:r>
-    </w:p>
-    <w:p>
-      <w:pPr>
-        <w:numPr>
-          <w:ilvl w:val="0"/>
-          <w:numId w:val="1002"/>
-        </w:numPr>
-        <w:pStyle w:val="Compact"/>
-      </w:pPr>
-      <w:r>
-        <w:t xml:space="preserve">Yet another Affiliation.</w:t>
-      </w:r>
-    </w:p>
-    <w:p>
-      <w:pPr>
         <w:pStyle w:val="FirstParagraph"/>
       </w:pPr>
       <m:oMath>
@@ -410,7 +330,7 @@
         <w:t xml:space="preserve"> </w:t>
       </w:r>
       <w:r>
-        <w:t xml:space="preserve">Corresponding author: some@email.com</w:t>
+        <w:t xml:space="preserve">Corresponding author: kelvinbwambale8@gmail.com</w:t>
       </w:r>
     </w:p>
     <w:p>
@@ -443,7 +363,7 @@
         <w:br w:type="page"/>
       </w:r>
     </w:p>
-    <w:bookmarkStart w:id="22" w:name="summaryabstract"/>
+    <w:bookmarkStart w:id="20" w:name="summaryabstract"/>
     <w:p>
       <w:pPr>
         <w:pStyle w:val="Heading1"/>
@@ -457,7 +377,7 @@
         <w:pStyle w:val="FirstParagraph"/>
       </w:pPr>
       <w:r>
-        <w:t xml:space="preserve">MADA PROJECT PART 1:</w:t>
+        <w:t xml:space="preserve">TITLE: Sex-based analysis/Differences in TB Immune Activation.</w:t>
       </w:r>
     </w:p>
     <w:p>
@@ -465,7 +385,13 @@
         <w:pStyle w:val="BodyText"/>
       </w:pPr>
       <w:r>
-        <w:t xml:space="preserve">TITLE: Sex-based analysis/Differences in TB Immune Activation.</w:t>
+        <w:t xml:space="preserve">This project is aimed at looking at the differences in the Tuberculosis immune activation between males and females.( Sex-based analysis/Differences in TB Immune Activation</w:t>
+      </w:r>
+      <w:r>
+        <w:t xml:space="preserve"> </w:t>
+      </w:r>
+      <w:r>
+        <w:t xml:space="preserve">Research Question)</w:t>
       </w:r>
     </w:p>
     <w:p>
@@ -473,13 +399,25 @@
         <w:pStyle w:val="BodyText"/>
       </w:pPr>
       <w:r>
-        <w:t xml:space="preserve">This project is aimed at looking at the differences in the Tuberculosis immune activation between males and females.( Sex-based analysis/Differences in TB Immune Activation</w:t>
-      </w:r>
-      <w:r>
-        <w:t xml:space="preserve"> </w:t>
-      </w:r>
-      <w:r>
-        <w:t xml:space="preserve">Research Question)</w:t>
+        <w:t xml:space="preserve">we shall use data from a tuberculosis public repository.</w:t>
+      </w:r>
+      <w:r>
+        <w:t xml:space="preserve"> </w:t>
+      </w:r>
+      <w:r>
+        <w:t xml:space="preserve">• Data source: Tidyverse</w:t>
+      </w:r>
+      <w:r>
+        <w:t xml:space="preserve"> </w:t>
+      </w:r>
+      <w:r>
+        <w:t xml:space="preserve">https://dataverse.unc.edu/dataset.xhtml?persistentId=doi:10.15139/S3/AYOFEU</w:t>
+      </w:r>
+      <w:r>
+        <w:t xml:space="preserve"> </w:t>
+      </w:r>
+      <w:r>
+        <w:t xml:space="preserve">with a Sample size of 60 individuals. The data includes 60 different individual that accepted to take part in the study.</w:t>
       </w:r>
     </w:p>
     <w:p>
@@ -487,25 +425,7 @@
         <w:pStyle w:val="BodyText"/>
       </w:pPr>
       <w:r>
-        <w:t xml:space="preserve">we shall use data from a tuberculosis public repository.</w:t>
-      </w:r>
-      <w:r>
-        <w:t xml:space="preserve"> </w:t>
-      </w:r>
-      <w:r>
-        <w:t xml:space="preserve">• Data source: Tidyverse</w:t>
-      </w:r>
-      <w:r>
-        <w:t xml:space="preserve"> </w:t>
-      </w:r>
-      <w:r>
-        <w:t xml:space="preserve">https://dataverse.unc.edu/dataset.xhtml?persistentId=doi:10.15139/S3/AYOFEU</w:t>
-      </w:r>
-      <w:r>
-        <w:t xml:space="preserve"> </w:t>
-      </w:r>
-      <w:r>
-        <w:t xml:space="preserve">with a Sample size of 60 individuals. The data includes 60 different individual that accepted to take part in the study.</w:t>
+        <w:t xml:space="preserve">The key variables that we shall look at are;</w:t>
       </w:r>
     </w:p>
     <w:p>
@@ -513,7 +433,772 @@
         <w:pStyle w:val="BodyText"/>
       </w:pPr>
       <w:r>
-        <w:t xml:space="preserve">The key variables that we shall look at are;</w:t>
+        <w:t xml:space="preserve">Key variables:</w:t>
+      </w:r>
+      <w:r>
+        <w:t xml:space="preserve"> </w:t>
+      </w:r>
+      <w:r>
+        <w:t xml:space="preserve">- CD4 Immune activation count</w:t>
+      </w:r>
+      <w:r>
+        <w:t xml:space="preserve"> </w:t>
+      </w:r>
+      <w:r>
+        <w:t xml:space="preserve">- Disease severity indicators(Extent of lung disease andNumber of lungs involved)</w:t>
+      </w:r>
+      <w:r>
+        <w:t xml:space="preserve"> </w:t>
+      </w:r>
+      <w:r>
+        <w:t xml:space="preserve">-Fat in kgs</w:t>
+      </w:r>
+      <w:r>
+        <w:t xml:space="preserve"> </w:t>
+      </w:r>
+      <w:r>
+        <w:t xml:space="preserve">- Sex/Gender</w:t>
+      </w:r>
+      <w:r>
+        <w:t xml:space="preserve"> </w:t>
+      </w:r>
+      <w:r>
+        <w:t xml:space="preserve">- BMI</w:t>
+      </w:r>
+      <w:r>
+        <w:t xml:space="preserve"> </w:t>
+      </w:r>
+      <w:r>
+        <w:t xml:space="preserve">- Age of the participant</w:t>
+      </w:r>
+    </w:p>
+    <w:p>
+      <w:pPr>
+        <w:pStyle w:val="SourceCode"/>
+      </w:pPr>
+      <w:r>
+        <w:rPr>
+          <w:rStyle w:val="CommentTok"/>
+        </w:rPr>
+        <w:t xml:space="preserve">#load packages</w:t>
+      </w:r>
+      <w:r>
+        <w:br/>
+      </w:r>
+      <w:r>
+        <w:rPr>
+          <w:rStyle w:val="FunctionTok"/>
+        </w:rPr>
+        <w:t xml:space="preserve">library</w:t>
+      </w:r>
+      <w:r>
+        <w:rPr>
+          <w:rStyle w:val="NormalTok"/>
+        </w:rPr>
+        <w:t xml:space="preserve">(</w:t>
+      </w:r>
+      <w:r>
+        <w:rPr>
+          <w:rStyle w:val="StringTok"/>
+        </w:rPr>
+        <w:t xml:space="preserve">"readxl"</w:t>
+      </w:r>
+      <w:r>
+        <w:rPr>
+          <w:rStyle w:val="NormalTok"/>
+        </w:rPr>
+        <w:t xml:space="preserve">)</w:t>
+      </w:r>
+      <w:r>
+        <w:br/>
+      </w:r>
+      <w:r>
+        <w:rPr>
+          <w:rStyle w:val="FunctionTok"/>
+        </w:rPr>
+        <w:t xml:space="preserve">library</w:t>
+      </w:r>
+      <w:r>
+        <w:rPr>
+          <w:rStyle w:val="NormalTok"/>
+        </w:rPr>
+        <w:t xml:space="preserve">(</w:t>
+      </w:r>
+      <w:r>
+        <w:rPr>
+          <w:rStyle w:val="StringTok"/>
+        </w:rPr>
+        <w:t xml:space="preserve">"readr"</w:t>
+      </w:r>
+      <w:r>
+        <w:rPr>
+          <w:rStyle w:val="NormalTok"/>
+        </w:rPr>
+        <w:t xml:space="preserve">)</w:t>
+      </w:r>
+      <w:r>
+        <w:br/>
+      </w:r>
+      <w:r>
+        <w:rPr>
+          <w:rStyle w:val="FunctionTok"/>
+        </w:rPr>
+        <w:t xml:space="preserve">library</w:t>
+      </w:r>
+      <w:r>
+        <w:rPr>
+          <w:rStyle w:val="NormalTok"/>
+        </w:rPr>
+        <w:t xml:space="preserve">(</w:t>
+      </w:r>
+      <w:r>
+        <w:rPr>
+          <w:rStyle w:val="StringTok"/>
+        </w:rPr>
+        <w:t xml:space="preserve">"dplyr"</w:t>
+      </w:r>
+      <w:r>
+        <w:rPr>
+          <w:rStyle w:val="NormalTok"/>
+        </w:rPr>
+        <w:t xml:space="preserve">)</w:t>
+      </w:r>
+    </w:p>
+    <w:p>
+      <w:pPr>
+        <w:pStyle w:val="SourceCode"/>
+      </w:pPr>
+      <w:r>
+        <w:br/>
+      </w:r>
+      <w:r>
+        <w:rPr>
+          <w:rStyle w:val="VerbatimChar"/>
+        </w:rPr>
+        <w:t xml:space="preserve">Attaching package: 'dplyr'</w:t>
+      </w:r>
+    </w:p>
+    <w:p>
+      <w:pPr>
+        <w:pStyle w:val="SourceCode"/>
+      </w:pPr>
+      <w:r>
+        <w:rPr>
+          <w:rStyle w:val="VerbatimChar"/>
+        </w:rPr>
+        <w:t xml:space="preserve">The following objects are masked from 'package:stats':</w:t>
+      </w:r>
+      <w:r>
+        <w:br/>
+      </w:r>
+      <w:r>
+        <w:br/>
+      </w:r>
+      <w:r>
+        <w:rPr>
+          <w:rStyle w:val="VerbatimChar"/>
+        </w:rPr>
+        <w:t xml:space="preserve">    filter, lag</w:t>
+      </w:r>
+    </w:p>
+    <w:p>
+      <w:pPr>
+        <w:pStyle w:val="SourceCode"/>
+      </w:pPr>
+      <w:r>
+        <w:rPr>
+          <w:rStyle w:val="VerbatimChar"/>
+        </w:rPr>
+        <w:t xml:space="preserve">The following objects are masked from 'package:base':</w:t>
+      </w:r>
+      <w:r>
+        <w:br/>
+      </w:r>
+      <w:r>
+        <w:br/>
+      </w:r>
+      <w:r>
+        <w:rPr>
+          <w:rStyle w:val="VerbatimChar"/>
+        </w:rPr>
+        <w:t xml:space="preserve">    intersect, setdiff, setequal, union</w:t>
+      </w:r>
+    </w:p>
+    <w:p>
+      <w:pPr>
+        <w:pStyle w:val="SourceCode"/>
+      </w:pPr>
+      <w:r>
+        <w:rPr>
+          <w:rStyle w:val="FunctionTok"/>
+        </w:rPr>
+        <w:t xml:space="preserve">library</w:t>
+      </w:r>
+      <w:r>
+        <w:rPr>
+          <w:rStyle w:val="NormalTok"/>
+        </w:rPr>
+        <w:t xml:space="preserve">(</w:t>
+      </w:r>
+      <w:r>
+        <w:rPr>
+          <w:rStyle w:val="StringTok"/>
+        </w:rPr>
+        <w:t xml:space="preserve">"ggplot2"</w:t>
+      </w:r>
+      <w:r>
+        <w:rPr>
+          <w:rStyle w:val="NormalTok"/>
+        </w:rPr>
+        <w:t xml:space="preserve">)</w:t>
+      </w:r>
+      <w:r>
+        <w:br/>
+      </w:r>
+      <w:r>
+        <w:rPr>
+          <w:rStyle w:val="FunctionTok"/>
+        </w:rPr>
+        <w:t xml:space="preserve">library</w:t>
+      </w:r>
+      <w:r>
+        <w:rPr>
+          <w:rStyle w:val="NormalTok"/>
+        </w:rPr>
+        <w:t xml:space="preserve">(</w:t>
+      </w:r>
+      <w:r>
+        <w:rPr>
+          <w:rStyle w:val="StringTok"/>
+        </w:rPr>
+        <w:t xml:space="preserve">"tidyverse"</w:t>
+      </w:r>
+      <w:r>
+        <w:rPr>
+          <w:rStyle w:val="NormalTok"/>
+        </w:rPr>
+        <w:t xml:space="preserve">)</w:t>
+      </w:r>
+    </w:p>
+    <w:p>
+      <w:pPr>
+        <w:pStyle w:val="SourceCode"/>
+      </w:pPr>
+      <w:r>
+        <w:rPr>
+          <w:rStyle w:val="VerbatimChar"/>
+        </w:rPr>
+        <w:t xml:space="preserve">Warning: package 'tidyverse' was built under R version 4.4.2</w:t>
+      </w:r>
+    </w:p>
+    <w:p>
+      <w:pPr>
+        <w:pStyle w:val="SourceCode"/>
+      </w:pPr>
+      <w:r>
+        <w:rPr>
+          <w:rStyle w:val="VerbatimChar"/>
+        </w:rPr>
+        <w:t xml:space="preserve">Warning: package 'stringr' was built under R version 4.4.2</w:t>
+      </w:r>
+    </w:p>
+    <w:p>
+      <w:pPr>
+        <w:pStyle w:val="SourceCode"/>
+      </w:pPr>
+      <w:r>
+        <w:rPr>
+          <w:rStyle w:val="VerbatimChar"/>
+        </w:rPr>
+        <w:t xml:space="preserve">── Attaching core tidyverse packages ──────────────────────── tidyverse 2.0.0 ──</w:t>
+      </w:r>
+      <w:r>
+        <w:br/>
+      </w:r>
+      <w:r>
+        <w:rPr>
+          <w:rStyle w:val="VerbatimChar"/>
+        </w:rPr>
+        <w:t xml:space="preserve">✔ forcats   1.0.0     ✔ stringr   1.5.1</w:t>
+      </w:r>
+      <w:r>
+        <w:br/>
+      </w:r>
+      <w:r>
+        <w:rPr>
+          <w:rStyle w:val="VerbatimChar"/>
+        </w:rPr>
+        <w:t xml:space="preserve">✔ lubridate 1.9.3     ✔ tibble    3.2.1</w:t>
+      </w:r>
+      <w:r>
+        <w:br/>
+      </w:r>
+      <w:r>
+        <w:rPr>
+          <w:rStyle w:val="VerbatimChar"/>
+        </w:rPr>
+        <w:t xml:space="preserve">✔ purrr     1.0.2     ✔ tidyr     1.3.1</w:t>
+      </w:r>
+    </w:p>
+    <w:p>
+      <w:pPr>
+        <w:pStyle w:val="SourceCode"/>
+      </w:pPr>
+      <w:r>
+        <w:rPr>
+          <w:rStyle w:val="VerbatimChar"/>
+        </w:rPr>
+        <w:t xml:space="preserve">── Conflicts ────────────────────────────────────────── tidyverse_conflicts() ──</w:t>
+      </w:r>
+      <w:r>
+        <w:br/>
+      </w:r>
+      <w:r>
+        <w:rPr>
+          <w:rStyle w:val="VerbatimChar"/>
+        </w:rPr>
+        <w:t xml:space="preserve">✖ dplyr::filter() masks stats::filter()</w:t>
+      </w:r>
+      <w:r>
+        <w:br/>
+      </w:r>
+      <w:r>
+        <w:rPr>
+          <w:rStyle w:val="VerbatimChar"/>
+        </w:rPr>
+        <w:t xml:space="preserve">✖ dplyr::lag()    masks stats::lag()</w:t>
+      </w:r>
+      <w:r>
+        <w:br/>
+      </w:r>
+      <w:r>
+        <w:rPr>
+          <w:rStyle w:val="VerbatimChar"/>
+        </w:rPr>
+        <w:t xml:space="preserve">ℹ Use the conflicted package (&lt;http://conflicted.r-lib.org/&gt;) to force all conflicts to become errors</w:t>
+      </w:r>
+    </w:p>
+    <w:p>
+      <w:pPr>
+        <w:pStyle w:val="SourceCode"/>
+      </w:pPr>
+      <w:r>
+        <w:rPr>
+          <w:rStyle w:val="FunctionTok"/>
+        </w:rPr>
+        <w:t xml:space="preserve">library</w:t>
+      </w:r>
+      <w:r>
+        <w:rPr>
+          <w:rStyle w:val="NormalTok"/>
+        </w:rPr>
+        <w:t xml:space="preserve">(</w:t>
+      </w:r>
+      <w:r>
+        <w:rPr>
+          <w:rStyle w:val="StringTok"/>
+        </w:rPr>
+        <w:t xml:space="preserve">"here"</w:t>
+      </w:r>
+      <w:r>
+        <w:rPr>
+          <w:rStyle w:val="NormalTok"/>
+        </w:rPr>
+        <w:t xml:space="preserve">)</w:t>
+      </w:r>
+      <w:r>
+        <w:br/>
+      </w:r>
+      <w:r>
+        <w:br/>
+      </w:r>
+      <w:r>
+        <w:rPr>
+          <w:rStyle w:val="CommentTok"/>
+        </w:rPr>
+        <w:t xml:space="preserve"># follow through with the code folder to see the #variables in the data and how i selected the #variables make this data set. </w:t>
+      </w:r>
+      <w:r>
+        <w:br/>
+      </w:r>
+      <w:r>
+        <w:rPr>
+          <w:rStyle w:val="CommentTok"/>
+        </w:rPr>
+        <w:t xml:space="preserve">#location of the data</w:t>
+      </w:r>
+      <w:r>
+        <w:br/>
+      </w:r>
+      <w:r>
+        <w:rPr>
+          <w:rStyle w:val="NormalTok"/>
+        </w:rPr>
+        <w:t xml:space="preserve">data_location </w:t>
+      </w:r>
+      <w:r>
+        <w:rPr>
+          <w:rStyle w:val="OtherTok"/>
+        </w:rPr>
+        <w:t xml:space="preserve">&lt;-</w:t>
+      </w:r>
+      <w:r>
+        <w:rPr>
+          <w:rStyle w:val="NormalTok"/>
+        </w:rPr>
+        <w:t xml:space="preserve"> here</w:t>
+      </w:r>
+      <w:r>
+        <w:rPr>
+          <w:rStyle w:val="SpecialCharTok"/>
+        </w:rPr>
+        <w:t xml:space="preserve">::</w:t>
+      </w:r>
+      <w:r>
+        <w:rPr>
+          <w:rStyle w:val="FunctionTok"/>
+        </w:rPr>
+        <w:t xml:space="preserve">here</w:t>
+      </w:r>
+      <w:r>
+        <w:rPr>
+          <w:rStyle w:val="NormalTok"/>
+        </w:rPr>
+        <w:t xml:space="preserve">(</w:t>
+      </w:r>
+      <w:r>
+        <w:rPr>
+          <w:rStyle w:val="StringTok"/>
+        </w:rPr>
+        <w:t xml:space="preserve">"data"</w:t>
+      </w:r>
+      <w:r>
+        <w:rPr>
+          <w:rStyle w:val="NormalTok"/>
+        </w:rPr>
+        <w:t xml:space="preserve">,</w:t>
+      </w:r>
+      <w:r>
+        <w:rPr>
+          <w:rStyle w:val="StringTok"/>
+        </w:rPr>
+        <w:t xml:space="preserve">"processed-data"</w:t>
+      </w:r>
+      <w:r>
+        <w:rPr>
+          <w:rStyle w:val="NormalTok"/>
+        </w:rPr>
+        <w:t xml:space="preserve">,</w:t>
+      </w:r>
+      <w:r>
+        <w:rPr>
+          <w:rStyle w:val="StringTok"/>
+        </w:rPr>
+        <w:t xml:space="preserve">"Tb_immune_data.rds"</w:t>
+      </w:r>
+      <w:r>
+        <w:rPr>
+          <w:rStyle w:val="NormalTok"/>
+        </w:rPr>
+        <w:t xml:space="preserve">)</w:t>
+      </w:r>
+      <w:r>
+        <w:br/>
+      </w:r>
+      <w:r>
+        <w:br/>
+      </w:r>
+      <w:r>
+        <w:rPr>
+          <w:rStyle w:val="CommentTok"/>
+        </w:rPr>
+        <w:t xml:space="preserve">#loading the data</w:t>
+      </w:r>
+      <w:r>
+        <w:br/>
+      </w:r>
+      <w:r>
+        <w:rPr>
+          <w:rStyle w:val="NormalTok"/>
+        </w:rPr>
+        <w:t xml:space="preserve">data</w:t>
+      </w:r>
+      <w:r>
+        <w:rPr>
+          <w:rStyle w:val="OtherTok"/>
+        </w:rPr>
+        <w:t xml:space="preserve">&lt;-</w:t>
+      </w:r>
+      <w:r>
+        <w:rPr>
+          <w:rStyle w:val="NormalTok"/>
+        </w:rPr>
+        <w:t xml:space="preserve"> </w:t>
+      </w:r>
+      <w:r>
+        <w:rPr>
+          <w:rStyle w:val="FunctionTok"/>
+        </w:rPr>
+        <w:t xml:space="preserve">read_rds</w:t>
+      </w:r>
+      <w:r>
+        <w:rPr>
+          <w:rStyle w:val="NormalTok"/>
+        </w:rPr>
+        <w:t xml:space="preserve">(data_location)</w:t>
+      </w:r>
+      <w:r>
+        <w:br/>
+      </w:r>
+      <w:r>
+        <w:br/>
+      </w:r>
+      <w:r>
+        <w:rPr>
+          <w:rStyle w:val="CommentTok"/>
+        </w:rPr>
+        <w:t xml:space="preserve">#summary of the data</w:t>
+      </w:r>
+      <w:r>
+        <w:br/>
+      </w:r>
+      <w:r>
+        <w:rPr>
+          <w:rStyle w:val="FunctionTok"/>
+        </w:rPr>
+        <w:t xml:space="preserve">summary</w:t>
+      </w:r>
+      <w:r>
+        <w:rPr>
+          <w:rStyle w:val="NormalTok"/>
+        </w:rPr>
+        <w:t xml:space="preserve">(data)</w:t>
+      </w:r>
+    </w:p>
+    <w:p>
+      <w:pPr>
+        <w:pStyle w:val="SourceCode"/>
+      </w:pPr>
+      <w:r>
+        <w:rPr>
+          <w:rStyle w:val="VerbatimChar"/>
+        </w:rPr>
+        <w:t xml:space="preserve">       ID            Sex            Participant age      BMI       </w:t>
+      </w:r>
+      <w:r>
+        <w:br/>
+      </w:r>
+      <w:r>
+        <w:rPr>
+          <w:rStyle w:val="VerbatimChar"/>
+        </w:rPr>
+        <w:t xml:space="preserve"> Min.   :50004   Length:61          Min.   :17.00   Min.   :15.55  </w:t>
+      </w:r>
+      <w:r>
+        <w:br/>
+      </w:r>
+      <w:r>
+        <w:rPr>
+          <w:rStyle w:val="VerbatimChar"/>
+        </w:rPr>
+        <w:t xml:space="preserve"> 1st Qu.:50020   Class :character   1st Qu.:23.00   1st Qu.:18.09  </w:t>
+      </w:r>
+      <w:r>
+        <w:br/>
+      </w:r>
+      <w:r>
+        <w:rPr>
+          <w:rStyle w:val="VerbatimChar"/>
+        </w:rPr>
+        <w:t xml:space="preserve"> Median :50035   Mode  :character   Median :28.00   Median :19.25  </w:t>
+      </w:r>
+      <w:r>
+        <w:br/>
+      </w:r>
+      <w:r>
+        <w:rPr>
+          <w:rStyle w:val="VerbatimChar"/>
+        </w:rPr>
+        <w:t xml:space="preserve"> Mean   :50035                      Mean   :30.02   Mean   :19.83  </w:t>
+      </w:r>
+      <w:r>
+        <w:br/>
+      </w:r>
+      <w:r>
+        <w:rPr>
+          <w:rStyle w:val="VerbatimChar"/>
+        </w:rPr>
+        <w:t xml:space="preserve"> 3rd Qu.:50050                      3rd Qu.:35.00   3rd Qu.:21.47  </w:t>
+      </w:r>
+      <w:r>
+        <w:br/>
+      </w:r>
+      <w:r>
+        <w:rPr>
+          <w:rStyle w:val="VerbatimChar"/>
+        </w:rPr>
+        <w:t xml:space="preserve"> Max.   :50067                      Max.   :70.00   Max.   :28.15  </w:t>
+      </w:r>
+      <w:r>
+        <w:br/>
+      </w:r>
+      <w:r>
+        <w:rPr>
+          <w:rStyle w:val="VerbatimChar"/>
+        </w:rPr>
+        <w:t xml:space="preserve">                                    NA's   :1       NA's   :1      </w:t>
+      </w:r>
+      <w:r>
+        <w:br/>
+      </w:r>
+      <w:r>
+        <w:rPr>
+          <w:rStyle w:val="VerbatimChar"/>
+        </w:rPr>
+        <w:t xml:space="preserve">      Dose         Fat in kg         LBM in kg          Fat %         </w:t>
+      </w:r>
+      <w:r>
+        <w:br/>
+      </w:r>
+      <w:r>
+        <w:rPr>
+          <w:rStyle w:val="VerbatimChar"/>
+        </w:rPr>
+        <w:t xml:space="preserve"> Min.   :29.61   Min.   :-96.640   Min.   :-41.98   Min.   :-177.647  </w:t>
+      </w:r>
+      <w:r>
+        <w:br/>
+      </w:r>
+      <w:r>
+        <w:rPr>
+          <w:rStyle w:val="VerbatimChar"/>
+        </w:rPr>
+        <w:t xml:space="preserve"> 1st Qu.:29.99   1st Qu.:  3.554   1st Qu.: 39.13   1st Qu.:   6.629  </w:t>
+      </w:r>
+      <w:r>
+        <w:br/>
+      </w:r>
+      <w:r>
+        <w:rPr>
+          <w:rStyle w:val="VerbatimChar"/>
+        </w:rPr>
+        <w:t xml:space="preserve"> Median :30.00   Median :  8.704   Median : 43.43   Median :  16.685  </w:t>
+      </w:r>
+      <w:r>
+        <w:br/>
+      </w:r>
+      <w:r>
+        <w:rPr>
+          <w:rStyle w:val="VerbatimChar"/>
+        </w:rPr>
+        <w:t xml:space="preserve"> Mean   :29.99   Mean   :  9.615   Mean   : 43.02   Mean   :  17.950  </w:t>
+      </w:r>
+      <w:r>
+        <w:br/>
+      </w:r>
+      <w:r>
+        <w:rPr>
+          <w:rStyle w:val="VerbatimChar"/>
+        </w:rPr>
+        <w:t xml:space="preserve"> 3rd Qu.:30.00   3rd Qu.: 13.364   3rd Qu.: 49.82   3rd Qu.:  25.987  </w:t>
+      </w:r>
+      <w:r>
+        <w:br/>
+      </w:r>
+      <w:r>
+        <w:rPr>
+          <w:rStyle w:val="VerbatimChar"/>
+        </w:rPr>
+        <w:t xml:space="preserve"> Max.   :30.15   Max.   : 80.979   Max.   :151.04   Max.   : 207.639  </w:t>
+      </w:r>
+      <w:r>
+        <w:br/>
+      </w:r>
+      <w:r>
+        <w:rPr>
+          <w:rStyle w:val="VerbatimChar"/>
+        </w:rPr>
+        <w:t xml:space="preserve"> NA's   :1       NA's   :1         NA's   :1        NA's   :1         </w:t>
+      </w:r>
+      <w:r>
+        <w:br/>
+      </w:r>
+      <w:r>
+        <w:rPr>
+          <w:rStyle w:val="VerbatimChar"/>
+        </w:rPr>
+        <w:t xml:space="preserve">    LBM in %            CD4+         CD4 Immune activation count</w:t>
+      </w:r>
+      <w:r>
+        <w:br/>
+      </w:r>
+      <w:r>
+        <w:rPr>
+          <w:rStyle w:val="VerbatimChar"/>
+        </w:rPr>
+        <w:t xml:space="preserve"> Min.   :-107.64   Min.   :  8.636   Min.   :   84.0            </w:t>
+      </w:r>
+      <w:r>
+        <w:br/>
+      </w:r>
+      <w:r>
+        <w:rPr>
+          <w:rStyle w:val="VerbatimChar"/>
+        </w:rPr>
+        <w:t xml:space="preserve"> 1st Qu.:  74.01   1st Qu.:185.006   1st Qu.:  914.8            </w:t>
+      </w:r>
+      <w:r>
+        <w:br/>
+      </w:r>
+      <w:r>
+        <w:rPr>
+          <w:rStyle w:val="VerbatimChar"/>
+        </w:rPr>
+        <w:t xml:space="preserve"> Median :  83.32   Median :317.941   Median : 1384.5            </w:t>
+      </w:r>
+      <w:r>
+        <w:br/>
+      </w:r>
+      <w:r>
+        <w:rPr>
+          <w:rStyle w:val="VerbatimChar"/>
+        </w:rPr>
+        <w:t xml:space="preserve"> Mean   :  82.05   Mean   :337.364   Mean   : 1948.1            </w:t>
+      </w:r>
+      <w:r>
+        <w:br/>
+      </w:r>
+      <w:r>
+        <w:rPr>
+          <w:rStyle w:val="VerbatimChar"/>
+        </w:rPr>
+        <w:t xml:space="preserve"> 3rd Qu.:  93.37   3rd Qu.:484.889   3rd Qu.: 2057.5            </w:t>
+      </w:r>
+      <w:r>
+        <w:br/>
+      </w:r>
+      <w:r>
+        <w:rPr>
+          <w:rStyle w:val="VerbatimChar"/>
+        </w:rPr>
+        <w:t xml:space="preserve"> Max.   : 277.65   Max.   :785.896   Max.   :17872.0            </w:t>
+      </w:r>
+      <w:r>
+        <w:br/>
+      </w:r>
+      <w:r>
+        <w:rPr>
+          <w:rStyle w:val="VerbatimChar"/>
+        </w:rPr>
+        <w:t xml:space="preserve"> NA's   :1         NA's   :1         NA's   :1                  </w:t>
+      </w:r>
+    </w:p>
+    <w:p>
+      <w:pPr>
+        <w:pStyle w:val="FirstParagraph"/>
+      </w:pPr>
+      <w:r>
+        <w:t xml:space="preserve">Proposed Analysis Method</w:t>
       </w:r>
     </w:p>
     <w:p>
@@ -521,764 +1206,87 @@
         <w:pStyle w:val="BodyText"/>
       </w:pPr>
       <w:r>
-        <w:t xml:space="preserve">Key variables:</w:t>
-      </w:r>
-      <w:r>
-        <w:t xml:space="preserve"> </w:t>
-      </w:r>
-      <w:r>
-        <w:t xml:space="preserve">- CD4 Immune activation count</w:t>
-      </w:r>
-      <w:r>
-        <w:t xml:space="preserve"> </w:t>
-      </w:r>
-      <w:r>
-        <w:t xml:space="preserve">- Disease severity indicators(Extent of lung disease andNumber of lungs involved)</w:t>
-      </w:r>
-      <w:r>
-        <w:t xml:space="preserve"> </w:t>
-      </w:r>
-      <w:r>
-        <w:t xml:space="preserve">-Fat in kgs</w:t>
-      </w:r>
-      <w:r>
-        <w:t xml:space="preserve"> </w:t>
-      </w:r>
-      <w:r>
-        <w:t xml:space="preserve">- Sex/Gender</w:t>
-      </w:r>
-      <w:r>
-        <w:t xml:space="preserve"> </w:t>
-      </w:r>
-      <w:r>
-        <w:t xml:space="preserve">- BMI</w:t>
-      </w:r>
-      <w:r>
-        <w:t xml:space="preserve"> </w:t>
-      </w:r>
-      <w:r>
-        <w:t xml:space="preserve">- Age of the participant</w:t>
-      </w:r>
-    </w:p>
-    <w:p>
-      <w:pPr>
-        <w:pStyle w:val="SourceCode"/>
-      </w:pPr>
-      <w:r>
-        <w:rPr>
-          <w:rStyle w:val="CommentTok"/>
-        </w:rPr>
-        <w:t xml:space="preserve">#load packages</w:t>
-      </w:r>
-      <w:r>
-        <w:br/>
-      </w:r>
-      <w:r>
-        <w:rPr>
-          <w:rStyle w:val="FunctionTok"/>
-        </w:rPr>
-        <w:t xml:space="preserve">library</w:t>
-      </w:r>
-      <w:r>
-        <w:rPr>
-          <w:rStyle w:val="NormalTok"/>
-        </w:rPr>
-        <w:t xml:space="preserve">(</w:t>
-      </w:r>
-      <w:r>
-        <w:rPr>
-          <w:rStyle w:val="StringTok"/>
-        </w:rPr>
-        <w:t xml:space="preserve">"readxl"</w:t>
-      </w:r>
-      <w:r>
-        <w:rPr>
-          <w:rStyle w:val="NormalTok"/>
-        </w:rPr>
-        <w:t xml:space="preserve">)</w:t>
-      </w:r>
-      <w:r>
-        <w:br/>
-      </w:r>
-      <w:r>
-        <w:rPr>
-          <w:rStyle w:val="FunctionTok"/>
-        </w:rPr>
-        <w:t xml:space="preserve">library</w:t>
-      </w:r>
-      <w:r>
-        <w:rPr>
-          <w:rStyle w:val="NormalTok"/>
-        </w:rPr>
-        <w:t xml:space="preserve">(</w:t>
-      </w:r>
-      <w:r>
-        <w:rPr>
-          <w:rStyle w:val="StringTok"/>
-        </w:rPr>
-        <w:t xml:space="preserve">"readr"</w:t>
-      </w:r>
-      <w:r>
-        <w:rPr>
-          <w:rStyle w:val="NormalTok"/>
-        </w:rPr>
-        <w:t xml:space="preserve">)</w:t>
-      </w:r>
-      <w:r>
-        <w:br/>
-      </w:r>
-      <w:r>
-        <w:rPr>
-          <w:rStyle w:val="FunctionTok"/>
-        </w:rPr>
-        <w:t xml:space="preserve">library</w:t>
-      </w:r>
-      <w:r>
-        <w:rPr>
-          <w:rStyle w:val="NormalTok"/>
-        </w:rPr>
-        <w:t xml:space="preserve">(</w:t>
-      </w:r>
-      <w:r>
-        <w:rPr>
-          <w:rStyle w:val="StringTok"/>
-        </w:rPr>
-        <w:t xml:space="preserve">"dplyr"</w:t>
-      </w:r>
-      <w:r>
-        <w:rPr>
-          <w:rStyle w:val="NormalTok"/>
-        </w:rPr>
-        <w:t xml:space="preserve">)</w:t>
-      </w:r>
-    </w:p>
-    <w:p>
-      <w:pPr>
-        <w:pStyle w:val="SourceCode"/>
-      </w:pPr>
-      <w:r>
-        <w:br/>
-      </w:r>
-      <w:r>
-        <w:rPr>
-          <w:rStyle w:val="VerbatimChar"/>
-        </w:rPr>
-        <w:t xml:space="preserve">Attaching package: 'dplyr'</w:t>
-      </w:r>
-    </w:p>
-    <w:p>
-      <w:pPr>
-        <w:pStyle w:val="SourceCode"/>
-      </w:pPr>
-      <w:r>
-        <w:rPr>
-          <w:rStyle w:val="VerbatimChar"/>
-        </w:rPr>
-        <w:t xml:space="preserve">The following objects are masked from 'package:stats':</w:t>
-      </w:r>
-      <w:r>
-        <w:br/>
-      </w:r>
-      <w:r>
-        <w:br/>
-      </w:r>
-      <w:r>
-        <w:rPr>
-          <w:rStyle w:val="VerbatimChar"/>
-        </w:rPr>
-        <w:t xml:space="preserve">    filter, lag</w:t>
-      </w:r>
-    </w:p>
-    <w:p>
-      <w:pPr>
-        <w:pStyle w:val="SourceCode"/>
-      </w:pPr>
-      <w:r>
-        <w:rPr>
-          <w:rStyle w:val="VerbatimChar"/>
-        </w:rPr>
-        <w:t xml:space="preserve">The following objects are masked from 'package:base':</w:t>
-      </w:r>
-      <w:r>
-        <w:br/>
-      </w:r>
-      <w:r>
-        <w:br/>
-      </w:r>
-      <w:r>
-        <w:rPr>
-          <w:rStyle w:val="VerbatimChar"/>
-        </w:rPr>
-        <w:t xml:space="preserve">    intersect, setdiff, setequal, union</w:t>
-      </w:r>
-    </w:p>
-    <w:p>
-      <w:pPr>
-        <w:pStyle w:val="SourceCode"/>
-      </w:pPr>
-      <w:r>
-        <w:rPr>
-          <w:rStyle w:val="FunctionTok"/>
-        </w:rPr>
-        <w:t xml:space="preserve">library</w:t>
-      </w:r>
-      <w:r>
-        <w:rPr>
-          <w:rStyle w:val="NormalTok"/>
-        </w:rPr>
-        <w:t xml:space="preserve">(</w:t>
-      </w:r>
-      <w:r>
-        <w:rPr>
-          <w:rStyle w:val="StringTok"/>
-        </w:rPr>
-        <w:t xml:space="preserve">"ggplot2"</w:t>
-      </w:r>
-      <w:r>
-        <w:rPr>
-          <w:rStyle w:val="NormalTok"/>
-        </w:rPr>
-        <w:t xml:space="preserve">)</w:t>
-      </w:r>
-      <w:r>
-        <w:br/>
-      </w:r>
-      <w:r>
-        <w:rPr>
-          <w:rStyle w:val="FunctionTok"/>
-        </w:rPr>
-        <w:t xml:space="preserve">library</w:t>
-      </w:r>
-      <w:r>
-        <w:rPr>
-          <w:rStyle w:val="NormalTok"/>
-        </w:rPr>
-        <w:t xml:space="preserve">(</w:t>
-      </w:r>
-      <w:r>
-        <w:rPr>
-          <w:rStyle w:val="StringTok"/>
-        </w:rPr>
-        <w:t xml:space="preserve">"tidyverse"</w:t>
-      </w:r>
-      <w:r>
-        <w:rPr>
-          <w:rStyle w:val="NormalTok"/>
-        </w:rPr>
-        <w:t xml:space="preserve">)</w:t>
-      </w:r>
-    </w:p>
-    <w:p>
-      <w:pPr>
-        <w:pStyle w:val="SourceCode"/>
-      </w:pPr>
-      <w:r>
-        <w:rPr>
-          <w:rStyle w:val="VerbatimChar"/>
-        </w:rPr>
-        <w:t xml:space="preserve">Warning: package 'tidyverse' was built under R version 4.4.2</w:t>
-      </w:r>
-    </w:p>
-    <w:p>
-      <w:pPr>
-        <w:pStyle w:val="SourceCode"/>
-      </w:pPr>
-      <w:r>
-        <w:rPr>
-          <w:rStyle w:val="VerbatimChar"/>
-        </w:rPr>
-        <w:t xml:space="preserve">Warning: package 'stringr' was built under R version 4.4.2</w:t>
-      </w:r>
-    </w:p>
-    <w:p>
-      <w:pPr>
-        <w:pStyle w:val="SourceCode"/>
-      </w:pPr>
-      <w:r>
-        <w:rPr>
-          <w:rStyle w:val="VerbatimChar"/>
-        </w:rPr>
-        <w:t xml:space="preserve">── Attaching core tidyverse packages ──────────────────────── tidyverse 2.0.0 ──</w:t>
-      </w:r>
-      <w:r>
-        <w:br/>
-      </w:r>
-      <w:r>
-        <w:rPr>
-          <w:rStyle w:val="VerbatimChar"/>
-        </w:rPr>
-        <w:t xml:space="preserve">✔ forcats   1.0.0     ✔ stringr   1.5.1</w:t>
-      </w:r>
-      <w:r>
-        <w:br/>
-      </w:r>
-      <w:r>
-        <w:rPr>
-          <w:rStyle w:val="VerbatimChar"/>
-        </w:rPr>
-        <w:t xml:space="preserve">✔ lubridate 1.9.3     ✔ tibble    3.2.1</w:t>
-      </w:r>
-      <w:r>
-        <w:br/>
-      </w:r>
-      <w:r>
-        <w:rPr>
-          <w:rStyle w:val="VerbatimChar"/>
-        </w:rPr>
-        <w:t xml:space="preserve">✔ purrr     1.0.2     ✔ tidyr     1.3.1</w:t>
-      </w:r>
-    </w:p>
-    <w:p>
-      <w:pPr>
-        <w:pStyle w:val="SourceCode"/>
-      </w:pPr>
-      <w:r>
-        <w:rPr>
-          <w:rStyle w:val="VerbatimChar"/>
-        </w:rPr>
-        <w:t xml:space="preserve">── Conflicts ────────────────────────────────────────── tidyverse_conflicts() ──</w:t>
-      </w:r>
-      <w:r>
-        <w:br/>
-      </w:r>
-      <w:r>
-        <w:rPr>
-          <w:rStyle w:val="VerbatimChar"/>
-        </w:rPr>
-        <w:t xml:space="preserve">✖ dplyr::filter() masks stats::filter()</w:t>
-      </w:r>
-      <w:r>
-        <w:br/>
-      </w:r>
-      <w:r>
-        <w:rPr>
-          <w:rStyle w:val="VerbatimChar"/>
-        </w:rPr>
-        <w:t xml:space="preserve">✖ dplyr::lag()    masks stats::lag()</w:t>
-      </w:r>
-      <w:r>
-        <w:br/>
-      </w:r>
-      <w:r>
-        <w:rPr>
-          <w:rStyle w:val="VerbatimChar"/>
-        </w:rPr>
-        <w:t xml:space="preserve">ℹ Use the conflicted package (&lt;http://conflicted.r-lib.org/&gt;) to force all conflicts to become errors</w:t>
-      </w:r>
-    </w:p>
-    <w:p>
-      <w:pPr>
-        <w:pStyle w:val="SourceCode"/>
-      </w:pPr>
-      <w:r>
-        <w:rPr>
-          <w:rStyle w:val="FunctionTok"/>
-        </w:rPr>
-        <w:t xml:space="preserve">library</w:t>
-      </w:r>
-      <w:r>
-        <w:rPr>
-          <w:rStyle w:val="NormalTok"/>
-        </w:rPr>
-        <w:t xml:space="preserve">(</w:t>
-      </w:r>
-      <w:r>
-        <w:rPr>
-          <w:rStyle w:val="StringTok"/>
-        </w:rPr>
-        <w:t xml:space="preserve">"here"</w:t>
-      </w:r>
-      <w:r>
-        <w:rPr>
-          <w:rStyle w:val="NormalTok"/>
-        </w:rPr>
-        <w:t xml:space="preserve">)</w:t>
-      </w:r>
-      <w:r>
-        <w:br/>
-      </w:r>
-      <w:r>
-        <w:br/>
-      </w:r>
-      <w:r>
-        <w:rPr>
-          <w:rStyle w:val="CommentTok"/>
-        </w:rPr>
-        <w:t xml:space="preserve"># follow through with the code folder to see the #variables in the data and how i selected the #variables make this data set. </w:t>
-      </w:r>
-      <w:r>
-        <w:br/>
-      </w:r>
-      <w:r>
-        <w:rPr>
-          <w:rStyle w:val="CommentTok"/>
-        </w:rPr>
-        <w:t xml:space="preserve">#location of the data</w:t>
-      </w:r>
-      <w:r>
-        <w:br/>
-      </w:r>
-      <w:r>
-        <w:rPr>
-          <w:rStyle w:val="NormalTok"/>
-        </w:rPr>
-        <w:t xml:space="preserve">data_location </w:t>
-      </w:r>
-      <w:r>
-        <w:rPr>
-          <w:rStyle w:val="OtherTok"/>
-        </w:rPr>
-        <w:t xml:space="preserve">&lt;-</w:t>
-      </w:r>
-      <w:r>
-        <w:rPr>
-          <w:rStyle w:val="NormalTok"/>
-        </w:rPr>
-        <w:t xml:space="preserve"> here</w:t>
-      </w:r>
-      <w:r>
-        <w:rPr>
-          <w:rStyle w:val="SpecialCharTok"/>
-        </w:rPr>
-        <w:t xml:space="preserve">::</w:t>
-      </w:r>
-      <w:r>
-        <w:rPr>
-          <w:rStyle w:val="FunctionTok"/>
-        </w:rPr>
-        <w:t xml:space="preserve">here</w:t>
-      </w:r>
-      <w:r>
-        <w:rPr>
-          <w:rStyle w:val="NormalTok"/>
-        </w:rPr>
-        <w:t xml:space="preserve">(</w:t>
-      </w:r>
-      <w:r>
-        <w:rPr>
-          <w:rStyle w:val="StringTok"/>
-        </w:rPr>
-        <w:t xml:space="preserve">"data"</w:t>
-      </w:r>
-      <w:r>
-        <w:rPr>
-          <w:rStyle w:val="NormalTok"/>
-        </w:rPr>
-        <w:t xml:space="preserve">,</w:t>
-      </w:r>
-      <w:r>
-        <w:rPr>
-          <w:rStyle w:val="StringTok"/>
-        </w:rPr>
-        <w:t xml:space="preserve">"processed-data"</w:t>
-      </w:r>
-      <w:r>
-        <w:rPr>
-          <w:rStyle w:val="NormalTok"/>
-        </w:rPr>
-        <w:t xml:space="preserve">,</w:t>
-      </w:r>
-      <w:r>
-        <w:rPr>
-          <w:rStyle w:val="StringTok"/>
-        </w:rPr>
-        <w:t xml:space="preserve">"Tb_immune_data.rds"</w:t>
-      </w:r>
-      <w:r>
-        <w:rPr>
-          <w:rStyle w:val="NormalTok"/>
-        </w:rPr>
-        <w:t xml:space="preserve">)</w:t>
-      </w:r>
-      <w:r>
-        <w:br/>
-      </w:r>
-      <w:r>
-        <w:br/>
-      </w:r>
-      <w:r>
-        <w:rPr>
-          <w:rStyle w:val="CommentTok"/>
-        </w:rPr>
-        <w:t xml:space="preserve">#loading the data</w:t>
-      </w:r>
-      <w:r>
-        <w:br/>
-      </w:r>
-      <w:r>
-        <w:rPr>
-          <w:rStyle w:val="NormalTok"/>
-        </w:rPr>
-        <w:t xml:space="preserve">data</w:t>
-      </w:r>
-      <w:r>
-        <w:rPr>
-          <w:rStyle w:val="OtherTok"/>
-        </w:rPr>
-        <w:t xml:space="preserve">&lt;-</w:t>
-      </w:r>
-      <w:r>
-        <w:rPr>
-          <w:rStyle w:val="NormalTok"/>
-        </w:rPr>
-        <w:t xml:space="preserve"> </w:t>
-      </w:r>
-      <w:r>
-        <w:rPr>
-          <w:rStyle w:val="FunctionTok"/>
-        </w:rPr>
-        <w:t xml:space="preserve">read_rds</w:t>
-      </w:r>
-      <w:r>
-        <w:rPr>
-          <w:rStyle w:val="NormalTok"/>
-        </w:rPr>
-        <w:t xml:space="preserve">(data_location)</w:t>
-      </w:r>
-      <w:r>
-        <w:br/>
-      </w:r>
-      <w:r>
-        <w:br/>
-      </w:r>
-      <w:r>
-        <w:rPr>
-          <w:rStyle w:val="CommentTok"/>
-        </w:rPr>
-        <w:t xml:space="preserve">#summary of the data</w:t>
-      </w:r>
-      <w:r>
-        <w:br/>
-      </w:r>
-      <w:r>
-        <w:rPr>
-          <w:rStyle w:val="FunctionTok"/>
-        </w:rPr>
-        <w:t xml:space="preserve">summary</w:t>
-      </w:r>
-      <w:r>
-        <w:rPr>
-          <w:rStyle w:val="NormalTok"/>
-        </w:rPr>
-        <w:t xml:space="preserve">(data)</w:t>
-      </w:r>
-    </w:p>
-    <w:p>
-      <w:pPr>
-        <w:pStyle w:val="SourceCode"/>
-      </w:pPr>
-      <w:r>
-        <w:rPr>
-          <w:rStyle w:val="VerbatimChar"/>
-        </w:rPr>
-        <w:t xml:space="preserve">       ID            Sex            Participant age      BMI       </w:t>
-      </w:r>
-      <w:r>
-        <w:br/>
-      </w:r>
-      <w:r>
-        <w:rPr>
-          <w:rStyle w:val="VerbatimChar"/>
-        </w:rPr>
-        <w:t xml:space="preserve"> Min.   :50004   Length:61          Min.   :17.00   Min.   :15.55  </w:t>
-      </w:r>
-      <w:r>
-        <w:br/>
-      </w:r>
-      <w:r>
-        <w:rPr>
-          <w:rStyle w:val="VerbatimChar"/>
-        </w:rPr>
-        <w:t xml:space="preserve"> 1st Qu.:50020   Class :character   1st Qu.:23.00   1st Qu.:18.09  </w:t>
-      </w:r>
-      <w:r>
-        <w:br/>
-      </w:r>
-      <w:r>
-        <w:rPr>
-          <w:rStyle w:val="VerbatimChar"/>
-        </w:rPr>
-        <w:t xml:space="preserve"> Median :50035   Mode  :character   Median :28.00   Median :19.25  </w:t>
-      </w:r>
-      <w:r>
-        <w:br/>
-      </w:r>
-      <w:r>
-        <w:rPr>
-          <w:rStyle w:val="VerbatimChar"/>
-        </w:rPr>
-        <w:t xml:space="preserve"> Mean   :50035                      Mean   :30.02   Mean   :19.83  </w:t>
-      </w:r>
-      <w:r>
-        <w:br/>
-      </w:r>
-      <w:r>
-        <w:rPr>
-          <w:rStyle w:val="VerbatimChar"/>
-        </w:rPr>
-        <w:t xml:space="preserve"> 3rd Qu.:50050                      3rd Qu.:35.00   3rd Qu.:21.47  </w:t>
-      </w:r>
-      <w:r>
-        <w:br/>
-      </w:r>
-      <w:r>
-        <w:rPr>
-          <w:rStyle w:val="VerbatimChar"/>
-        </w:rPr>
-        <w:t xml:space="preserve"> Max.   :50067                      Max.   :70.00   Max.   :28.15  </w:t>
-      </w:r>
-      <w:r>
-        <w:br/>
-      </w:r>
-      <w:r>
-        <w:rPr>
-          <w:rStyle w:val="VerbatimChar"/>
-        </w:rPr>
-        <w:t xml:space="preserve">                                    NA's   :1       NA's   :1      </w:t>
-      </w:r>
-      <w:r>
-        <w:br/>
-      </w:r>
-      <w:r>
-        <w:rPr>
-          <w:rStyle w:val="VerbatimChar"/>
-        </w:rPr>
-        <w:t xml:space="preserve">      Dose         Fat in kg         LBM in kg          Fat %         </w:t>
-      </w:r>
-      <w:r>
-        <w:br/>
-      </w:r>
-      <w:r>
-        <w:rPr>
-          <w:rStyle w:val="VerbatimChar"/>
-        </w:rPr>
-        <w:t xml:space="preserve"> Min.   :29.61   Min.   :-96.640   Min.   :-41.98   Min.   :-177.647  </w:t>
-      </w:r>
-      <w:r>
-        <w:br/>
-      </w:r>
-      <w:r>
-        <w:rPr>
-          <w:rStyle w:val="VerbatimChar"/>
-        </w:rPr>
-        <w:t xml:space="preserve"> 1st Qu.:29.99   1st Qu.:  3.554   1st Qu.: 39.13   1st Qu.:   6.629  </w:t>
-      </w:r>
-      <w:r>
-        <w:br/>
-      </w:r>
-      <w:r>
-        <w:rPr>
-          <w:rStyle w:val="VerbatimChar"/>
-        </w:rPr>
-        <w:t xml:space="preserve"> Median :30.00   Median :  8.704   Median : 43.43   Median :  16.685  </w:t>
-      </w:r>
-      <w:r>
-        <w:br/>
-      </w:r>
-      <w:r>
-        <w:rPr>
-          <w:rStyle w:val="VerbatimChar"/>
-        </w:rPr>
-        <w:t xml:space="preserve"> Mean   :29.99   Mean   :  9.615   Mean   : 43.02   Mean   :  17.950  </w:t>
-      </w:r>
-      <w:r>
-        <w:br/>
-      </w:r>
-      <w:r>
-        <w:rPr>
-          <w:rStyle w:val="VerbatimChar"/>
-        </w:rPr>
-        <w:t xml:space="preserve"> 3rd Qu.:30.00   3rd Qu.: 13.364   3rd Qu.: 49.82   3rd Qu.:  25.987  </w:t>
-      </w:r>
-      <w:r>
-        <w:br/>
-      </w:r>
-      <w:r>
-        <w:rPr>
-          <w:rStyle w:val="VerbatimChar"/>
-        </w:rPr>
-        <w:t xml:space="preserve"> Max.   :30.15   Max.   : 80.979   Max.   :151.04   Max.   : 207.639  </w:t>
-      </w:r>
-      <w:r>
-        <w:br/>
-      </w:r>
-      <w:r>
-        <w:rPr>
-          <w:rStyle w:val="VerbatimChar"/>
-        </w:rPr>
-        <w:t xml:space="preserve"> NA's   :1       NA's   :1         NA's   :1        NA's   :1         </w:t>
-      </w:r>
-      <w:r>
-        <w:br/>
-      </w:r>
-      <w:r>
-        <w:rPr>
-          <w:rStyle w:val="VerbatimChar"/>
-        </w:rPr>
-        <w:t xml:space="preserve">    LBM in %            CD4+         CD4 Immune activation count</w:t>
-      </w:r>
-      <w:r>
-        <w:br/>
-      </w:r>
-      <w:r>
-        <w:rPr>
-          <w:rStyle w:val="VerbatimChar"/>
-        </w:rPr>
-        <w:t xml:space="preserve"> Min.   :-107.64   Min.   :  8.636   Min.   :   84.0            </w:t>
-      </w:r>
-      <w:r>
-        <w:br/>
-      </w:r>
-      <w:r>
-        <w:rPr>
-          <w:rStyle w:val="VerbatimChar"/>
-        </w:rPr>
-        <w:t xml:space="preserve"> 1st Qu.:  74.01   1st Qu.:185.006   1st Qu.:  914.8            </w:t>
-      </w:r>
-      <w:r>
-        <w:br/>
-      </w:r>
-      <w:r>
-        <w:rPr>
-          <w:rStyle w:val="VerbatimChar"/>
-        </w:rPr>
-        <w:t xml:space="preserve"> Median :  83.32   Median :317.941   Median : 1384.5            </w:t>
-      </w:r>
-      <w:r>
-        <w:br/>
-      </w:r>
-      <w:r>
-        <w:rPr>
-          <w:rStyle w:val="VerbatimChar"/>
-        </w:rPr>
-        <w:t xml:space="preserve"> Mean   :  82.05   Mean   :337.364   Mean   : 1948.1            </w:t>
-      </w:r>
-      <w:r>
-        <w:br/>
-      </w:r>
-      <w:r>
-        <w:rPr>
-          <w:rStyle w:val="VerbatimChar"/>
-        </w:rPr>
-        <w:t xml:space="preserve"> 3rd Qu.:  93.37   3rd Qu.:484.889   3rd Qu.: 2057.5            </w:t>
-      </w:r>
-      <w:r>
-        <w:br/>
-      </w:r>
-      <w:r>
-        <w:rPr>
-          <w:rStyle w:val="VerbatimChar"/>
-        </w:rPr>
-        <w:t xml:space="preserve"> Max.   : 277.65   Max.   :785.896   Max.   :17872.0            </w:t>
-      </w:r>
-      <w:r>
-        <w:br/>
-      </w:r>
-      <w:r>
-        <w:rPr>
-          <w:rStyle w:val="VerbatimChar"/>
-        </w:rPr>
-        <w:t xml:space="preserve"> NA's   :1         NA's   :1         NA's   :1                  </w:t>
+        <w:t xml:space="preserve">• Compare immune activation levels between males and females</w:t>
+      </w:r>
+    </w:p>
+    <w:p>
+      <w:pPr>
+        <w:pStyle w:val="BodyText"/>
+      </w:pPr>
+      <w:r>
+        <w:t xml:space="preserve">• Correlate immune markers with disease severity measures/Correlation between activation levels and disease severity</w:t>
+      </w:r>
+    </w:p>
+    <w:p>
+      <w:pPr>
+        <w:pStyle w:val="BodyText"/>
+      </w:pPr>
+      <w:r>
+        <w:t xml:space="preserve">• Use linear regression to analyze relationships between variables</w:t>
+      </w:r>
+    </w:p>
+    <w:p>
+      <w:pPr>
+        <w:pStyle w:val="BodyText"/>
+      </w:pPr>
+      <w:r>
+        <w:t xml:space="preserve">• Control for potential confounding factors</w:t>
+      </w:r>
+    </w:p>
+    <w:p>
+      <w:pPr>
+        <w:pStyle w:val="BodyText"/>
+      </w:pPr>
+      <w:r>
+        <w:t xml:space="preserve">These are some of our Expected Outcomes.</w:t>
+      </w:r>
+    </w:p>
+    <w:p>
+      <w:pPr>
+        <w:pStyle w:val="BodyText"/>
+      </w:pPr>
+      <w:r>
+        <w:t xml:space="preserve">• Check and Identify any sex-based differences in immune response.</w:t>
+      </w:r>
+    </w:p>
+    <w:p>
+      <w:pPr>
+        <w:pStyle w:val="BodyText"/>
+      </w:pPr>
+      <w:r>
+        <w:t xml:space="preserve">• Quantify the relationship between immune activation and disease severity.</w:t>
+      </w:r>
+    </w:p>
+    <w:p>
+      <w:pPr>
+        <w:pStyle w:val="BodyText"/>
+      </w:pPr>
+      <w:r>
+        <w:t xml:space="preserve">• Propose any insights for sex-specific treatment approaches</w:t>
+      </w:r>
+    </w:p>
+    <w:p>
+      <w:r>
+        <w:br w:type="page"/>
+      </w:r>
+    </w:p>
+    <w:bookmarkEnd w:id="20"/>
+    <w:bookmarkStart w:id="24" w:name="introduction"/>
+    <w:p>
+      <w:pPr>
+        <w:pStyle w:val="Heading1"/>
+      </w:pPr>
+      <w:r>
+        <w:t xml:space="preserve">2. Introduction</w:t>
+      </w:r>
+    </w:p>
+    <w:bookmarkStart w:id="21" w:name="general-background-information"/>
+    <w:p>
+      <w:pPr>
+        <w:pStyle w:val="Heading2"/>
+      </w:pPr>
+      <w:r>
+        <w:t xml:space="preserve">2.1 General Background Information</w:t>
       </w:r>
     </w:p>
     <w:p>
@@ -1286,7 +1294,46 @@
         <w:pStyle w:val="FirstParagraph"/>
       </w:pPr>
       <w:r>
-        <w:t xml:space="preserve">Proposed Analysis Method</w:t>
+        <w:t xml:space="preserve">Tuberculosis (TB) remains a significant global public health challenge. According to the World Health Organization (WHO), reports show that 10 million new cases and 1.4 million deaths in 2023</w:t>
+      </w:r>
+      <w:r>
+        <w:t xml:space="preserve"> </w:t>
+      </w:r>
+      <w:r>
+        <w:t xml:space="preserve">(1)</w:t>
+      </w:r>
+      <w:r>
+        <w:t xml:space="preserve"> </w:t>
+      </w:r>
+      <w:r>
+        <w:t xml:space="preserve">were as a result of Tuberculosis. The spread of M. tuberculosis, as the pathogen of TB, has long been hypothesized to occur more often in the household than in the community</w:t>
+      </w:r>
+      <w:r>
+        <w:t xml:space="preserve">(2)</w:t>
+      </w:r>
+      <w:r>
+        <w:t xml:space="preserve">. While most of the M.Tuberculosis transmission in the community is attributed to the unknown contact networks that occurs between individuals, this accounts upto 90% of the transmission. The recent outbreak of Tuberculosis in the united states clearly explains the contact network phenomena.</w:t>
+      </w:r>
+      <w:r>
+        <w:t xml:space="preserve"> </w:t>
+      </w:r>
+      <w:r>
+        <w:t xml:space="preserve">Overall, TB accounts for one quarter of the annual deaths that happen worldwide. An estimated 10.0 million people fell ill with TB in 2018. Geographically, Southeast Asia ranked highest (44%), followed by Africa (24%) and the Western Pacific (18%), with lesser percentages in the Eastern Mediterranean (8%), the Americas (3%), and Europe (3%). Among women of reproductive years, TB is the largest cause of death</w:t>
+      </w:r>
+      <w:r>
+        <w:t xml:space="preserve"> </w:t>
+      </w:r>
+      <w:r>
+        <w:t xml:space="preserve">(3)</w:t>
+      </w:r>
+      <w:r>
+        <w:t xml:space="preserve">. Global Strategies made by WHO, aim at ending the TB epidemic, with targets to reduce the number of deaths caused by TB by 95% and to decrease new cases by 90% from 2015 to 2035</w:t>
+      </w:r>
+      <w:r>
+        <w:t xml:space="preserve">(4)</w:t>
+      </w:r>
+      <w:r>
+        <w:t xml:space="preserve">.</w:t>
       </w:r>
     </w:p>
     <w:p>
@@ -1294,7 +1341,13 @@
         <w:pStyle w:val="BodyText"/>
       </w:pPr>
       <w:r>
-        <w:t xml:space="preserve">• Compare immune activation levels between males and females</w:t>
+        <w:t xml:space="preserve">Mycobacterium tuberculosis infection is acquired mostly through sharing air space with an individual who has active tuberculosis and inhaling droplet aerosols produced by that person. Since this bacterium is transmitted via the respiratory route to susceptible individuals in the community, the household of an infectious person is an environment for intense transmission of M. tuberculosis where most new cases of infection and diseases might be detected and treated.</w:t>
+      </w:r>
+      <w:r>
+        <w:t xml:space="preserve"> </w:t>
+      </w:r>
+      <w:r>
+        <w:t xml:space="preserve">According some reports,they suggest that there are differences in the responses to tuberculosis between men and women. These reports highlight greater barrier to early detection and treatment of tuberculosis to be greater for women than men.</w:t>
       </w:r>
     </w:p>
     <w:p>
@@ -1302,7 +1355,13 @@
         <w:pStyle w:val="BodyText"/>
       </w:pPr>
       <w:r>
-        <w:t xml:space="preserve">• Correlate immune markers with disease severity measures/Correlation between activation levels and disease severity</w:t>
+        <w:t xml:space="preserve">The World Health Organisations, among others, attributed to the differences in the tuberculosis trends between men and women to access to care and treatment, pregnancy effects and gender rules that diminish the social capital of women hence lowering incidence among them</w:t>
+      </w:r>
+      <w:r>
+        <w:t xml:space="preserve">(5)</w:t>
+      </w:r>
+      <w:r>
+        <w:t xml:space="preserve">. Not forgetting that biological mechanisms might influence these differences, previous studies show that men have a higher incidence and prevalence of disease and this might lead to bad treatment outcomes as compared to women.</w:t>
       </w:r>
     </w:p>
     <w:p>
@@ -1310,7 +1369,67 @@
         <w:pStyle w:val="BodyText"/>
       </w:pPr>
       <w:r>
-        <w:t xml:space="preserve">• Use linear regression to analyze relationships between variables</w:t>
+        <w:t xml:space="preserve">Since the balance of fat and lean tissue differ in men and women especially at the time of presentation, the objective of this study will be to find out whether the more immune activation there is, the more infected / sicker is the person.</w:t>
+      </w:r>
+    </w:p>
+    <w:bookmarkEnd w:id="21"/>
+    <w:bookmarkStart w:id="22" w:name="description-of-data-and-data-source"/>
+    <w:p>
+      <w:pPr>
+        <w:pStyle w:val="Heading2"/>
+      </w:pPr>
+      <w:r>
+        <w:t xml:space="preserve">2.2 Description of data and data source</w:t>
+      </w:r>
+    </w:p>
+    <w:p>
+      <w:pPr>
+        <w:pStyle w:val="FirstParagraph"/>
+      </w:pPr>
+      <w:r>
+        <w:t xml:space="preserve">The data we used for this project was got from the TRAC dataverse and is fully accessible to everyone. This is considered a safe place where the the Tuberculosis data from the TRAc project is kept and can be used by anyone who wants contribute to TB research. More details about the data can be found [here]!(https://dataverse.unc.edu/dataset.xhtml?persistentId=doi:10.15139/S3/AYOFEU). The data is publicaly available and can be accessed by anyone.</w:t>
+      </w:r>
+    </w:p>
+    <w:bookmarkEnd w:id="22"/>
+    <w:bookmarkStart w:id="23" w:name="questionshypotheses-to-be-addressed"/>
+    <w:p>
+      <w:pPr>
+        <w:pStyle w:val="Heading2"/>
+      </w:pPr>
+      <w:r>
+        <w:t xml:space="preserve">2.3 Questions/Hypotheses to be addressed</w:t>
+      </w:r>
+    </w:p>
+    <w:p>
+      <w:pPr>
+        <w:pStyle w:val="FirstParagraph"/>
+      </w:pPr>
+      <w:r>
+        <w:t xml:space="preserve">Since the balance of fat and lean tissue differ in men and women especially at the time of tuberculosis presentation, the objective of this study will be to find out whether there are differences in the Tuberculosis immune activation between males and females. We shall hypothesize on the more immune activation there is, the more infected / sicker the person.</w:t>
+      </w:r>
+    </w:p>
+    <w:p>
+      <w:r>
+        <w:br w:type="page"/>
+      </w:r>
+    </w:p>
+    <w:bookmarkEnd w:id="23"/>
+    <w:bookmarkEnd w:id="24"/>
+    <w:bookmarkStart w:id="32" w:name="methods"/>
+    <w:p>
+      <w:pPr>
+        <w:pStyle w:val="Heading1"/>
+      </w:pPr>
+      <w:r>
+        <w:t xml:space="preserve">3. Methods</w:t>
+      </w:r>
+    </w:p>
+    <w:p>
+      <w:pPr>
+        <w:pStyle w:val="FirstParagraph"/>
+      </w:pPr>
+      <w:r>
+        <w:t xml:space="preserve">Study Design</w:t>
       </w:r>
     </w:p>
     <w:p>
@@ -1318,7 +1437,7 @@
         <w:pStyle w:val="BodyText"/>
       </w:pPr>
       <w:r>
-        <w:t xml:space="preserve">• Control for potential confounding factors</w:t>
+        <w:t xml:space="preserve">This study utilized a cohort design analyzing data from 2021. We included all patients that were 15 years and older. The candidate must have had TB as their first episode, not on any hormonal therapy and does not take any hormonal birth control. The participant was not supposed to have diabetes melitus, cancer or HIV.Similarly,the exclusion criteria applied. All participants that were below the age of 15, reported TB as their second episode, took any form of hormanl therapy or biirth control , had diabetes melitus, cancer or HIV were excluded from the study.</w:t>
       </w:r>
     </w:p>
     <w:p>
@@ -1326,217 +1445,10 @@
         <w:pStyle w:val="BodyText"/>
       </w:pPr>
       <w:r>
-        <w:t xml:space="preserve">These are some of our Expected Outcomes.</w:t>
-      </w:r>
-    </w:p>
-    <w:p>
-      <w:pPr>
-        <w:pStyle w:val="BodyText"/>
-      </w:pPr>
-      <w:r>
-        <w:t xml:space="preserve">• Check and Identify any sex-based differences in immune response.</w:t>
-      </w:r>
-    </w:p>
-    <w:p>
-      <w:pPr>
-        <w:pStyle w:val="BodyText"/>
-      </w:pPr>
-      <w:r>
-        <w:t xml:space="preserve">• Quantify the relationship between immune activation and disease severity.</w:t>
-      </w:r>
-    </w:p>
-    <w:p>
-      <w:pPr>
-        <w:pStyle w:val="BodyText"/>
-      </w:pPr>
-      <w:r>
-        <w:t xml:space="preserve">• Propose any insights for sex-specific treatment approaches</w:t>
-      </w:r>
-    </w:p>
-    <w:p>
-      <w:r>
-        <w:br w:type="page"/>
-      </w:r>
-    </w:p>
-    <w:bookmarkEnd w:id="22"/>
-    <w:bookmarkStart w:id="26" w:name="introduction"/>
-    <w:p>
-      <w:pPr>
-        <w:pStyle w:val="Heading1"/>
-      </w:pPr>
-      <w:r>
-        <w:t xml:space="preserve">2. Introduction</w:t>
-      </w:r>
-    </w:p>
-    <w:bookmarkStart w:id="23" w:name="general-background-information"/>
-    <w:p>
-      <w:pPr>
-        <w:pStyle w:val="Heading2"/>
-      </w:pPr>
-      <w:r>
-        <w:t xml:space="preserve">2.1 General Background Information</w:t>
-      </w:r>
-    </w:p>
-    <w:p>
-      <w:pPr>
-        <w:pStyle w:val="FirstParagraph"/>
-      </w:pPr>
-      <w:r>
-        <w:t xml:space="preserve">Tuberculosis (TB) remains a significant global public health challenge. According to the World Health Organization (WHO), reports show that 10 million new cases and 1.4 million deaths in 2023</w:t>
-      </w:r>
-      <w:r>
-        <w:t xml:space="preserve"> </w:t>
-      </w:r>
-      <w:r>
-        <w:t xml:space="preserve">(1)</w:t>
-      </w:r>
-      <w:r>
-        <w:t xml:space="preserve"> </w:t>
-      </w:r>
-      <w:r>
-        <w:t xml:space="preserve">were as a result of Tuberculosis. The spread of M. tuberculosis, as the pathogen of TB, has long been hypothesized to occur more often in the household than in the community</w:t>
-      </w:r>
-      <w:r>
-        <w:t xml:space="preserve">(2)</w:t>
-      </w:r>
-      <w:r>
-        <w:t xml:space="preserve">. While most of the M.Tuberculosis transmission in the community is attributed to the unknown contact networks that occurs between individuals, this accounts upto 90% of the transmission. The recent outbreak of Tuberculosis in the united states clearly explains the contact network phenomena.</w:t>
-      </w:r>
-      <w:r>
-        <w:t xml:space="preserve"> </w:t>
-      </w:r>
-      <w:r>
-        <w:t xml:space="preserve">Overall, TB accounts for one quarter of the annual deaths that happen worldwide. An estimated 10.0 million people fell ill with TB in 2018. Geographically, Southeast Asia ranked highest (44%), followed by Africa (24%) and the Western Pacific (18%), with lesser percentages in the Eastern Mediterranean (8%), the Americas (3%), and Europe (3%). Among women of reproductive years, TB is the largest cause of death</w:t>
-      </w:r>
-      <w:r>
-        <w:t xml:space="preserve"> </w:t>
-      </w:r>
-      <w:r>
-        <w:t xml:space="preserve">(3)</w:t>
-      </w:r>
-      <w:r>
-        <w:t xml:space="preserve">. Global Strategies made by WHO, aim at ending the TB epidemic, with targets to reduce the number of deaths caused by TB by 95% and to decrease new cases by 90% from 2015 to 2035</w:t>
-      </w:r>
-      <w:r>
-        <w:t xml:space="preserve">(4)</w:t>
-      </w:r>
-      <w:r>
-        <w:t xml:space="preserve">.</w:t>
-      </w:r>
-    </w:p>
-    <w:p>
-      <w:pPr>
-        <w:pStyle w:val="BodyText"/>
-      </w:pPr>
-      <w:r>
-        <w:t xml:space="preserve">Mycobacterium tuberculosis infection is acquired mostly through sharing air space with an individual who has active tuberculosis and inhaling droplet aerosols produced by that person. Since this bacterium is transmitted via the respiratory route to susceptible individuals in the community, the household of an infectious person is an environment for intense transmission of M. tuberculosis where most new cases of infection and diseases might be detected and treated.</w:t>
-      </w:r>
-      <w:r>
-        <w:t xml:space="preserve"> </w:t>
-      </w:r>
-      <w:r>
-        <w:t xml:space="preserve">According some reports,they suggest that there are differences in the responses to tuberculosis between men and women. These reports highlight greater barrier to early detection and treatment of tuberculosis to be greater for women than men.</w:t>
-      </w:r>
-    </w:p>
-    <w:p>
-      <w:pPr>
-        <w:pStyle w:val="BodyText"/>
-      </w:pPr>
-      <w:r>
-        <w:t xml:space="preserve">The World Health Organisations, among others, attributed to the differences in the tuberculosis trends between men and women to access to care and treatment, pregnancy effects and gender rules that diminish the social capital of women hence lowering incidence among them</w:t>
-      </w:r>
-      <w:r>
-        <w:t xml:space="preserve">(5)</w:t>
-      </w:r>
-      <w:r>
-        <w:t xml:space="preserve">. Not forgetting that biological mechanisms might influence these differences, previous studies show that men have a higher incidence and prevalence of disease and this might lead to bad treatment outcomes as compared to women.</w:t>
-      </w:r>
-    </w:p>
-    <w:p>
-      <w:pPr>
-        <w:pStyle w:val="BodyText"/>
-      </w:pPr>
-      <w:r>
-        <w:t xml:space="preserve">Since the balance of fat and lean tissue differ in men and women especially at the time of presentation, the objective of this study will be to find out whether the more immune activation there is, the more infected / sicker is the person.</w:t>
-      </w:r>
-    </w:p>
-    <w:bookmarkEnd w:id="23"/>
-    <w:bookmarkStart w:id="24" w:name="description-of-data-and-data-source"/>
-    <w:p>
-      <w:pPr>
-        <w:pStyle w:val="Heading2"/>
-      </w:pPr>
-      <w:r>
-        <w:t xml:space="preserve">2.2 Description of data and data source</w:t>
-      </w:r>
-    </w:p>
-    <w:p>
-      <w:pPr>
-        <w:pStyle w:val="FirstParagraph"/>
-      </w:pPr>
-      <w:r>
-        <w:t xml:space="preserve">The data we used for this project was got from the TRAC dataverse and is fully accessible to everyone. This is considered a safe place where the the Tuberculosis data from the TRAc project is kept and can be used by anyone who wants contribute to TB research. More details about the data can be found [here]!(https://dataverse.unc.edu/dataset.xhtml?persistentId=doi:10.15139/S3/AYOFEU). The data is publicaly available and can be accessed by anyone.</w:t>
-      </w:r>
-    </w:p>
-    <w:bookmarkEnd w:id="24"/>
-    <w:bookmarkStart w:id="25" w:name="questionshypotheses-to-be-addressed"/>
-    <w:p>
-      <w:pPr>
-        <w:pStyle w:val="Heading2"/>
-      </w:pPr>
-      <w:r>
-        <w:t xml:space="preserve">2.3 Questions/Hypotheses to be addressed</w:t>
-      </w:r>
-    </w:p>
-    <w:p>
-      <w:pPr>
-        <w:pStyle w:val="FirstParagraph"/>
-      </w:pPr>
-      <w:r>
-        <w:t xml:space="preserve">Since the balance of fat and lean tissue differ in men and women especially at the time of tuberculosis presentation, the objective of this study will be to find out whether there are differences in the Tuberculosis immune activation between males and females. We shall hypothesize on the more immune activation there is, the more infected / sicker the person.</w:t>
-      </w:r>
-    </w:p>
-    <w:p>
-      <w:r>
-        <w:br w:type="page"/>
-      </w:r>
-    </w:p>
-    <w:bookmarkEnd w:id="25"/>
-    <w:bookmarkEnd w:id="26"/>
-    <w:bookmarkStart w:id="34" w:name="methods"/>
-    <w:p>
-      <w:pPr>
-        <w:pStyle w:val="Heading1"/>
-      </w:pPr>
-      <w:r>
-        <w:t xml:space="preserve">3. Methods</w:t>
-      </w:r>
-    </w:p>
-    <w:p>
-      <w:pPr>
-        <w:pStyle w:val="FirstParagraph"/>
-      </w:pPr>
-      <w:r>
-        <w:t xml:space="preserve">Study Design</w:t>
-      </w:r>
-    </w:p>
-    <w:p>
-      <w:pPr>
-        <w:pStyle w:val="BodyText"/>
-      </w:pPr>
-      <w:r>
-        <w:t xml:space="preserve">This study utilized a cohort design analyzing data from 2021. We included all patients that were 15 years and older. The candidate must have had TB as their first episode, not on any hormonal therapy and does not take any hormonal birth control. The participant was not supposed to have diabetes melitus, cancer or HIV.Similarly,the exclusion criteria applied. All participants that were below the age of 15, reported TB as their second episode, took any form of hormanl therapy or biirth control , had diabetes melitus, cancer or HIV were excluded from the study.</w:t>
-      </w:r>
-    </w:p>
-    <w:p>
-      <w:pPr>
-        <w:pStyle w:val="BodyText"/>
-      </w:pPr>
-      <w:r>
         <w:t xml:space="preserve">The variables of interest were extracted from the TRAC dataset and exported to an MS Excel sheet. The outcome variable was CD4+ immune activatin counts. The primary independent variable was sex (cis-gender) and this was categorized as male and female. The covariates were age at diagnosis,BMI, Fat in Kg, lean body mass in kg(LBM in kg), CD4+ and CD4 immune activation counts.</w:t>
       </w:r>
     </w:p>
-    <w:bookmarkStart w:id="31" w:name="schematic-of-workflow"/>
+    <w:bookmarkStart w:id="29" w:name="schematic-of-workflow"/>
     <w:p>
       <w:pPr>
         <w:pStyle w:val="Heading2"/>
@@ -1589,7 +1501,7 @@
       <w:tr>
         <w:tc>
           <w:tcPr/>
-          <w:bookmarkStart w:id="30" w:name="fig-1"/>
+          <w:bookmarkStart w:id="28" w:name="fig-1"/>
           <w:p>
             <w:pPr>
               <w:pStyle w:val="Compact"/>
@@ -1600,18 +1512,18 @@
                 <wp:inline>
                   <wp:extent cx="5334000" cy="2856639"/>
                   <wp:effectExtent b="0" l="0" r="0" t="0"/>
-                  <wp:docPr descr="" title="" id="28" name="Picture"/>
+                  <wp:docPr descr="" title="" id="26" name="Picture"/>
                   <a:graphic>
                     <a:graphicData uri="http://schemas.openxmlformats.org/drawingml/2006/picture">
                       <pic:pic>
                         <pic:nvPicPr>
-                          <pic:cNvPr descr="../../assets/tbfig-1.png" id="29" name="Picture"/>
+                          <pic:cNvPr descr="../../assets/tbfig-1.png" id="27" name="Picture"/>
                           <pic:cNvPicPr>
                             <a:picLocks noChangeArrowheads="1" noChangeAspect="1"/>
                           </pic:cNvPicPr>
                         </pic:nvPicPr>
                         <pic:blipFill>
-                          <a:blip r:embed="rId27"/>
+                          <a:blip r:embed="rId25"/>
                           <a:stretch>
                             <a:fillRect/>
                           </a:stretch>
@@ -1651,60 +1563,60 @@
               <w:t xml:space="preserve">Figure 1: Impact of sex differences on the immune response to Mtb and their influence disease outcome.</w:t>
             </w:r>
           </w:p>
-          <w:bookmarkEnd w:id="30"/>
+          <w:bookmarkEnd w:id="28"/>
         </w:tc>
       </w:tr>
     </w:tbl>
+    <w:bookmarkEnd w:id="29"/>
+    <w:bookmarkStart w:id="30" w:name="data-import-and-cleaning"/>
+    <w:p>
+      <w:pPr>
+        <w:pStyle w:val="Heading2"/>
+      </w:pPr>
+      <w:r>
+        <w:t xml:space="preserve">3.2 Data import and cleaning</w:t>
+      </w:r>
+    </w:p>
+    <w:p>
+      <w:pPr>
+        <w:pStyle w:val="FirstParagraph"/>
+      </w:pPr>
+      <w:r>
+        <w:t xml:space="preserve">We imported the data from MS Excel to R. We explored the data and found some missing values for some variables. We decided to drop one observation since the person lacked the primary exposure and did not have most of the details we needed for our final analysis. We categorized the participants age into four categories. That is 17-&lt;28, 28-&lt;40, 40-&lt;60 and &gt;=60.</w:t>
+      </w:r>
+    </w:p>
+    <w:bookmarkEnd w:id="30"/>
+    <w:bookmarkStart w:id="31" w:name="statistical-analysis"/>
+    <w:p>
+      <w:pPr>
+        <w:pStyle w:val="Heading2"/>
+      </w:pPr>
+      <w:r>
+        <w:t xml:space="preserve">3.3 Statistical analysis</w:t>
+      </w:r>
+    </w:p>
+    <w:p>
+      <w:pPr>
+        <w:pStyle w:val="FirstParagraph"/>
+      </w:pPr>
+      <w:r>
+        <w:t xml:space="preserve">The final cleaned data set contains some negative fat values.</w:t>
+      </w:r>
+      <w:r>
+        <w:t xml:space="preserve"> </w:t>
+      </w:r>
+      <w:r>
+        <w:t xml:space="preserve">Negative values occur when the deuterium dose has not had sufficient time to fully equilibrate with body water, or the dose was not completely consumed. This is seen as low deuterium enrichment, resulting in an overestimation of the size of the body water pool and hence high FFM (FFMI = LBM / height2)and low % body fat.</w:t>
+      </w:r>
+    </w:p>
+    <w:p>
+      <w:r>
+        <w:br w:type="page"/>
+      </w:r>
+    </w:p>
     <w:bookmarkEnd w:id="31"/>
-    <w:bookmarkStart w:id="32" w:name="data-import-and-cleaning"/>
-    <w:p>
-      <w:pPr>
-        <w:pStyle w:val="Heading2"/>
-      </w:pPr>
-      <w:r>
-        <w:t xml:space="preserve">3.2 Data import and cleaning</w:t>
-      </w:r>
-    </w:p>
-    <w:p>
-      <w:pPr>
-        <w:pStyle w:val="FirstParagraph"/>
-      </w:pPr>
-      <w:r>
-        <w:t xml:space="preserve">We imported the data from MS Excel to R. We explored the data and found some missing values for some variables. We decided to drop one observation since the person lacked the primary exposure and did not have most of the details we needed for our final analysis. We categorized the participants age into four categories. That is 17-&lt;28, 28-&lt;40, 40-&lt;60 and &gt;=60.</w:t>
-      </w:r>
-    </w:p>
     <w:bookmarkEnd w:id="32"/>
-    <w:bookmarkStart w:id="33" w:name="statistical-analysis"/>
-    <w:p>
-      <w:pPr>
-        <w:pStyle w:val="Heading2"/>
-      </w:pPr>
-      <w:r>
-        <w:t xml:space="preserve">3.3 Statistical analysis</w:t>
-      </w:r>
-    </w:p>
-    <w:p>
-      <w:pPr>
-        <w:pStyle w:val="FirstParagraph"/>
-      </w:pPr>
-      <w:r>
-        <w:t xml:space="preserve">The final cleaned data set contains some negative fat values.</w:t>
-      </w:r>
-      <w:r>
-        <w:t xml:space="preserve"> </w:t>
-      </w:r>
-      <w:r>
-        <w:t xml:space="preserve">Negative values occur when the deuterium dose has not had sufficient time to fully equilibrate with body water, or the dose was not completely consumed. This is seen as low deuterium enrichment, resulting in an overestimation of the size of the body water pool and hence high FFM (FFMI = LBM / height2)and low % body fat.</w:t>
-      </w:r>
-    </w:p>
-    <w:p>
-      <w:r>
-        <w:br w:type="page"/>
-      </w:r>
-    </w:p>
-    <w:bookmarkEnd w:id="33"/>
-    <w:bookmarkEnd w:id="34"/>
-    <w:bookmarkStart w:id="53" w:name="results"/>
+    <w:bookmarkStart w:id="51" w:name="results"/>
     <w:p>
       <w:pPr>
         <w:pStyle w:val="Heading1"/>
@@ -1713,7 +1625,7 @@
         <w:t xml:space="preserve">4. Results</w:t>
       </w:r>
     </w:p>
-    <w:bookmarkStart w:id="36" w:name="exploratorydescriptive-analysis"/>
+    <w:bookmarkStart w:id="34" w:name="exploratorydescriptive-analysis"/>
     <w:p>
       <w:pPr>
         <w:pStyle w:val="Heading2"/>
@@ -1763,7 +1675,7 @@
       <w:tr>
         <w:tc>
           <w:tcPr/>
-          <w:bookmarkStart w:id="35" w:name="tbl-TABLE1"/>
+          <w:bookmarkStart w:id="33" w:name="tbl-TABLE1"/>
           <w:p>
             <w:pPr>
               <w:jc w:val="center"/>
@@ -2736,13 +2648,13 @@
               </w:tc>
             </w:tr>
           </w:tbl>
-          <w:bookmarkEnd w:id="35"/>
+          <w:bookmarkEnd w:id="33"/>
           <w:p/>
         </w:tc>
       </w:tr>
     </w:tbl>
-    <w:bookmarkEnd w:id="36"/>
-    <w:bookmarkStart w:id="49" w:name="basic-statistical-analysis"/>
+    <w:bookmarkEnd w:id="34"/>
+    <w:bookmarkStart w:id="47" w:name="basic-statistical-analysis"/>
     <w:p>
       <w:pPr>
         <w:pStyle w:val="Heading2"/>
@@ -2792,18 +2704,18 @@
           <wp:inline>
             <wp:extent cx="4587290" cy="3394595"/>
             <wp:effectExtent b="0" l="0" r="0" t="0"/>
-            <wp:docPr descr="Scatter plot of CD4+ cells versus LBM in kg." title="" id="38" name="Picture"/>
+            <wp:docPr descr="Scatter plot of CD4+ cells versus LBM in kg." title="" id="36" name="Picture"/>
             <a:graphic>
               <a:graphicData uri="http://schemas.openxmlformats.org/drawingml/2006/picture">
                 <pic:pic>
                   <pic:nvPicPr>
-                    <pic:cNvPr descr="../../results/figures/Scatterplot1.png" id="39" name="Picture"/>
+                    <pic:cNvPr descr="../../results/figures/Scatterplot1.png" id="37" name="Picture"/>
                     <pic:cNvPicPr>
                       <a:picLocks noChangeArrowheads="1" noChangeAspect="1"/>
                     </pic:cNvPicPr>
                   </pic:nvPicPr>
                   <pic:blipFill>
-                    <a:blip r:embed="rId37"/>
+                    <a:blip r:embed="rId35"/>
                     <a:stretch>
                       <a:fillRect/>
                     </a:stretch>
@@ -2871,18 +2783,18 @@
           <wp:inline>
             <wp:extent cx="4587290" cy="3394595"/>
             <wp:effectExtent b="0" l="0" r="0" t="0"/>
-            <wp:docPr descr="Scatter plot of CD4+ cells versus Fat in kg." title="" id="41" name="Picture"/>
+            <wp:docPr descr="Scatter plot of CD4+ cells versus Fat in kg." title="" id="39" name="Picture"/>
             <a:graphic>
               <a:graphicData uri="http://schemas.openxmlformats.org/drawingml/2006/picture">
                 <pic:pic>
                   <pic:nvPicPr>
-                    <pic:cNvPr descr="../../results/figures/Scatterplot2.png" id="42" name="Picture"/>
+                    <pic:cNvPr descr="../../results/figures/Scatterplot2.png" id="40" name="Picture"/>
                     <pic:cNvPicPr>
                       <a:picLocks noChangeArrowheads="1" noChangeAspect="1"/>
                     </pic:cNvPicPr>
                   </pic:nvPicPr>
                   <pic:blipFill>
-                    <a:blip r:embed="rId40"/>
+                    <a:blip r:embed="rId38"/>
                     <a:stretch>
                       <a:fillRect/>
                     </a:stretch>
@@ -2950,18 +2862,18 @@
           <wp:inline>
             <wp:extent cx="4587290" cy="3669832"/>
             <wp:effectExtent b="0" l="0" r="0" t="0"/>
-            <wp:docPr descr="Box plot to show the distribution of cd4 count immune activation counts among males and females." title="" id="44" name="Picture"/>
+            <wp:docPr descr="Box plot to show the distribution of cd4 count immune activation counts among males and females." title="" id="42" name="Picture"/>
             <a:graphic>
               <a:graphicData uri="http://schemas.openxmlformats.org/drawingml/2006/picture">
                 <pic:pic>
                   <pic:nvPicPr>
-                    <pic:cNvPr descr="../../results/figures/boxplot1.png" id="45" name="Picture"/>
+                    <pic:cNvPr descr="../../results/figures/boxplot1.png" id="43" name="Picture"/>
                     <pic:cNvPicPr>
                       <a:picLocks noChangeArrowheads="1" noChangeAspect="1"/>
                     </pic:cNvPicPr>
                   </pic:nvPicPr>
                   <pic:blipFill>
-                    <a:blip r:embed="rId43"/>
+                    <a:blip r:embed="rId41"/>
                     <a:stretch>
                       <a:fillRect/>
                     </a:stretch>
@@ -3029,18 +2941,18 @@
           <wp:inline>
             <wp:extent cx="4587290" cy="3486341"/>
             <wp:effectExtent b="0" l="0" r="0" t="0"/>
-            <wp:docPr descr="Box plot showing Fat in kg among males and females." title="" id="47" name="Picture"/>
+            <wp:docPr descr="Box plot showing Fat in kg among males and females." title="" id="45" name="Picture"/>
             <a:graphic>
               <a:graphicData uri="http://schemas.openxmlformats.org/drawingml/2006/picture">
                 <pic:pic>
                   <pic:nvPicPr>
-                    <pic:cNvPr descr="../../results/figures/boxplot2.png" id="48" name="Picture"/>
+                    <pic:cNvPr descr="../../results/figures/boxplot2.png" id="46" name="Picture"/>
                     <pic:cNvPicPr>
                       <a:picLocks noChangeArrowheads="1" noChangeAspect="1"/>
                     </pic:cNvPicPr>
                   </pic:nvPicPr>
                   <pic:blipFill>
-                    <a:blip r:embed="rId46"/>
+                    <a:blip r:embed="rId44"/>
                     <a:stretch>
                       <a:fillRect/>
                     </a:stretch>
@@ -3075,8 +2987,8 @@
         <w:t xml:space="preserve">Box plot showing Fat in kg among males and females.</w:t>
       </w:r>
     </w:p>
-    <w:bookmarkEnd w:id="49"/>
-    <w:bookmarkStart w:id="52" w:name="full-analysis"/>
+    <w:bookmarkEnd w:id="47"/>
+    <w:bookmarkStart w:id="50" w:name="full-analysis"/>
     <w:p>
       <w:pPr>
         <w:pStyle w:val="Heading2"/>
@@ -3132,7 +3044,7 @@
       <w:tr>
         <w:tc>
           <w:tcPr/>
-          <w:bookmarkStart w:id="50" w:name="tbl-model_table2"/>
+          <w:bookmarkStart w:id="48" w:name="tbl-model_table2"/>
           <w:p>
             <w:pPr>
               <w:jc w:val="center"/>
@@ -3723,7 +3635,7 @@
               </w:tc>
             </w:tr>
           </w:tbl>
-          <w:bookmarkEnd w:id="50"/>
+          <w:bookmarkEnd w:id="48"/>
           <w:p/>
         </w:tc>
       </w:tr>
@@ -3781,7 +3693,7 @@
       <w:tr>
         <w:tc>
           <w:tcPr/>
-          <w:bookmarkStart w:id="51" w:name="tbl-model_table3"/>
+          <w:bookmarkStart w:id="49" w:name="tbl-model_table3"/>
           <w:p>
             <w:pPr>
               <w:jc w:val="center"/>
@@ -4095,7 +4007,7 @@
               </w:tc>
             </w:tr>
           </w:tbl>
-          <w:bookmarkEnd w:id="51"/>
+          <w:bookmarkEnd w:id="49"/>
           <w:p/>
         </w:tc>
       </w:tr>
@@ -4105,9 +4017,9 @@
         <w:br w:type="page"/>
       </w:r>
     </w:p>
-    <w:bookmarkEnd w:id="52"/>
-    <w:bookmarkEnd w:id="53"/>
-    <w:bookmarkStart w:id="57" w:name="discussion"/>
+    <w:bookmarkEnd w:id="50"/>
+    <w:bookmarkEnd w:id="51"/>
+    <w:bookmarkStart w:id="55" w:name="discussion"/>
     <w:p>
       <w:pPr>
         <w:pStyle w:val="Heading1"/>
@@ -4153,7 +4065,7 @@
         <w:t xml:space="preserve">and some studies show that the higher the fat percentage an individual has, the lower the risk of progression of the tuberculosis infection to disease hence lowering mortality rates among females compared to men. In addition, women tend to have more lean body mass compared to men hence having a lower chance of suffering from adverse effects of TB compared to men.</w:t>
       </w:r>
     </w:p>
-    <w:bookmarkStart w:id="54" w:name="summary-and-interpretation"/>
+    <w:bookmarkStart w:id="52" w:name="summary-and-interpretation"/>
     <w:p>
       <w:pPr>
         <w:pStyle w:val="Heading2"/>
@@ -4174,8 +4086,8 @@
         <w:t xml:space="preserve">Summarize what you did, what you found and what it means.</w:t>
       </w:r>
     </w:p>
-    <w:bookmarkEnd w:id="54"/>
-    <w:bookmarkStart w:id="55" w:name="strengths-and-limitations"/>
+    <w:bookmarkEnd w:id="52"/>
+    <w:bookmarkStart w:id="53" w:name="strengths-and-limitations"/>
     <w:p>
       <w:pPr>
         <w:pStyle w:val="Heading2"/>
@@ -4196,8 +4108,8 @@
         <w:t xml:space="preserve">Discuss what you perceive as strengths and limitations of your analysis.</w:t>
       </w:r>
     </w:p>
-    <w:bookmarkEnd w:id="55"/>
-    <w:bookmarkStart w:id="56" w:name="conclusions"/>
+    <w:bookmarkEnd w:id="53"/>
+    <w:bookmarkStart w:id="54" w:name="conclusions"/>
     <w:p>
       <w:pPr>
         <w:pStyle w:val="Heading2"/>
@@ -4235,9 +4147,9 @@
         <w:br w:type="page"/>
       </w:r>
     </w:p>
-    <w:bookmarkEnd w:id="56"/>
-    <w:bookmarkEnd w:id="57"/>
-    <w:bookmarkStart w:id="75" w:name="references"/>
+    <w:bookmarkEnd w:id="54"/>
+    <w:bookmarkEnd w:id="55"/>
+    <w:bookmarkStart w:id="73" w:name="references"/>
     <w:p>
       <w:pPr>
         <w:pStyle w:val="Heading1"/>
@@ -4246,8 +4158,8 @@
         <w:t xml:space="preserve">6. References</w:t>
       </w:r>
     </w:p>
-    <w:bookmarkStart w:id="74" w:name="refs"/>
-    <w:bookmarkStart w:id="59" w:name="ref-Santos2007"/>
+    <w:bookmarkStart w:id="72" w:name="refs"/>
+    <w:bookmarkStart w:id="57" w:name="ref-Santos2007"/>
     <w:p>
       <w:pPr>
         <w:pStyle w:val="Bibliography"/>
@@ -4280,7 +4192,7 @@
       <w:r>
         <w:t xml:space="preserve">[electronic article]. 2007;15(spe):762–767. (</w:t>
       </w:r>
-      <w:hyperlink r:id="rId58">
+      <w:hyperlink r:id="rId56">
         <w:r>
           <w:rPr>
             <w:rStyle w:val="Hyperlink"/>
@@ -4292,8 +4204,8 @@
         <w:t xml:space="preserve">)</w:t>
       </w:r>
     </w:p>
-    <w:bookmarkEnd w:id="59"/>
-    <w:bookmarkStart w:id="61" w:name="ref-Martinez2017"/>
+    <w:bookmarkEnd w:id="57"/>
+    <w:bookmarkStart w:id="59" w:name="ref-Martinez2017"/>
     <w:p>
       <w:pPr>
         <w:pStyle w:val="Bibliography"/>
@@ -4326,7 +4238,7 @@
       <w:r>
         <w:t xml:space="preserve">[electronic article]. 2017;185(12):1327–1339. (</w:t>
       </w:r>
-      <w:hyperlink r:id="rId60">
+      <w:hyperlink r:id="rId58">
         <w:r>
           <w:rPr>
             <w:rStyle w:val="Hyperlink"/>
@@ -4338,8 +4250,8 @@
         <w:t xml:space="preserve">)</w:t>
       </w:r>
     </w:p>
-    <w:bookmarkEnd w:id="61"/>
-    <w:bookmarkStart w:id="63" w:name="ref-Dye1998"/>
+    <w:bookmarkEnd w:id="59"/>
+    <w:bookmarkStart w:id="61" w:name="ref-Dye1998"/>
     <w:p>
       <w:pPr>
         <w:pStyle w:val="Bibliography"/>
@@ -4372,7 +4284,7 @@
       <w:r>
         <w:t xml:space="preserve">[electronic article]. 1998;352(9144):1886–1891. (</w:t>
       </w:r>
-      <w:hyperlink r:id="rId62">
+      <w:hyperlink r:id="rId60">
         <w:r>
           <w:rPr>
             <w:rStyle w:val="Hyperlink"/>
@@ -4384,8 +4296,8 @@
         <w:t xml:space="preserve">)</w:t>
       </w:r>
     </w:p>
-    <w:bookmarkEnd w:id="63"/>
-    <w:bookmarkStart w:id="65" w:name="ref-Murgia2024"/>
+    <w:bookmarkEnd w:id="61"/>
+    <w:bookmarkStart w:id="63" w:name="ref-Murgia2024"/>
     <w:p>
       <w:pPr>
         <w:pStyle w:val="Bibliography"/>
@@ -4415,7 +4327,7 @@
       <w:r>
         <w:t xml:space="preserve">. IOS Press; 2024(</w:t>
       </w:r>
-      <w:hyperlink r:id="rId64">
+      <w:hyperlink r:id="rId62">
         <w:r>
           <w:rPr>
             <w:rStyle w:val="Hyperlink"/>
@@ -4427,8 +4339,8 @@
         <w:t xml:space="preserve">)</w:t>
       </w:r>
     </w:p>
-    <w:bookmarkEnd w:id="65"/>
-    <w:bookmarkStart w:id="67" w:name="ref-CCWhalen2023"/>
+    <w:bookmarkEnd w:id="63"/>
+    <w:bookmarkStart w:id="65" w:name="ref-CCWhalen2023"/>
     <w:p>
       <w:pPr>
         <w:pStyle w:val="Bibliography"/>
@@ -4445,7 +4357,7 @@
       <w:r>
         <w:t xml:space="preserve">Whalen C. Sex differences in the presentation of tuberculosis in uganda. 2023;(</w:t>
       </w:r>
-      <w:hyperlink r:id="rId66">
+      <w:hyperlink r:id="rId64">
         <w:r>
           <w:rPr>
             <w:rStyle w:val="Hyperlink"/>
@@ -4457,8 +4369,8 @@
         <w:t xml:space="preserve">)</w:t>
       </w:r>
     </w:p>
-    <w:bookmarkEnd w:id="67"/>
-    <w:bookmarkStart w:id="69" w:name="ref-Hertz2018"/>
+    <w:bookmarkEnd w:id="65"/>
+    <w:bookmarkStart w:id="67" w:name="ref-Hertz2018"/>
     <w:p>
       <w:pPr>
         <w:pStyle w:val="Bibliography"/>
@@ -4491,7 +4403,7 @@
       <w:r>
         <w:t xml:space="preserve">[electronic article]. 2018;41(2):225–237. (</w:t>
       </w:r>
-      <w:hyperlink r:id="rId68">
+      <w:hyperlink r:id="rId66">
         <w:r>
           <w:rPr>
             <w:rStyle w:val="Hyperlink"/>
@@ -4503,8 +4415,8 @@
         <w:t xml:space="preserve">)</w:t>
       </w:r>
     </w:p>
-    <w:bookmarkEnd w:id="69"/>
-    <w:bookmarkStart w:id="71" w:name="ref-Mara2018"/>
+    <w:bookmarkEnd w:id="67"/>
+    <w:bookmarkStart w:id="69" w:name="ref-Mara2018"/>
     <w:p>
       <w:pPr>
         <w:pStyle w:val="Bibliography"/>
@@ -4537,7 +4449,7 @@
       <w:r>
         <w:t xml:space="preserve">[electronic article]. 2018;24(3):199–202. (</w:t>
       </w:r>
-      <w:hyperlink r:id="rId70">
+      <w:hyperlink r:id="rId68">
         <w:r>
           <w:rPr>
             <w:rStyle w:val="Hyperlink"/>
@@ -4549,8 +4461,8 @@
         <w:t xml:space="preserve">)</w:t>
       </w:r>
     </w:p>
-    <w:bookmarkEnd w:id="71"/>
-    <w:bookmarkStart w:id="73" w:name="ref-Karastergiou2012"/>
+    <w:bookmarkEnd w:id="69"/>
+    <w:bookmarkStart w:id="71" w:name="ref-Karastergiou2012"/>
     <w:p>
       <w:pPr>
         <w:pStyle w:val="Bibliography"/>
@@ -4583,7 +4495,7 @@
       <w:r>
         <w:t xml:space="preserve">[electronic article]. 2012;3(1). (</w:t>
       </w:r>
-      <w:hyperlink r:id="rId72">
+      <w:hyperlink r:id="rId70">
         <w:r>
           <w:rPr>
             <w:rStyle w:val="Hyperlink"/>
@@ -4595,9 +4507,9 @@
         <w:t xml:space="preserve">)</w:t>
       </w:r>
     </w:p>
+    <w:bookmarkEnd w:id="71"/>
+    <w:bookmarkEnd w:id="72"/>
     <w:bookmarkEnd w:id="73"/>
-    <w:bookmarkEnd w:id="74"/>
-    <w:bookmarkEnd w:id="75"/>
     <w:sectPr/>
   </w:body>
 </w:document>

</xml_diff>

<commit_message>
commit all changes to these files
</commit_message>
<xml_diff>
--- a/products/manuscript/manuscript.docx
+++ b/products/manuscript/manuscript.docx
@@ -699,6 +699,17 @@
         <w:rPr>
           <w:rStyle w:val="VerbatimChar"/>
         </w:rPr>
+        <w:t xml:space="preserve">Warning: package 'purrr' was built under R version 4.4.3</w:t>
+      </w:r>
+    </w:p>
+    <w:p>
+      <w:pPr>
+        <w:pStyle w:val="SourceCode"/>
+      </w:pPr>
+      <w:r>
+        <w:rPr>
+          <w:rStyle w:val="VerbatimChar"/>
+        </w:rPr>
         <w:t xml:space="preserve">Warning: package 'stringr' was built under R version 4.4.2</w:t>
       </w:r>
     </w:p>
@@ -737,7 +748,7 @@
         <w:rPr>
           <w:rStyle w:val="VerbatimChar"/>
         </w:rPr>
-        <w:t xml:space="preserve">✔ purrr     1.0.2     ✔ tidyr     1.3.1</w:t>
+        <w:t xml:space="preserve">✔ purrr     1.0.4     ✔ tidyr     1.3.1</w:t>
       </w:r>
     </w:p>
     <w:p>
@@ -1198,7 +1209,7 @@
         <w:pStyle w:val="FirstParagraph"/>
       </w:pPr>
       <w:r>
-        <w:t xml:space="preserve">Proposed Analysis Method</w:t>
+        <w:t xml:space="preserve">Proposed Analysis Method.</w:t>
       </w:r>
     </w:p>
     <w:p>

</xml_diff>

<commit_message>
commit to the changes made on the manuscript and the
code
</commit_message>
<xml_diff>
--- a/products/manuscript/manuscript.docx
+++ b/products/manuscript/manuscript.docx
@@ -188,91 +188,6 @@
     </w:p>
     <w:p>
       <w:pPr>
-        <w:numPr>
-          <w:ilvl w:val="0"/>
-          <w:numId w:val="1001"/>
-        </w:numPr>
-        <w:pStyle w:val="Compact"/>
-      </w:pPr>
-      <w:r>
-        <w:t xml:space="preserve">Third Autor</w:t>
-      </w:r>
-      <m:oMath>
-        <m:sSup>
-          <m:e>
-            <m:r>
-              <m:t>​</m:t>
-            </m:r>
-          </m:e>
-          <m:sup>
-            <m:r>
-              <m:t>3</m:t>
-            </m:r>
-            <m:r>
-              <m:rPr>
-                <m:sty m:val="p"/>
-              </m:rPr>
-              <m:t>,</m:t>
-            </m:r>
-            <m:r>
-              <m:rPr>
-                <m:sty m:val="p"/>
-              </m:rPr>
-              <m:t>†</m:t>
-            </m:r>
-          </m:sup>
-        </m:sSup>
-      </m:oMath>
-    </w:p>
-    <w:p>
-      <w:pPr>
-        <w:numPr>
-          <w:ilvl w:val="0"/>
-          <w:numId w:val="1001"/>
-        </w:numPr>
-        <w:pStyle w:val="Compact"/>
-      </w:pPr>
-      <w:r>
-        <w:t xml:space="preserve">Last Author</w:t>
-      </w:r>
-      <m:oMath>
-        <m:sSup>
-          <m:e>
-            <m:r>
-              <m:t>​</m:t>
-            </m:r>
-          </m:e>
-          <m:sup>
-            <m:r>
-              <m:t>1</m:t>
-            </m:r>
-            <m:r>
-              <m:rPr>
-                <m:sty m:val="p"/>
-              </m:rPr>
-              <m:t>,</m:t>
-            </m:r>
-            <m:r>
-              <m:t>2</m:t>
-            </m:r>
-            <m:r>
-              <m:rPr>
-                <m:sty m:val="p"/>
-              </m:rPr>
-              <m:t>,</m:t>
-            </m:r>
-            <m:r>
-              <m:rPr>
-                <m:sty m:val="p"/>
-              </m:rPr>
-              <m:t>∧</m:t>
-            </m:r>
-          </m:sup>
-        </m:sSup>
-      </m:oMath>
-    </w:p>
-    <w:p>
-      <w:pPr>
         <w:pStyle w:val="FirstParagraph"/>
       </w:pPr>
       <w:r>
@@ -1352,13 +1267,13 @@
         <w:pStyle w:val="BodyText"/>
       </w:pPr>
       <w:r>
-        <w:t xml:space="preserve">Mycobacterium tuberculosis infection is acquired mostly through sharing air space with an individual who has active tuberculosis and inhaling droplet aerosols produced by that person. Since this bacterium is transmitted via the respiratory route to susceptible individuals in the community, the household of an infectious person is an environment for intense transmission of M. tuberculosis where most new cases of infection and diseases might be detected and treated.</w:t>
-      </w:r>
-      <w:r>
-        <w:t xml:space="preserve"> </w:t>
-      </w:r>
-      <w:r>
-        <w:t xml:space="preserve">According some reports,they suggest that there are differences in the responses to tuberculosis between men and women. These reports highlight greater barrier to early detection and treatment of tuberculosis to be greater for women than men.</w:t>
+        <w:t xml:space="preserve">Mycobacterium tuberculosis infection primarily spreads when a person shares airspace with someone who has active tuberculosis and inhales infectious droplet aerosols. Since the bacterium transmits through respiratory routes to susceptible individuals, the household of an infected person becomes a critical environment for intense M. tuberculosis transmission, where most new infections and cases can be detected and treated.</w:t>
+      </w:r>
+      <w:r>
+        <w:t xml:space="preserve"> </w:t>
+      </w:r>
+      <w:r>
+        <w:t xml:space="preserve">Research reports indicate significant differences in tuberculosis responses between men and women. Notably, these studies suggest that women face greater barriers to early detection and treatment of tuberculosis compared to men, potentially impacting disease outcomes and progression.</w:t>
       </w:r>
     </w:p>
     <w:p>
@@ -1366,7 +1281,7 @@
         <w:pStyle w:val="BodyText"/>
       </w:pPr>
       <w:r>
-        <w:t xml:space="preserve">The World Health Organisations, among others, attributed to the differences in the tuberculosis trends between men and women to access to care and treatment, pregnancy effects and gender rules that diminish the social capital of women hence lowering incidence among them</w:t>
+        <w:t xml:space="preserve">The World Health Organisations, among others, attributed to the differences in the tuberculosis trends between men and women to access to care and treatment, pregnancy effects,body fat mass and gender rules that diminish the social capital of women hence lowering incidence among them</w:t>
       </w:r>
       <w:r>
         <w:t xml:space="preserve">(5)</w:t>
@@ -1380,7 +1295,7 @@
         <w:pStyle w:val="BodyText"/>
       </w:pPr>
       <w:r>
-        <w:t xml:space="preserve">Since the balance of fat and lean tissue differ in men and women especially at the time of presentation, the objective of this study will be to find out whether the more immune activation there is, the more infected / sicker is the person.</w:t>
+        <w:t xml:space="preserve">Body fat plays an important role in supporting immune function, and women typically maintain higher fat storage than men. This increased fat storage may contribute to women’s stronger immune responses. Since the balance of fat and lean tissue differs significantly between men and women, particularly at the time of disease presentation, the objective of this study is to determine whether higher immune activation correlates with greater infection severity or illness.</w:t>
       </w:r>
     </w:p>
     <w:bookmarkEnd w:id="21"/>
@@ -1448,15 +1363,28 @@
         <w:pStyle w:val="BodyText"/>
       </w:pPr>
       <w:r>
-        <w:t xml:space="preserve">This study utilized a cohort design analyzing data from 2021. We included all patients that were 15 years and older. The candidate must have had TB as their first episode, not on any hormonal therapy and does not take any hormonal birth control. The participant was not supposed to have diabetes melitus, cancer or HIV.Similarly,the exclusion criteria applied. All participants that were below the age of 15, reported TB as their second episode, took any form of hormanl therapy or biirth control , had diabetes melitus, cancer or HIV were excluded from the study.</w:t>
+        <w:t xml:space="preserve">This study utilized a cross sectional study design analyzing data from 2017.Sixty TB-confirmed participants (30 males, 30 females, aged 15+) were recruited from Mulago Hospital.</w:t>
       </w:r>
     </w:p>
     <w:p>
       <w:pPr>
         <w:pStyle w:val="BodyText"/>
       </w:pPr>
-      <w:r>
-        <w:t xml:space="preserve">The variables of interest were extracted from the TRAC dataset and exported to an MS Excel sheet. The outcome variable was CD4+ immune activatin counts. The primary independent variable was sex (cis-gender) and this was categorized as male and female. The covariates were age at diagnosis,BMI, Fat in Kg, lean body mass in kg(LBM in kg), CD4+ and CD4 immune activation counts.</w:t>
+    </w:p>
+    <w:p>
+      <w:pPr>
+        <w:pStyle w:val="BodyText"/>
+      </w:pPr>
+      <w:r>
+        <w:t xml:space="preserve">Our study included patients aged 15 years and older who were experiencing their first episode of tuberculosis. To maintain data integrity, we excluded individuals who were receiving hormonal therapy or using hormonal contraceptives. Additionally, patients with comorbidities such as diabetes mellitus, cancer, or HIV were excluded from the study. Conversely, we applied strict exclusion criteria to ensure a focused research population: all individuals under 15 years of age, those with recurrent TB episodes, patients taking any form of hormonal therapy or contraception, and those diagnosed with diabetes mellitus, cancer, or HIV were not enrolled in the study.</w:t>
+      </w:r>
+    </w:p>
+    <w:p>
+      <w:pPr>
+        <w:pStyle w:val="BodyText"/>
+      </w:pPr>
+      <w:r>
+        <w:t xml:space="preserve">The variables of interest were extracted from the TRAC dataset and exported to an MS Excel sheet. The outcome variable was CD4+ immune activatin counts. The primary independent variable was sex (cis-gender) and this was categorized as male and female. The covariates were age at diagnosis,BMI, Fat in Kg, lean body mass in kg(LBM in kg), CD4+ and CD4 immune activation counts. other variables like fat mass index (FMI) and fat-free mass index (FFMI) were also obtained.</w:t>
       </w:r>
     </w:p>
     <w:bookmarkStart w:id="29" w:name="schematic-of-workflow"/>

</xml_diff>

<commit_message>
commit all changes  made on the code and manuscript and products
</commit_message>
<xml_diff>
--- a/products/manuscript/manuscript.docx
+++ b/products/manuscript/manuscript.docx
@@ -314,7 +314,15 @@
         <w:pStyle w:val="BodyText"/>
       </w:pPr>
       <w:r>
-        <w:t xml:space="preserve">we shall use data from a tuberculosis public repository.</w:t>
+        <w:t xml:space="preserve">#Methods</w:t>
+      </w:r>
+    </w:p>
+    <w:p>
+      <w:pPr>
+        <w:pStyle w:val="BodyText"/>
+      </w:pPr>
+      <w:r>
+        <w:t xml:space="preserve">We shall use data from a tuberculosis public repository.</w:t>
       </w:r>
       <w:r>
         <w:t xml:space="preserve"> </w:t>
@@ -332,7 +340,7 @@
         <w:t xml:space="preserve"> </w:t>
       </w:r>
       <w:r>
-        <w:t xml:space="preserve">with a Sample size of 60 individuals. The data includes 60 different individual that accepted to take part in the study.</w:t>
+        <w:t xml:space="preserve">with a Sample size of 60 individuals. The study had 30 males and 30 females. All these participants were hiv negative and didnot have tuberculosis at the time of enrollment.</w:t>
       </w:r>
     </w:p>
     <w:p>
@@ -340,7 +348,49 @@
         <w:pStyle w:val="BodyText"/>
       </w:pPr>
       <w:r>
-        <w:t xml:space="preserve">The key variables that we shall look at are;</w:t>
+        <w:t xml:space="preserve">The key exposure varibles are demographic and clinicalk. These include;</w:t>
+      </w:r>
+      <w:r>
+        <w:t xml:space="preserve"> </w:t>
+      </w:r>
+      <w:r>
+        <w:t xml:space="preserve">Key variables:</w:t>
+      </w:r>
+      <w:r>
+        <w:t xml:space="preserve"> </w:t>
+      </w:r>
+      <w:r>
+        <w:t xml:space="preserve">- CD4 Immune activation count</w:t>
+      </w:r>
+      <w:r>
+        <w:t xml:space="preserve"> </w:t>
+      </w:r>
+      <w:r>
+        <w:t xml:space="preserve">- Disease severity indicators(Extent of lung disease andNumber of lungs involved)</w:t>
+      </w:r>
+      <w:r>
+        <w:t xml:space="preserve"> </w:t>
+      </w:r>
+      <w:r>
+        <w:t xml:space="preserve">-Fat in kgs</w:t>
+      </w:r>
+      <w:r>
+        <w:t xml:space="preserve"> </w:t>
+      </w:r>
+      <w:r>
+        <w:t xml:space="preserve">- Sex/Gender</w:t>
+      </w:r>
+      <w:r>
+        <w:t xml:space="preserve"> </w:t>
+      </w:r>
+      <w:r>
+        <w:t xml:space="preserve">- BMI</w:t>
+      </w:r>
+      <w:r>
+        <w:t xml:space="preserve"> </w:t>
+      </w:r>
+      <w:r>
+        <w:t xml:space="preserve">- Age of the participant</w:t>
       </w:r>
     </w:p>
     <w:p>
@@ -348,43 +398,45 @@
         <w:pStyle w:val="BodyText"/>
       </w:pPr>
       <w:r>
-        <w:t xml:space="preserve">Key variables:</w:t>
-      </w:r>
-      <w:r>
-        <w:t xml:space="preserve"> </w:t>
-      </w:r>
-      <w:r>
-        <w:t xml:space="preserve">- CD4 Immune activation count</w:t>
-      </w:r>
-      <w:r>
-        <w:t xml:space="preserve"> </w:t>
-      </w:r>
-      <w:r>
-        <w:t xml:space="preserve">- Disease severity indicators(Extent of lung disease andNumber of lungs involved)</w:t>
-      </w:r>
-      <w:r>
-        <w:t xml:space="preserve"> </w:t>
-      </w:r>
-      <w:r>
-        <w:t xml:space="preserve">-Fat in kgs</w:t>
-      </w:r>
-      <w:r>
-        <w:t xml:space="preserve"> </w:t>
-      </w:r>
-      <w:r>
-        <w:t xml:space="preserve">- Sex/Gender</w:t>
-      </w:r>
-      <w:r>
-        <w:t xml:space="preserve"> </w:t>
-      </w:r>
-      <w:r>
-        <w:t xml:space="preserve">- BMI</w:t>
-      </w:r>
-      <w:r>
-        <w:t xml:space="preserve"> </w:t>
-      </w:r>
-      <w:r>
-        <w:t xml:space="preserve">- Age of the participant</w:t>
+        <w:t xml:space="preserve">#Proposed Analysis Method.</w:t>
+      </w:r>
+    </w:p>
+    <w:p>
+      <w:pPr>
+        <w:pStyle w:val="BodyText"/>
+      </w:pPr>
+      <w:r>
+        <w:t xml:space="preserve">• The annalysis was conducted in R version 4.4.2. This was done to Compare immune activation levels between males and females.</w:t>
+      </w:r>
+    </w:p>
+    <w:p>
+      <w:pPr>
+        <w:pStyle w:val="BodyText"/>
+      </w:pPr>
+      <w:r>
+        <w:t xml:space="preserve">We computed the male-to-female differences in disease severity using cd4 immune activation counts.We correlated immune markers with disease severity measures/Correlation between activation levels and disease severity. We did this using linear regression and machine learning models to predict which sex will show the most results. We also adjusted for potential confounders like age.</w:t>
+      </w:r>
+    </w:p>
+    <w:p>
+      <w:pPr>
+        <w:pStyle w:val="BodyText"/>
+      </w:pPr>
+      <w:r>
+        <w:t xml:space="preserve">#Results</w:t>
+      </w:r>
+    </w:p>
+    <w:p>
+      <w:pPr>
+        <w:pStyle w:val="BodyText"/>
+      </w:pPr>
+      <w:r>
+        <w:t xml:space="preserve">#conclusions.</w:t>
+      </w:r>
+      <w:r>
+        <w:t xml:space="preserve"> </w:t>
+      </w:r>
+      <w:r>
+        <w:t xml:space="preserve">Sex differences in TB is contributed by more than just hormonal influence. Our study shows that TB is more severe in men than it is in women. Regardless of the medical seeking behaviors of women, women tend to a have a high body fat percentage more than men.The higher the fat percentage an individual has, the lower the risk of progression of the tuberculosis infection to disease hence lowering mortality rates among females compared to men. In addition, women tend to have more lean body mass compared to men hence having a lower chance of suffering from adverse effects of TB compared to men.</w:t>
       </w:r>
     </w:p>
     <w:p>
@@ -1117,78 +1169,6 @@
           <w:rStyle w:val="VerbatimChar"/>
         </w:rPr>
         <w:t xml:space="preserve"> NA's   :1         NA's   :1         NA's   :1                  </w:t>
-      </w:r>
-    </w:p>
-    <w:p>
-      <w:pPr>
-        <w:pStyle w:val="FirstParagraph"/>
-      </w:pPr>
-      <w:r>
-        <w:t xml:space="preserve">Proposed Analysis Method.</w:t>
-      </w:r>
-    </w:p>
-    <w:p>
-      <w:pPr>
-        <w:pStyle w:val="BodyText"/>
-      </w:pPr>
-      <w:r>
-        <w:t xml:space="preserve">• Compare immune activation levels between males and females</w:t>
-      </w:r>
-    </w:p>
-    <w:p>
-      <w:pPr>
-        <w:pStyle w:val="BodyText"/>
-      </w:pPr>
-      <w:r>
-        <w:t xml:space="preserve">• Correlate immune markers with disease severity measures/Correlation between activation levels and disease severity</w:t>
-      </w:r>
-    </w:p>
-    <w:p>
-      <w:pPr>
-        <w:pStyle w:val="BodyText"/>
-      </w:pPr>
-      <w:r>
-        <w:t xml:space="preserve">• Use linear regression to analyze relationships between variables</w:t>
-      </w:r>
-    </w:p>
-    <w:p>
-      <w:pPr>
-        <w:pStyle w:val="BodyText"/>
-      </w:pPr>
-      <w:r>
-        <w:t xml:space="preserve">• Control for potential confounding factors</w:t>
-      </w:r>
-    </w:p>
-    <w:p>
-      <w:pPr>
-        <w:pStyle w:val="BodyText"/>
-      </w:pPr>
-      <w:r>
-        <w:t xml:space="preserve">These are some of our Expected Outcomes.</w:t>
-      </w:r>
-    </w:p>
-    <w:p>
-      <w:pPr>
-        <w:pStyle w:val="BodyText"/>
-      </w:pPr>
-      <w:r>
-        <w:t xml:space="preserve">• Check and Identify any sex-based differences in immune response.</w:t>
-      </w:r>
-    </w:p>
-    <w:p>
-      <w:pPr>
-        <w:pStyle w:val="BodyText"/>
-      </w:pPr>
-      <w:r>
-        <w:t xml:space="preserve">• Quantify the relationship between immune activation and disease severity.</w:t>
-      </w:r>
-    </w:p>
-    <w:p>
-      <w:pPr>
-        <w:pStyle w:val="BodyText"/>
-      </w:pPr>
-      <w:r>
-        <w:t xml:space="preserve">• Propose any insights for sex-specific treatment approaches</w:t>
       </w:r>
     </w:p>
     <w:p>
@@ -1549,13 +1529,29 @@
       </w:r>
     </w:p>
     <w:p>
+      <w:pPr>
+        <w:pStyle w:val="BodyText"/>
+      </w:pPr>
+      <w:r>
+        <w:t xml:space="preserve">We applied three supervised machine learning models — linear regression, LASSO regression, and Random Forests — to predict CD4 Immune Activation Count based on Sex, Age, BMI, Lean Body Mass (LBM), Fat mass, and CD4+ cell count. Data preprocessing included median imputation for missing values, dummy encoding of categorical variables, normalization, and removal of highly correlated features. Models were evaluated using RMSE and visualized through observed vs. predicted plots. Hyperparameter tuning was performed using grid search with cross-validation.</w:t>
+      </w:r>
+    </w:p>
+    <w:p>
+      <w:pPr>
+        <w:pStyle w:val="BodyText"/>
+      </w:pPr>
+      <w:r>
+        <w:t xml:space="preserve">The significance of Sex as a predictor of immune activation was assessed in each model. For linear models, coefficients for Sex were examined along with their corresponding p-values. The Random Forest model’s variable importance was assessed to identify the predictive contribution of Sex.</w:t>
+      </w:r>
+    </w:p>
+    <w:p>
       <w:r>
         <w:br w:type="page"/>
       </w:r>
     </w:p>
     <w:bookmarkEnd w:id="31"/>
     <w:bookmarkEnd w:id="32"/>
-    <w:bookmarkStart w:id="51" w:name="results"/>
+    <w:bookmarkStart w:id="53" w:name="results"/>
     <w:p>
       <w:pPr>
         <w:pStyle w:val="Heading1"/>
@@ -2607,7 +2603,7 @@
         <w:pStyle w:val="FirstParagraph"/>
       </w:pPr>
       <w:r>
-        <w:t xml:space="preserve">We used simple linear model to inspect whether there was an association between our main outcome CD4 immune activation count and the the primary predictor sex. To improve the model, we added in other predictors that could influence the immune activation count by performing a multi-variant linear regression anlaysis. This was done make sure we minimize confounding.</w:t>
+        <w:t xml:space="preserve">We used simple linear model to inspect whether there was an association between our main outcome CD4 immune activation count and the the primary predictor sex. To improve the model, we added in other predictors that could influence the immune activation count by performing a multi-variant linear regression anlaysis.</w:t>
       </w:r>
     </w:p>
     <w:p>
@@ -2927,7 +2923,7 @@
       </w:r>
     </w:p>
     <w:bookmarkEnd w:id="47"/>
-    <w:bookmarkStart w:id="50" w:name="full-analysis"/>
+    <w:bookmarkStart w:id="52" w:name="full-analysis"/>
     <w:p>
       <w:pPr>
         <w:pStyle w:val="Heading2"/>
@@ -3584,13 +3580,84 @@
         <w:pStyle w:val="BodyText"/>
       </w:pPr>
       <w:r>
-        <w:t xml:space="preserve">We went throught the steps of model building. First, we tested the null model which comprised of our main outcome and sex as the predictor. We did a stepwise selection using a foward direction approach with a our full model with all the interaction effects. We found that adding the interaction terms did not improve the model performance. We then considered the null model in comparison with the full model but this time round without interaction effects but all the predictors. Using the same procedure of stepwise selection using the foward direction chose the a simple linear model with just cd4+ as the only additional predictor.</w:t>
-      </w:r>
-      <w:r>
-        <w:t xml:space="preserve"> </w:t>
-      </w:r>
-      <w:r>
-        <w:t xml:space="preserve">We performed a simple linear regression on the data between the CD4 immune activation count as the main outcome and sex plus cd4+ as predictors. We considered females to be our reference level.</w:t>
+        <w:t xml:space="preserve">We finally considered using ML algorithm to fit our data. The Random Forest model achieved the lowest RMSE (1132), outperforming both the linear regression and LASSO models, which had RMSEs around 2107. This figure</w:t>
+      </w:r>
+      <w:r>
+        <w:t xml:space="preserve"> </w:t>
+      </w:r>
+      <w:r>
+        <w:t xml:space="preserve">(</w:t>
+      </w:r>
+      <w:r>
+        <w:rPr>
+          <w:bCs/>
+          <w:b/>
+        </w:rPr>
+        <w:t xml:space="preserve">Predicted_vs_observed?</w:t>
+      </w:r>
+      <w:r>
+        <w:t xml:space="preserve">)</w:t>
+      </w:r>
+      <w:r>
+        <w:t xml:space="preserve"> </w:t>
+      </w:r>
+      <w:r>
+        <w:t xml:space="preserve">shows a comparison of observed vs. predicted values for each model.</w:t>
+      </w:r>
+    </w:p>
+    <w:p>
+      <w:pPr>
+        <w:pStyle w:val="CaptionedFigure"/>
+      </w:pPr>
+      <w:r>
+        <w:drawing>
+          <wp:inline>
+            <wp:extent cx="4587290" cy="3394595"/>
+            <wp:effectExtent b="0" l="0" r="0" t="0"/>
+            <wp:docPr descr="predicted vs observed of three models" title="" id="50" name="Picture"/>
+            <a:graphic>
+              <a:graphicData uri="http://schemas.openxmlformats.org/drawingml/2006/picture">
+                <pic:pic>
+                  <pic:nvPicPr>
+                    <pic:cNvPr descr="../../results/figures/predVSobs.png" id="51" name="Picture"/>
+                    <pic:cNvPicPr>
+                      <a:picLocks noChangeArrowheads="1" noChangeAspect="1"/>
+                    </pic:cNvPicPr>
+                  </pic:nvPicPr>
+                  <pic:blipFill>
+                    <a:blip r:embed="rId49"/>
+                    <a:stretch>
+                      <a:fillRect/>
+                    </a:stretch>
+                  </pic:blipFill>
+                  <pic:spPr bwMode="auto">
+                    <a:xfrm>
+                      <a:off x="0" y="0"/>
+                      <a:ext cx="4587290" cy="3394595"/>
+                    </a:xfrm>
+                    <a:prstGeom prst="rect">
+                      <a:avLst/>
+                    </a:prstGeom>
+                    <a:noFill/>
+                    <a:ln w="9525">
+                      <a:noFill/>
+                      <a:headEnd/>
+                      <a:tailEnd/>
+                    </a:ln>
+                  </pic:spPr>
+                </pic:pic>
+              </a:graphicData>
+            </a:graphic>
+          </wp:inline>
+        </w:drawing>
+      </w:r>
+    </w:p>
+    <w:p>
+      <w:pPr>
+        <w:pStyle w:val="ImageCaption"/>
+      </w:pPr>
+      <w:r>
+        <w:t xml:space="preserve">predicted vs observed of three models</w:t>
       </w:r>
     </w:p>
     <w:p>
@@ -3598,367 +3665,17 @@
         <w:pStyle w:val="BodyText"/>
       </w:pPr>
       <w:r>
-        <w:t xml:space="preserve">This</w:t>
-      </w:r>
-      <w:r>
-        <w:t xml:space="preserve"> </w:t>
-      </w:r>
-      <w:hyperlink w:anchor="tbl-model_table3">
-        <w:r>
-          <w:rPr>
-            <w:rStyle w:val="Hyperlink"/>
-          </w:rPr>
-          <w:t xml:space="preserve">Table 3</w:t>
-        </w:r>
-      </w:hyperlink>
-      <w:r>
-        <w:t xml:space="preserve"> </w:t>
-      </w:r>
-      <w:r>
-        <w:t xml:space="preserve">shows a summary of a final linear model fit.</w:t>
-      </w:r>
-    </w:p>
-    <w:tbl>
-      <w:tblPr>
-        <w:tblStyle w:val="Table"/>
-        <w:tblW w:type="pct" w:w="5000"/>
-        <w:tblLook w:firstRow="0" w:lastRow="0" w:firstColumn="0" w:lastColumn="0" w:noHBand="0" w:noVBand="0" w:val="0000"/>
-        <w:jc w:val="start"/>
-        <w:tblLayout w:type="fixed"/>
-      </w:tblPr>
-      <w:tblGrid>
-        <w:gridCol w:w="7920"/>
-      </w:tblGrid>
-      <w:tr>
-        <w:tc>
-          <w:tcPr/>
-          <w:bookmarkStart w:id="49" w:name="tbl-model_table3"/>
-          <w:p>
-            <w:pPr>
-              <w:jc w:val="center"/>
-            </w:pPr>
-            <w:pPr>
-              <w:jc w:val="start"/>
-              <w:spacing w:before="200"/>
-              <w:pStyle w:val="ImageCaption"/>
-            </w:pPr>
-            <w:r>
-              <w:t xml:space="preserve">Table 3: Linear model fit table 3.</w:t>
-            </w:r>
-          </w:p>
-          <w:tbl>
-            <w:tblPr>
-              <w:tblStyle w:val="Table"/>
-              <w:tblW w:type="pct" w:w="5000"/>
-              <w:tblLook w:firstRow="1" w:lastRow="0" w:firstColumn="0" w:lastColumn="0" w:noHBand="0" w:noVBand="0" w:val="0020"/>
-              <w:jc w:val="start"/>
-              <w:tblLayout w:type="fixed"/>
-            </w:tblPr>
-            <w:tblGrid>
-              <w:gridCol w:w="3111"/>
-              <w:gridCol w:w="1037"/>
-              <w:gridCol w:w="1037"/>
-              <w:gridCol w:w="942"/>
-              <w:gridCol w:w="1791"/>
-            </w:tblGrid>
-            <w:tr>
-              <w:trPr>
-                <w:tblHeader w:val="true"/>
-              </w:trPr>
-              <w:tc>
-                <w:tcPr/>
-                <w:p>
-                  <w:pPr>
-                    <w:pStyle w:val="Compact"/>
-                  </w:pPr>
-                </w:p>
-              </w:tc>
-              <w:tc>
-                <w:tcPr/>
-                <w:p>
-                  <w:pPr>
-                    <w:pStyle w:val="Compact"/>
-                    <w:jc w:val="right"/>
-                    <w:jc w:val="center"/>
-                  </w:pPr>
-                  <w:r>
-                    <w:t xml:space="preserve">Estimate</w:t>
-                  </w:r>
-                </w:p>
-              </w:tc>
-              <w:tc>
-                <w:tcPr/>
-                <w:p>
-                  <w:pPr>
-                    <w:pStyle w:val="Compact"/>
-                    <w:jc w:val="right"/>
-                    <w:jc w:val="center"/>
-                  </w:pPr>
-                  <w:r>
-                    <w:t xml:space="preserve">Std. Error</w:t>
-                  </w:r>
-                </w:p>
-              </w:tc>
-              <w:tc>
-                <w:tcPr/>
-                <w:p>
-                  <w:pPr>
-                    <w:pStyle w:val="Compact"/>
-                    <w:jc w:val="right"/>
-                    <w:jc w:val="center"/>
-                  </w:pPr>
-                  <w:r>
-                    <w:t xml:space="preserve">t value</w:t>
-                  </w:r>
-                </w:p>
-              </w:tc>
-              <w:tc>
-                <w:tcPr/>
-                <w:p>
-                  <w:pPr>
-                    <w:pStyle w:val="Compact"/>
-                    <w:jc w:val="right"/>
-                    <w:jc w:val="center"/>
-                  </w:pPr>
-                  <w:r>
-                    <w:t xml:space="preserve">Pr(&gt;|t|)</w:t>
-                  </w:r>
-                </w:p>
-              </w:tc>
-            </w:tr>
-            <w:tr>
-              <w:tc>
-                <w:tcPr/>
-                <w:p>
-                  <w:pPr>
-                    <w:pStyle w:val="Compact"/>
-                    <w:jc w:val="left"/>
-                    <w:jc w:val="center"/>
-                  </w:pPr>
-                  <w:r>
-                    <w:t xml:space="preserve">(Intercept)</w:t>
-                  </w:r>
-                </w:p>
-              </w:tc>
-              <w:tc>
-                <w:tcPr/>
-                <w:p>
-                  <w:pPr>
-                    <w:pStyle w:val="Compact"/>
-                    <w:jc w:val="right"/>
-                    <w:jc w:val="center"/>
-                  </w:pPr>
-                  <w:r>
-                    <w:t xml:space="preserve">535.366751</w:t>
-                  </w:r>
-                </w:p>
-              </w:tc>
-              <w:tc>
-                <w:tcPr/>
-                <w:p>
-                  <w:pPr>
-                    <w:pStyle w:val="Compact"/>
-                    <w:jc w:val="right"/>
-                    <w:jc w:val="center"/>
-                  </w:pPr>
-                  <w:r>
-                    <w:t xml:space="preserve">765.700145</w:t>
-                  </w:r>
-                </w:p>
-              </w:tc>
-              <w:tc>
-                <w:tcPr/>
-                <w:p>
-                  <w:pPr>
-                    <w:pStyle w:val="Compact"/>
-                    <w:jc w:val="right"/>
-                    <w:jc w:val="center"/>
-                  </w:pPr>
-                  <w:r>
-                    <w:t xml:space="preserve">0.6991859</w:t>
-                  </w:r>
-                </w:p>
-              </w:tc>
-              <w:tc>
-                <w:tcPr/>
-                <w:p>
-                  <w:pPr>
-                    <w:pStyle w:val="Compact"/>
-                    <w:jc w:val="right"/>
-                    <w:jc w:val="center"/>
-                  </w:pPr>
-                  <w:r>
-                    <w:t xml:space="preserve">0.4873299</w:t>
-                  </w:r>
-                </w:p>
-              </w:tc>
-            </w:tr>
-            <w:tr>
-              <w:tc>
-                <w:tcPr/>
-                <w:p>
-                  <w:pPr>
-                    <w:pStyle w:val="Compact"/>
-                    <w:jc w:val="left"/>
-                    <w:jc w:val="center"/>
-                  </w:pPr>
-                  <w:r>
-                    <w:t xml:space="preserve">relevel(factor(Sex), ref =</w:t>
-                  </w:r>
-                  <w:r>
-                    <w:t xml:space="preserve"> </w:t>
-                  </w:r>
-                  <w:r>
-                    <w:t xml:space="preserve">“</w:t>
-                  </w:r>
-                  <w:r>
-                    <w:t xml:space="preserve">F</w:t>
-                  </w:r>
-                  <w:r>
-                    <w:t xml:space="preserve">”</w:t>
-                  </w:r>
-                  <w:r>
-                    <w:t xml:space="preserve">)M</w:t>
-                  </w:r>
-                </w:p>
-              </w:tc>
-              <w:tc>
-                <w:tcPr/>
-                <w:p>
-                  <w:pPr>
-                    <w:pStyle w:val="Compact"/>
-                    <w:jc w:val="right"/>
-                    <w:jc w:val="center"/>
-                  </w:pPr>
-                  <w:r>
-                    <w:t xml:space="preserve">735.337679</w:t>
-                  </w:r>
-                </w:p>
-              </w:tc>
-              <w:tc>
-                <w:tcPr/>
-                <w:p>
-                  <w:pPr>
-                    <w:pStyle w:val="Compact"/>
-                    <w:jc w:val="right"/>
-                    <w:jc w:val="center"/>
-                  </w:pPr>
-                  <w:r>
-                    <w:t xml:space="preserve">643.915291</w:t>
-                  </w:r>
-                </w:p>
-              </w:tc>
-              <w:tc>
-                <w:tcPr/>
-                <w:p>
-                  <w:pPr>
-                    <w:pStyle w:val="Compact"/>
-                    <w:jc w:val="right"/>
-                    <w:jc w:val="center"/>
-                  </w:pPr>
-                  <w:r>
-                    <w:t xml:space="preserve">1.1419789</w:t>
-                  </w:r>
-                </w:p>
-              </w:tc>
-              <w:tc>
-                <w:tcPr/>
-                <w:p>
-                  <w:pPr>
-                    <w:pStyle w:val="Compact"/>
-                    <w:jc w:val="right"/>
-                    <w:jc w:val="center"/>
-                  </w:pPr>
-                  <w:r>
-                    <w:t xml:space="preserve">0.2583223</w:t>
-                  </w:r>
-                </w:p>
-              </w:tc>
-            </w:tr>
-            <w:tr>
-              <w:tc>
-                <w:tcPr/>
-                <w:p>
-                  <w:pPr>
-                    <w:pStyle w:val="Compact"/>
-                    <w:jc w:val="left"/>
-                    <w:jc w:val="center"/>
-                  </w:pPr>
-                  <w:r>
-                    <w:rPr>
-                      <w:rStyle w:val="VerbatimChar"/>
-                    </w:rPr>
-                    <w:t xml:space="preserve">CD4+</w:t>
-                  </w:r>
-                </w:p>
-              </w:tc>
-              <w:tc>
-                <w:tcPr/>
-                <w:p>
-                  <w:pPr>
-                    <w:pStyle w:val="Compact"/>
-                    <w:jc w:val="right"/>
-                    <w:jc w:val="center"/>
-                  </w:pPr>
-                  <w:r>
-                    <w:t xml:space="preserve">3.074691</w:t>
-                  </w:r>
-                </w:p>
-              </w:tc>
-              <w:tc>
-                <w:tcPr/>
-                <w:p>
-                  <w:pPr>
-                    <w:pStyle w:val="Compact"/>
-                    <w:jc w:val="right"/>
-                    <w:jc w:val="center"/>
-                  </w:pPr>
-                  <w:r>
-                    <w:t xml:space="preserve">1.583202</w:t>
-                  </w:r>
-                </w:p>
-              </w:tc>
-              <w:tc>
-                <w:tcPr/>
-                <w:p>
-                  <w:pPr>
-                    <w:pStyle w:val="Compact"/>
-                    <w:jc w:val="right"/>
-                    <w:jc w:val="center"/>
-                  </w:pPr>
-                  <w:r>
-                    <w:t xml:space="preserve">1.9420715</w:t>
-                  </w:r>
-                </w:p>
-              </w:tc>
-              <w:tc>
-                <w:tcPr/>
-                <w:p>
-                  <w:pPr>
-                    <w:pStyle w:val="Compact"/>
-                    <w:jc w:val="right"/>
-                    <w:jc w:val="center"/>
-                  </w:pPr>
-                  <w:r>
-                    <w:t xml:space="preserve">0.0571646</w:t>
-                  </w:r>
-                </w:p>
-              </w:tc>
-            </w:tr>
-          </w:tbl>
-          <w:bookmarkEnd w:id="49"/>
-          <w:p/>
-        </w:tc>
-      </w:tr>
-    </w:tbl>
+        <w:t xml:space="preserve">LASSO did not substantially improve performance over linear regression, likely due to a weak regularization effect at the selected penalty. Variable importance from the Random Forest model identified BMI, participants age,lean body mass,CD4+ and sex, with Sex emerging as a minor contributor to CD4 Immune Activation count levels.</w:t>
+      </w:r>
+    </w:p>
     <w:p>
       <w:r>
         <w:br w:type="page"/>
       </w:r>
     </w:p>
-    <w:bookmarkEnd w:id="50"/>
-    <w:bookmarkEnd w:id="51"/>
-    <w:bookmarkStart w:id="55" w:name="discussion"/>
+    <w:bookmarkEnd w:id="52"/>
+    <w:bookmarkEnd w:id="53"/>
+    <w:bookmarkStart w:id="57" w:name="discussion"/>
     <w:p>
       <w:pPr>
         <w:pStyle w:val="Heading1"/>
@@ -4004,7 +3721,7 @@
         <w:t xml:space="preserve">and some studies show that the higher the fat percentage an individual has, the lower the risk of progression of the tuberculosis infection to disease hence lowering mortality rates among females compared to men. In addition, women tend to have more lean body mass compared to men hence having a lower chance of suffering from adverse effects of TB compared to men.</w:t>
       </w:r>
     </w:p>
-    <w:bookmarkStart w:id="52" w:name="summary-and-interpretation"/>
+    <w:bookmarkStart w:id="54" w:name="summary-and-interpretation"/>
     <w:p>
       <w:pPr>
         <w:pStyle w:val="Heading2"/>
@@ -4025,8 +3742,8 @@
         <w:t xml:space="preserve">Summarize what you did, what you found and what it means.</w:t>
       </w:r>
     </w:p>
-    <w:bookmarkEnd w:id="52"/>
-    <w:bookmarkStart w:id="53" w:name="strengths-and-limitations"/>
+    <w:bookmarkEnd w:id="54"/>
+    <w:bookmarkStart w:id="55" w:name="strengths-and-limitations"/>
     <w:p>
       <w:pPr>
         <w:pStyle w:val="Heading2"/>
@@ -4047,8 +3764,8 @@
         <w:t xml:space="preserve">Discuss what you perceive as strengths and limitations of your analysis.</w:t>
       </w:r>
     </w:p>
-    <w:bookmarkEnd w:id="53"/>
-    <w:bookmarkStart w:id="54" w:name="conclusions"/>
+    <w:bookmarkEnd w:id="55"/>
+    <w:bookmarkStart w:id="56" w:name="conclusions"/>
     <w:p>
       <w:pPr>
         <w:pStyle w:val="Heading2"/>
@@ -4082,13 +3799,45 @@
       </w:r>
     </w:p>
     <w:p>
+      <w:pPr>
+        <w:pStyle w:val="BodyText"/>
+      </w:pPr>
+      <w:r>
+        <w:t xml:space="preserve">• Check and Identify any sex-based differences in immune response.</w:t>
+      </w:r>
+    </w:p>
+    <w:p>
+      <w:pPr>
+        <w:pStyle w:val="BodyText"/>
+      </w:pPr>
+      <w:r>
+        <w:t xml:space="preserve">• Quantify the relationship between immune activation and disease severity.</w:t>
+      </w:r>
+    </w:p>
+    <w:p>
+      <w:pPr>
+        <w:pStyle w:val="BodyText"/>
+      </w:pPr>
+      <w:r>
+        <w:t xml:space="preserve">• Propose any insights for sex-specific treatment approaches</w:t>
+      </w:r>
+    </w:p>
+    <w:p>
+      <w:pPr>
+        <w:pStyle w:val="BodyText"/>
+      </w:pPr>
+      <w:r>
+        <w:t xml:space="preserve">Despite limitations of the present study, this study suggests that the body regains weight among wasted tuberculosis patients. Patients with wasting do not recover to the same levels of body mass as those who were not wasted. This suggests that tuberculosis leads to permanent loss of lean tissue and fat mass. There was remarkable gender but not HIV differences in longitudinal body composition changes during the initial phase of tuberculosis treatment among patients who presented with body wasting. The substantial body composition differences between men and women suggest that the nutritional demands during recovery may differ for men and women. Evaluation of nutritional status should involve evaluation of lean tissue and fat mass and further studies should explore the impact of providing nutritional interventions as adjuvant treatment on body composition among tuberculosis patients during and after treatment in sub-Saharan Africa.</w:t>
+      </w:r>
+    </w:p>
+    <w:p>
       <w:r>
         <w:br w:type="page"/>
       </w:r>
     </w:p>
-    <w:bookmarkEnd w:id="54"/>
-    <w:bookmarkEnd w:id="55"/>
-    <w:bookmarkStart w:id="73" w:name="references"/>
+    <w:bookmarkEnd w:id="56"/>
+    <w:bookmarkEnd w:id="57"/>
+    <w:bookmarkStart w:id="75" w:name="references"/>
     <w:p>
       <w:pPr>
         <w:pStyle w:val="Heading1"/>
@@ -4097,8 +3846,8 @@
         <w:t xml:space="preserve">6. References</w:t>
       </w:r>
     </w:p>
-    <w:bookmarkStart w:id="72" w:name="refs"/>
-    <w:bookmarkStart w:id="57" w:name="ref-Santos2007"/>
+    <w:bookmarkStart w:id="74" w:name="refs"/>
+    <w:bookmarkStart w:id="59" w:name="ref-Santos2007"/>
     <w:p>
       <w:pPr>
         <w:pStyle w:val="Bibliography"/>
@@ -4131,7 +3880,7 @@
       <w:r>
         <w:t xml:space="preserve">[electronic article]. 2007;15(spe):762–767. (</w:t>
       </w:r>
-      <w:hyperlink r:id="rId56">
+      <w:hyperlink r:id="rId58">
         <w:r>
           <w:rPr>
             <w:rStyle w:val="Hyperlink"/>
@@ -4143,8 +3892,8 @@
         <w:t xml:space="preserve">)</w:t>
       </w:r>
     </w:p>
-    <w:bookmarkEnd w:id="57"/>
-    <w:bookmarkStart w:id="59" w:name="ref-Martinez2017"/>
+    <w:bookmarkEnd w:id="59"/>
+    <w:bookmarkStart w:id="61" w:name="ref-Martinez2017"/>
     <w:p>
       <w:pPr>
         <w:pStyle w:val="Bibliography"/>
@@ -4177,7 +3926,7 @@
       <w:r>
         <w:t xml:space="preserve">[electronic article]. 2017;185(12):1327–1339. (</w:t>
       </w:r>
-      <w:hyperlink r:id="rId58">
+      <w:hyperlink r:id="rId60">
         <w:r>
           <w:rPr>
             <w:rStyle w:val="Hyperlink"/>
@@ -4189,8 +3938,8 @@
         <w:t xml:space="preserve">)</w:t>
       </w:r>
     </w:p>
-    <w:bookmarkEnd w:id="59"/>
-    <w:bookmarkStart w:id="61" w:name="ref-Dye1998"/>
+    <w:bookmarkEnd w:id="61"/>
+    <w:bookmarkStart w:id="63" w:name="ref-Dye1998"/>
     <w:p>
       <w:pPr>
         <w:pStyle w:val="Bibliography"/>
@@ -4223,7 +3972,7 @@
       <w:r>
         <w:t xml:space="preserve">[electronic article]. 1998;352(9144):1886–1891. (</w:t>
       </w:r>
-      <w:hyperlink r:id="rId60">
+      <w:hyperlink r:id="rId62">
         <w:r>
           <w:rPr>
             <w:rStyle w:val="Hyperlink"/>
@@ -4235,8 +3984,8 @@
         <w:t xml:space="preserve">)</w:t>
       </w:r>
     </w:p>
-    <w:bookmarkEnd w:id="61"/>
-    <w:bookmarkStart w:id="63" w:name="ref-Murgia2024"/>
+    <w:bookmarkEnd w:id="63"/>
+    <w:bookmarkStart w:id="65" w:name="ref-Murgia2024"/>
     <w:p>
       <w:pPr>
         <w:pStyle w:val="Bibliography"/>
@@ -4266,7 +4015,7 @@
       <w:r>
         <w:t xml:space="preserve">. IOS Press; 2024(</w:t>
       </w:r>
-      <w:hyperlink r:id="rId62">
+      <w:hyperlink r:id="rId64">
         <w:r>
           <w:rPr>
             <w:rStyle w:val="Hyperlink"/>
@@ -4278,8 +4027,8 @@
         <w:t xml:space="preserve">)</w:t>
       </w:r>
     </w:p>
-    <w:bookmarkEnd w:id="63"/>
-    <w:bookmarkStart w:id="65" w:name="ref-CCWhalen2023"/>
+    <w:bookmarkEnd w:id="65"/>
+    <w:bookmarkStart w:id="67" w:name="ref-CCWhalen2023"/>
     <w:p>
       <w:pPr>
         <w:pStyle w:val="Bibliography"/>
@@ -4296,7 +4045,7 @@
       <w:r>
         <w:t xml:space="preserve">Whalen C. Sex differences in the presentation of tuberculosis in uganda. 2023;(</w:t>
       </w:r>
-      <w:hyperlink r:id="rId64">
+      <w:hyperlink r:id="rId66">
         <w:r>
           <w:rPr>
             <w:rStyle w:val="Hyperlink"/>
@@ -4308,8 +4057,8 @@
         <w:t xml:space="preserve">)</w:t>
       </w:r>
     </w:p>
-    <w:bookmarkEnd w:id="65"/>
-    <w:bookmarkStart w:id="67" w:name="ref-Hertz2018"/>
+    <w:bookmarkEnd w:id="67"/>
+    <w:bookmarkStart w:id="69" w:name="ref-Hertz2018"/>
     <w:p>
       <w:pPr>
         <w:pStyle w:val="Bibliography"/>
@@ -4342,7 +4091,7 @@
       <w:r>
         <w:t xml:space="preserve">[electronic article]. 2018;41(2):225–237. (</w:t>
       </w:r>
-      <w:hyperlink r:id="rId66">
+      <w:hyperlink r:id="rId68">
         <w:r>
           <w:rPr>
             <w:rStyle w:val="Hyperlink"/>
@@ -4354,8 +4103,8 @@
         <w:t xml:space="preserve">)</w:t>
       </w:r>
     </w:p>
-    <w:bookmarkEnd w:id="67"/>
-    <w:bookmarkStart w:id="69" w:name="ref-Mara2018"/>
+    <w:bookmarkEnd w:id="69"/>
+    <w:bookmarkStart w:id="71" w:name="ref-Mara2018"/>
     <w:p>
       <w:pPr>
         <w:pStyle w:val="Bibliography"/>
@@ -4388,7 +4137,7 @@
       <w:r>
         <w:t xml:space="preserve">[electronic article]. 2018;24(3):199–202. (</w:t>
       </w:r>
-      <w:hyperlink r:id="rId68">
+      <w:hyperlink r:id="rId70">
         <w:r>
           <w:rPr>
             <w:rStyle w:val="Hyperlink"/>
@@ -4400,8 +4149,8 @@
         <w:t xml:space="preserve">)</w:t>
       </w:r>
     </w:p>
-    <w:bookmarkEnd w:id="69"/>
-    <w:bookmarkStart w:id="71" w:name="ref-Karastergiou2012"/>
+    <w:bookmarkEnd w:id="71"/>
+    <w:bookmarkStart w:id="73" w:name="ref-Karastergiou2012"/>
     <w:p>
       <w:pPr>
         <w:pStyle w:val="Bibliography"/>
@@ -4434,7 +4183,7 @@
       <w:r>
         <w:t xml:space="preserve">[electronic article]. 2012;3(1). (</w:t>
       </w:r>
-      <w:hyperlink r:id="rId70">
+      <w:hyperlink r:id="rId72">
         <w:r>
           <w:rPr>
             <w:rStyle w:val="Hyperlink"/>
@@ -4446,9 +4195,9 @@
         <w:t xml:space="preserve">)</w:t>
       </w:r>
     </w:p>
-    <w:bookmarkEnd w:id="71"/>
-    <w:bookmarkEnd w:id="72"/>
     <w:bookmarkEnd w:id="73"/>
+    <w:bookmarkEnd w:id="74"/>
+    <w:bookmarkEnd w:id="75"/>
     <w:sectPr/>
   </w:body>
 </w:document>

</xml_diff>

<commit_message>
commit to the changes in the files
</commit_message>
<xml_diff>
--- a/products/manuscript/manuscript.docx
+++ b/products/manuscript/manuscript.docx
@@ -3612,14 +3612,14 @@
       <w:r>
         <w:drawing>
           <wp:inline>
-            <wp:extent cx="4587290" cy="3394595"/>
+            <wp:extent cx="5334000" cy="2667000"/>
             <wp:effectExtent b="0" l="0" r="0" t="0"/>
             <wp:docPr descr="predicted vs observed of three models" title="" id="50" name="Picture"/>
             <a:graphic>
               <a:graphicData uri="http://schemas.openxmlformats.org/drawingml/2006/picture">
                 <pic:pic>
                   <pic:nvPicPr>
-                    <pic:cNvPr descr="../../results/figures/predVSobs.png" id="51" name="Picture"/>
+                    <pic:cNvPr descr="../../results/figures/Predicted_vs_Observed.png" id="51" name="Picture"/>
                     <pic:cNvPicPr>
                       <a:picLocks noChangeArrowheads="1" noChangeAspect="1"/>
                     </pic:cNvPicPr>
@@ -3633,7 +3633,7 @@
                   <pic:spPr bwMode="auto">
                     <a:xfrm>
                       <a:off x="0" y="0"/>
-                      <a:ext cx="4587290" cy="3394595"/>
+                      <a:ext cx="5334000" cy="2667000"/>
                     </a:xfrm>
                     <a:prstGeom prst="rect">
                       <a:avLst/>

</xml_diff>

<commit_message>
save all the changes in the manuscript
</commit_message>
<xml_diff>
--- a/products/manuscript/manuscript.docx
+++ b/products/manuscript/manuscript.docx
@@ -1551,7 +1551,7 @@
     </w:p>
     <w:bookmarkEnd w:id="31"/>
     <w:bookmarkEnd w:id="32"/>
-    <w:bookmarkStart w:id="53" w:name="results"/>
+    <w:bookmarkStart w:id="56" w:name="results"/>
     <w:p>
       <w:pPr>
         <w:pStyle w:val="Heading1"/>
@@ -2923,7 +2923,7 @@
       </w:r>
     </w:p>
     <w:bookmarkEnd w:id="47"/>
-    <w:bookmarkStart w:id="52" w:name="full-analysis"/>
+    <w:bookmarkStart w:id="55" w:name="full-analysis"/>
     <w:p>
       <w:pPr>
         <w:pStyle w:val="Heading2"/>
@@ -3607,6 +3607,36 @@
     </w:p>
     <w:p>
       <w:pPr>
+        <w:pStyle w:val="BodyText"/>
+      </w:pPr>
+      <w:r>
+        <w:t xml:space="preserve">This figure</w:t>
+      </w:r>
+      <w:r>
+        <w:t xml:space="preserve"> </w:t>
+      </w:r>
+      <w:r>
+        <w:t xml:space="preserve">(</w:t>
+      </w:r>
+      <w:r>
+        <w:rPr>
+          <w:bCs/>
+          <w:b/>
+        </w:rPr>
+        <w:t xml:space="preserve">Variable_plot?</w:t>
+      </w:r>
+      <w:r>
+        <w:t xml:space="preserve">)</w:t>
+      </w:r>
+      <w:r>
+        <w:t xml:space="preserve"> </w:t>
+      </w:r>
+      <w:r>
+        <w:t xml:space="preserve">shows the variable importance plot from the random forest model. This highlights the most influential predictors of CD4 immune activation. BMI, participants age, CD4+, Lean body mass(LBM) and Sex emerged as the most important features, indicating they contributed most to the model’s predictive accuracy. This suggests that body composition and biological sex may play a key role in immune activation patterns.</w:t>
+      </w:r>
+    </w:p>
+    <w:p>
+      <w:pPr>
         <w:pStyle w:val="CaptionedFigure"/>
       </w:pPr>
       <w:r>
@@ -3662,10 +3692,73 @@
     </w:p>
     <w:p>
       <w:pPr>
+        <w:pStyle w:val="CaptionedFigure"/>
+      </w:pPr>
+      <w:r>
+        <w:drawing>
+          <wp:inline>
+            <wp:extent cx="5334000" cy="2667000"/>
+            <wp:effectExtent b="0" l="0" r="0" t="0"/>
+            <wp:docPr descr="Variable plot from the random forests model." title="" id="53" name="Picture"/>
+            <a:graphic>
+              <a:graphicData uri="http://schemas.openxmlformats.org/drawingml/2006/picture">
+                <pic:pic>
+                  <pic:nvPicPr>
+                    <pic:cNvPr descr="../../results/figures/Variable_plot.png" id="54" name="Picture"/>
+                    <pic:cNvPicPr>
+                      <a:picLocks noChangeArrowheads="1" noChangeAspect="1"/>
+                    </pic:cNvPicPr>
+                  </pic:nvPicPr>
+                  <pic:blipFill>
+                    <a:blip r:embed="rId52"/>
+                    <a:stretch>
+                      <a:fillRect/>
+                    </a:stretch>
+                  </pic:blipFill>
+                  <pic:spPr bwMode="auto">
+                    <a:xfrm>
+                      <a:off x="0" y="0"/>
+                      <a:ext cx="5334000" cy="2667000"/>
+                    </a:xfrm>
+                    <a:prstGeom prst="rect">
+                      <a:avLst/>
+                    </a:prstGeom>
+                    <a:noFill/>
+                    <a:ln w="9525">
+                      <a:noFill/>
+                      <a:headEnd/>
+                      <a:tailEnd/>
+                    </a:ln>
+                  </pic:spPr>
+                </pic:pic>
+              </a:graphicData>
+            </a:graphic>
+          </wp:inline>
+        </w:drawing>
+      </w:r>
+    </w:p>
+    <w:p>
+      <w:pPr>
+        <w:pStyle w:val="ImageCaption"/>
+      </w:pPr>
+      <w:r>
+        <w:t xml:space="preserve">Variable plot from the random forests model.</w:t>
+      </w:r>
+    </w:p>
+    <w:p>
+      <w:pPr>
         <w:pStyle w:val="BodyText"/>
       </w:pPr>
       <w:r>
-        <w:t xml:space="preserve">LASSO did not substantially improve performance over linear regression, likely due to a weak regularization effect at the selected penalty. Variable importance from the Random Forest model identified BMI, participants age,lean body mass,CD4+ and sex, with Sex emerging as a minor contributor to CD4 Immune Activation count levels.</w:t>
+        <w:t xml:space="preserve">We applied LASSO regression to identify preredictors of CD4 immune activation. After removing the participant ID variable, the model retained BMI (estimate = -297), CD4+ count (estimate = 514), sex (male) (estimate = 260), and lean body mass (estimate = -22.7) as non-zero coefficients. Participant age was excluded from the final model.</w:t>
+      </w:r>
+    </w:p>
+    <w:p>
+      <w:pPr>
+        <w:pStyle w:val="BodyText"/>
+      </w:pPr>
+      <w:r>
+        <w:t xml:space="preserve">Interestingly, LBM (Lean Body Mass) and Participant Age were ranked lower, suggesting they had less influence in this dataset. These findings align with the Random forest results, which also retained BMI,CD4+ lean body mass and sex as key predictors.</w:t>
       </w:r>
     </w:p>
     <w:p>
@@ -3673,9 +3766,9 @@
         <w:br w:type="page"/>
       </w:r>
     </w:p>
-    <w:bookmarkEnd w:id="52"/>
-    <w:bookmarkEnd w:id="53"/>
-    <w:bookmarkStart w:id="57" w:name="discussion"/>
+    <w:bookmarkEnd w:id="55"/>
+    <w:bookmarkEnd w:id="56"/>
+    <w:bookmarkStart w:id="59" w:name="discussion"/>
     <w:p>
       <w:pPr>
         <w:pStyle w:val="Heading1"/>
@@ -3689,7 +3782,21 @@
         <w:pStyle w:val="FirstParagraph"/>
       </w:pPr>
       <w:r>
-        <w:t xml:space="preserve">Our findings highlight a notable difference in CD4 immune activation count rates between males and females, with males exhibiting higher risk of TB infection and disease than females. The results show that men have a 735.34 increased immune activation count as compared to women. This result aligns with previous studies that have reported sex-based disparities in health outcomes and mortality risks as a result of TB</w:t>
+        <w:t xml:space="preserve">In this analysis of sex-based differences in TB-related immune activation, we aimed to identify key predictors of CD4 immune activation count , which we used as a proxy for severity of disease. Our hypothesis was that higher immune activation counts indicate more severe illness, and that biological sex may influence immune responses to TB.</w:t>
+      </w:r>
+    </w:p>
+    <w:p>
+      <w:pPr>
+        <w:pStyle w:val="BodyText"/>
+      </w:pPr>
+      <w:r>
+        <w:t xml:space="preserve">when we used both the LASSO regression and random forest models, we identified CD4+ count, BMI, sex, and lean body mass (LBM) as important predictors of immune activation. Our findings highlight a notable difference in CD4 immune activation count rates between males and females, with males exhibiting higher risk of TB infection and disease than females. Sex was retained as a significant predictor, with a positive coefficient (estimate = 260).</w:t>
+      </w:r>
+      <w:r>
+        <w:t xml:space="preserve"> </w:t>
+      </w:r>
+      <w:r>
+        <w:t xml:space="preserve">This indicated that males experienced a 260 increase in CD4 immune activation count compared to females, who served as the reference group. This suggests that males may experience more severe immune activation, supporting the hypothesis that sex-based biological differences contribute to disease severity in TB. This result aligns with previous studies that have reported sex-based disparities in health outcomes and mortality risks as a result of TB</w:t>
       </w:r>
       <w:r>
         <w:t xml:space="preserve">(6)</w:t>
@@ -3721,157 +3828,99 @@
         <w:t xml:space="preserve">and some studies show that the higher the fat percentage an individual has, the lower the risk of progression of the tuberculosis infection to disease hence lowering mortality rates among females compared to men. In addition, women tend to have more lean body mass compared to men hence having a lower chance of suffering from adverse effects of TB compared to men.</w:t>
       </w:r>
     </w:p>
-    <w:bookmarkStart w:id="54" w:name="summary-and-interpretation"/>
+    <w:bookmarkStart w:id="57" w:name="strengths-and-limitations"/>
     <w:p>
       <w:pPr>
         <w:pStyle w:val="Heading2"/>
       </w:pPr>
       <w:r>
-        <w:t xml:space="preserve">5.1 Summary and Interpretation</w:t>
+        <w:t xml:space="preserve">5.1 Strengths and Limitations</w:t>
       </w:r>
     </w:p>
     <w:p>
       <w:pPr>
         <w:pStyle w:val="FirstParagraph"/>
       </w:pPr>
+      <w:r>
+        <w:t xml:space="preserve">This study has several strengths. We applied simple linear regression, LASSO regression and random forest models for annalysis of our data. We were able to capture a range of relationships between predictors and immune activation, which in turn increased the robustness of our findings. The focus on sex-based differences in TB immune response addressed an important and often neglected question in infectious disease research especially among TB patients who are HIV negative. Additionally, the use of biologically meaningful predictors such as BMI, lean body mass, CD4+ count, and sex enhances the interpretability and relevance of the results. The consistency of key predictors across the LASSO model and the random forests model further supports the reliability of our conclusions. However, there are limitations to consider. The relatively small sample size may reduce the generalizability and stability of the findings. As an observational study, we are limited to identifying associations rather than making causal claims. Important clinical variables, such as TB stage or treatment history, may not have been included, potentially introducing residual confounding. Moreover, while CD4 immune activation was used as our marker for disease severity, it may not fully capture the clinical picture.</w:t>
+      </w:r>
+    </w:p>
+    <w:p>
+      <w:pPr>
+        <w:pStyle w:val="BodyText"/>
+      </w:pPr>
+      <w:r>
+        <w:t xml:space="preserve">Despite limitations of the present of our study, some studies show that Patients with wasting do not recover to the same levels of body mass as those who were not wasted. This suggests that tuberculosis may leads to permanent loss of lean tissue and fat mass.</w:t>
+      </w:r>
+    </w:p>
+    <w:bookmarkEnd w:id="57"/>
+    <w:bookmarkStart w:id="58" w:name="conclusions"/>
+    <w:p>
+      <w:pPr>
+        <w:pStyle w:val="Heading2"/>
+      </w:pPr>
+      <w:r>
+        <w:t xml:space="preserve">5.2 Conclusions</w:t>
+      </w:r>
+    </w:p>
+    <w:p>
+      <w:pPr>
+        <w:pStyle w:val="FirstParagraph"/>
+      </w:pPr>
+      <w:r>
+        <w:t xml:space="preserve">Our results support the hypothesis that higher immune activation is associated with greater disease severity, and demonstrate that males exhibit higher CD4 immune activation levels compared to females, indicating they may experience more intense immune responses and possibly more severe disease outcomes. These findings highlight the importance of considering sex-based biological differences in TB research and clinical management.</w:t>
+      </w:r>
+    </w:p>
+    <w:p>
+      <w:pPr>
+        <w:pStyle w:val="BodyText"/>
+      </w:pPr>
+      <w:r>
+        <w:t xml:space="preserve">In addition to sex, BMI and lean body mass emerged as important predictors, suggesting that body composition may influence the immune landscape in TB. These insights highlight the need for sex-specific approaches in TB monitoring and treatment, and point to CD4 immune activation as a potentially valuable biomarker for assessing disease severity. However, the need for future research is needed to validate these findings especially among larger populations to explore the underlying sex mechanism and body composition differences in regard to immune activation.</w:t>
+      </w:r>
+    </w:p>
+    <w:p>
+      <w:r>
+        <w:br w:type="page"/>
+      </w:r>
+    </w:p>
+    <w:bookmarkEnd w:id="58"/>
+    <w:bookmarkEnd w:id="59"/>
+    <w:bookmarkStart w:id="77" w:name="references"/>
+    <w:p>
+      <w:pPr>
+        <w:pStyle w:val="Heading1"/>
+      </w:pPr>
+      <w:r>
+        <w:t xml:space="preserve">6. References</w:t>
+      </w:r>
+    </w:p>
+    <w:bookmarkStart w:id="76" w:name="refs"/>
+    <w:bookmarkStart w:id="61" w:name="ref-Santos2007"/>
+    <w:p>
+      <w:pPr>
+        <w:pStyle w:val="Bibliography"/>
+      </w:pPr>
+      <w:r>
+        <w:t xml:space="preserve">1.</w:t>
+      </w:r>
+      <w:r>
+        <w:t xml:space="preserve"> </w:t>
+      </w:r>
+      <w:r>
+        <w:t xml:space="preserve">	</w:t>
+      </w:r>
+      <w:r>
+        <w:t xml:space="preserve">Santos M de LSG, Vendramini SHF, Gazetta CE, et al. Poverty: Socioeconomic characterization at tuberculosis.</w:t>
+      </w:r>
+      <w:r>
+        <w:t xml:space="preserve"> </w:t>
+      </w:r>
       <w:r>
         <w:rPr>
           <w:iCs/>
           <w:i/>
         </w:rPr>
-        <w:t xml:space="preserve">Summarize what you did, what you found and what it means.</w:t>
-      </w:r>
-    </w:p>
-    <w:bookmarkEnd w:id="54"/>
-    <w:bookmarkStart w:id="55" w:name="strengths-and-limitations"/>
-    <w:p>
-      <w:pPr>
-        <w:pStyle w:val="Heading2"/>
-      </w:pPr>
-      <w:r>
-        <w:t xml:space="preserve">5.2 Strengths and Limitations</w:t>
-      </w:r>
-    </w:p>
-    <w:p>
-      <w:pPr>
-        <w:pStyle w:val="FirstParagraph"/>
-      </w:pPr>
-      <w:r>
-        <w:rPr>
-          <w:iCs/>
-          <w:i/>
-        </w:rPr>
-        <w:t xml:space="preserve">Discuss what you perceive as strengths and limitations of your analysis.</w:t>
-      </w:r>
-    </w:p>
-    <w:bookmarkEnd w:id="55"/>
-    <w:bookmarkStart w:id="56" w:name="conclusions"/>
-    <w:p>
-      <w:pPr>
-        <w:pStyle w:val="Heading2"/>
-      </w:pPr>
-      <w:r>
-        <w:t xml:space="preserve">5.3 Conclusions</w:t>
-      </w:r>
-    </w:p>
-    <w:p>
-      <w:pPr>
-        <w:pStyle w:val="FirstParagraph"/>
-      </w:pPr>
-      <w:r>
-        <w:rPr>
-          <w:iCs/>
-          <w:i/>
-        </w:rPr>
-        <w:t xml:space="preserve">What are the main take-home messages?</w:t>
-      </w:r>
-    </w:p>
-    <w:p>
-      <w:pPr>
-        <w:pStyle w:val="BodyText"/>
-      </w:pPr>
-      <w:r>
-        <w:rPr>
-          <w:iCs/>
-          <w:i/>
-        </w:rPr>
-        <w:t xml:space="preserve">Include citations in your Rmd file using bibtex, the list of references will automatically be placed at the end</w:t>
-      </w:r>
-    </w:p>
-    <w:p>
-      <w:pPr>
-        <w:pStyle w:val="BodyText"/>
-      </w:pPr>
-      <w:r>
-        <w:t xml:space="preserve">• Check and Identify any sex-based differences in immune response.</w:t>
-      </w:r>
-    </w:p>
-    <w:p>
-      <w:pPr>
-        <w:pStyle w:val="BodyText"/>
-      </w:pPr>
-      <w:r>
-        <w:t xml:space="preserve">• Quantify the relationship between immune activation and disease severity.</w:t>
-      </w:r>
-    </w:p>
-    <w:p>
-      <w:pPr>
-        <w:pStyle w:val="BodyText"/>
-      </w:pPr>
-      <w:r>
-        <w:t xml:space="preserve">• Propose any insights for sex-specific treatment approaches</w:t>
-      </w:r>
-    </w:p>
-    <w:p>
-      <w:pPr>
-        <w:pStyle w:val="BodyText"/>
-      </w:pPr>
-      <w:r>
-        <w:t xml:space="preserve">Despite limitations of the present study, this study suggests that the body regains weight among wasted tuberculosis patients. Patients with wasting do not recover to the same levels of body mass as those who were not wasted. This suggests that tuberculosis leads to permanent loss of lean tissue and fat mass. There was remarkable gender but not HIV differences in longitudinal body composition changes during the initial phase of tuberculosis treatment among patients who presented with body wasting. The substantial body composition differences between men and women suggest that the nutritional demands during recovery may differ for men and women. Evaluation of nutritional status should involve evaluation of lean tissue and fat mass and further studies should explore the impact of providing nutritional interventions as adjuvant treatment on body composition among tuberculosis patients during and after treatment in sub-Saharan Africa.</w:t>
-      </w:r>
-    </w:p>
-    <w:p>
-      <w:r>
-        <w:br w:type="page"/>
-      </w:r>
-    </w:p>
-    <w:bookmarkEnd w:id="56"/>
-    <w:bookmarkEnd w:id="57"/>
-    <w:bookmarkStart w:id="75" w:name="references"/>
-    <w:p>
-      <w:pPr>
-        <w:pStyle w:val="Heading1"/>
-      </w:pPr>
-      <w:r>
-        <w:t xml:space="preserve">6. References</w:t>
-      </w:r>
-    </w:p>
-    <w:bookmarkStart w:id="74" w:name="refs"/>
-    <w:bookmarkStart w:id="59" w:name="ref-Santos2007"/>
-    <w:p>
-      <w:pPr>
-        <w:pStyle w:val="Bibliography"/>
-      </w:pPr>
-      <w:r>
-        <w:t xml:space="preserve">1.</w:t>
-      </w:r>
-      <w:r>
-        <w:t xml:space="preserve"> </w:t>
-      </w:r>
-      <w:r>
-        <w:t xml:space="preserve">	</w:t>
-      </w:r>
-      <w:r>
-        <w:t xml:space="preserve">Santos M de LSG, Vendramini SHF, Gazetta CE, et al. Poverty: Socioeconomic characterization at tuberculosis.</w:t>
-      </w:r>
-      <w:r>
-        <w:t xml:space="preserve"> </w:t>
-      </w:r>
-      <w:r>
-        <w:rPr>
-          <w:iCs/>
-          <w:i/>
-        </w:rPr>
         <w:t xml:space="preserve">Revista Latino-Americana de Enfermagem</w:t>
       </w:r>
       <w:r>
@@ -3880,7 +3929,7 @@
       <w:r>
         <w:t xml:space="preserve">[electronic article]. 2007;15(spe):762–767. (</w:t>
       </w:r>
-      <w:hyperlink r:id="rId58">
+      <w:hyperlink r:id="rId60">
         <w:r>
           <w:rPr>
             <w:rStyle w:val="Hyperlink"/>
@@ -3892,8 +3941,8 @@
         <w:t xml:space="preserve">)</w:t>
       </w:r>
     </w:p>
-    <w:bookmarkEnd w:id="59"/>
-    <w:bookmarkStart w:id="61" w:name="ref-Martinez2017"/>
+    <w:bookmarkEnd w:id="61"/>
+    <w:bookmarkStart w:id="63" w:name="ref-Martinez2017"/>
     <w:p>
       <w:pPr>
         <w:pStyle w:val="Bibliography"/>
@@ -3926,7 +3975,7 @@
       <w:r>
         <w:t xml:space="preserve">[electronic article]. 2017;185(12):1327–1339. (</w:t>
       </w:r>
-      <w:hyperlink r:id="rId60">
+      <w:hyperlink r:id="rId62">
         <w:r>
           <w:rPr>
             <w:rStyle w:val="Hyperlink"/>
@@ -3938,8 +3987,8 @@
         <w:t xml:space="preserve">)</w:t>
       </w:r>
     </w:p>
-    <w:bookmarkEnd w:id="61"/>
-    <w:bookmarkStart w:id="63" w:name="ref-Dye1998"/>
+    <w:bookmarkEnd w:id="63"/>
+    <w:bookmarkStart w:id="65" w:name="ref-Dye1998"/>
     <w:p>
       <w:pPr>
         <w:pStyle w:val="Bibliography"/>
@@ -3972,7 +4021,7 @@
       <w:r>
         <w:t xml:space="preserve">[electronic article]. 1998;352(9144):1886–1891. (</w:t>
       </w:r>
-      <w:hyperlink r:id="rId62">
+      <w:hyperlink r:id="rId64">
         <w:r>
           <w:rPr>
             <w:rStyle w:val="Hyperlink"/>
@@ -3984,8 +4033,8 @@
         <w:t xml:space="preserve">)</w:t>
       </w:r>
     </w:p>
-    <w:bookmarkEnd w:id="63"/>
-    <w:bookmarkStart w:id="65" w:name="ref-Murgia2024"/>
+    <w:bookmarkEnd w:id="65"/>
+    <w:bookmarkStart w:id="67" w:name="ref-Murgia2024"/>
     <w:p>
       <w:pPr>
         <w:pStyle w:val="Bibliography"/>
@@ -4015,7 +4064,7 @@
       <w:r>
         <w:t xml:space="preserve">. IOS Press; 2024(</w:t>
       </w:r>
-      <w:hyperlink r:id="rId64">
+      <w:hyperlink r:id="rId66">
         <w:r>
           <w:rPr>
             <w:rStyle w:val="Hyperlink"/>
@@ -4027,8 +4076,8 @@
         <w:t xml:space="preserve">)</w:t>
       </w:r>
     </w:p>
-    <w:bookmarkEnd w:id="65"/>
-    <w:bookmarkStart w:id="67" w:name="ref-CCWhalen2023"/>
+    <w:bookmarkEnd w:id="67"/>
+    <w:bookmarkStart w:id="69" w:name="ref-CCWhalen2023"/>
     <w:p>
       <w:pPr>
         <w:pStyle w:val="Bibliography"/>
@@ -4045,7 +4094,7 @@
       <w:r>
         <w:t xml:space="preserve">Whalen C. Sex differences in the presentation of tuberculosis in uganda. 2023;(</w:t>
       </w:r>
-      <w:hyperlink r:id="rId66">
+      <w:hyperlink r:id="rId68">
         <w:r>
           <w:rPr>
             <w:rStyle w:val="Hyperlink"/>
@@ -4057,8 +4106,8 @@
         <w:t xml:space="preserve">)</w:t>
       </w:r>
     </w:p>
-    <w:bookmarkEnd w:id="67"/>
-    <w:bookmarkStart w:id="69" w:name="ref-Hertz2018"/>
+    <w:bookmarkEnd w:id="69"/>
+    <w:bookmarkStart w:id="71" w:name="ref-Hertz2018"/>
     <w:p>
       <w:pPr>
         <w:pStyle w:val="Bibliography"/>
@@ -4091,7 +4140,7 @@
       <w:r>
         <w:t xml:space="preserve">[electronic article]. 2018;41(2):225–237. (</w:t>
       </w:r>
-      <w:hyperlink r:id="rId68">
+      <w:hyperlink r:id="rId70">
         <w:r>
           <w:rPr>
             <w:rStyle w:val="Hyperlink"/>
@@ -4103,8 +4152,8 @@
         <w:t xml:space="preserve">)</w:t>
       </w:r>
     </w:p>
-    <w:bookmarkEnd w:id="69"/>
-    <w:bookmarkStart w:id="71" w:name="ref-Mara2018"/>
+    <w:bookmarkEnd w:id="71"/>
+    <w:bookmarkStart w:id="73" w:name="ref-Mara2018"/>
     <w:p>
       <w:pPr>
         <w:pStyle w:val="Bibliography"/>
@@ -4137,7 +4186,7 @@
       <w:r>
         <w:t xml:space="preserve">[electronic article]. 2018;24(3):199–202. (</w:t>
       </w:r>
-      <w:hyperlink r:id="rId70">
+      <w:hyperlink r:id="rId72">
         <w:r>
           <w:rPr>
             <w:rStyle w:val="Hyperlink"/>
@@ -4149,8 +4198,8 @@
         <w:t xml:space="preserve">)</w:t>
       </w:r>
     </w:p>
-    <w:bookmarkEnd w:id="71"/>
-    <w:bookmarkStart w:id="73" w:name="ref-Karastergiou2012"/>
+    <w:bookmarkEnd w:id="73"/>
+    <w:bookmarkStart w:id="75" w:name="ref-Karastergiou2012"/>
     <w:p>
       <w:pPr>
         <w:pStyle w:val="Bibliography"/>
@@ -4183,7 +4232,7 @@
       <w:r>
         <w:t xml:space="preserve">[electronic article]. 2012;3(1). (</w:t>
       </w:r>
-      <w:hyperlink r:id="rId72">
+      <w:hyperlink r:id="rId74">
         <w:r>
           <w:rPr>
             <w:rStyle w:val="Hyperlink"/>
@@ -4195,9 +4244,9 @@
         <w:t xml:space="preserve">)</w:t>
       </w:r>
     </w:p>
-    <w:bookmarkEnd w:id="73"/>
-    <w:bookmarkEnd w:id="74"/>
     <w:bookmarkEnd w:id="75"/>
+    <w:bookmarkEnd w:id="76"/>
+    <w:bookmarkEnd w:id="77"/>
     <w:sectPr/>
   </w:body>
 </w:document>

</xml_diff>

<commit_message>
commit to all the changes made on the
manuscript and other analyises
</commit_message>
<xml_diff>
--- a/products/manuscript/manuscript.docx
+++ b/products/manuscript/manuscript.docx
@@ -300,13 +300,7 @@
         <w:pStyle w:val="BodyText"/>
       </w:pPr>
       <w:r>
-        <w:t xml:space="preserve">This project is aimed at looking at the differences in the Tuberculosis immune activation between males and females.( Sex-based analysis/Differences in TB Immune Activation</w:t>
-      </w:r>
-      <w:r>
-        <w:t xml:space="preserve"> </w:t>
-      </w:r>
-      <w:r>
-        <w:t xml:space="preserve">Research Question)</w:t>
+        <w:t xml:space="preserve">Tuberculosis is one of the leading causes of death in the world.According to NIH reports, tuberculosis (TB), afflicts more human males than females, with a ratio of 1.7 males to female. The disease is still endemic in most of the sub-Saharan African countries. In Uganda, for every one case of tuberculosis reported, there are at least three cases of tuberculosis that are not identified and its because of these cases that the disease remains prevalent in the country. Previous studies show that there are differences in the immune activation of TB among men and women. In this study, we aim to explore possible underlying hormonal and genetic mechanisms that might contribute to differences in the immune activation among females and males.</w:t>
       </w:r>
     </w:p>
     <w:p>
@@ -316,31 +310,19 @@
       <w:r>
         <w:t xml:space="preserve">#Methods</w:t>
       </w:r>
+      <w:r>
+        <w:t xml:space="preserve"> </w:t>
+      </w:r>
+      <w:r>
+        <w:t xml:space="preserve">We utilized data from a tuberculosis public repository available through Tidyverse (https://dataverse.unc.edu/dataset.xhtml?persistentId=doi:10.15139/S3/AYOFEU). The dataset comprises 60 individuals - 30 males and 30 females. All participants were HIV-negative and tuberculosis-free at the time of enrollment.</w:t>
+      </w:r>
     </w:p>
     <w:p>
       <w:pPr>
         <w:pStyle w:val="BodyText"/>
       </w:pPr>
       <w:r>
-        <w:t xml:space="preserve">We shall use data from a tuberculosis public repository.</w:t>
-      </w:r>
-      <w:r>
-        <w:t xml:space="preserve"> </w:t>
-      </w:r>
-      <w:r>
-        <w:t xml:space="preserve">• Data source: Tidyverse</w:t>
-      </w:r>
-      <w:r>
-        <w:t xml:space="preserve"> </w:t>
-      </w:r>
-      <w:r>
-        <w:t xml:space="preserve">https://dataverse.unc.edu/dataset.xhtml?persistentId=doi:10.15139/S3/AYOFEU</w:t>
-      </w:r>
-      <w:r>
-        <w:t xml:space="preserve"> </w:t>
-      </w:r>
-      <w:r>
-        <w:t xml:space="preserve">with a Sample size of 60 individuals. The study had 30 males and 30 females. All these participants were hiv negative and didnot have tuberculosis at the time of enrollment.</w:t>
+        <w:t xml:space="preserve">The key variables in our analysis include:</w:t>
       </w:r>
     </w:p>
     <w:p>
@@ -348,49 +330,43 @@
         <w:pStyle w:val="BodyText"/>
       </w:pPr>
       <w:r>
-        <w:t xml:space="preserve">The key exposure varibles are demographic and clinicalk. These include;</w:t>
-      </w:r>
-      <w:r>
-        <w:t xml:space="preserve"> </w:t>
-      </w:r>
-      <w:r>
-        <w:t xml:space="preserve">Key variables:</w:t>
-      </w:r>
-      <w:r>
-        <w:t xml:space="preserve"> </w:t>
-      </w:r>
-      <w:r>
-        <w:t xml:space="preserve">- CD4 Immune activation count</w:t>
-      </w:r>
-      <w:r>
-        <w:t xml:space="preserve"> </w:t>
-      </w:r>
-      <w:r>
-        <w:t xml:space="preserve">- Disease severity indicators(Extent of lung disease andNumber of lungs involved)</w:t>
-      </w:r>
-      <w:r>
-        <w:t xml:space="preserve"> </w:t>
-      </w:r>
-      <w:r>
-        <w:t xml:space="preserve">-Fat in kgs</w:t>
-      </w:r>
-      <w:r>
-        <w:t xml:space="preserve"> </w:t>
-      </w:r>
-      <w:r>
-        <w:t xml:space="preserve">- Sex/Gender</w:t>
-      </w:r>
-      <w:r>
-        <w:t xml:space="preserve"> </w:t>
-      </w:r>
-      <w:r>
-        <w:t xml:space="preserve">- BMI</w:t>
-      </w:r>
-      <w:r>
-        <w:t xml:space="preserve"> </w:t>
-      </w:r>
-      <w:r>
-        <w:t xml:space="preserve">- Age of the participant</w:t>
+        <w:t xml:space="preserve">CD4 immune activation count</w:t>
+      </w:r>
+      <w:r>
+        <w:t xml:space="preserve"> </w:t>
+      </w:r>
+      <w:r>
+        <w:t xml:space="preserve">Disease severity indicators (extent of lung disease and number of lungs involved)</w:t>
+      </w:r>
+      <w:r>
+        <w:t xml:space="preserve"> </w:t>
+      </w:r>
+      <w:r>
+        <w:t xml:space="preserve">Fat in kilograms</w:t>
+      </w:r>
+      <w:r>
+        <w:t xml:space="preserve"> </w:t>
+      </w:r>
+      <w:r>
+        <w:t xml:space="preserve">Sex/Gender</w:t>
+      </w:r>
+      <w:r>
+        <w:t xml:space="preserve"> </w:t>
+      </w:r>
+      <w:r>
+        <w:t xml:space="preserve">BMI</w:t>
+      </w:r>
+      <w:r>
+        <w:t xml:space="preserve"> </w:t>
+      </w:r>
+      <w:r>
+        <w:t xml:space="preserve">Age of participant</w:t>
+      </w:r>
+      <w:r>
+        <w:t xml:space="preserve"> </w:t>
+      </w:r>
+      <w:r>
+        <w:t xml:space="preserve">These demographic and clinical variables form the foundation of our investigation into tuberculosis-related immune responses.</w:t>
       </w:r>
     </w:p>
     <w:p>
@@ -406,7 +382,7 @@
         <w:pStyle w:val="BodyText"/>
       </w:pPr>
       <w:r>
-        <w:t xml:space="preserve">• The annalysis was conducted in R version 4.4.2. This was done to Compare immune activation levels between males and females.</w:t>
+        <w:t xml:space="preserve">The annalysis was conducted in R version 4.4.2. This was done to Compare immune activation levels between males and females.</w:t>
       </w:r>
     </w:p>
     <w:p>
@@ -424,12 +400,50 @@
       <w:r>
         <w:t xml:space="preserve">#Results</w:t>
       </w:r>
+      <w:r>
+        <w:t xml:space="preserve"> </w:t>
+      </w:r>
+      <w:r>
+        <w:t xml:space="preserve"># Results</w:t>
+      </w:r>
     </w:p>
     <w:p>
       <w:pPr>
         <w:pStyle w:val="BodyText"/>
       </w:pPr>
       <w:r>
+        <w:t xml:space="preserve">Our analysis revealed a statistically significant difference in CD4 immune activation counts between males and females. On average, females showed lower CD4 activation counts than males (mean difference = 413) indicating less immune activation in females and a true difference in the body fat between females and males (mean difference = 17.76 95%CI (7.097298 29.972199).</w:t>
+      </w:r>
+    </w:p>
+    <w:p>
+      <w:pPr>
+        <w:pStyle w:val="BodyText"/>
+      </w:pPr>
+      <w:r>
+        <w:t xml:space="preserve">Linear regression models adjusted for age, BMI, and fat mass demonstrated that male sex was independently associated with higher CD4 immune activation (β = 692.58 95% CI = [-786.97, 2172.13]).</w:t>
+      </w:r>
+    </w:p>
+    <w:p>
+      <w:pPr>
+        <w:pStyle w:val="BodyText"/>
+      </w:pPr>
+      <w:r>
+        <w:t xml:space="preserve">Disease severity indicators were more strongly associated with immune activation in males than in females, suggesting a sex-based difference in how immune response relates to disease burden.</w:t>
+      </w:r>
+    </w:p>
+    <w:p>
+      <w:pPr>
+        <w:pStyle w:val="BodyText"/>
+      </w:pPr>
+      <w:r>
+        <w:t xml:space="preserve">The LASSO and Random Forest models identified BMI, sex, CD4+, LBM as the most important predictors of immune activation. These findings support the hypothesis that sex-based physiological differences, particularly in fat composition, contribute to variability in immune activation and disease severity in tuberculosis.</w:t>
+      </w:r>
+    </w:p>
+    <w:p>
+      <w:pPr>
+        <w:pStyle w:val="BodyText"/>
+      </w:pPr>
+      <w:r>
         <w:t xml:space="preserve">#conclusions.</w:t>
       </w:r>
       <w:r>
@@ -655,7 +669,7 @@
         <w:rPr>
           <w:rStyle w:val="VerbatimChar"/>
         </w:rPr>
-        <w:t xml:space="preserve">Warning: package 'tidyverse' was built under R version 4.4.2</w:t>
+        <w:t xml:space="preserve">Warning: package 'tidyverse' was built under R version 4.4.3</w:t>
       </w:r>
     </w:p>
     <w:p>
@@ -942,233 +956,9 @@
       </w:r>
       <w:r>
         <w:rPr>
-          <w:rStyle w:val="FunctionTok"/>
-        </w:rPr>
-        <w:t xml:space="preserve">summary</w:t>
-      </w:r>
-      <w:r>
-        <w:rPr>
-          <w:rStyle w:val="NormalTok"/>
-        </w:rPr>
-        <w:t xml:space="preserve">(data)</w:t>
-      </w:r>
-    </w:p>
-    <w:p>
-      <w:pPr>
-        <w:pStyle w:val="SourceCode"/>
-      </w:pPr>
-      <w:r>
-        <w:rPr>
-          <w:rStyle w:val="VerbatimChar"/>
-        </w:rPr>
-        <w:t xml:space="preserve">       ID            Sex            Participant age      BMI       </w:t>
-      </w:r>
-      <w:r>
-        <w:br/>
-      </w:r>
-      <w:r>
-        <w:rPr>
-          <w:rStyle w:val="VerbatimChar"/>
-        </w:rPr>
-        <w:t xml:space="preserve"> Min.   :50004   Length:61          Min.   :17.00   Min.   :15.55  </w:t>
-      </w:r>
-      <w:r>
-        <w:br/>
-      </w:r>
-      <w:r>
-        <w:rPr>
-          <w:rStyle w:val="VerbatimChar"/>
-        </w:rPr>
-        <w:t xml:space="preserve"> 1st Qu.:50020   Class :character   1st Qu.:23.00   1st Qu.:18.09  </w:t>
-      </w:r>
-      <w:r>
-        <w:br/>
-      </w:r>
-      <w:r>
-        <w:rPr>
-          <w:rStyle w:val="VerbatimChar"/>
-        </w:rPr>
-        <w:t xml:space="preserve"> Median :50035   Mode  :character   Median :28.00   Median :19.25  </w:t>
-      </w:r>
-      <w:r>
-        <w:br/>
-      </w:r>
-      <w:r>
-        <w:rPr>
-          <w:rStyle w:val="VerbatimChar"/>
-        </w:rPr>
-        <w:t xml:space="preserve"> Mean   :50035                      Mean   :30.02   Mean   :19.83  </w:t>
-      </w:r>
-      <w:r>
-        <w:br/>
-      </w:r>
-      <w:r>
-        <w:rPr>
-          <w:rStyle w:val="VerbatimChar"/>
-        </w:rPr>
-        <w:t xml:space="preserve"> 3rd Qu.:50050                      3rd Qu.:35.00   3rd Qu.:21.47  </w:t>
-      </w:r>
-      <w:r>
-        <w:br/>
-      </w:r>
-      <w:r>
-        <w:rPr>
-          <w:rStyle w:val="VerbatimChar"/>
-        </w:rPr>
-        <w:t xml:space="preserve"> Max.   :50067                      Max.   :70.00   Max.   :28.15  </w:t>
-      </w:r>
-      <w:r>
-        <w:br/>
-      </w:r>
-      <w:r>
-        <w:rPr>
-          <w:rStyle w:val="VerbatimChar"/>
-        </w:rPr>
-        <w:t xml:space="preserve">                                    NA's   :1       NA's   :1      </w:t>
-      </w:r>
-      <w:r>
-        <w:br/>
-      </w:r>
-      <w:r>
-        <w:rPr>
-          <w:rStyle w:val="VerbatimChar"/>
-        </w:rPr>
-        <w:t xml:space="preserve">      Dose         Fat in kg         LBM in kg          Fat %         </w:t>
-      </w:r>
-      <w:r>
-        <w:br/>
-      </w:r>
-      <w:r>
-        <w:rPr>
-          <w:rStyle w:val="VerbatimChar"/>
-        </w:rPr>
-        <w:t xml:space="preserve"> Min.   :29.61   Min.   :-96.640   Min.   :-41.98   Min.   :-177.647  </w:t>
-      </w:r>
-      <w:r>
-        <w:br/>
-      </w:r>
-      <w:r>
-        <w:rPr>
-          <w:rStyle w:val="VerbatimChar"/>
-        </w:rPr>
-        <w:t xml:space="preserve"> 1st Qu.:29.99   1st Qu.:  3.554   1st Qu.: 39.13   1st Qu.:   6.629  </w:t>
-      </w:r>
-      <w:r>
-        <w:br/>
-      </w:r>
-      <w:r>
-        <w:rPr>
-          <w:rStyle w:val="VerbatimChar"/>
-        </w:rPr>
-        <w:t xml:space="preserve"> Median :30.00   Median :  8.704   Median : 43.43   Median :  16.685  </w:t>
-      </w:r>
-      <w:r>
-        <w:br/>
-      </w:r>
-      <w:r>
-        <w:rPr>
-          <w:rStyle w:val="VerbatimChar"/>
-        </w:rPr>
-        <w:t xml:space="preserve"> Mean   :29.99   Mean   :  9.615   Mean   : 43.02   Mean   :  17.950  </w:t>
-      </w:r>
-      <w:r>
-        <w:br/>
-      </w:r>
-      <w:r>
-        <w:rPr>
-          <w:rStyle w:val="VerbatimChar"/>
-        </w:rPr>
-        <w:t xml:space="preserve"> 3rd Qu.:30.00   3rd Qu.: 13.364   3rd Qu.: 49.82   3rd Qu.:  25.987  </w:t>
-      </w:r>
-      <w:r>
-        <w:br/>
-      </w:r>
-      <w:r>
-        <w:rPr>
-          <w:rStyle w:val="VerbatimChar"/>
-        </w:rPr>
-        <w:t xml:space="preserve"> Max.   :30.15   Max.   : 80.979   Max.   :151.04   Max.   : 207.639  </w:t>
-      </w:r>
-      <w:r>
-        <w:br/>
-      </w:r>
-      <w:r>
-        <w:rPr>
-          <w:rStyle w:val="VerbatimChar"/>
-        </w:rPr>
-        <w:t xml:space="preserve"> NA's   :1       NA's   :1         NA's   :1        NA's   :1         </w:t>
-      </w:r>
-      <w:r>
-        <w:br/>
-      </w:r>
-      <w:r>
-        <w:rPr>
-          <w:rStyle w:val="VerbatimChar"/>
-        </w:rPr>
-        <w:t xml:space="preserve">    LBM in %            CD4+         CD4 Immune activation count</w:t>
-      </w:r>
-      <w:r>
-        <w:br/>
-      </w:r>
-      <w:r>
-        <w:rPr>
-          <w:rStyle w:val="VerbatimChar"/>
-        </w:rPr>
-        <w:t xml:space="preserve"> Min.   :-107.64   Min.   :  8.636   Min.   :   84.0            </w:t>
-      </w:r>
-      <w:r>
-        <w:br/>
-      </w:r>
-      <w:r>
-        <w:rPr>
-          <w:rStyle w:val="VerbatimChar"/>
-        </w:rPr>
-        <w:t xml:space="preserve"> 1st Qu.:  74.01   1st Qu.:185.006   1st Qu.:  914.8            </w:t>
-      </w:r>
-      <w:r>
-        <w:br/>
-      </w:r>
-      <w:r>
-        <w:rPr>
-          <w:rStyle w:val="VerbatimChar"/>
-        </w:rPr>
-        <w:t xml:space="preserve"> Median :  83.32   Median :317.941   Median : 1384.5            </w:t>
-      </w:r>
-      <w:r>
-        <w:br/>
-      </w:r>
-      <w:r>
-        <w:rPr>
-          <w:rStyle w:val="VerbatimChar"/>
-        </w:rPr>
-        <w:t xml:space="preserve"> Mean   :  82.05   Mean   :337.364   Mean   : 1948.1            </w:t>
-      </w:r>
-      <w:r>
-        <w:br/>
-      </w:r>
-      <w:r>
-        <w:rPr>
-          <w:rStyle w:val="VerbatimChar"/>
-        </w:rPr>
-        <w:t xml:space="preserve"> 3rd Qu.:  93.37   3rd Qu.:484.889   3rd Qu.: 2057.5            </w:t>
-      </w:r>
-      <w:r>
-        <w:br/>
-      </w:r>
-      <w:r>
-        <w:rPr>
-          <w:rStyle w:val="VerbatimChar"/>
-        </w:rPr>
-        <w:t xml:space="preserve"> Max.   : 277.65   Max.   :785.896   Max.   :17872.0            </w:t>
-      </w:r>
-      <w:r>
-        <w:br/>
-      </w:r>
-      <w:r>
-        <w:rPr>
-          <w:rStyle w:val="VerbatimChar"/>
-        </w:rPr>
-        <w:t xml:space="preserve"> NA's   :1         NA's   :1         NA's   :1                  </w:t>
+          <w:rStyle w:val="CommentTok"/>
+        </w:rPr>
+        <w:t xml:space="preserve">#summary(data)</w:t>
       </w:r>
     </w:p>
     <w:p>
@@ -1261,13 +1051,34 @@
         <w:pStyle w:val="BodyText"/>
       </w:pPr>
       <w:r>
-        <w:t xml:space="preserve">The World Health Organisations, among others, attributed to the differences in the tuberculosis trends between men and women to access to care and treatment, pregnancy effects,body fat mass and gender rules that diminish the social capital of women hence lowering incidence among them</w:t>
+        <w:t xml:space="preserve">The World Health Organization, among other institutions, attributes differences in tuberculosis trends between men and women to several factors: access to care and treatment, pregnancy effects, body fat mass, and gender roles that diminish women’s social capital, thereby lowering incidence among them</w:t>
+      </w:r>
+      <w:r>
+        <w:t xml:space="preserve"> </w:t>
       </w:r>
       <w:r>
         <w:t xml:space="preserve">(5)</w:t>
       </w:r>
       <w:r>
-        <w:t xml:space="preserve">. Not forgetting that biological mechanisms might influence these differences, previous studies show that men have a higher incidence and prevalence of disease and this might lead to bad treatment outcomes as compared to women.</w:t>
+        <w:t xml:space="preserve">. Worldwide, epidemiological data indicate that tuberculosis (TB) rates among HIV-negative men have consistently been higher than among women for many decades</w:t>
+      </w:r>
+      <w:r>
+        <w:t xml:space="preserve"> </w:t>
+      </w:r>
+      <w:r>
+        <w:t xml:space="preserve">(6)</w:t>
+      </w:r>
+      <w:r>
+        <w:t xml:space="preserve">. While biological mechanisms likely influence these differences, previous studies demonstrate that men experience higher incidence and prevalence of disease, potentially leading to poorer treatment outcomes compared to women. According to an analysis conducted in 2000, TB prevalence among males exceeded that among females in 27 (93%) of 29 prevalence surveys conducted across 14 countries between 1953 and 1997</w:t>
+      </w:r>
+      <w:r>
+        <w:t xml:space="preserve"> </w:t>
+      </w:r>
+      <w:r>
+        <w:t xml:space="preserve">(6)</w:t>
+      </w:r>
+      <w:r>
+        <w:t xml:space="preserve">.</w:t>
       </w:r>
     </w:p>
     <w:p>
@@ -1275,7 +1086,7 @@
         <w:pStyle w:val="BodyText"/>
       </w:pPr>
       <w:r>
-        <w:t xml:space="preserve">Body fat plays an important role in supporting immune function, and women typically maintain higher fat storage than men. This increased fat storage may contribute to women’s stronger immune responses. Since the balance of fat and lean tissue differs significantly between men and women, particularly at the time of disease presentation, the objective of this study is to determine whether higher immune activation correlates with greater infection severity or illness.</w:t>
+        <w:t xml:space="preserve">Other studies have highlighted that body fat plays an important role in supporting immune function, with women typically maintaining higher fat storage than men. This increased fat storage may contribute to women’s stronger immune responses. While these differences are partly attributed to women’s better healthcare-seeking behaviors, factors such as fat distribution, hormonal profiles, body composition, lean tissue mass, and other biological characteristics differ significantly between sexes, particularly at disease presentation. The objective of this study is to determine whether higher immune activation counts correlate with greater infection severity or illness progression.</w:t>
       </w:r>
     </w:p>
     <w:bookmarkEnd w:id="21"/>
@@ -1381,10 +1192,10 @@
         <w:pStyle w:val="FirstParagraph"/>
       </w:pPr>
       <w:r>
-        <w:t xml:space="preserve">Chromosomal sex and hormones play a role in the modulation of immune responses to Mtb and thereby contribute to the general outcome of disease. The first cells that encounter Mtb are known as Macrophages. These initiate a local inflammatory reaction which may differ between the sexes</w:t>
-      </w:r>
-      <w:r>
-        <w:t xml:space="preserve">(6)</w:t>
+        <w:t xml:space="preserve">Chromosomal sex and hormones play a role in the modulation of immune responses to mTB and thereby contribute to the general outcome of disease. The first cells that encounter Mtb are known as Macrophages. These initiate a local inflammatory reaction which may differ between the sexes</w:t>
+      </w:r>
+      <w:r>
+        <w:t xml:space="preserve">(7)</w:t>
       </w:r>
       <w:r>
         <w:t xml:space="preserve">. This causes the long term containment of TB infection to differ between men and women since their adaptive immune responses are different.</w:t>
@@ -1551,7 +1362,7 @@
     </w:p>
     <w:bookmarkEnd w:id="31"/>
     <w:bookmarkEnd w:id="32"/>
-    <w:bookmarkStart w:id="56" w:name="results"/>
+    <w:bookmarkStart w:id="45" w:name="results"/>
     <w:p>
       <w:pPr>
         <w:pStyle w:val="Heading1"/>
@@ -1560,7 +1371,7 @@
         <w:t xml:space="preserve">4. Results</w:t>
       </w:r>
     </w:p>
-    <w:bookmarkStart w:id="34" w:name="exploratorydescriptive-analysis"/>
+    <w:bookmarkStart w:id="33" w:name="exploratorydescriptive-analysis"/>
     <w:p>
       <w:pPr>
         <w:pStyle w:val="Heading2"/>
@@ -1574,1022 +1385,488 @@
         <w:pStyle w:val="FirstParagraph"/>
       </w:pPr>
       <w:r>
-        <w:t xml:space="preserve">We explored the data and using figures and summary tables. We used box plots, histograms and and correlation plots to see whether we can find something interesting in the data. Scatter plots were used to see the trends in the data and also see whether there are some interesting relationships between the continuous variables in the data.</w:t>
+        <w:t xml:space="preserve">We conducted a thorough data exploration using various visualization techniques and summary tables. Our analysis included box plots, histograms, and correlation plots to identify meaningful patterns in the dataset. We employed scatter plots to examine trends and investigate potential relationships between continuous variables. This comprehensive approach allowed us to uncover several interesting insights within the data.</w:t>
       </w:r>
     </w:p>
     <w:p>
       <w:pPr>
         <w:pStyle w:val="BodyText"/>
       </w:pPr>
-      <w:hyperlink w:anchor="tbl-TABLE1">
-        <w:r>
-          <w:rPr>
-            <w:rStyle w:val="Hyperlink"/>
-          </w:rPr>
-          <w:t xml:space="preserve">Table 1</w:t>
-        </w:r>
-      </w:hyperlink>
-      <w:r>
-        <w:t xml:space="preserve"> </w:t>
-      </w:r>
-      <w:r>
-        <w:t xml:space="preserve">shows a summary of the data</w:t>
+      <w:r>
+        <w:t xml:space="preserve">(</w:t>
+      </w:r>
+      <w:r>
+        <w:rPr>
+          <w:bCs/>
+          <w:b/>
+        </w:rPr>
+        <w:t xml:space="preserve">Table1?</w:t>
+      </w:r>
+      <w:r>
+        <w:t xml:space="preserve">)</w:t>
+      </w:r>
+      <w:r>
+        <w:t xml:space="preserve"> </w:t>
+      </w:r>
+      <w:r>
+        <w:t xml:space="preserve">shows the summary statistics of our data variables.</w:t>
+      </w:r>
+    </w:p>
+    <w:p>
+      <w:pPr>
+        <w:pStyle w:val="SourceCode"/>
+      </w:pPr>
+      <w:r>
+        <w:rPr>
+          <w:rStyle w:val="CommentTok"/>
+        </w:rPr>
+        <w:t xml:space="preserve"># Load the table</w:t>
+      </w:r>
+      <w:r>
+        <w:br/>
+      </w:r>
+      <w:r>
+        <w:rPr>
+          <w:rStyle w:val="CommentTok"/>
+        </w:rPr>
+        <w:t xml:space="preserve">#table1 &lt;- readRDS(here::here("results", "tables", "TABLE1.rds"))</w:t>
+      </w:r>
+      <w:r>
+        <w:br/>
+      </w:r>
+      <w:r>
+        <w:rPr>
+          <w:rStyle w:val="CommentTok"/>
+        </w:rPr>
+        <w:t xml:space="preserve">#| label: table-Table1</w:t>
+      </w:r>
+      <w:r>
+        <w:br/>
+      </w:r>
+      <w:r>
+        <w:rPr>
+          <w:rStyle w:val="CommentTok"/>
+        </w:rPr>
+        <w:t xml:space="preserve">#| tbl-cap: "Summary distribution of baseline characteristics among males and females."</w:t>
+      </w:r>
+      <w:r>
+        <w:br/>
+      </w:r>
+      <w:r>
+        <w:rPr>
+          <w:rStyle w:val="CommentTok"/>
+        </w:rPr>
+        <w:t xml:space="preserve">#| echo: FALSE</w:t>
+      </w:r>
+      <w:r>
+        <w:br/>
+      </w:r>
+      <w:r>
+        <w:br/>
+      </w:r>
+      <w:r>
+        <w:rPr>
+          <w:rStyle w:val="CommentTok"/>
+        </w:rPr>
+        <w:t xml:space="preserve"># Display the table (use knitr::kable, gt, or another display function)</w:t>
+      </w:r>
+      <w:r>
+        <w:br/>
+      </w:r>
+      <w:r>
+        <w:rPr>
+          <w:rStyle w:val="NormalTok"/>
+        </w:rPr>
+        <w:t xml:space="preserve">knitr</w:t>
+      </w:r>
+      <w:r>
+        <w:rPr>
+          <w:rStyle w:val="SpecialCharTok"/>
+        </w:rPr>
+        <w:t xml:space="preserve">::</w:t>
+      </w:r>
+      <w:r>
+        <w:rPr>
+          <w:rStyle w:val="FunctionTok"/>
+        </w:rPr>
+        <w:t xml:space="preserve">kable</w:t>
+      </w:r>
+      <w:r>
+        <w:rPr>
+          <w:rStyle w:val="NormalTok"/>
+        </w:rPr>
+        <w:t xml:space="preserve">(table1)</w:t>
       </w:r>
     </w:p>
     <w:tbl>
       <w:tblPr>
         <w:tblStyle w:val="Table"/>
-        <w:tblW w:type="pct" w:w="5000"/>
-        <w:tblLook w:firstRow="0" w:lastRow="0" w:firstColumn="0" w:lastColumn="0" w:noHBand="0" w:noVBand="0" w:val="0000"/>
+        <w:tblW w:type="auto" w:w="0"/>
+        <w:tblLook w:firstRow="1" w:lastRow="0" w:firstColumn="0" w:lastColumn="0" w:noHBand="0" w:noVBand="0" w:val="0020"/>
         <w:jc w:val="start"/>
-        <w:tblLayout w:type="fixed"/>
       </w:tblPr>
       <w:tblGrid>
-        <w:gridCol w:w="7920"/>
+        <w:gridCol w:w="1980"/>
+        <w:gridCol w:w="1980"/>
+        <w:gridCol w:w="1980"/>
+        <w:gridCol w:w="1980"/>
       </w:tblGrid>
+      <w:tr>
+        <w:trPr>
+          <w:tblHeader w:val="true"/>
+        </w:trPr>
+        <w:tc>
+          <w:tcPr/>
+          <w:p>
+            <w:pPr>
+              <w:pStyle w:val="Compact"/>
+              <w:jc w:val="left"/>
+            </w:pPr>
+            <w:r>
+              <w:t xml:space="preserve">country</w:t>
+            </w:r>
+          </w:p>
+        </w:tc>
+        <w:tc>
+          <w:tcPr/>
+          <w:p>
+            <w:pPr>
+              <w:pStyle w:val="Compact"/>
+              <w:jc w:val="right"/>
+            </w:pPr>
+            <w:r>
+              <w:t xml:space="preserve">year</w:t>
+            </w:r>
+          </w:p>
+        </w:tc>
+        <w:tc>
+          <w:tcPr/>
+          <w:p>
+            <w:pPr>
+              <w:pStyle w:val="Compact"/>
+              <w:jc w:val="right"/>
+            </w:pPr>
+            <w:r>
+              <w:t xml:space="preserve">cases</w:t>
+            </w:r>
+          </w:p>
+        </w:tc>
+        <w:tc>
+          <w:tcPr/>
+          <w:p>
+            <w:pPr>
+              <w:pStyle w:val="Compact"/>
+              <w:jc w:val="right"/>
+            </w:pPr>
+            <w:r>
+              <w:t xml:space="preserve">population</w:t>
+            </w:r>
+          </w:p>
+        </w:tc>
+      </w:tr>
       <w:tr>
         <w:tc>
           <w:tcPr/>
-          <w:bookmarkStart w:id="33" w:name="tbl-TABLE1"/>
           <w:p>
             <w:pPr>
-              <w:jc w:val="center"/>
-            </w:pPr>
-            <w:pPr>
-              <w:jc w:val="start"/>
-              <w:spacing w:before="200"/>
-              <w:pStyle w:val="ImageCaption"/>
+              <w:pStyle w:val="Compact"/>
+              <w:jc w:val="left"/>
             </w:pPr>
             <w:r>
-              <w:t xml:space="preserve">Table 1: Data descriptive summary table.</w:t>
+              <w:t xml:space="preserve">Afghanistan</w:t>
             </w:r>
           </w:p>
-          <w:tbl>
-            <w:tblPr>
-              <w:tblStyle w:val="Table"/>
-              <w:tblW w:type="pct" w:w="5000"/>
-              <w:tblLook w:firstRow="1" w:lastRow="0" w:firstColumn="0" w:lastColumn="0" w:noHBand="0" w:noVBand="0" w:val="0020"/>
-              <w:jc w:val="start"/>
-              <w:tblLayout w:type="fixed"/>
-            </w:tblPr>
-            <w:tblGrid>
-              <w:gridCol w:w="2578"/>
-              <w:gridCol w:w="1841"/>
-              <w:gridCol w:w="1749"/>
-              <w:gridCol w:w="1749"/>
-            </w:tblGrid>
-            <w:tr>
-              <w:trPr>
-                <w:tblHeader w:val="true"/>
-              </w:trPr>
-              <w:tc>
-                <w:tcPr/>
-                <w:p>
-                  <w:pPr>
-                    <w:pStyle w:val="Compact"/>
-                  </w:pPr>
-                </w:p>
-              </w:tc>
-              <w:tc>
-                <w:tcPr/>
-                <w:p>
-                  <w:pPr>
-                    <w:pStyle w:val="Compact"/>
-                    <w:jc w:val="left"/>
-                    <w:jc w:val="center"/>
-                  </w:pPr>
-                  <w:r>
-                    <w:t xml:space="preserve">F</w:t>
-                  </w:r>
-                </w:p>
-              </w:tc>
-              <w:tc>
-                <w:tcPr/>
-                <w:p>
-                  <w:pPr>
-                    <w:pStyle w:val="Compact"/>
-                    <w:jc w:val="left"/>
-                    <w:jc w:val="center"/>
-                  </w:pPr>
-                  <w:r>
-                    <w:t xml:space="preserve">M</w:t>
-                  </w:r>
-                </w:p>
-              </w:tc>
-              <w:tc>
-                <w:tcPr/>
-                <w:p>
-                  <w:pPr>
-                    <w:pStyle w:val="Compact"/>
-                    <w:jc w:val="left"/>
-                    <w:jc w:val="center"/>
-                  </w:pPr>
-                  <w:r>
-                    <w:t xml:space="preserve">Overall</w:t>
-                  </w:r>
-                </w:p>
-              </w:tc>
-            </w:tr>
-            <w:tr>
-              <w:tc>
-                <w:tcPr/>
-                <w:p>
-                  <w:pPr>
-                    <w:pStyle w:val="Compact"/>
-                  </w:pPr>
-                </w:p>
-              </w:tc>
-              <w:tc>
-                <w:tcPr/>
-                <w:p>
-                  <w:pPr>
-                    <w:pStyle w:val="Compact"/>
-                    <w:jc w:val="left"/>
-                    <w:jc w:val="center"/>
-                  </w:pPr>
-                  <w:r>
-                    <w:t xml:space="preserve">(N=30)</w:t>
-                  </w:r>
-                </w:p>
-              </w:tc>
-              <w:tc>
-                <w:tcPr/>
-                <w:p>
-                  <w:pPr>
-                    <w:pStyle w:val="Compact"/>
-                    <w:jc w:val="left"/>
-                    <w:jc w:val="center"/>
-                  </w:pPr>
-                  <w:r>
-                    <w:t xml:space="preserve">(N=30)</w:t>
-                  </w:r>
-                </w:p>
-              </w:tc>
-              <w:tc>
-                <w:tcPr/>
-                <w:p>
-                  <w:pPr>
-                    <w:pStyle w:val="Compact"/>
-                    <w:jc w:val="left"/>
-                    <w:jc w:val="center"/>
-                  </w:pPr>
-                  <w:r>
-                    <w:t xml:space="preserve">(N=60)</w:t>
-                  </w:r>
-                </w:p>
-              </w:tc>
-            </w:tr>
-            <w:tr>
-              <w:tc>
-                <w:tcPr/>
-                <w:p>
-                  <w:pPr>
-                    <w:pStyle w:val="Compact"/>
-                    <w:jc w:val="left"/>
-                    <w:jc w:val="center"/>
-                  </w:pPr>
-                  <w:r>
-                    <w:t xml:space="preserve">CD4+</w:t>
-                  </w:r>
-                </w:p>
-              </w:tc>
-              <w:tc>
-                <w:tcPr/>
-                <w:p>
-                  <w:pPr>
-                    <w:pStyle w:val="Compact"/>
-                  </w:pPr>
-                </w:p>
-              </w:tc>
-              <w:tc>
-                <w:tcPr/>
-                <w:p>
-                  <w:pPr>
-                    <w:pStyle w:val="Compact"/>
-                  </w:pPr>
-                </w:p>
-              </w:tc>
-              <w:tc>
-                <w:tcPr/>
-                <w:p>
-                  <w:pPr>
-                    <w:pStyle w:val="Compact"/>
-                  </w:pPr>
-                </w:p>
-              </w:tc>
-            </w:tr>
-            <w:tr>
-              <w:tc>
-                <w:tcPr/>
-                <w:p>
-                  <w:pPr>
-                    <w:pStyle w:val="Compact"/>
-                    <w:jc w:val="left"/>
-                    <w:jc w:val="center"/>
-                  </w:pPr>
-                  <w:r>
-                    <w:t xml:space="preserve">Mean (SD)</w:t>
-                  </w:r>
-                </w:p>
-              </w:tc>
-              <w:tc>
-                <w:tcPr/>
-                <w:p>
-                  <w:pPr>
-                    <w:pStyle w:val="Compact"/>
-                    <w:jc w:val="left"/>
-                    <w:jc w:val="center"/>
-                  </w:pPr>
-                  <w:r>
-                    <w:t xml:space="preserve">394 (217)</w:t>
-                  </w:r>
-                </w:p>
-              </w:tc>
-              <w:tc>
-                <w:tcPr/>
-                <w:p>
-                  <w:pPr>
-                    <w:pStyle w:val="Compact"/>
-                    <w:jc w:val="left"/>
-                    <w:jc w:val="center"/>
-                  </w:pPr>
-                  <w:r>
-                    <w:t xml:space="preserve">289 (181)</w:t>
-                  </w:r>
-                </w:p>
-              </w:tc>
-              <w:tc>
-                <w:tcPr/>
-                <w:p>
-                  <w:pPr>
-                    <w:pStyle w:val="Compact"/>
-                    <w:jc w:val="left"/>
-                    <w:jc w:val="center"/>
-                  </w:pPr>
-                  <w:r>
-                    <w:t xml:space="preserve">341 (205)</w:t>
-                  </w:r>
-                </w:p>
-              </w:tc>
-            </w:tr>
-            <w:tr>
-              <w:tc>
-                <w:tcPr/>
-                <w:p>
-                  <w:pPr>
-                    <w:pStyle w:val="Compact"/>
-                    <w:jc w:val="left"/>
-                    <w:jc w:val="center"/>
-                  </w:pPr>
-                  <w:r>
-                    <w:t xml:space="preserve">Median [Min, Max]</w:t>
-                  </w:r>
-                </w:p>
-              </w:tc>
-              <w:tc>
-                <w:tcPr/>
-                <w:p>
-                  <w:pPr>
-                    <w:pStyle w:val="Compact"/>
-                    <w:jc w:val="left"/>
-                    <w:jc w:val="center"/>
-                  </w:pPr>
-                  <w:r>
-                    <w:t xml:space="preserve">449 [27.0, 786]</w:t>
-                  </w:r>
-                </w:p>
-              </w:tc>
-              <w:tc>
-                <w:tcPr/>
-                <w:p>
-                  <w:pPr>
-                    <w:pStyle w:val="Compact"/>
-                    <w:jc w:val="left"/>
-                    <w:jc w:val="center"/>
-                  </w:pPr>
-                  <w:r>
-                    <w:t xml:space="preserve">278 [8.64, 735]</w:t>
-                  </w:r>
-                </w:p>
-              </w:tc>
-              <w:tc>
-                <w:tcPr/>
-                <w:p>
-                  <w:pPr>
-                    <w:pStyle w:val="Compact"/>
-                    <w:jc w:val="left"/>
-                    <w:jc w:val="center"/>
-                  </w:pPr>
-                  <w:r>
-                    <w:t xml:space="preserve">319 [8.64, 786]</w:t>
-                  </w:r>
-                </w:p>
-              </w:tc>
-            </w:tr>
-            <w:tr>
-              <w:tc>
-                <w:tcPr/>
-                <w:p>
-                  <w:pPr>
-                    <w:pStyle w:val="Compact"/>
-                    <w:jc w:val="left"/>
-                    <w:jc w:val="center"/>
-                  </w:pPr>
-                  <w:r>
-                    <w:t xml:space="preserve">Missing</w:t>
-                  </w:r>
-                </w:p>
-              </w:tc>
-              <w:tc>
-                <w:tcPr/>
-                <w:p>
-                  <w:pPr>
-                    <w:pStyle w:val="Compact"/>
-                    <w:jc w:val="left"/>
-                    <w:jc w:val="center"/>
-                  </w:pPr>
-                  <w:r>
-                    <w:t xml:space="preserve">1 (3.3%)</w:t>
-                  </w:r>
-                </w:p>
-              </w:tc>
-              <w:tc>
-                <w:tcPr/>
-                <w:p>
-                  <w:pPr>
-                    <w:pStyle w:val="Compact"/>
-                    <w:jc w:val="left"/>
-                    <w:jc w:val="center"/>
-                  </w:pPr>
-                  <w:r>
-                    <w:t xml:space="preserve">0 (0%)</w:t>
-                  </w:r>
-                </w:p>
-              </w:tc>
-              <w:tc>
-                <w:tcPr/>
-                <w:p>
-                  <w:pPr>
-                    <w:pStyle w:val="Compact"/>
-                    <w:jc w:val="left"/>
-                    <w:jc w:val="center"/>
-                  </w:pPr>
-                  <w:r>
-                    <w:t xml:space="preserve">1 (1.7%)</w:t>
-                  </w:r>
-                </w:p>
-              </w:tc>
-            </w:tr>
-            <w:tr>
-              <w:tc>
-                <w:tcPr/>
-                <w:p>
-                  <w:pPr>
-                    <w:pStyle w:val="Compact"/>
-                    <w:jc w:val="left"/>
-                    <w:jc w:val="center"/>
-                  </w:pPr>
-                  <w:r>
-                    <w:t xml:space="preserve">CD4 Immune activation count</w:t>
-                  </w:r>
-                </w:p>
-              </w:tc>
-              <w:tc>
-                <w:tcPr/>
-                <w:p>
-                  <w:pPr>
-                    <w:pStyle w:val="Compact"/>
-                  </w:pPr>
-                </w:p>
-              </w:tc>
-              <w:tc>
-                <w:tcPr/>
-                <w:p>
-                  <w:pPr>
-                    <w:pStyle w:val="Compact"/>
-                  </w:pPr>
-                </w:p>
-              </w:tc>
-              <w:tc>
-                <w:tcPr/>
-                <w:p>
-                  <w:pPr>
-                    <w:pStyle w:val="Compact"/>
-                  </w:pPr>
-                </w:p>
-              </w:tc>
-            </w:tr>
-            <w:tr>
-              <w:tc>
-                <w:tcPr/>
-                <w:p>
-                  <w:pPr>
-                    <w:pStyle w:val="Compact"/>
-                    <w:jc w:val="left"/>
-                    <w:jc w:val="center"/>
-                  </w:pPr>
-                  <w:r>
-                    <w:t xml:space="preserve">Mean (SD)</w:t>
-                  </w:r>
-                </w:p>
-              </w:tc>
-              <w:tc>
-                <w:tcPr/>
-                <w:p>
-                  <w:pPr>
-                    <w:pStyle w:val="Compact"/>
-                    <w:jc w:val="left"/>
-                    <w:jc w:val="center"/>
-                  </w:pPr>
-                  <w:r>
-                    <w:t xml:space="preserve">1750 (1340)</w:t>
-                  </w:r>
-                </w:p>
-              </w:tc>
-              <w:tc>
-                <w:tcPr/>
-                <w:p>
-                  <w:pPr>
-                    <w:pStyle w:val="Compact"/>
-                    <w:jc w:val="left"/>
-                    <w:jc w:val="center"/>
-                  </w:pPr>
-                  <w:r>
-                    <w:t xml:space="preserve">2160 (3170)</w:t>
-                  </w:r>
-                </w:p>
-              </w:tc>
-              <w:tc>
-                <w:tcPr/>
-                <w:p>
-                  <w:pPr>
-                    <w:pStyle w:val="Compact"/>
-                    <w:jc w:val="left"/>
-                    <w:jc w:val="center"/>
-                  </w:pPr>
-                  <w:r>
-                    <w:t xml:space="preserve">1960 (2430)</w:t>
-                  </w:r>
-                </w:p>
-              </w:tc>
-            </w:tr>
-            <w:tr>
-              <w:tc>
-                <w:tcPr/>
-                <w:p>
-                  <w:pPr>
-                    <w:pStyle w:val="Compact"/>
-                    <w:jc w:val="left"/>
-                    <w:jc w:val="center"/>
-                  </w:pPr>
-                  <w:r>
-                    <w:t xml:space="preserve">Median [Min, Max]</w:t>
-                  </w:r>
-                </w:p>
-              </w:tc>
-              <w:tc>
-                <w:tcPr/>
-                <w:p>
-                  <w:pPr>
-                    <w:pStyle w:val="Compact"/>
-                    <w:jc w:val="left"/>
-                    <w:jc w:val="center"/>
-                  </w:pPr>
-                  <w:r>
-                    <w:t xml:space="preserve">1520 [94.0, 7350]</w:t>
-                  </w:r>
-                </w:p>
-              </w:tc>
-              <w:tc>
-                <w:tcPr/>
-                <w:p>
-                  <w:pPr>
-                    <w:pStyle w:val="Compact"/>
-                    <w:jc w:val="left"/>
-                    <w:jc w:val="center"/>
-                  </w:pPr>
-                  <w:r>
-                    <w:t xml:space="preserve">1210 [84.0, 17900]</w:t>
-                  </w:r>
-                </w:p>
-              </w:tc>
-              <w:tc>
-                <w:tcPr/>
-                <w:p>
-                  <w:pPr>
-                    <w:pStyle w:val="Compact"/>
-                    <w:jc w:val="left"/>
-                    <w:jc w:val="center"/>
-                  </w:pPr>
-                  <w:r>
-                    <w:t xml:space="preserve">1380 [84.0, 17900]</w:t>
-                  </w:r>
-                </w:p>
-              </w:tc>
-            </w:tr>
-            <w:tr>
-              <w:tc>
-                <w:tcPr/>
-                <w:p>
-                  <w:pPr>
-                    <w:pStyle w:val="Compact"/>
-                    <w:jc w:val="left"/>
-                    <w:jc w:val="center"/>
-                  </w:pPr>
-                  <w:r>
-                    <w:t xml:space="preserve">Missing</w:t>
-                  </w:r>
-                </w:p>
-              </w:tc>
-              <w:tc>
-                <w:tcPr/>
-                <w:p>
-                  <w:pPr>
-                    <w:pStyle w:val="Compact"/>
-                    <w:jc w:val="left"/>
-                    <w:jc w:val="center"/>
-                  </w:pPr>
-                  <w:r>
-                    <w:t xml:space="preserve">1 (3.3%)</w:t>
-                  </w:r>
-                </w:p>
-              </w:tc>
-              <w:tc>
-                <w:tcPr/>
-                <w:p>
-                  <w:pPr>
-                    <w:pStyle w:val="Compact"/>
-                    <w:jc w:val="left"/>
-                    <w:jc w:val="center"/>
-                  </w:pPr>
-                  <w:r>
-                    <w:t xml:space="preserve">0 (0%)</w:t>
-                  </w:r>
-                </w:p>
-              </w:tc>
-              <w:tc>
-                <w:tcPr/>
-                <w:p>
-                  <w:pPr>
-                    <w:pStyle w:val="Compact"/>
-                    <w:jc w:val="left"/>
-                    <w:jc w:val="center"/>
-                  </w:pPr>
-                  <w:r>
-                    <w:t xml:space="preserve">1 (1.7%)</w:t>
-                  </w:r>
-                </w:p>
-              </w:tc>
-            </w:tr>
-            <w:tr>
-              <w:tc>
-                <w:tcPr/>
-                <w:p>
-                  <w:pPr>
-                    <w:pStyle w:val="Compact"/>
-                    <w:jc w:val="left"/>
-                    <w:jc w:val="center"/>
-                  </w:pPr>
-                  <w:r>
-                    <w:t xml:space="preserve">Participant age</w:t>
-                  </w:r>
-                </w:p>
-              </w:tc>
-              <w:tc>
-                <w:tcPr/>
-                <w:p>
-                  <w:pPr>
-                    <w:pStyle w:val="Compact"/>
-                  </w:pPr>
-                </w:p>
-              </w:tc>
-              <w:tc>
-                <w:tcPr/>
-                <w:p>
-                  <w:pPr>
-                    <w:pStyle w:val="Compact"/>
-                  </w:pPr>
-                </w:p>
-              </w:tc>
-              <w:tc>
-                <w:tcPr/>
-                <w:p>
-                  <w:pPr>
-                    <w:pStyle w:val="Compact"/>
-                  </w:pPr>
-                </w:p>
-              </w:tc>
-            </w:tr>
-            <w:tr>
-              <w:tc>
-                <w:tcPr/>
-                <w:p>
-                  <w:pPr>
-                    <w:pStyle w:val="Compact"/>
-                    <w:jc w:val="left"/>
-                    <w:jc w:val="center"/>
-                  </w:pPr>
-                  <w:r>
-                    <w:t xml:space="preserve">Mean (SD)</w:t>
-                  </w:r>
-                </w:p>
-              </w:tc>
-              <w:tc>
-                <w:tcPr/>
-                <w:p>
-                  <w:pPr>
-                    <w:pStyle w:val="Compact"/>
-                    <w:jc w:val="left"/>
-                    <w:jc w:val="center"/>
-                  </w:pPr>
-                  <w:r>
-                    <w:t xml:space="preserve">29.9 (12.8)</w:t>
-                  </w:r>
-                </w:p>
-              </w:tc>
-              <w:tc>
-                <w:tcPr/>
-                <w:p>
-                  <w:pPr>
-                    <w:pStyle w:val="Compact"/>
-                    <w:jc w:val="left"/>
-                    <w:jc w:val="center"/>
-                  </w:pPr>
-                  <w:r>
-                    <w:t xml:space="preserve">30.2 (6.83)</w:t>
-                  </w:r>
-                </w:p>
-              </w:tc>
-              <w:tc>
-                <w:tcPr/>
-                <w:p>
-                  <w:pPr>
-                    <w:pStyle w:val="Compact"/>
-                    <w:jc w:val="left"/>
-                    <w:jc w:val="center"/>
-                  </w:pPr>
-                  <w:r>
-                    <w:t xml:space="preserve">30.0 (10.1)</w:t>
-                  </w:r>
-                </w:p>
-              </w:tc>
-            </w:tr>
-            <w:tr>
-              <w:tc>
-                <w:tcPr/>
-                <w:p>
-                  <w:pPr>
-                    <w:pStyle w:val="Compact"/>
-                    <w:jc w:val="left"/>
-                    <w:jc w:val="center"/>
-                  </w:pPr>
-                  <w:r>
-                    <w:t xml:space="preserve">Median [Min, Max]</w:t>
-                  </w:r>
-                </w:p>
-              </w:tc>
-              <w:tc>
-                <w:tcPr/>
-                <w:p>
-                  <w:pPr>
-                    <w:pStyle w:val="Compact"/>
-                    <w:jc w:val="left"/>
-                    <w:jc w:val="center"/>
-                  </w:pPr>
-                  <w:r>
-                    <w:t xml:space="preserve">26.0 [17.0, 70.0]</w:t>
-                  </w:r>
-                </w:p>
-              </w:tc>
-              <w:tc>
-                <w:tcPr/>
-                <w:p>
-                  <w:pPr>
-                    <w:pStyle w:val="Compact"/>
-                    <w:jc w:val="left"/>
-                    <w:jc w:val="center"/>
-                  </w:pPr>
-                  <w:r>
-                    <w:t xml:space="preserve">28.5 [19.0, 48.0]</w:t>
-                  </w:r>
-                </w:p>
-              </w:tc>
-              <w:tc>
-                <w:tcPr/>
-                <w:p>
-                  <w:pPr>
-                    <w:pStyle w:val="Compact"/>
-                    <w:jc w:val="left"/>
-                    <w:jc w:val="center"/>
-                  </w:pPr>
-                  <w:r>
-                    <w:t xml:space="preserve">28.0 [17.0, 70.0]</w:t>
-                  </w:r>
-                </w:p>
-              </w:tc>
-            </w:tr>
-            <w:tr>
-              <w:tc>
-                <w:tcPr/>
-                <w:p>
-                  <w:pPr>
-                    <w:pStyle w:val="Compact"/>
-                    <w:jc w:val="left"/>
-                    <w:jc w:val="center"/>
-                  </w:pPr>
-                  <w:r>
-                    <w:t xml:space="preserve">Fat in kg</w:t>
-                  </w:r>
-                </w:p>
-              </w:tc>
-              <w:tc>
-                <w:tcPr/>
-                <w:p>
-                  <w:pPr>
-                    <w:pStyle w:val="Compact"/>
-                  </w:pPr>
-                </w:p>
-              </w:tc>
-              <w:tc>
-                <w:tcPr/>
-                <w:p>
-                  <w:pPr>
-                    <w:pStyle w:val="Compact"/>
-                  </w:pPr>
-                </w:p>
-              </w:tc>
-              <w:tc>
-                <w:tcPr/>
-                <w:p>
-                  <w:pPr>
-                    <w:pStyle w:val="Compact"/>
-                  </w:pPr>
-                </w:p>
-              </w:tc>
-            </w:tr>
-            <w:tr>
-              <w:tc>
-                <w:tcPr/>
-                <w:p>
-                  <w:pPr>
-                    <w:pStyle w:val="Compact"/>
-                    <w:jc w:val="left"/>
-                    <w:jc w:val="center"/>
-                  </w:pPr>
-                  <w:r>
-                    <w:t xml:space="preserve">Mean (SD)</w:t>
-                  </w:r>
-                </w:p>
-              </w:tc>
-              <w:tc>
-                <w:tcPr/>
-                <w:p>
-                  <w:pPr>
-                    <w:pStyle w:val="Compact"/>
-                    <w:jc w:val="left"/>
-                    <w:jc w:val="center"/>
-                  </w:pPr>
-                  <w:r>
-                    <w:t xml:space="preserve">18.9 (22.4)</w:t>
-                  </w:r>
-                </w:p>
-              </w:tc>
-              <w:tc>
-                <w:tcPr/>
-                <w:p>
-                  <w:pPr>
-                    <w:pStyle w:val="Compact"/>
-                    <w:jc w:val="left"/>
-                    <w:jc w:val="center"/>
-                  </w:pPr>
-                  <w:r>
-                    <w:t xml:space="preserve">0.348 (21.9)</w:t>
-                  </w:r>
-                </w:p>
-              </w:tc>
-              <w:tc>
-                <w:tcPr/>
-                <w:p>
-                  <w:pPr>
-                    <w:pStyle w:val="Compact"/>
-                    <w:jc w:val="left"/>
-                    <w:jc w:val="center"/>
-                  </w:pPr>
-                  <w:r>
-                    <w:t xml:space="preserve">9.62 (23.8)</w:t>
-                  </w:r>
-                </w:p>
-              </w:tc>
-            </w:tr>
-            <w:tr>
-              <w:tc>
-                <w:tcPr/>
-                <w:p>
-                  <w:pPr>
-                    <w:pStyle w:val="Compact"/>
-                    <w:jc w:val="left"/>
-                    <w:jc w:val="center"/>
-                  </w:pPr>
-                  <w:r>
-                    <w:t xml:space="preserve">Median [Min, Max]</w:t>
-                  </w:r>
-                </w:p>
-              </w:tc>
-              <w:tc>
-                <w:tcPr/>
-                <w:p>
-                  <w:pPr>
-                    <w:pStyle w:val="Compact"/>
-                    <w:jc w:val="left"/>
-                    <w:jc w:val="center"/>
-                  </w:pPr>
-                  <w:r>
-                    <w:t xml:space="preserve">10.9 [-0.192, 81.0]</w:t>
-                  </w:r>
-                </w:p>
-              </w:tc>
-              <w:tc>
-                <w:tcPr/>
-                <w:p>
-                  <w:pPr>
-                    <w:pStyle w:val="Compact"/>
-                    <w:jc w:val="left"/>
-                    <w:jc w:val="center"/>
-                  </w:pPr>
-                  <w:r>
-                    <w:t xml:space="preserve">4.37 [-96.6, 21.3]</w:t>
-                  </w:r>
-                </w:p>
-              </w:tc>
-              <w:tc>
-                <w:tcPr/>
-                <w:p>
-                  <w:pPr>
-                    <w:pStyle w:val="Compact"/>
-                    <w:jc w:val="left"/>
-                    <w:jc w:val="center"/>
-                  </w:pPr>
-                  <w:r>
-                    <w:t xml:space="preserve">8.70 [-96.6, 81.0]</w:t>
-                  </w:r>
-                </w:p>
-              </w:tc>
-            </w:tr>
-            <w:tr>
-              <w:tc>
-                <w:tcPr/>
-                <w:p>
-                  <w:pPr>
-                    <w:pStyle w:val="Compact"/>
-                    <w:jc w:val="left"/>
-                    <w:jc w:val="center"/>
-                  </w:pPr>
-                  <w:r>
-                    <w:t xml:space="preserve">LBM in kg</w:t>
-                  </w:r>
-                </w:p>
-              </w:tc>
-              <w:tc>
-                <w:tcPr/>
-                <w:p>
-                  <w:pPr>
-                    <w:pStyle w:val="Compact"/>
-                  </w:pPr>
-                </w:p>
-              </w:tc>
-              <w:tc>
-                <w:tcPr/>
-                <w:p>
-                  <w:pPr>
-                    <w:pStyle w:val="Compact"/>
-                  </w:pPr>
-                </w:p>
-              </w:tc>
-              <w:tc>
-                <w:tcPr/>
-                <w:p>
-                  <w:pPr>
-                    <w:pStyle w:val="Compact"/>
-                  </w:pPr>
-                </w:p>
-              </w:tc>
-            </w:tr>
-            <w:tr>
-              <w:tc>
-                <w:tcPr/>
-                <w:p>
-                  <w:pPr>
-                    <w:pStyle w:val="Compact"/>
-                    <w:jc w:val="left"/>
-                    <w:jc w:val="center"/>
-                  </w:pPr>
-                  <w:r>
-                    <w:t xml:space="preserve">Mean (SD)</w:t>
-                  </w:r>
-                </w:p>
-              </w:tc>
-              <w:tc>
-                <w:tcPr/>
-                <w:p>
-                  <w:pPr>
-                    <w:pStyle w:val="Compact"/>
-                    <w:jc w:val="left"/>
-                    <w:jc w:val="center"/>
-                  </w:pPr>
-                  <w:r>
-                    <w:t xml:space="preserve">31.1 (21.0)</w:t>
-                  </w:r>
-                </w:p>
-              </w:tc>
-              <w:tc>
-                <w:tcPr/>
-                <w:p>
-                  <w:pPr>
-                    <w:pStyle w:val="Compact"/>
-                    <w:jc w:val="left"/>
-                    <w:jc w:val="center"/>
-                  </w:pPr>
-                  <w:r>
-                    <w:t xml:space="preserve">54.9 (21.1)</w:t>
-                  </w:r>
-                </w:p>
-              </w:tc>
-              <w:tc>
-                <w:tcPr/>
-                <w:p>
-                  <w:pPr>
-                    <w:pStyle w:val="Compact"/>
-                    <w:jc w:val="left"/>
-                    <w:jc w:val="center"/>
-                  </w:pPr>
-                  <w:r>
-                    <w:t xml:space="preserve">43.0 (24.1)</w:t>
-                  </w:r>
-                </w:p>
-              </w:tc>
-            </w:tr>
-            <w:tr>
-              <w:tc>
-                <w:tcPr/>
-                <w:p>
-                  <w:pPr>
-                    <w:pStyle w:val="Compact"/>
-                    <w:jc w:val="left"/>
-                    <w:jc w:val="center"/>
-                  </w:pPr>
-                  <w:r>
-                    <w:t xml:space="preserve">Median [Min, Max]</w:t>
-                  </w:r>
-                </w:p>
-              </w:tc>
-              <w:tc>
-                <w:tcPr/>
-                <w:p>
-                  <w:pPr>
-                    <w:pStyle w:val="Compact"/>
-                    <w:jc w:val="left"/>
-                    <w:jc w:val="center"/>
-                  </w:pPr>
-                  <w:r>
-                    <w:t xml:space="preserve">39.6 [-42.0, 45.9]</w:t>
-                  </w:r>
-                </w:p>
-              </w:tc>
-              <w:tc>
-                <w:tcPr/>
-                <w:p>
-                  <w:pPr>
-                    <w:pStyle w:val="Compact"/>
-                    <w:jc w:val="left"/>
-                    <w:jc w:val="center"/>
-                  </w:pPr>
-                  <w:r>
-                    <w:t xml:space="preserve">50.0 [38.2, 151]</w:t>
-                  </w:r>
-                </w:p>
-              </w:tc>
-              <w:tc>
-                <w:tcPr/>
-                <w:p>
-                  <w:pPr>
-                    <w:pStyle w:val="Compact"/>
-                    <w:jc w:val="left"/>
-                    <w:jc w:val="center"/>
-                  </w:pPr>
-                  <w:r>
-                    <w:t xml:space="preserve">43.4 [-42.0, 151]</w:t>
-                  </w:r>
-                </w:p>
-              </w:tc>
-            </w:tr>
-          </w:tbl>
-          <w:bookmarkEnd w:id="33"/>
-          <w:p/>
+        </w:tc>
+        <w:tc>
+          <w:tcPr/>
+          <w:p>
+            <w:pPr>
+              <w:pStyle w:val="Compact"/>
+              <w:jc w:val="right"/>
+            </w:pPr>
+            <w:r>
+              <w:t xml:space="preserve">1999</w:t>
+            </w:r>
+          </w:p>
+        </w:tc>
+        <w:tc>
+          <w:tcPr/>
+          <w:p>
+            <w:pPr>
+              <w:pStyle w:val="Compact"/>
+              <w:jc w:val="right"/>
+            </w:pPr>
+            <w:r>
+              <w:t xml:space="preserve">745</w:t>
+            </w:r>
+          </w:p>
+        </w:tc>
+        <w:tc>
+          <w:tcPr/>
+          <w:p>
+            <w:pPr>
+              <w:pStyle w:val="Compact"/>
+              <w:jc w:val="right"/>
+            </w:pPr>
+            <w:r>
+              <w:t xml:space="preserve">19987071</w:t>
+            </w:r>
+          </w:p>
+        </w:tc>
+      </w:tr>
+      <w:tr>
+        <w:tc>
+          <w:tcPr/>
+          <w:p>
+            <w:pPr>
+              <w:pStyle w:val="Compact"/>
+              <w:jc w:val="left"/>
+            </w:pPr>
+            <w:r>
+              <w:t xml:space="preserve">Afghanistan</w:t>
+            </w:r>
+          </w:p>
+        </w:tc>
+        <w:tc>
+          <w:tcPr/>
+          <w:p>
+            <w:pPr>
+              <w:pStyle w:val="Compact"/>
+              <w:jc w:val="right"/>
+            </w:pPr>
+            <w:r>
+              <w:t xml:space="preserve">2000</w:t>
+            </w:r>
+          </w:p>
+        </w:tc>
+        <w:tc>
+          <w:tcPr/>
+          <w:p>
+            <w:pPr>
+              <w:pStyle w:val="Compact"/>
+              <w:jc w:val="right"/>
+            </w:pPr>
+            <w:r>
+              <w:t xml:space="preserve">2666</w:t>
+            </w:r>
+          </w:p>
+        </w:tc>
+        <w:tc>
+          <w:tcPr/>
+          <w:p>
+            <w:pPr>
+              <w:pStyle w:val="Compact"/>
+              <w:jc w:val="right"/>
+            </w:pPr>
+            <w:r>
+              <w:t xml:space="preserve">20595360</w:t>
+            </w:r>
+          </w:p>
+        </w:tc>
+      </w:tr>
+      <w:tr>
+        <w:tc>
+          <w:tcPr/>
+          <w:p>
+            <w:pPr>
+              <w:pStyle w:val="Compact"/>
+              <w:jc w:val="left"/>
+            </w:pPr>
+            <w:r>
+              <w:t xml:space="preserve">Brazil</w:t>
+            </w:r>
+          </w:p>
+        </w:tc>
+        <w:tc>
+          <w:tcPr/>
+          <w:p>
+            <w:pPr>
+              <w:pStyle w:val="Compact"/>
+              <w:jc w:val="right"/>
+            </w:pPr>
+            <w:r>
+              <w:t xml:space="preserve">1999</w:t>
+            </w:r>
+          </w:p>
+        </w:tc>
+        <w:tc>
+          <w:tcPr/>
+          <w:p>
+            <w:pPr>
+              <w:pStyle w:val="Compact"/>
+              <w:jc w:val="right"/>
+            </w:pPr>
+            <w:r>
+              <w:t xml:space="preserve">37737</w:t>
+            </w:r>
+          </w:p>
+        </w:tc>
+        <w:tc>
+          <w:tcPr/>
+          <w:p>
+            <w:pPr>
+              <w:pStyle w:val="Compact"/>
+              <w:jc w:val="right"/>
+            </w:pPr>
+            <w:r>
+              <w:t xml:space="preserve">172006362</w:t>
+            </w:r>
+          </w:p>
+        </w:tc>
+      </w:tr>
+      <w:tr>
+        <w:tc>
+          <w:tcPr/>
+          <w:p>
+            <w:pPr>
+              <w:pStyle w:val="Compact"/>
+              <w:jc w:val="left"/>
+            </w:pPr>
+            <w:r>
+              <w:t xml:space="preserve">Brazil</w:t>
+            </w:r>
+          </w:p>
+        </w:tc>
+        <w:tc>
+          <w:tcPr/>
+          <w:p>
+            <w:pPr>
+              <w:pStyle w:val="Compact"/>
+              <w:jc w:val="right"/>
+            </w:pPr>
+            <w:r>
+              <w:t xml:space="preserve">2000</w:t>
+            </w:r>
+          </w:p>
+        </w:tc>
+        <w:tc>
+          <w:tcPr/>
+          <w:p>
+            <w:pPr>
+              <w:pStyle w:val="Compact"/>
+              <w:jc w:val="right"/>
+            </w:pPr>
+            <w:r>
+              <w:t xml:space="preserve">80488</w:t>
+            </w:r>
+          </w:p>
+        </w:tc>
+        <w:tc>
+          <w:tcPr/>
+          <w:p>
+            <w:pPr>
+              <w:pStyle w:val="Compact"/>
+              <w:jc w:val="right"/>
+            </w:pPr>
+            <w:r>
+              <w:t xml:space="preserve">174504898</w:t>
+            </w:r>
+          </w:p>
+        </w:tc>
+      </w:tr>
+      <w:tr>
+        <w:tc>
+          <w:tcPr/>
+          <w:p>
+            <w:pPr>
+              <w:pStyle w:val="Compact"/>
+              <w:jc w:val="left"/>
+            </w:pPr>
+            <w:r>
+              <w:t xml:space="preserve">China</w:t>
+            </w:r>
+          </w:p>
+        </w:tc>
+        <w:tc>
+          <w:tcPr/>
+          <w:p>
+            <w:pPr>
+              <w:pStyle w:val="Compact"/>
+              <w:jc w:val="right"/>
+            </w:pPr>
+            <w:r>
+              <w:t xml:space="preserve">1999</w:t>
+            </w:r>
+          </w:p>
+        </w:tc>
+        <w:tc>
+          <w:tcPr/>
+          <w:p>
+            <w:pPr>
+              <w:pStyle w:val="Compact"/>
+              <w:jc w:val="right"/>
+            </w:pPr>
+            <w:r>
+              <w:t xml:space="preserve">212258</w:t>
+            </w:r>
+          </w:p>
+        </w:tc>
+        <w:tc>
+          <w:tcPr/>
+          <w:p>
+            <w:pPr>
+              <w:pStyle w:val="Compact"/>
+              <w:jc w:val="right"/>
+            </w:pPr>
+            <w:r>
+              <w:t xml:space="preserve">1272915272</w:t>
+            </w:r>
+          </w:p>
+        </w:tc>
+      </w:tr>
+      <w:tr>
+        <w:tc>
+          <w:tcPr/>
+          <w:p>
+            <w:pPr>
+              <w:pStyle w:val="Compact"/>
+              <w:jc w:val="left"/>
+            </w:pPr>
+            <w:r>
+              <w:t xml:space="preserve">China</w:t>
+            </w:r>
+          </w:p>
+        </w:tc>
+        <w:tc>
+          <w:tcPr/>
+          <w:p>
+            <w:pPr>
+              <w:pStyle w:val="Compact"/>
+              <w:jc w:val="right"/>
+            </w:pPr>
+            <w:r>
+              <w:t xml:space="preserve">2000</w:t>
+            </w:r>
+          </w:p>
+        </w:tc>
+        <w:tc>
+          <w:tcPr/>
+          <w:p>
+            <w:pPr>
+              <w:pStyle w:val="Compact"/>
+              <w:jc w:val="right"/>
+            </w:pPr>
+            <w:r>
+              <w:t xml:space="preserve">213766</w:t>
+            </w:r>
+          </w:p>
+        </w:tc>
+        <w:tc>
+          <w:tcPr/>
+          <w:p>
+            <w:pPr>
+              <w:pStyle w:val="Compact"/>
+              <w:jc w:val="right"/>
+            </w:pPr>
+            <w:r>
+              <w:t xml:space="preserve">1280428583</w:t>
+            </w:r>
+          </w:p>
         </w:tc>
       </w:tr>
     </w:tbl>
-    <w:bookmarkEnd w:id="34"/>
-    <w:bookmarkStart w:id="47" w:name="basic-statistical-analysis"/>
+    <w:bookmarkEnd w:id="33"/>
+    <w:bookmarkStart w:id="37" w:name="basic-statistical-analysis"/>
     <w:p>
       <w:pPr>
         <w:pStyle w:val="Heading2"/>
@@ -2603,13 +1880,19 @@
         <w:pStyle w:val="FirstParagraph"/>
       </w:pPr>
       <w:r>
-        <w:t xml:space="preserve">We used simple linear model to inspect whether there was an association between our main outcome CD4 immune activation count and the the primary predictor sex. To improve the model, we added in other predictors that could influence the immune activation count by performing a multi-variant linear regression anlaysis.</w:t>
+        <w:t xml:space="preserve">We employed a simple linear model to investigate the potential association between our primary outcome, CD4 immune activation count, and our main predictor variable, sex. To enhance the model’s explanatory power, we incorporated additional predictors that might influence immune activation counts through multivariate linear regression analysis.</w:t>
       </w:r>
     </w:p>
     <w:p>
       <w:pPr>
         <w:pStyle w:val="BodyText"/>
       </w:pPr>
+      <w:r>
+        <w:t xml:space="preserve">Given that fat content serves as a contributing factor to immune activation in disease progression, individuals with higher fat percentages typically demonstrate reduced susceptibility to tuberculosis, and vice versa. We analyzed the distribution of fat composition between men and women. Figure</w:t>
+      </w:r>
+      <w:r>
+        <w:t xml:space="preserve"> </w:t>
+      </w:r>
       <w:r>
         <w:t xml:space="preserve">(</w:t>
       </w:r>
@@ -2618,7 +1901,7 @@
           <w:bCs/>
           <w:b/>
         </w:rPr>
-        <w:t xml:space="preserve">fig1-result?</w:t>
+        <w:t xml:space="preserve">plot2-result?</w:t>
       </w:r>
       <w:r>
         <w:t xml:space="preserve">)</w:t>
@@ -2627,7 +1910,7 @@
         <w:t xml:space="preserve"> </w:t>
       </w:r>
       <w:r>
-        <w:t xml:space="preserve">shows a scatter plot of lean body mass in kg and CD4</w:t>
+        <w:t xml:space="preserve">presents a boxplot illustrating the distribution of fat in kilograms across male and female participants.</w:t>
       </w:r>
     </w:p>
     <w:p>
@@ -2637,257 +1920,20 @@
       <w:r>
         <w:drawing>
           <wp:inline>
-            <wp:extent cx="4587290" cy="3394595"/>
+            <wp:extent cx="4587290" cy="3486341"/>
             <wp:effectExtent b="0" l="0" r="0" t="0"/>
-            <wp:docPr descr="Scatter plot of CD4+ cells versus LBM in kg." title="" id="36" name="Picture"/>
+            <wp:docPr descr="Box plot showing Fat in kg among males and females." title="" id="35" name="Picture"/>
             <a:graphic>
               <a:graphicData uri="http://schemas.openxmlformats.org/drawingml/2006/picture">
                 <pic:pic>
                   <pic:nvPicPr>
-                    <pic:cNvPr descr="../../results/figures/Scatterplot1.png" id="37" name="Picture"/>
+                    <pic:cNvPr descr="../../results/figures/boxplot2.png" id="36" name="Picture"/>
                     <pic:cNvPicPr>
                       <a:picLocks noChangeArrowheads="1" noChangeAspect="1"/>
                     </pic:cNvPicPr>
                   </pic:nvPicPr>
                   <pic:blipFill>
-                    <a:blip r:embed="rId35"/>
-                    <a:stretch>
-                      <a:fillRect/>
-                    </a:stretch>
-                  </pic:blipFill>
-                  <pic:spPr bwMode="auto">
-                    <a:xfrm>
-                      <a:off x="0" y="0"/>
-                      <a:ext cx="4587290" cy="3394595"/>
-                    </a:xfrm>
-                    <a:prstGeom prst="rect">
-                      <a:avLst/>
-                    </a:prstGeom>
-                    <a:noFill/>
-                    <a:ln w="9525">
-                      <a:noFill/>
-                      <a:headEnd/>
-                      <a:tailEnd/>
-                    </a:ln>
-                  </pic:spPr>
-                </pic:pic>
-              </a:graphicData>
-            </a:graphic>
-          </wp:inline>
-        </w:drawing>
-      </w:r>
-    </w:p>
-    <w:p>
-      <w:pPr>
-        <w:pStyle w:val="ImageCaption"/>
-      </w:pPr>
-      <w:r>
-        <w:t xml:space="preserve">Scatter plot of CD4+ cells versus LBM in kg.</w:t>
-      </w:r>
-    </w:p>
-    <w:p>
-      <w:pPr>
-        <w:pStyle w:val="BodyText"/>
-      </w:pPr>
-      <w:r>
-        <w:t xml:space="preserve">(</w:t>
-      </w:r>
-      <w:r>
-        <w:rPr>
-          <w:bCs/>
-          <w:b/>
-        </w:rPr>
-        <w:t xml:space="preserve">fig2-result?</w:t>
-      </w:r>
-      <w:r>
-        <w:t xml:space="preserve">)</w:t>
-      </w:r>
-      <w:r>
-        <w:t xml:space="preserve"> </w:t>
-      </w:r>
-      <w:r>
-        <w:t xml:space="preserve">shows a scatter plot of CD4 vs Fat in kg.</w:t>
-      </w:r>
-    </w:p>
-    <w:p>
-      <w:pPr>
-        <w:pStyle w:val="CaptionedFigure"/>
-      </w:pPr>
-      <w:r>
-        <w:drawing>
-          <wp:inline>
-            <wp:extent cx="4587290" cy="3394595"/>
-            <wp:effectExtent b="0" l="0" r="0" t="0"/>
-            <wp:docPr descr="Scatter plot of CD4+ cells versus Fat in kg." title="" id="39" name="Picture"/>
-            <a:graphic>
-              <a:graphicData uri="http://schemas.openxmlformats.org/drawingml/2006/picture">
-                <pic:pic>
-                  <pic:nvPicPr>
-                    <pic:cNvPr descr="../../results/figures/Scatterplot2.png" id="40" name="Picture"/>
-                    <pic:cNvPicPr>
-                      <a:picLocks noChangeArrowheads="1" noChangeAspect="1"/>
-                    </pic:cNvPicPr>
-                  </pic:nvPicPr>
-                  <pic:blipFill>
-                    <a:blip r:embed="rId38"/>
-                    <a:stretch>
-                      <a:fillRect/>
-                    </a:stretch>
-                  </pic:blipFill>
-                  <pic:spPr bwMode="auto">
-                    <a:xfrm>
-                      <a:off x="0" y="0"/>
-                      <a:ext cx="4587290" cy="3394595"/>
-                    </a:xfrm>
-                    <a:prstGeom prst="rect">
-                      <a:avLst/>
-                    </a:prstGeom>
-                    <a:noFill/>
-                    <a:ln w="9525">
-                      <a:noFill/>
-                      <a:headEnd/>
-                      <a:tailEnd/>
-                    </a:ln>
-                  </pic:spPr>
-                </pic:pic>
-              </a:graphicData>
-            </a:graphic>
-          </wp:inline>
-        </w:drawing>
-      </w:r>
-    </w:p>
-    <w:p>
-      <w:pPr>
-        <w:pStyle w:val="ImageCaption"/>
-      </w:pPr>
-      <w:r>
-        <w:t xml:space="preserve">Scatter plot of CD4+ cells versus Fat in kg.</w:t>
-      </w:r>
-    </w:p>
-    <w:p>
-      <w:pPr>
-        <w:pStyle w:val="BodyText"/>
-      </w:pPr>
-      <w:r>
-        <w:t xml:space="preserve">(</w:t>
-      </w:r>
-      <w:r>
-        <w:rPr>
-          <w:bCs/>
-          <w:b/>
-        </w:rPr>
-        <w:t xml:space="preserve">plot1-result?</w:t>
-      </w:r>
-      <w:r>
-        <w:t xml:space="preserve">)</w:t>
-      </w:r>
-      <w:r>
-        <w:t xml:space="preserve"> </w:t>
-      </w:r>
-      <w:r>
-        <w:t xml:space="preserve">a boxplot of the cd4 immune activation count by sex.</w:t>
-      </w:r>
-    </w:p>
-    <w:p>
-      <w:pPr>
-        <w:pStyle w:val="CaptionedFigure"/>
-      </w:pPr>
-      <w:r>
-        <w:drawing>
-          <wp:inline>
-            <wp:extent cx="4587290" cy="3669832"/>
-            <wp:effectExtent b="0" l="0" r="0" t="0"/>
-            <wp:docPr descr="Box plot to show the distribution of cd4 count immune activation counts among males and females." title="" id="42" name="Picture"/>
-            <a:graphic>
-              <a:graphicData uri="http://schemas.openxmlformats.org/drawingml/2006/picture">
-                <pic:pic>
-                  <pic:nvPicPr>
-                    <pic:cNvPr descr="../../results/figures/boxplot1.png" id="43" name="Picture"/>
-                    <pic:cNvPicPr>
-                      <a:picLocks noChangeArrowheads="1" noChangeAspect="1"/>
-                    </pic:cNvPicPr>
-                  </pic:nvPicPr>
-                  <pic:blipFill>
-                    <a:blip r:embed="rId41"/>
-                    <a:stretch>
-                      <a:fillRect/>
-                    </a:stretch>
-                  </pic:blipFill>
-                  <pic:spPr bwMode="auto">
-                    <a:xfrm>
-                      <a:off x="0" y="0"/>
-                      <a:ext cx="4587290" cy="3669832"/>
-                    </a:xfrm>
-                    <a:prstGeom prst="rect">
-                      <a:avLst/>
-                    </a:prstGeom>
-                    <a:noFill/>
-                    <a:ln w="9525">
-                      <a:noFill/>
-                      <a:headEnd/>
-                      <a:tailEnd/>
-                    </a:ln>
-                  </pic:spPr>
-                </pic:pic>
-              </a:graphicData>
-            </a:graphic>
-          </wp:inline>
-        </w:drawing>
-      </w:r>
-    </w:p>
-    <w:p>
-      <w:pPr>
-        <w:pStyle w:val="ImageCaption"/>
-      </w:pPr>
-      <w:r>
-        <w:t xml:space="preserve">Box plot to show the distribution of cd4 count immune activation counts among males and females.</w:t>
-      </w:r>
-    </w:p>
-    <w:p>
-      <w:pPr>
-        <w:pStyle w:val="BodyText"/>
-      </w:pPr>
-      <w:r>
-        <w:t xml:space="preserve">(</w:t>
-      </w:r>
-      <w:r>
-        <w:rPr>
-          <w:bCs/>
-          <w:b/>
-        </w:rPr>
-        <w:t xml:space="preserve">plot2-result?</w:t>
-      </w:r>
-      <w:r>
-        <w:t xml:space="preserve">)</w:t>
-      </w:r>
-      <w:r>
-        <w:t xml:space="preserve"> </w:t>
-      </w:r>
-      <w:r>
-        <w:t xml:space="preserve">a boxplot to show the distributions of fat in kilograms among males females.</w:t>
-      </w:r>
-    </w:p>
-    <w:p>
-      <w:pPr>
-        <w:pStyle w:val="CaptionedFigure"/>
-      </w:pPr>
-      <w:r>
-        <w:drawing>
-          <wp:inline>
-            <wp:extent cx="4587290" cy="3486341"/>
-            <wp:effectExtent b="0" l="0" r="0" t="0"/>
-            <wp:docPr descr="Box plot showing Fat in kg among males and females." title="" id="45" name="Picture"/>
-            <a:graphic>
-              <a:graphicData uri="http://schemas.openxmlformats.org/drawingml/2006/picture">
-                <pic:pic>
-                  <pic:nvPicPr>
-                    <pic:cNvPr descr="../../results/figures/boxplot2.png" id="46" name="Picture"/>
-                    <pic:cNvPicPr>
-                      <a:picLocks noChangeArrowheads="1" noChangeAspect="1"/>
-                    </pic:cNvPicPr>
-                  </pic:nvPicPr>
-                  <pic:blipFill>
-                    <a:blip r:embed="rId44"/>
+                    <a:blip r:embed="rId34"/>
                     <a:stretch>
                       <a:fillRect/>
                     </a:stretch>
@@ -2922,8 +1968,8 @@
         <w:t xml:space="preserve">Box plot showing Fat in kg among males and females.</w:t>
       </w:r>
     </w:p>
-    <w:bookmarkEnd w:id="47"/>
-    <w:bookmarkStart w:id="55" w:name="full-analysis"/>
+    <w:bookmarkEnd w:id="37"/>
+    <w:bookmarkStart w:id="44" w:name="full-analysis"/>
     <w:p>
       <w:pPr>
         <w:pStyle w:val="Heading2"/>
@@ -2940,641 +1986,6 @@
         <w:t xml:space="preserve">In order to take care of confounding, we performed a multi-regression analysis and the results of the analysis are summarized in the table below.</w:t>
       </w:r>
     </w:p>
-    <w:p>
-      <w:pPr>
-        <w:pStyle w:val="BodyText"/>
-      </w:pPr>
-      <w:r>
-        <w:t xml:space="preserve">This</w:t>
-      </w:r>
-      <w:r>
-        <w:t xml:space="preserve"> </w:t>
-      </w:r>
-      <w:hyperlink w:anchor="tbl-model_table2">
-        <w:r>
-          <w:rPr>
-            <w:rStyle w:val="Hyperlink"/>
-          </w:rPr>
-          <w:t xml:space="preserve">Table 2</w:t>
-        </w:r>
-      </w:hyperlink>
-      <w:r>
-        <w:t xml:space="preserve"> </w:t>
-      </w:r>
-      <w:r>
-        <w:t xml:space="preserve">shows a summary of a multi-variant linear regression model fit.</w:t>
-      </w:r>
-    </w:p>
-    <w:tbl>
-      <w:tblPr>
-        <w:tblStyle w:val="Table"/>
-        <w:tblW w:type="pct" w:w="5000"/>
-        <w:tblLook w:firstRow="0" w:lastRow="0" w:firstColumn="0" w:lastColumn="0" w:noHBand="0" w:noVBand="0" w:val="0000"/>
-        <w:jc w:val="start"/>
-        <w:tblLayout w:type="fixed"/>
-      </w:tblPr>
-      <w:tblGrid>
-        <w:gridCol w:w="7920"/>
-      </w:tblGrid>
-      <w:tr>
-        <w:tc>
-          <w:tcPr/>
-          <w:bookmarkStart w:id="48" w:name="tbl-model_table2"/>
-          <w:p>
-            <w:pPr>
-              <w:jc w:val="center"/>
-            </w:pPr>
-            <w:pPr>
-              <w:jc w:val="start"/>
-              <w:spacing w:before="200"/>
-              <w:pStyle w:val="ImageCaption"/>
-            </w:pPr>
-            <w:r>
-              <w:t xml:space="preserve">Table 2: Linear model summary table 2.</w:t>
-            </w:r>
-          </w:p>
-          <w:tbl>
-            <w:tblPr>
-              <w:tblStyle w:val="Table"/>
-              <w:tblW w:type="pct" w:w="5000"/>
-              <w:tblLook w:firstRow="1" w:lastRow="0" w:firstColumn="0" w:lastColumn="0" w:noHBand="0" w:noVBand="0" w:val="0020"/>
-              <w:jc w:val="start"/>
-              <w:tblLayout w:type="fixed"/>
-            </w:tblPr>
-            <w:tblGrid>
-              <w:gridCol w:w="3004"/>
-              <w:gridCol w:w="1092"/>
-              <w:gridCol w:w="1092"/>
-              <w:gridCol w:w="1001"/>
-              <w:gridCol w:w="1729"/>
-            </w:tblGrid>
-            <w:tr>
-              <w:trPr>
-                <w:tblHeader w:val="true"/>
-              </w:trPr>
-              <w:tc>
-                <w:tcPr/>
-                <w:p>
-                  <w:pPr>
-                    <w:pStyle w:val="Compact"/>
-                  </w:pPr>
-                </w:p>
-              </w:tc>
-              <w:tc>
-                <w:tcPr/>
-                <w:p>
-                  <w:pPr>
-                    <w:pStyle w:val="Compact"/>
-                    <w:jc w:val="right"/>
-                    <w:jc w:val="center"/>
-                  </w:pPr>
-                  <w:r>
-                    <w:t xml:space="preserve">Estimate</w:t>
-                  </w:r>
-                </w:p>
-              </w:tc>
-              <w:tc>
-                <w:tcPr/>
-                <w:p>
-                  <w:pPr>
-                    <w:pStyle w:val="Compact"/>
-                    <w:jc w:val="right"/>
-                    <w:jc w:val="center"/>
-                  </w:pPr>
-                  <w:r>
-                    <w:t xml:space="preserve">Std. Error</w:t>
-                  </w:r>
-                </w:p>
-              </w:tc>
-              <w:tc>
-                <w:tcPr/>
-                <w:p>
-                  <w:pPr>
-                    <w:pStyle w:val="Compact"/>
-                    <w:jc w:val="right"/>
-                    <w:jc w:val="center"/>
-                  </w:pPr>
-                  <w:r>
-                    <w:t xml:space="preserve">t value</w:t>
-                  </w:r>
-                </w:p>
-              </w:tc>
-              <w:tc>
-                <w:tcPr/>
-                <w:p>
-                  <w:pPr>
-                    <w:pStyle w:val="Compact"/>
-                    <w:jc w:val="right"/>
-                    <w:jc w:val="center"/>
-                  </w:pPr>
-                  <w:r>
-                    <w:t xml:space="preserve">Pr(&gt;|t|)</w:t>
-                  </w:r>
-                </w:p>
-              </w:tc>
-            </w:tr>
-            <w:tr>
-              <w:tc>
-                <w:tcPr/>
-                <w:p>
-                  <w:pPr>
-                    <w:pStyle w:val="Compact"/>
-                    <w:jc w:val="left"/>
-                    <w:jc w:val="center"/>
-                  </w:pPr>
-                  <w:r>
-                    <w:t xml:space="preserve">(Intercept)</w:t>
-                  </w:r>
-                </w:p>
-              </w:tc>
-              <w:tc>
-                <w:tcPr/>
-                <w:p>
-                  <w:pPr>
-                    <w:pStyle w:val="Compact"/>
-                    <w:jc w:val="right"/>
-                    <w:jc w:val="center"/>
-                  </w:pPr>
-                  <w:r>
-                    <w:t xml:space="preserve">3759.632173</w:t>
-                  </w:r>
-                </w:p>
-              </w:tc>
-              <w:tc>
-                <w:tcPr/>
-                <w:p>
-                  <w:pPr>
-                    <w:pStyle w:val="Compact"/>
-                    <w:jc w:val="right"/>
-                    <w:jc w:val="center"/>
-                  </w:pPr>
-                  <w:r>
-                    <w:t xml:space="preserve">2567.133417</w:t>
-                  </w:r>
-                </w:p>
-              </w:tc>
-              <w:tc>
-                <w:tcPr/>
-                <w:p>
-                  <w:pPr>
-                    <w:pStyle w:val="Compact"/>
-                    <w:jc w:val="right"/>
-                    <w:jc w:val="center"/>
-                  </w:pPr>
-                  <w:r>
-                    <w:t xml:space="preserve">1.4645254</w:t>
-                  </w:r>
-                </w:p>
-              </w:tc>
-              <w:tc>
-                <w:tcPr/>
-                <w:p>
-                  <w:pPr>
-                    <w:pStyle w:val="Compact"/>
-                    <w:jc w:val="right"/>
-                    <w:jc w:val="center"/>
-                  </w:pPr>
-                  <w:r>
-                    <w:t xml:space="preserve">0.1490704</w:t>
-                  </w:r>
-                </w:p>
-              </w:tc>
-            </w:tr>
-            <w:tr>
-              <w:tc>
-                <w:tcPr/>
-                <w:p>
-                  <w:pPr>
-                    <w:pStyle w:val="Compact"/>
-                    <w:jc w:val="left"/>
-                    <w:jc w:val="center"/>
-                  </w:pPr>
-                  <w:r>
-                    <w:t xml:space="preserve">relevel(factor(Sex), ref =</w:t>
-                  </w:r>
-                  <w:r>
-                    <w:t xml:space="preserve"> </w:t>
-                  </w:r>
-                  <w:r>
-                    <w:t xml:space="preserve">“</w:t>
-                  </w:r>
-                  <w:r>
-                    <w:t xml:space="preserve">F</w:t>
-                  </w:r>
-                  <w:r>
-                    <w:t xml:space="preserve">”</w:t>
-                  </w:r>
-                  <w:r>
-                    <w:t xml:space="preserve">)M</w:t>
-                  </w:r>
-                </w:p>
-              </w:tc>
-              <w:tc>
-                <w:tcPr/>
-                <w:p>
-                  <w:pPr>
-                    <w:pStyle w:val="Compact"/>
-                    <w:jc w:val="right"/>
-                    <w:jc w:val="center"/>
-                  </w:pPr>
-                  <w:r>
-                    <w:t xml:space="preserve">928.102409</w:t>
-                  </w:r>
-                </w:p>
-              </w:tc>
-              <w:tc>
-                <w:tcPr/>
-                <w:p>
-                  <w:pPr>
-                    <w:pStyle w:val="Compact"/>
-                    <w:jc w:val="right"/>
-                    <w:jc w:val="center"/>
-                  </w:pPr>
-                  <w:r>
-                    <w:t xml:space="preserve">804.136468</w:t>
-                  </w:r>
-                </w:p>
-              </w:tc>
-              <w:tc>
-                <w:tcPr/>
-                <w:p>
-                  <w:pPr>
-                    <w:pStyle w:val="Compact"/>
-                    <w:jc w:val="right"/>
-                    <w:jc w:val="center"/>
-                  </w:pPr>
-                  <w:r>
-                    <w:t xml:space="preserve">1.1541603</w:t>
-                  </w:r>
-                </w:p>
-              </w:tc>
-              <w:tc>
-                <w:tcPr/>
-                <w:p>
-                  <w:pPr>
-                    <w:pStyle w:val="Compact"/>
-                    <w:jc w:val="right"/>
-                    <w:jc w:val="center"/>
-                  </w:pPr>
-                  <w:r>
-                    <w:t xml:space="preserve">0.2537114</w:t>
-                  </w:r>
-                </w:p>
-              </w:tc>
-            </w:tr>
-            <w:tr>
-              <w:tc>
-                <w:tcPr/>
-                <w:p>
-                  <w:pPr>
-                    <w:pStyle w:val="Compact"/>
-                    <w:jc w:val="left"/>
-                    <w:jc w:val="center"/>
-                  </w:pPr>
-                  <w:r>
-                    <w:rPr>
-                      <w:rStyle w:val="VerbatimChar"/>
-                    </w:rPr>
-                    <w:t xml:space="preserve">Participant age</w:t>
-                  </w:r>
-                </w:p>
-              </w:tc>
-              <w:tc>
-                <w:tcPr/>
-                <w:p>
-                  <w:pPr>
-                    <w:pStyle w:val="Compact"/>
-                    <w:jc w:val="right"/>
-                    <w:jc w:val="center"/>
-                  </w:pPr>
-                  <w:r>
-                    <w:t xml:space="preserve">-6.818317</w:t>
-                  </w:r>
-                </w:p>
-              </w:tc>
-              <w:tc>
-                <w:tcPr/>
-                <w:p>
-                  <w:pPr>
-                    <w:pStyle w:val="Compact"/>
-                    <w:jc w:val="right"/>
-                    <w:jc w:val="center"/>
-                  </w:pPr>
-                  <w:r>
-                    <w:t xml:space="preserve">31.975088</w:t>
-                  </w:r>
-                </w:p>
-              </w:tc>
-              <w:tc>
-                <w:tcPr/>
-                <w:p>
-                  <w:pPr>
-                    <w:pStyle w:val="Compact"/>
-                    <w:jc w:val="right"/>
-                    <w:jc w:val="center"/>
-                  </w:pPr>
-                  <w:r>
-                    <w:t xml:space="preserve">-0.2132384</w:t>
-                  </w:r>
-                </w:p>
-              </w:tc>
-              <w:tc>
-                <w:tcPr/>
-                <w:p>
-                  <w:pPr>
-                    <w:pStyle w:val="Compact"/>
-                    <w:jc w:val="right"/>
-                    <w:jc w:val="center"/>
-                  </w:pPr>
-                  <w:r>
-                    <w:t xml:space="preserve">0.8319748</w:t>
-                  </w:r>
-                </w:p>
-              </w:tc>
-            </w:tr>
-            <w:tr>
-              <w:tc>
-                <w:tcPr/>
-                <w:p>
-                  <w:pPr>
-                    <w:pStyle w:val="Compact"/>
-                    <w:jc w:val="left"/>
-                    <w:jc w:val="center"/>
-                  </w:pPr>
-                  <w:r>
-                    <w:t xml:space="preserve">BMI</w:t>
-                  </w:r>
-                </w:p>
-              </w:tc>
-              <w:tc>
-                <w:tcPr/>
-                <w:p>
-                  <w:pPr>
-                    <w:pStyle w:val="Compact"/>
-                    <w:jc w:val="right"/>
-                    <w:jc w:val="center"/>
-                  </w:pPr>
-                  <w:r>
-                    <w:t xml:space="preserve">-174.848153</w:t>
-                  </w:r>
-                </w:p>
-              </w:tc>
-              <w:tc>
-                <w:tcPr/>
-                <w:p>
-                  <w:pPr>
-                    <w:pStyle w:val="Compact"/>
-                    <w:jc w:val="right"/>
-                    <w:jc w:val="center"/>
-                  </w:pPr>
-                  <w:r>
-                    <w:t xml:space="preserve">177.081620</w:t>
-                  </w:r>
-                </w:p>
-              </w:tc>
-              <w:tc>
-                <w:tcPr/>
-                <w:p>
-                  <w:pPr>
-                    <w:pStyle w:val="Compact"/>
-                    <w:jc w:val="right"/>
-                    <w:jc w:val="center"/>
-                  </w:pPr>
-                  <w:r>
-                    <w:t xml:space="preserve">-0.9873874</w:t>
-                  </w:r>
-                </w:p>
-              </w:tc>
-              <w:tc>
-                <w:tcPr/>
-                <w:p>
-                  <w:pPr>
-                    <w:pStyle w:val="Compact"/>
-                    <w:jc w:val="right"/>
-                    <w:jc w:val="center"/>
-                  </w:pPr>
-                  <w:r>
-                    <w:t xml:space="preserve">0.3280250</w:t>
-                  </w:r>
-                </w:p>
-              </w:tc>
-            </w:tr>
-            <w:tr>
-              <w:tc>
-                <w:tcPr/>
-                <w:p>
-                  <w:pPr>
-                    <w:pStyle w:val="Compact"/>
-                    <w:jc w:val="left"/>
-                    <w:jc w:val="center"/>
-                  </w:pPr>
-                  <w:r>
-                    <w:rPr>
-                      <w:rStyle w:val="VerbatimChar"/>
-                    </w:rPr>
-                    <w:t xml:space="preserve">LBM in kg</w:t>
-                  </w:r>
-                </w:p>
-              </w:tc>
-              <w:tc>
-                <w:tcPr/>
-                <w:p>
-                  <w:pPr>
-                    <w:pStyle w:val="Compact"/>
-                    <w:jc w:val="right"/>
-                    <w:jc w:val="center"/>
-                  </w:pPr>
-                  <w:r>
-                    <w:t xml:space="preserve">3.933569</w:t>
-                  </w:r>
-                </w:p>
-              </w:tc>
-              <w:tc>
-                <w:tcPr/>
-                <w:p>
-                  <w:pPr>
-                    <w:pStyle w:val="Compact"/>
-                    <w:jc w:val="right"/>
-                    <w:jc w:val="center"/>
-                  </w:pPr>
-                  <w:r>
-                    <w:t xml:space="preserve">60.703367</w:t>
-                  </w:r>
-                </w:p>
-              </w:tc>
-              <w:tc>
-                <w:tcPr/>
-                <w:p>
-                  <w:pPr>
-                    <w:pStyle w:val="Compact"/>
-                    <w:jc w:val="right"/>
-                    <w:jc w:val="center"/>
-                  </w:pPr>
-                  <w:r>
-                    <w:t xml:space="preserve">0.0647998</w:t>
-                  </w:r>
-                </w:p>
-              </w:tc>
-              <w:tc>
-                <w:tcPr/>
-                <w:p>
-                  <w:pPr>
-                    <w:pStyle w:val="Compact"/>
-                    <w:jc w:val="right"/>
-                    <w:jc w:val="center"/>
-                  </w:pPr>
-                  <w:r>
-                    <w:t xml:space="preserve">0.9485818</w:t>
-                  </w:r>
-                </w:p>
-              </w:tc>
-            </w:tr>
-            <w:tr>
-              <w:tc>
-                <w:tcPr/>
-                <w:p>
-                  <w:pPr>
-                    <w:pStyle w:val="Compact"/>
-                    <w:jc w:val="left"/>
-                    <w:jc w:val="center"/>
-                  </w:pPr>
-                  <w:r>
-                    <w:rPr>
-                      <w:rStyle w:val="VerbatimChar"/>
-                    </w:rPr>
-                    <w:t xml:space="preserve">Fat in kg</w:t>
-                  </w:r>
-                </w:p>
-              </w:tc>
-              <w:tc>
-                <w:tcPr/>
-                <w:p>
-                  <w:pPr>
-                    <w:pStyle w:val="Compact"/>
-                    <w:jc w:val="right"/>
-                    <w:jc w:val="center"/>
-                  </w:pPr>
-                  <w:r>
-                    <w:t xml:space="preserve">13.122848</w:t>
-                  </w:r>
-                </w:p>
-              </w:tc>
-              <w:tc>
-                <w:tcPr/>
-                <w:p>
-                  <w:pPr>
-                    <w:pStyle w:val="Compact"/>
-                    <w:jc w:val="right"/>
-                    <w:jc w:val="center"/>
-                  </w:pPr>
-                  <w:r>
-                    <w:t xml:space="preserve">58.955129</w:t>
-                  </w:r>
-                </w:p>
-              </w:tc>
-              <w:tc>
-                <w:tcPr/>
-                <w:p>
-                  <w:pPr>
-                    <w:pStyle w:val="Compact"/>
-                    <w:jc w:val="right"/>
-                    <w:jc w:val="center"/>
-                  </w:pPr>
-                  <w:r>
-                    <w:t xml:space="preserve">0.2225904</w:t>
-                  </w:r>
-                </w:p>
-              </w:tc>
-              <w:tc>
-                <w:tcPr/>
-                <w:p>
-                  <w:pPr>
-                    <w:pStyle w:val="Compact"/>
-                    <w:jc w:val="right"/>
-                    <w:jc w:val="center"/>
-                  </w:pPr>
-                  <w:r>
-                    <w:t xml:space="preserve">0.8247263</w:t>
-                  </w:r>
-                </w:p>
-              </w:tc>
-            </w:tr>
-            <w:tr>
-              <w:tc>
-                <w:tcPr/>
-                <w:p>
-                  <w:pPr>
-                    <w:pStyle w:val="Compact"/>
-                    <w:jc w:val="left"/>
-                    <w:jc w:val="center"/>
-                  </w:pPr>
-                  <w:r>
-                    <w:rPr>
-                      <w:rStyle w:val="VerbatimChar"/>
-                    </w:rPr>
-                    <w:t xml:space="preserve">CD4+</w:t>
-                  </w:r>
-                </w:p>
-              </w:tc>
-              <w:tc>
-                <w:tcPr/>
-                <w:p>
-                  <w:pPr>
-                    <w:pStyle w:val="Compact"/>
-                    <w:jc w:val="right"/>
-                    <w:jc w:val="center"/>
-                  </w:pPr>
-                  <w:r>
-                    <w:t xml:space="preserve">3.215944</w:t>
-                  </w:r>
-                </w:p>
-              </w:tc>
-              <w:tc>
-                <w:tcPr/>
-                <w:p>
-                  <w:pPr>
-                    <w:pStyle w:val="Compact"/>
-                    <w:jc w:val="right"/>
-                    <w:jc w:val="center"/>
-                  </w:pPr>
-                  <w:r>
-                    <w:t xml:space="preserve">1.623752</w:t>
-                  </w:r>
-                </w:p>
-              </w:tc>
-              <w:tc>
-                <w:tcPr/>
-                <w:p>
-                  <w:pPr>
-                    <w:pStyle w:val="Compact"/>
-                    <w:jc w:val="right"/>
-                    <w:jc w:val="center"/>
-                  </w:pPr>
-                  <w:r>
-                    <w:t xml:space="preserve">1.9805632</w:t>
-                  </w:r>
-                </w:p>
-              </w:tc>
-              <w:tc>
-                <w:tcPr/>
-                <w:p>
-                  <w:pPr>
-                    <w:pStyle w:val="Compact"/>
-                    <w:jc w:val="right"/>
-                    <w:jc w:val="center"/>
-                  </w:pPr>
-                  <w:r>
-                    <w:t xml:space="preserve">0.0529418</w:t>
-                  </w:r>
-                </w:p>
-              </w:tc>
-            </w:tr>
-          </w:tbl>
-          <w:bookmarkEnd w:id="48"/>
-          <w:p/>
-        </w:tc>
-      </w:tr>
-    </w:tbl>
     <w:p>
       <w:pPr>
         <w:pStyle w:val="BodyText"/>
@@ -3644,18 +2055,18 @@
           <wp:inline>
             <wp:extent cx="5334000" cy="2667000"/>
             <wp:effectExtent b="0" l="0" r="0" t="0"/>
-            <wp:docPr descr="predicted vs observed of three models" title="" id="50" name="Picture"/>
+            <wp:docPr descr="predicted vs observed of three models" title="" id="39" name="Picture"/>
             <a:graphic>
               <a:graphicData uri="http://schemas.openxmlformats.org/drawingml/2006/picture">
                 <pic:pic>
                   <pic:nvPicPr>
-                    <pic:cNvPr descr="../../results/figures/Predicted_vs_Observed.png" id="51" name="Picture"/>
+                    <pic:cNvPr descr="../../results/figures/Predicted_vs_Observed.png" id="40" name="Picture"/>
                     <pic:cNvPicPr>
                       <a:picLocks noChangeArrowheads="1" noChangeAspect="1"/>
                     </pic:cNvPicPr>
                   </pic:nvPicPr>
                   <pic:blipFill>
-                    <a:blip r:embed="rId49"/>
+                    <a:blip r:embed="rId38"/>
                     <a:stretch>
                       <a:fillRect/>
                     </a:stretch>
@@ -3699,18 +2110,18 @@
           <wp:inline>
             <wp:extent cx="5334000" cy="2667000"/>
             <wp:effectExtent b="0" l="0" r="0" t="0"/>
-            <wp:docPr descr="Variable plot from the random forests model." title="" id="53" name="Picture"/>
+            <wp:docPr descr="Variable plot from the random forests model." title="" id="42" name="Picture"/>
             <a:graphic>
               <a:graphicData uri="http://schemas.openxmlformats.org/drawingml/2006/picture">
                 <pic:pic>
                   <pic:nvPicPr>
-                    <pic:cNvPr descr="../../results/figures/Variable_plot.png" id="54" name="Picture"/>
+                    <pic:cNvPr descr="../../results/figures/Variable_plot.png" id="43" name="Picture"/>
                     <pic:cNvPicPr>
                       <a:picLocks noChangeArrowheads="1" noChangeAspect="1"/>
                     </pic:cNvPicPr>
                   </pic:nvPicPr>
                   <pic:blipFill>
-                    <a:blip r:embed="rId52"/>
+                    <a:blip r:embed="rId41"/>
                     <a:stretch>
                       <a:fillRect/>
                     </a:stretch>
@@ -3750,7 +2161,7 @@
         <w:pStyle w:val="BodyText"/>
       </w:pPr>
       <w:r>
-        <w:t xml:space="preserve">We applied LASSO regression to identify preredictors of CD4 immune activation. After removing the participant ID variable, the model retained BMI (estimate = -297), CD4+ count (estimate = 514), sex (male) (estimate = 260), and lean body mass (estimate = -22.7) as non-zero coefficients. Participant age was excluded from the final model.</w:t>
+        <w:t xml:space="preserve">We applied LASSO regression to identify predictors of CD4 immune activation. After removing the participant ID variable, the model retained BMI (estimate = -297), CD4+ count (estimate = 514), sex (male) (estimate = 260), and lean body mass (estimate = -22.7) as non-zero coefficients. Participant age was excluded from the final model.</w:t>
       </w:r>
     </w:p>
     <w:p>
@@ -3766,9 +2177,9 @@
         <w:br w:type="page"/>
       </w:r>
     </w:p>
-    <w:bookmarkEnd w:id="55"/>
-    <w:bookmarkEnd w:id="56"/>
-    <w:bookmarkStart w:id="59" w:name="discussion"/>
+    <w:bookmarkEnd w:id="44"/>
+    <w:bookmarkEnd w:id="45"/>
+    <w:bookmarkStart w:id="48" w:name="discussion"/>
     <w:p>
       <w:pPr>
         <w:pStyle w:val="Heading1"/>
@@ -3799,13 +2210,13 @@
         <w:t xml:space="preserve">This indicated that males experienced a 260 increase in CD4 immune activation count compared to females, who served as the reference group. This suggests that males may experience more severe immune activation, supporting the hypothesis that sex-based biological differences contribute to disease severity in TB. This result aligns with previous studies that have reported sex-based disparities in health outcomes and mortality risks as a result of TB</w:t>
       </w:r>
       <w:r>
-        <w:t xml:space="preserve">(6)</w:t>
+        <w:t xml:space="preserve">(7)</w:t>
       </w:r>
       <w:r>
         <w:t xml:space="preserve">,</w:t>
       </w:r>
       <w:r>
-        <w:t xml:space="preserve">(7)</w:t>
+        <w:t xml:space="preserve">(8)</w:t>
       </w:r>
       <w:r>
         <w:t xml:space="preserve">. Some studies still attribute the increased risk among males to be as a result of biological differences or differences in the accessibility of resources, especially healthcare. This is generally because women have better prognosis than men and they have better health seeking behavior as compared to their male counterparts.</w:t>
@@ -3819,7 +2230,7 @@
         <w:t xml:space="preserve">Research shows that most women have higher fat repositories than men</w:t>
       </w:r>
       <w:r>
-        <w:t xml:space="preserve">(8)</w:t>
+        <w:t xml:space="preserve">(9)</w:t>
       </w:r>
       <w:r>
         <w:t xml:space="preserve"> </w:t>
@@ -3828,7 +2239,7 @@
         <w:t xml:space="preserve">and some studies show that the higher the fat percentage an individual has, the lower the risk of progression of the tuberculosis infection to disease hence lowering mortality rates among females compared to men. In addition, women tend to have more lean body mass compared to men hence having a lower chance of suffering from adverse effects of TB compared to men.</w:t>
       </w:r>
     </w:p>
-    <w:bookmarkStart w:id="57" w:name="strengths-and-limitations"/>
+    <w:bookmarkStart w:id="46" w:name="strengths-and-limitations"/>
     <w:p>
       <w:pPr>
         <w:pStyle w:val="Heading2"/>
@@ -3853,8 +2264,8 @@
         <w:t xml:space="preserve">Despite limitations of the present of our study, some studies show that Patients with wasting do not recover to the same levels of body mass as those who were not wasted. This suggests that tuberculosis may leads to permanent loss of lean tissue and fat mass.</w:t>
       </w:r>
     </w:p>
-    <w:bookmarkEnd w:id="57"/>
-    <w:bookmarkStart w:id="58" w:name="conclusions"/>
+    <w:bookmarkEnd w:id="46"/>
+    <w:bookmarkStart w:id="47" w:name="conclusions"/>
     <w:p>
       <w:pPr>
         <w:pStyle w:val="Heading2"/>
@@ -3884,9 +2295,9 @@
         <w:br w:type="page"/>
       </w:r>
     </w:p>
-    <w:bookmarkEnd w:id="58"/>
-    <w:bookmarkEnd w:id="59"/>
-    <w:bookmarkStart w:id="77" w:name="references"/>
+    <w:bookmarkEnd w:id="47"/>
+    <w:bookmarkEnd w:id="48"/>
+    <w:bookmarkStart w:id="68" w:name="references"/>
     <w:p>
       <w:pPr>
         <w:pStyle w:val="Heading1"/>
@@ -3895,8 +2306,8 @@
         <w:t xml:space="preserve">6. References</w:t>
       </w:r>
     </w:p>
-    <w:bookmarkStart w:id="76" w:name="refs"/>
-    <w:bookmarkStart w:id="61" w:name="ref-Santos2007"/>
+    <w:bookmarkStart w:id="67" w:name="refs"/>
+    <w:bookmarkStart w:id="50" w:name="ref-Santos2007"/>
     <w:p>
       <w:pPr>
         <w:pStyle w:val="Bibliography"/>
@@ -3929,7 +2340,7 @@
       <w:r>
         <w:t xml:space="preserve">[electronic article]. 2007;15(spe):762–767. (</w:t>
       </w:r>
-      <w:hyperlink r:id="rId60">
+      <w:hyperlink r:id="rId49">
         <w:r>
           <w:rPr>
             <w:rStyle w:val="Hyperlink"/>
@@ -3941,8 +2352,8 @@
         <w:t xml:space="preserve">)</w:t>
       </w:r>
     </w:p>
-    <w:bookmarkEnd w:id="61"/>
-    <w:bookmarkStart w:id="63" w:name="ref-Martinez2017"/>
+    <w:bookmarkEnd w:id="50"/>
+    <w:bookmarkStart w:id="52" w:name="ref-Martinez2017"/>
     <w:p>
       <w:pPr>
         <w:pStyle w:val="Bibliography"/>
@@ -3975,7 +2386,7 @@
       <w:r>
         <w:t xml:space="preserve">[electronic article]. 2017;185(12):1327–1339. (</w:t>
       </w:r>
-      <w:hyperlink r:id="rId62">
+      <w:hyperlink r:id="rId51">
         <w:r>
           <w:rPr>
             <w:rStyle w:val="Hyperlink"/>
@@ -3987,8 +2398,8 @@
         <w:t xml:space="preserve">)</w:t>
       </w:r>
     </w:p>
-    <w:bookmarkEnd w:id="63"/>
-    <w:bookmarkStart w:id="65" w:name="ref-Dye1998"/>
+    <w:bookmarkEnd w:id="52"/>
+    <w:bookmarkStart w:id="54" w:name="ref-Dye1998"/>
     <w:p>
       <w:pPr>
         <w:pStyle w:val="Bibliography"/>
@@ -4021,7 +2432,7 @@
       <w:r>
         <w:t xml:space="preserve">[electronic article]. 1998;352(9144):1886–1891. (</w:t>
       </w:r>
-      <w:hyperlink r:id="rId64">
+      <w:hyperlink r:id="rId53">
         <w:r>
           <w:rPr>
             <w:rStyle w:val="Hyperlink"/>
@@ -4033,8 +2444,8 @@
         <w:t xml:space="preserve">)</w:t>
       </w:r>
     </w:p>
-    <w:bookmarkEnd w:id="65"/>
-    <w:bookmarkStart w:id="67" w:name="ref-Murgia2024"/>
+    <w:bookmarkEnd w:id="54"/>
+    <w:bookmarkStart w:id="56" w:name="ref-Murgia2024"/>
     <w:p>
       <w:pPr>
         <w:pStyle w:val="Bibliography"/>
@@ -4064,7 +2475,7 @@
       <w:r>
         <w:t xml:space="preserve">. IOS Press; 2024(</w:t>
       </w:r>
-      <w:hyperlink r:id="rId66">
+      <w:hyperlink r:id="rId55">
         <w:r>
           <w:rPr>
             <w:rStyle w:val="Hyperlink"/>
@@ -4076,8 +2487,8 @@
         <w:t xml:space="preserve">)</w:t>
       </w:r>
     </w:p>
-    <w:bookmarkEnd w:id="67"/>
-    <w:bookmarkStart w:id="69" w:name="ref-CCWhalen2023"/>
+    <w:bookmarkEnd w:id="56"/>
+    <w:bookmarkStart w:id="58" w:name="ref-CCWhalen2023"/>
     <w:p>
       <w:pPr>
         <w:pStyle w:val="Bibliography"/>
@@ -4094,7 +2505,7 @@
       <w:r>
         <w:t xml:space="preserve">Whalen C. Sex differences in the presentation of tuberculosis in uganda. 2023;(</w:t>
       </w:r>
-      <w:hyperlink r:id="rId68">
+      <w:hyperlink r:id="rId57">
         <w:r>
           <w:rPr>
             <w:rStyle w:val="Hyperlink"/>
@@ -4106,8 +2517,8 @@
         <w:t xml:space="preserve">)</w:t>
       </w:r>
     </w:p>
-    <w:bookmarkEnd w:id="69"/>
-    <w:bookmarkStart w:id="71" w:name="ref-Hertz2018"/>
+    <w:bookmarkEnd w:id="58"/>
+    <w:bookmarkStart w:id="60" w:name="ref-Horton2016"/>
     <w:p>
       <w:pPr>
         <w:pStyle w:val="Bibliography"/>
@@ -4122,7 +2533,7 @@
         <w:t xml:space="preserve">	</w:t>
       </w:r>
       <w:r>
-        <w:t xml:space="preserve">Hertz D, Schneider B. Sex differences in tuberculosis.</w:t>
+        <w:t xml:space="preserve">Horton KC, MacPherson P, Houben RMGJ, et al. Sex differences in tuberculosis burden and notifications in low- and middle-income countries: A systematic review and meta-analysis.</w:t>
       </w:r>
       <w:r>
         <w:t xml:space="preserve"> </w:t>
@@ -4132,6 +2543,52 @@
           <w:iCs/>
           <w:i/>
         </w:rPr>
+        <w:t xml:space="preserve">PLOS Medicine</w:t>
+      </w:r>
+      <w:r>
+        <w:t xml:space="preserve"> </w:t>
+      </w:r>
+      <w:r>
+        <w:t xml:space="preserve">[electronic article]. 2016;13(9):e1002119. (</w:t>
+      </w:r>
+      <w:hyperlink r:id="rId59">
+        <w:r>
+          <w:rPr>
+            <w:rStyle w:val="Hyperlink"/>
+          </w:rPr>
+          <w:t xml:space="preserve">http://dx.doi.org/10.1371/journal.pmed.1002119</w:t>
+        </w:r>
+      </w:hyperlink>
+      <w:r>
+        <w:t xml:space="preserve">)</w:t>
+      </w:r>
+    </w:p>
+    <w:bookmarkEnd w:id="60"/>
+    <w:bookmarkStart w:id="62" w:name="ref-Hertz2018"/>
+    <w:p>
+      <w:pPr>
+        <w:pStyle w:val="Bibliography"/>
+      </w:pPr>
+      <w:r>
+        <w:t xml:space="preserve">7.</w:t>
+      </w:r>
+      <w:r>
+        <w:t xml:space="preserve"> </w:t>
+      </w:r>
+      <w:r>
+        <w:t xml:space="preserve">	</w:t>
+      </w:r>
+      <w:r>
+        <w:t xml:space="preserve">Hertz D, Schneider B. Sex differences in tuberculosis.</w:t>
+      </w:r>
+      <w:r>
+        <w:t xml:space="preserve"> </w:t>
+      </w:r>
+      <w:r>
+        <w:rPr>
+          <w:iCs/>
+          <w:i/>
+        </w:rPr>
         <w:t xml:space="preserve">Seminars in Immunopathology</w:t>
       </w:r>
       <w:r>
@@ -4140,7 +2597,7 @@
       <w:r>
         <w:t xml:space="preserve">[electronic article]. 2018;41(2):225–237. (</w:t>
       </w:r>
-      <w:hyperlink r:id="rId70">
+      <w:hyperlink r:id="rId61">
         <w:r>
           <w:rPr>
             <w:rStyle w:val="Hyperlink"/>
@@ -4152,14 +2609,14 @@
         <w:t xml:space="preserve">)</w:t>
       </w:r>
     </w:p>
-    <w:bookmarkEnd w:id="71"/>
-    <w:bookmarkStart w:id="73" w:name="ref-Mara2018"/>
+    <w:bookmarkEnd w:id="62"/>
+    <w:bookmarkStart w:id="64" w:name="ref-Mara2018"/>
     <w:p>
       <w:pPr>
         <w:pStyle w:val="Bibliography"/>
       </w:pPr>
       <w:r>
-        <w:t xml:space="preserve">7.</w:t>
+        <w:t xml:space="preserve">8.</w:t>
       </w:r>
       <w:r>
         <w:t xml:space="preserve"> </w:t>
@@ -4186,7 +2643,7 @@
       <w:r>
         <w:t xml:space="preserve">[electronic article]. 2018;24(3):199–202. (</w:t>
       </w:r>
-      <w:hyperlink r:id="rId72">
+      <w:hyperlink r:id="rId63">
         <w:r>
           <w:rPr>
             <w:rStyle w:val="Hyperlink"/>
@@ -4198,14 +2655,14 @@
         <w:t xml:space="preserve">)</w:t>
       </w:r>
     </w:p>
-    <w:bookmarkEnd w:id="73"/>
-    <w:bookmarkStart w:id="75" w:name="ref-Karastergiou2012"/>
+    <w:bookmarkEnd w:id="64"/>
+    <w:bookmarkStart w:id="66" w:name="ref-Karastergiou2012"/>
     <w:p>
       <w:pPr>
         <w:pStyle w:val="Bibliography"/>
       </w:pPr>
       <w:r>
-        <w:t xml:space="preserve">8.</w:t>
+        <w:t xml:space="preserve">9.</w:t>
       </w:r>
       <w:r>
         <w:t xml:space="preserve"> </w:t>
@@ -4232,7 +2689,7 @@
       <w:r>
         <w:t xml:space="preserve">[electronic article]. 2012;3(1). (</w:t>
       </w:r>
-      <w:hyperlink r:id="rId74">
+      <w:hyperlink r:id="rId65">
         <w:r>
           <w:rPr>
             <w:rStyle w:val="Hyperlink"/>
@@ -4244,9 +2701,9 @@
         <w:t xml:space="preserve">)</w:t>
       </w:r>
     </w:p>
-    <w:bookmarkEnd w:id="75"/>
-    <w:bookmarkEnd w:id="76"/>
-    <w:bookmarkEnd w:id="77"/>
+    <w:bookmarkEnd w:id="66"/>
+    <w:bookmarkEnd w:id="67"/>
+    <w:bookmarkEnd w:id="68"/>
     <w:sectPr/>
   </w:body>
 </w:document>

</xml_diff>

<commit_message>
stage all changes to the files
</commit_message>
<xml_diff>
--- a/products/manuscript/manuscript.docx
+++ b/products/manuscript/manuscript.docx
@@ -7,49 +7,37 @@
         <w:pStyle w:val="Title"/>
       </w:pPr>
       <w:r>
-        <w:t xml:space="preserve">Example</w:t>
+        <w:t xml:space="preserve">Sex-based</w:t>
       </w:r>
       <w:r>
         <w:t xml:space="preserve"> </w:t>
       </w:r>
       <w:r>
-        <w:t xml:space="preserve">Manuscript</w:t>
+        <w:t xml:space="preserve">analysis/Differences</w:t>
       </w:r>
       <w:r>
         <w:t xml:space="preserve"> </w:t>
       </w:r>
       <w:r>
-        <w:t xml:space="preserve">Template</w:t>
+        <w:t xml:space="preserve">in</w:t>
       </w:r>
       <w:r>
         <w:t xml:space="preserve"> </w:t>
       </w:r>
       <w:r>
-        <w:t xml:space="preserve">for</w:t>
+        <w:t xml:space="preserve">TB</w:t>
       </w:r>
       <w:r>
         <w:t xml:space="preserve"> </w:t>
       </w:r>
       <w:r>
-        <w:t xml:space="preserve">a</w:t>
+        <w:t xml:space="preserve">Immune</w:t>
       </w:r>
       <w:r>
         <w:t xml:space="preserve"> </w:t>
       </w:r>
       <w:r>
-        <w:t xml:space="preserve">Data</w:t>
-      </w:r>
-      <w:r>
-        <w:t xml:space="preserve"> </w:t>
-      </w:r>
-      <w:r>
-        <w:t xml:space="preserve">Analysis</w:t>
-      </w:r>
-      <w:r>
-        <w:t xml:space="preserve"> </w:t>
-      </w:r>
-      <w:r>
-        <w:t xml:space="preserve">Project</w:t>
+        <w:t xml:space="preserve">Activation</w:t>
       </w:r>
     </w:p>
     <w:p>

</xml_diff>

<commit_message>
commit to all changes in the manuscript
</commit_message>
<xml_diff>
--- a/products/manuscript/manuscript.docx
+++ b/products/manuscript/manuscript.docx
@@ -233,7 +233,7 @@
         <w:t xml:space="preserve"> </w:t>
       </w:r>
       <w:r>
-        <w:t xml:space="preserve">Corresponding author: kelvinbwambale8@gmail.com</w:t>
+        <w:t xml:space="preserve">Corresponding author: Doreen K. Kalembe</w:t>
       </w:r>
     </w:p>
     <w:p>
@@ -566,7 +566,7 @@
         <w:pStyle w:val="BodyText"/>
       </w:pPr>
       <w:r>
-        <w:t xml:space="preserve">Other studies have highlighted that body fat plays an important role in supporting immune function, with women typically maintaining higher fat storage than men. This increased fat storage may contribute to women’s stronger immune responses. While these differences are partly attributed to women’s better healthcare-seeking behaviors, factors such as fat distribution, hormonal profiles, body composition, lean tissue mass, and other biological characteristics differ significantly between sexes, particularly at disease presentation. The objective of this study is to determine whether higher immune activation counts correlate with greater infection severity or illness progression.</w:t>
+        <w:t xml:space="preserve">Other studies have highlighted that body fat plays an important role in supporting immune function, with women typically maintaining higher fat storage than men. This increased fat storage may contribute to women’s stronger immune responses. While these differences are partly attributed to women’s better healthcare-seeking behaviors, factors such as fat distribution, hormonal profiles, body composition, lean tissue mass, and other biological characteristics differ significantly between sexes, particularly at disease presentation. The objective of this study is to determine whether higher immune activation counts correlate with greater infection severity or illness progression and whether this relationship differs between males and females.</w:t>
       </w:r>
     </w:p>
     <w:bookmarkEnd w:id="21"/>
@@ -616,7 +616,7 @@
         <w:pStyle w:val="FirstParagraph"/>
       </w:pPr>
       <w:r>
-        <w:t xml:space="preserve">Since the balance of fat and lean tissue differ in men and women especially at the time of tuberculosis presentation, the objective of this study will be to find out whether there are differences in the Tuberculosis immune activation between males and females. We shall hypothesize on the more immune activation there is, the more infected / sicker the person.</w:t>
+        <w:t xml:space="preserve">Since the balance of fat and lean tissue differ in men and women especially at the time of tuberculosis presentation, the objective of this study will be to find out whether there are differences in the Tuberculosis immune activation between males and females. We shall hypothesize on the more immune activation there is, the more infected / sicker the person and whether this relationship differs between males and females.</w:t>
       </w:r>
     </w:p>
     <w:p>
@@ -841,7 +841,7 @@
         <w:pStyle w:val="BodyText"/>
       </w:pPr>
       <w:r>
-        <w:t xml:space="preserve">We applied three supervised machine learning models — linear regression, LASSO regression, and Random Forests — to predict CD4 Immune Activation Count based on Sex, Age, BMI, Lean Body Mass (LBM), Fat mass, and CD4+ cell count. Data preprocessing included median imputation for missing values, dummy encoding of categorical variables, normalization, and removal of highly correlated features. Models were evaluated using RMSE and visualized through observed vs. predicted plots. Hyperparameter tuning was performed using grid search with cross-validation.</w:t>
+        <w:t xml:space="preserve">We applied three supervised machine learning models — linear regression, LASSO regression, and Random Forests — to predict CD4 Immune Activation Count based on Sex, Age, BMI, Lean Body Mass (LBM), Fat mass, and CD4+ cell count. Data pre processing included median imputation for missing values, dummy encoding of categorical variables, normalization, and removal of highly correlated features. Models were evaluated using RMSE and visualized through observed vs. predicted plots. Hyperparameter tuning was performed using grid search with cross-validation.</w:t>
       </w:r>
     </w:p>
     <w:p>
@@ -859,7 +859,7 @@
     </w:p>
     <w:bookmarkEnd w:id="32"/>
     <w:bookmarkEnd w:id="33"/>
-    <w:bookmarkStart w:id="48" w:name="results"/>
+    <w:bookmarkStart w:id="51" w:name="results"/>
     <w:p>
       <w:pPr>
         <w:pStyle w:val="Heading1"/>
@@ -9307,7 +9307,7 @@
       </w:r>
     </w:p>
     <w:bookmarkEnd w:id="36"/>
-    <w:bookmarkStart w:id="40" w:name="basic-statistical-analysis"/>
+    <w:bookmarkStart w:id="43" w:name="basic-statistical-analysis"/>
     <w:p>
       <w:pPr>
         <w:pStyle w:val="Heading2"/>
@@ -9329,7 +9329,7 @@
         <w:pStyle w:val="BodyText"/>
       </w:pPr>
       <w:r>
-        <w:t xml:space="preserve">Given that fat content serves as a contributing factor to immune activation in disease progression, individuals with higher fat percentages typically demonstrate reduced susceptibility to tuberculosis, and vice versa. We analyzed the distribution of fat composition between men and women. This</w:t>
+        <w:t xml:space="preserve">Since fat content serves as a contributing factor to immune activation in disease progression, individuals with higher fat percentages typically demonstrate reduced susceptibility to tuberculosis, and vice versa. We analyzed the distribution of fat composition between men and women. This</w:t>
       </w:r>
       <w:r>
         <w:t xml:space="preserve"> </w:t>
@@ -9342,7 +9342,7 @@
           <w:bCs/>
           <w:b/>
         </w:rPr>
-        <w:t xml:space="preserve">plot2-result?</w:t>
+        <w:t xml:space="preserve">Fig2?</w:t>
       </w:r>
       <w:r>
         <w:t xml:space="preserve">)</w:t>
@@ -9409,30 +9409,115 @@
         <w:t xml:space="preserve">Box plot showing Fat in kg among males and females.</w:t>
       </w:r>
     </w:p>
-    <w:bookmarkEnd w:id="40"/>
-    <w:bookmarkStart w:id="47" w:name="full-analysis"/>
     <w:p>
       <w:pPr>
-        <w:pStyle w:val="Heading2"/>
-      </w:pPr>
-      <w:r>
-        <w:t xml:space="preserve">4.3 Full analysis</w:t>
+        <w:pStyle w:val="BodyText"/>
+      </w:pPr>
+      <w:r>
+        <w:t xml:space="preserve">While this</w:t>
+      </w:r>
+      <w:r>
+        <w:t xml:space="preserve"> </w:t>
+      </w:r>
+      <w:r>
+        <w:t xml:space="preserve">(</w:t>
+      </w:r>
+      <w:r>
+        <w:rPr>
+          <w:bCs/>
+          <w:b/>
+        </w:rPr>
+        <w:t xml:space="preserve">Fig3?</w:t>
+      </w:r>
+      <w:r>
+        <w:t xml:space="preserve">)</w:t>
+      </w:r>
+      <w:r>
+        <w:t xml:space="preserve"> </w:t>
+      </w:r>
+      <w:r>
+        <w:t xml:space="preserve">shows the distribution of CD4 among males and females.</w:t>
       </w:r>
     </w:p>
     <w:p>
       <w:pPr>
-        <w:pStyle w:val="FirstParagraph"/>
-      </w:pPr>
-      <w:r>
-        <w:t xml:space="preserve">In order to take care of confounding, we performed a multi-regression analysis and the results of the analysis were not satifactory.</w:t>
+        <w:pStyle w:val="CaptionedFigure"/>
+      </w:pPr>
+      <w:r>
+        <w:drawing>
+          <wp:inline>
+            <wp:extent cx="5334000" cy="3556000"/>
+            <wp:effectExtent b="0" l="0" r="0" t="0"/>
+            <wp:docPr descr="Regression plot showing CD4+ among males and females." title="" id="41" name="Picture"/>
+            <a:graphic>
+              <a:graphicData uri="http://schemas.openxmlformats.org/drawingml/2006/picture">
+                <pic:pic>
+                  <pic:nvPicPr>
+                    <pic:cNvPr descr="../../results/figures/Sex_Regplot.png" id="42" name="Picture"/>
+                    <pic:cNvPicPr>
+                      <a:picLocks noChangeArrowheads="1" noChangeAspect="1"/>
+                    </pic:cNvPicPr>
+                  </pic:nvPicPr>
+                  <pic:blipFill>
+                    <a:blip r:embed="rId40"/>
+                    <a:stretch>
+                      <a:fillRect/>
+                    </a:stretch>
+                  </pic:blipFill>
+                  <pic:spPr bwMode="auto">
+                    <a:xfrm>
+                      <a:off x="0" y="0"/>
+                      <a:ext cx="5334000" cy="3556000"/>
+                    </a:xfrm>
+                    <a:prstGeom prst="rect">
+                      <a:avLst/>
+                    </a:prstGeom>
+                    <a:noFill/>
+                    <a:ln w="9525">
+                      <a:noFill/>
+                      <a:headEnd/>
+                      <a:tailEnd/>
+                    </a:ln>
+                  </pic:spPr>
+                </pic:pic>
+              </a:graphicData>
+            </a:graphic>
+          </wp:inline>
+        </w:drawing>
       </w:r>
     </w:p>
     <w:p>
       <w:pPr>
+        <w:pStyle w:val="ImageCaption"/>
+      </w:pPr>
+      <w:r>
+        <w:t xml:space="preserve">Regression plot showing CD4+ among males and females.</w:t>
+      </w:r>
+    </w:p>
+    <w:bookmarkEnd w:id="43"/>
+    <w:bookmarkStart w:id="50" w:name="full-analysis"/>
+    <w:p>
+      <w:pPr>
+        <w:pStyle w:val="Heading2"/>
+      </w:pPr>
+      <w:r>
+        <w:t xml:space="preserve">4.3 Full analysis</w:t>
+      </w:r>
+    </w:p>
+    <w:p>
+      <w:pPr>
+        <w:pStyle w:val="FirstParagraph"/>
+      </w:pPr>
+      <w:r>
+        <w:t xml:space="preserve">In order to take care of confounding, we performed a multi-regression analysis and the results of the analysis were not satisfactory.</w:t>
+      </w:r>
+    </w:p>
+    <w:p>
+      <w:pPr>
         <w:pStyle w:val="BodyText"/>
       </w:pPr>
       <w:r>
-        <w:t xml:space="preserve">We finally considered using ML algorithm to fit our data. The Random Forest model achieved the lowest RMSE (1132), outperforming both the linear regression and LASSO models, which had RMSEs around 2107. This figure</w:t>
+        <w:t xml:space="preserve">We finally considered using ML algorithm to fit our data. The Random Forest model achieved the lowest RMSE (1984.8), outperforming both the linear regression and LASSO models, which had RMSEs 2123.8 and 2070.1 respectively. This figure</w:t>
       </w:r>
       <w:r>
         <w:t xml:space="preserve"> </w:t>
@@ -9494,20 +9579,75 @@
       <w:r>
         <w:drawing>
           <wp:inline>
-            <wp:extent cx="5334000" cy="2667000"/>
+            <wp:extent cx="5334000" cy="2133600"/>
             <wp:effectExtent b="0" l="0" r="0" t="0"/>
-            <wp:docPr descr="predicted vs observed of three models" title="" id="42" name="Picture"/>
+            <wp:docPr descr="predicted vs observed of three models" title="" id="45" name="Picture"/>
             <a:graphic>
               <a:graphicData uri="http://schemas.openxmlformats.org/drawingml/2006/picture">
                 <pic:pic>
                   <pic:nvPicPr>
-                    <pic:cNvPr descr="../../results/figures/Predicted_vs_Observed.png" id="43" name="Picture"/>
+                    <pic:cNvPr descr="../../results/figures/Predicted_vs_Observed.png" id="46" name="Picture"/>
                     <pic:cNvPicPr>
                       <a:picLocks noChangeArrowheads="1" noChangeAspect="1"/>
                     </pic:cNvPicPr>
                   </pic:nvPicPr>
                   <pic:blipFill>
-                    <a:blip r:embed="rId41"/>
+                    <a:blip r:embed="rId44"/>
+                    <a:stretch>
+                      <a:fillRect/>
+                    </a:stretch>
+                  </pic:blipFill>
+                  <pic:spPr bwMode="auto">
+                    <a:xfrm>
+                      <a:off x="0" y="0"/>
+                      <a:ext cx="5334000" cy="2133600"/>
+                    </a:xfrm>
+                    <a:prstGeom prst="rect">
+                      <a:avLst/>
+                    </a:prstGeom>
+                    <a:noFill/>
+                    <a:ln w="9525">
+                      <a:noFill/>
+                      <a:headEnd/>
+                      <a:tailEnd/>
+                    </a:ln>
+                  </pic:spPr>
+                </pic:pic>
+              </a:graphicData>
+            </a:graphic>
+          </wp:inline>
+        </w:drawing>
+      </w:r>
+    </w:p>
+    <w:p>
+      <w:pPr>
+        <w:pStyle w:val="ImageCaption"/>
+      </w:pPr>
+      <w:r>
+        <w:t xml:space="preserve">predicted vs observed of three models</w:t>
+      </w:r>
+    </w:p>
+    <w:p>
+      <w:pPr>
+        <w:pStyle w:val="CaptionedFigure"/>
+      </w:pPr>
+      <w:r>
+        <w:drawing>
+          <wp:inline>
+            <wp:extent cx="5334000" cy="2667000"/>
+            <wp:effectExtent b="0" l="0" r="0" t="0"/>
+            <wp:docPr descr="Variable plot from the random forests model." title="" id="48" name="Picture"/>
+            <a:graphic>
+              <a:graphicData uri="http://schemas.openxmlformats.org/drawingml/2006/picture">
+                <pic:pic>
+                  <pic:nvPicPr>
+                    <pic:cNvPr descr="../../results/figures/Variable_plot.png" id="49" name="Picture"/>
+                    <pic:cNvPicPr>
+                      <a:picLocks noChangeArrowheads="1" noChangeAspect="1"/>
+                    </pic:cNvPicPr>
+                  </pic:nvPicPr>
+                  <pic:blipFill>
+                    <a:blip r:embed="rId47"/>
                     <a:stretch>
                       <a:fillRect/>
                     </a:stretch>
@@ -9539,196 +9679,23 @@
         <w:pStyle w:val="ImageCaption"/>
       </w:pPr>
       <w:r>
-        <w:t xml:space="preserve">predicted vs observed of three models</w:t>
+        <w:t xml:space="preserve">Variable plot from the random forests model.</w:t>
       </w:r>
     </w:p>
     <w:p>
       <w:pPr>
-        <w:pStyle w:val="CaptionedFigure"/>
-      </w:pPr>
-      <w:r>
-        <w:drawing>
-          <wp:inline>
-            <wp:extent cx="5334000" cy="2667000"/>
-            <wp:effectExtent b="0" l="0" r="0" t="0"/>
-            <wp:docPr descr="Variable plot from the random forests model." title="" id="45" name="Picture"/>
-            <a:graphic>
-              <a:graphicData uri="http://schemas.openxmlformats.org/drawingml/2006/picture">
-                <pic:pic>
-                  <pic:nvPicPr>
-                    <pic:cNvPr descr="../../results/figures/Variable_plot.png" id="46" name="Picture"/>
-                    <pic:cNvPicPr>
-                      <a:picLocks noChangeArrowheads="1" noChangeAspect="1"/>
-                    </pic:cNvPicPr>
-                  </pic:nvPicPr>
-                  <pic:blipFill>
-                    <a:blip r:embed="rId44"/>
-                    <a:stretch>
-                      <a:fillRect/>
-                    </a:stretch>
-                  </pic:blipFill>
-                  <pic:spPr bwMode="auto">
-                    <a:xfrm>
-                      <a:off x="0" y="0"/>
-                      <a:ext cx="5334000" cy="2667000"/>
-                    </a:xfrm>
-                    <a:prstGeom prst="rect">
-                      <a:avLst/>
-                    </a:prstGeom>
-                    <a:noFill/>
-                    <a:ln w="9525">
-                      <a:noFill/>
-                      <a:headEnd/>
-                      <a:tailEnd/>
-                    </a:ln>
-                  </pic:spPr>
-                </pic:pic>
-              </a:graphicData>
-            </a:graphic>
-          </wp:inline>
-        </w:drawing>
+        <w:pStyle w:val="BodyText"/>
+      </w:pPr>
+      <w:r>
+        <w:t xml:space="preserve">We applied LASSO regression to identify predictors of CD4 immune activation. After removing the participant ID variable, the model retained BMI (estimate = -297), CD4+ count (estimate = 514), sex (male) (estimate = 260), and lean body mass (estimate = -22.7) as non-zero coefficients. Participant age was excluded from the final model.</w:t>
       </w:r>
     </w:p>
     <w:p>
       <w:pPr>
-        <w:pStyle w:val="ImageCaption"/>
-      </w:pPr>
-      <w:r>
-        <w:t xml:space="preserve">Variable plot from the random forests model.</w:t>
-      </w:r>
-    </w:p>
-    <w:p>
-      <w:pPr>
         <w:pStyle w:val="BodyText"/>
       </w:pPr>
       <w:r>
-        <w:t xml:space="preserve">We applied LASSO regression to identify predictors of CD4 immune activation. After removing the participant ID variable, the model retained BMI (estimate = -297), CD4+ count (estimate = 514), sex (male) (estimate = 260), and lean body mass (estimate = -22.7) as non-zero coefficients. Participant age was excluded from the final model.</w:t>
-      </w:r>
-    </w:p>
-    <w:p>
-      <w:pPr>
-        <w:pStyle w:val="BodyText"/>
-      </w:pPr>
-      <w:r>
         <w:t xml:space="preserve">Interestingly, LBM (Lean Body Mass) and Participant Age were ranked lower, suggesting they had less influence in this dataset. These findings align with the Random forest results, which also retained BMI,CD4+ lean body mass and sex as key predictors.</w:t>
-      </w:r>
-    </w:p>
-    <w:p>
-      <w:r>
-        <w:br w:type="page"/>
-      </w:r>
-    </w:p>
-    <w:bookmarkEnd w:id="47"/>
-    <w:bookmarkEnd w:id="48"/>
-    <w:bookmarkStart w:id="51" w:name="discussion"/>
-    <w:p>
-      <w:pPr>
-        <w:pStyle w:val="Heading1"/>
-      </w:pPr>
-      <w:r>
-        <w:t xml:space="preserve">5. Discussion</w:t>
-      </w:r>
-    </w:p>
-    <w:p>
-      <w:pPr>
-        <w:pStyle w:val="FirstParagraph"/>
-      </w:pPr>
-      <w:r>
-        <w:t xml:space="preserve">In this analysis of sex-based differences in TB-related immune activation, we aimed to identify key predictors of CD4 immune activation count , which we used as a proxy for severity of disease. Our hypothesis was that higher immune activation counts indicate more severe illness, and that biological sex may influence immune responses to TB.</w:t>
-      </w:r>
-    </w:p>
-    <w:p>
-      <w:pPr>
-        <w:pStyle w:val="BodyText"/>
-      </w:pPr>
-      <w:r>
-        <w:t xml:space="preserve">when we used both the LASSO regression and random forest models, we identified CD4+ count, BMI, sex, and lean body mass (LBM) as important predictors of immune activation. Our findings highlight a notable difference in CD4 immune activation count rates between males and females, with males exhibiting higher risk of TB infection and disease than females. Sex was retained as a significant predictor, with a positive coefficient (estimate = 260).</w:t>
-      </w:r>
-      <w:r>
-        <w:t xml:space="preserve"> </w:t>
-      </w:r>
-      <w:r>
-        <w:t xml:space="preserve">This indicated that males experienced a 260 increase in CD4 immune activation count compared to females, who served as the reference group. This suggests that males may experience more severe immune activation, supporting the hypothesis that sex-based biological differences contribute to disease severity in TB. This result aligns with previous studies that have reported sex-based disparities in health outcomes and mortality risks as a result of TB</w:t>
-      </w:r>
-      <w:r>
-        <w:t xml:space="preserve">(7)</w:t>
-      </w:r>
-      <w:r>
-        <w:t xml:space="preserve">,</w:t>
-      </w:r>
-      <w:r>
-        <w:t xml:space="preserve">(8)</w:t>
-      </w:r>
-      <w:r>
-        <w:t xml:space="preserve">. Some studies still attribute the increased risk among males to be as a result of biological differences or differences in the accessibility of resources, especially healthcare. This is generally because women have better prognosis than men and they have better health seeking behavior as compared to their male counterparts.</w:t>
-      </w:r>
-    </w:p>
-    <w:p>
-      <w:pPr>
-        <w:pStyle w:val="BodyText"/>
-      </w:pPr>
-      <w:r>
-        <w:t xml:space="preserve">Research shows that most women have higher fat repositories than men</w:t>
-      </w:r>
-      <w:r>
-        <w:t xml:space="preserve">(9)</w:t>
-      </w:r>
-      <w:r>
-        <w:t xml:space="preserve"> </w:t>
-      </w:r>
-      <w:r>
-        <w:t xml:space="preserve">and some studies show that the higher the fat percentage an individual has, the lower the risk of progression of the tuberculosis infection to disease hence lowering mortality rates among females compared to men. In addition, women tend to have more lean body mass compared to men hence having a lower chance of suffering from adverse effects of TB compared to men.</w:t>
-      </w:r>
-    </w:p>
-    <w:bookmarkStart w:id="49" w:name="strengths-and-limitations"/>
-    <w:p>
-      <w:pPr>
-        <w:pStyle w:val="Heading2"/>
-      </w:pPr>
-      <w:r>
-        <w:t xml:space="preserve">5.1 Strengths and Limitations</w:t>
-      </w:r>
-    </w:p>
-    <w:p>
-      <w:pPr>
-        <w:pStyle w:val="FirstParagraph"/>
-      </w:pPr>
-      <w:r>
-        <w:t xml:space="preserve">This study has several strengths. We applied simple linear regression, LASSO regression and random forest models for annalysis of our data. We were able to capture a range of relationships between predictors and immune activation, which in turn increased the robustness of our findings. The focus on sex-based differences in TB immune response addressed an important and often neglected question in infectious disease research especially among TB patients who are HIV negative. Additionally, the use of biologically meaningful predictors such as BMI, lean body mass, CD4+ count, and sex enhances the interpretability and relevance of the results. The consistency of key predictors across the LASSO model and the random forests model further supports the reliability of our conclusions. However, there are limitations to consider. The relatively small sample size may reduce the generalizability and stability of the findings. As an observational study, we are limited to identifying associations rather than making causal claims. Important clinical variables, such as TB stage or treatment history, may not have been included, potentially introducing residual confounding. Moreover, while CD4 immune activation was used as our marker for disease severity, it may not fully capture the clinical picture.</w:t>
-      </w:r>
-    </w:p>
-    <w:p>
-      <w:pPr>
-        <w:pStyle w:val="BodyText"/>
-      </w:pPr>
-      <w:r>
-        <w:t xml:space="preserve">Despite limitations of the present of our study, some studies show that Patients with wasting do not recover to the same levels of body mass as those who were not wasted. This suggests that tuberculosis may leads to permanent loss of lean tissue and fat mass.</w:t>
-      </w:r>
-    </w:p>
-    <w:bookmarkEnd w:id="49"/>
-    <w:bookmarkStart w:id="50" w:name="conclusions"/>
-    <w:p>
-      <w:pPr>
-        <w:pStyle w:val="Heading2"/>
-      </w:pPr>
-      <w:r>
-        <w:t xml:space="preserve">5.2 Conclusions</w:t>
-      </w:r>
-    </w:p>
-    <w:p>
-      <w:pPr>
-        <w:pStyle w:val="FirstParagraph"/>
-      </w:pPr>
-      <w:r>
-        <w:t xml:space="preserve">Our results support the hypothesis that higher immune activation is associated with greater disease severity, and demonstrate that males exhibit higher CD4 immune activation levels compared to females, indicating they may experience more intense immune responses and possibly more severe disease outcomes. These findings highlight the importance of considering sex-based biological differences in TB research and clinical management.</w:t>
-      </w:r>
-    </w:p>
-    <w:p>
-      <w:pPr>
-        <w:pStyle w:val="BodyText"/>
-      </w:pPr>
-      <w:r>
-        <w:t xml:space="preserve">In addition to sex, BMI and lean body mass emerged as important predictors, suggesting that body composition may influence the immune landscape in TB. These insights highlight the need for sex-specific approaches in TB monitoring and treatment, and point to CD4 immune activation as a potentially valuable biomarker for assessing disease severity. However, the need for future research is needed to validate these findings especially among larger populations to explore the underlying sex mechanism and body composition differences in regard to immune activation.</w:t>
       </w:r>
     </w:p>
     <w:p>
@@ -9738,17 +9705,151 @@
     </w:p>
     <w:bookmarkEnd w:id="50"/>
     <w:bookmarkEnd w:id="51"/>
-    <w:bookmarkStart w:id="71" w:name="references"/>
+    <w:bookmarkStart w:id="54" w:name="discussion"/>
     <w:p>
       <w:pPr>
         <w:pStyle w:val="Heading1"/>
       </w:pPr>
       <w:r>
+        <w:t xml:space="preserve">5. Discussion</w:t>
+      </w:r>
+    </w:p>
+    <w:p>
+      <w:pPr>
+        <w:pStyle w:val="FirstParagraph"/>
+      </w:pPr>
+      <w:r>
+        <w:t xml:space="preserve">In this analysis of sex-based differences in TB-related immune activation, we aimed to identify key predictors of CD4 immune activation count , which we used as a proxy for severity of disease. Our hypothesis was that higher immune activation counts indicate more severe illness, and that biological sex may influence immune responses to TB.</w:t>
+      </w:r>
+    </w:p>
+    <w:p>
+      <w:pPr>
+        <w:pStyle w:val="BodyText"/>
+      </w:pPr>
+      <w:r>
+        <w:t xml:space="preserve">Both the LASSO regression and random forest models identified CD4+ count, BMI, sex, and lean body mass (LBM) as important predictors of immune activation. Our findings from the lasso model highlight that participant age was not selected, indicating it was not an important predictor after accounting for other variables.The results showed that Higher CD4 counts were associated with higher immune activation (estimate = 514), supporting our hypothesis that immune system status is closely tied to disease severity. The coefficient for lean body mass (LBM) was small (-22.7), indicating only a minor relationship.A notable difference in CD4 immune activation count rates between males and females, with males exhibiting higher risk of TB infection and disease than females. Sex was retained as a significant predictor, with a positive coefficient (estimate = 260).</w:t>
+      </w:r>
+      <w:r>
+        <w:t xml:space="preserve"> </w:t>
+      </w:r>
+      <w:r>
+        <w:t xml:space="preserve">This indicated that males experienced a 260 increase in CD4 immune activation count compared to females, who served as the reference group.</w:t>
+      </w:r>
+    </w:p>
+    <w:p>
+      <w:pPr>
+        <w:pStyle w:val="BodyText"/>
+      </w:pPr>
+      <w:r>
+        <w:t xml:space="preserve">This suggests that males may experience more severe immune activation, supporting the hypothesis that sex-based biological differences contribute to disease severity in TB. This result aligns with previous studies that have reported sex-based disparities in health outcomes and mortality risks as a result of TB</w:t>
+      </w:r>
+      <w:r>
+        <w:t xml:space="preserve">(7)</w:t>
+      </w:r>
+      <w:r>
+        <w:t xml:space="preserve">,</w:t>
+      </w:r>
+      <w:r>
+        <w:t xml:space="preserve">(8)</w:t>
+      </w:r>
+      <w:r>
+        <w:t xml:space="preserve">. Some studies still attribute the increased risk among males to be as a result of biological differences or differences in the accessibility of resources, especially healthcare. This is generally because women have better prognosis than men and they have better health seeking behavior as compared to their male counterparts.</w:t>
+      </w:r>
+    </w:p>
+    <w:p>
+      <w:pPr>
+        <w:pStyle w:val="BodyText"/>
+      </w:pPr>
+      <w:r>
+        <w:t xml:space="preserve">Research shows that most women have higher fat repositories than men</w:t>
+      </w:r>
+      <w:r>
+        <w:t xml:space="preserve">(9)</w:t>
+      </w:r>
+      <w:r>
+        <w:t xml:space="preserve"> </w:t>
+      </w:r>
+      <w:r>
+        <w:t xml:space="preserve">and some studies show that the higher the fat percentage an individual has, the lower the risk of progression of the tuberculosis infection to disease hence lowering mortality rates among females compared to men. In addition, women tend to have more lean body mass compared to men hence having a lower chance of suffering from adverse effects of TB compared to men.</w:t>
+      </w:r>
+    </w:p>
+    <w:bookmarkStart w:id="52" w:name="strengths-and-limitations"/>
+    <w:p>
+      <w:pPr>
+        <w:pStyle w:val="Heading2"/>
+      </w:pPr>
+      <w:r>
+        <w:t xml:space="preserve">5.1 Strengths and Limitations</w:t>
+      </w:r>
+    </w:p>
+    <w:p>
+      <w:pPr>
+        <w:pStyle w:val="FirstParagraph"/>
+      </w:pPr>
+      <w:r>
+        <w:t xml:space="preserve">This study has several strengths. We applied simple linear regression, LASSO regression and random forest models for annalysis of our data. We were able to capture a range of relationships between predictors and immune activation, which in turn increased the robustness of our findings. The focus on sex-based differences in TB immune response addressed an important and often neglected question in infectious disease research especially among TB patients who are HIV negative. Additionally, the use of biologically meaningful predictors such as BMI, lean body mass, CD4+ count, and sex enhances the interpretability and relevance of the results. The consistency of key predictors across the LASSO model and the random forests model further supports the reliability of our conclusions. However, there are limitations to consider. The relatively small sample size may reduce the generalizability and stability of the findings.</w:t>
+      </w:r>
+    </w:p>
+    <w:p>
+      <w:pPr>
+        <w:pStyle w:val="BodyText"/>
+      </w:pPr>
+      <w:r>
+        <w:t xml:space="preserve">As any observational study, we are limited to identifying associations rather than making causal claims. Important clinical variables, such as TB stage or treatment history, may not have been included, potentially introducing residual confounding. Moreover, while CD4 immune activation was used as our marker for disease severity, it may not fully capture the clinical picture.</w:t>
+      </w:r>
+    </w:p>
+    <w:p>
+      <w:pPr>
+        <w:pStyle w:val="BodyText"/>
+      </w:pPr>
+      <w:r>
+        <w:t xml:space="preserve">Despite limitations of the present of our study, some studies show that Patients with wasting do not recover to the same levels of body mass as those who were not wasted. This suggests that tuberculosis may leads to permanent loss of lean tissue and fat mass.</w:t>
+      </w:r>
+    </w:p>
+    <w:bookmarkEnd w:id="52"/>
+    <w:bookmarkStart w:id="53" w:name="conclusions"/>
+    <w:p>
+      <w:pPr>
+        <w:pStyle w:val="Heading2"/>
+      </w:pPr>
+      <w:r>
+        <w:t xml:space="preserve">5.2 Conclusions</w:t>
+      </w:r>
+    </w:p>
+    <w:p>
+      <w:pPr>
+        <w:pStyle w:val="FirstParagraph"/>
+      </w:pPr>
+      <w:r>
+        <w:t xml:space="preserve">Our results support the hypothesis that higher immune activation is associated with greater disease severity, and demonstrate that males exhibit higher CD4 immune activation levels compared to females, indicating they may experience more intense immune responses and possibly more severe disease outcomes. These findings highlight the importance of considering sex-based biological differences in TB research and clinical management.</w:t>
+      </w:r>
+    </w:p>
+    <w:p>
+      <w:pPr>
+        <w:pStyle w:val="BodyText"/>
+      </w:pPr>
+      <w:r>
+        <w:t xml:space="preserve">In addition to sex, BMI and lean body mass emerged as important predictors, suggesting that body composition may influence the immune landscape in TB. These insights highlight the need for sex-specific approaches in TB monitoring and treatment, and point to CD4 immune activation as a potentially valuable biomarker for assessing disease severity. However, the need for future research is needed to validate these findings especially among larger populations to explore the underlying sex mechanism and body composition differences in regard to immune activation.</w:t>
+      </w:r>
+    </w:p>
+    <w:p>
+      <w:r>
+        <w:br w:type="page"/>
+      </w:r>
+    </w:p>
+    <w:bookmarkEnd w:id="53"/>
+    <w:bookmarkEnd w:id="54"/>
+    <w:bookmarkStart w:id="74" w:name="references"/>
+    <w:p>
+      <w:pPr>
+        <w:pStyle w:val="Heading1"/>
+      </w:pPr>
+      <w:r>
         <w:t xml:space="preserve">6. References</w:t>
       </w:r>
     </w:p>
-    <w:bookmarkStart w:id="70" w:name="refs"/>
-    <w:bookmarkStart w:id="53" w:name="ref-Santos2007"/>
+    <w:bookmarkStart w:id="73" w:name="refs"/>
+    <w:bookmarkStart w:id="56" w:name="ref-Santos2007"/>
     <w:p>
       <w:pPr>
         <w:pStyle w:val="Bibliography"/>
@@ -9781,7 +9882,7 @@
       <w:r>
         <w:t xml:space="preserve">[electronic article]. 2007;15(spe):762–767. (</w:t>
       </w:r>
-      <w:hyperlink r:id="rId52">
+      <w:hyperlink r:id="rId55">
         <w:r>
           <w:rPr>
             <w:rStyle w:val="Hyperlink"/>
@@ -9793,8 +9894,8 @@
         <w:t xml:space="preserve">)</w:t>
       </w:r>
     </w:p>
-    <w:bookmarkEnd w:id="53"/>
-    <w:bookmarkStart w:id="55" w:name="ref-Martinez2017"/>
+    <w:bookmarkEnd w:id="56"/>
+    <w:bookmarkStart w:id="58" w:name="ref-Martinez2017"/>
     <w:p>
       <w:pPr>
         <w:pStyle w:val="Bibliography"/>
@@ -9827,7 +9928,7 @@
       <w:r>
         <w:t xml:space="preserve">[electronic article]. 2017;185(12):1327–1339. (</w:t>
       </w:r>
-      <w:hyperlink r:id="rId54">
+      <w:hyperlink r:id="rId57">
         <w:r>
           <w:rPr>
             <w:rStyle w:val="Hyperlink"/>
@@ -9839,8 +9940,8 @@
         <w:t xml:space="preserve">)</w:t>
       </w:r>
     </w:p>
-    <w:bookmarkEnd w:id="55"/>
-    <w:bookmarkStart w:id="57" w:name="ref-Dye1998"/>
+    <w:bookmarkEnd w:id="58"/>
+    <w:bookmarkStart w:id="60" w:name="ref-Dye1998"/>
     <w:p>
       <w:pPr>
         <w:pStyle w:val="Bibliography"/>
@@ -9873,7 +9974,7 @@
       <w:r>
         <w:t xml:space="preserve">[electronic article]. 1998;352(9144):1886–1891. (</w:t>
       </w:r>
-      <w:hyperlink r:id="rId56">
+      <w:hyperlink r:id="rId59">
         <w:r>
           <w:rPr>
             <w:rStyle w:val="Hyperlink"/>
@@ -9885,8 +9986,8 @@
         <w:t xml:space="preserve">)</w:t>
       </w:r>
     </w:p>
-    <w:bookmarkEnd w:id="57"/>
-    <w:bookmarkStart w:id="59" w:name="ref-Murgia2024"/>
+    <w:bookmarkEnd w:id="60"/>
+    <w:bookmarkStart w:id="62" w:name="ref-Murgia2024"/>
     <w:p>
       <w:pPr>
         <w:pStyle w:val="Bibliography"/>
@@ -9916,7 +10017,7 @@
       <w:r>
         <w:t xml:space="preserve">. IOS Press; 2024(</w:t>
       </w:r>
-      <w:hyperlink r:id="rId58">
+      <w:hyperlink r:id="rId61">
         <w:r>
           <w:rPr>
             <w:rStyle w:val="Hyperlink"/>
@@ -9928,8 +10029,8 @@
         <w:t xml:space="preserve">)</w:t>
       </w:r>
     </w:p>
-    <w:bookmarkEnd w:id="59"/>
-    <w:bookmarkStart w:id="61" w:name="ref-CCWhalen2023"/>
+    <w:bookmarkEnd w:id="62"/>
+    <w:bookmarkStart w:id="64" w:name="ref-CCWhalen2023"/>
     <w:p>
       <w:pPr>
         <w:pStyle w:val="Bibliography"/>
@@ -9946,7 +10047,7 @@
       <w:r>
         <w:t xml:space="preserve">Whalen C. Sex differences in the presentation of tuberculosis in uganda. 2023;(</w:t>
       </w:r>
-      <w:hyperlink r:id="rId60">
+      <w:hyperlink r:id="rId63">
         <w:r>
           <w:rPr>
             <w:rStyle w:val="Hyperlink"/>
@@ -9958,8 +10059,8 @@
         <w:t xml:space="preserve">)</w:t>
       </w:r>
     </w:p>
-    <w:bookmarkEnd w:id="61"/>
-    <w:bookmarkStart w:id="63" w:name="ref-Horton2016"/>
+    <w:bookmarkEnd w:id="64"/>
+    <w:bookmarkStart w:id="66" w:name="ref-Horton2016"/>
     <w:p>
       <w:pPr>
         <w:pStyle w:val="Bibliography"/>
@@ -9992,7 +10093,7 @@
       <w:r>
         <w:t xml:space="preserve">[electronic article]. 2016;13(9):e1002119. (</w:t>
       </w:r>
-      <w:hyperlink r:id="rId62">
+      <w:hyperlink r:id="rId65">
         <w:r>
           <w:rPr>
             <w:rStyle w:val="Hyperlink"/>
@@ -10004,8 +10105,8 @@
         <w:t xml:space="preserve">)</w:t>
       </w:r>
     </w:p>
-    <w:bookmarkEnd w:id="63"/>
-    <w:bookmarkStart w:id="65" w:name="ref-Hertz2018"/>
+    <w:bookmarkEnd w:id="66"/>
+    <w:bookmarkStart w:id="68" w:name="ref-Hertz2018"/>
     <w:p>
       <w:pPr>
         <w:pStyle w:val="Bibliography"/>
@@ -10038,7 +10139,7 @@
       <w:r>
         <w:t xml:space="preserve">[electronic article]. 2018;41(2):225–237. (</w:t>
       </w:r>
-      <w:hyperlink r:id="rId64">
+      <w:hyperlink r:id="rId67">
         <w:r>
           <w:rPr>
             <w:rStyle w:val="Hyperlink"/>
@@ -10050,8 +10151,8 @@
         <w:t xml:space="preserve">)</w:t>
       </w:r>
     </w:p>
-    <w:bookmarkEnd w:id="65"/>
-    <w:bookmarkStart w:id="67" w:name="ref-Mara2018"/>
+    <w:bookmarkEnd w:id="68"/>
+    <w:bookmarkStart w:id="70" w:name="ref-Mara2018"/>
     <w:p>
       <w:pPr>
         <w:pStyle w:val="Bibliography"/>
@@ -10084,7 +10185,7 @@
       <w:r>
         <w:t xml:space="preserve">[electronic article]. 2018;24(3):199–202. (</w:t>
       </w:r>
-      <w:hyperlink r:id="rId66">
+      <w:hyperlink r:id="rId69">
         <w:r>
           <w:rPr>
             <w:rStyle w:val="Hyperlink"/>
@@ -10096,8 +10197,8 @@
         <w:t xml:space="preserve">)</w:t>
       </w:r>
     </w:p>
-    <w:bookmarkEnd w:id="67"/>
-    <w:bookmarkStart w:id="69" w:name="ref-Karastergiou2012"/>
+    <w:bookmarkEnd w:id="70"/>
+    <w:bookmarkStart w:id="72" w:name="ref-Karastergiou2012"/>
     <w:p>
       <w:pPr>
         <w:pStyle w:val="Bibliography"/>
@@ -10130,7 +10231,7 @@
       <w:r>
         <w:t xml:space="preserve">[electronic article]. 2012;3(1). (</w:t>
       </w:r>
-      <w:hyperlink r:id="rId68">
+      <w:hyperlink r:id="rId71">
         <w:r>
           <w:rPr>
             <w:rStyle w:val="Hyperlink"/>
@@ -10142,9 +10243,9 @@
         <w:t xml:space="preserve">)</w:t>
       </w:r>
     </w:p>
-    <w:bookmarkEnd w:id="69"/>
-    <w:bookmarkEnd w:id="70"/>
-    <w:bookmarkEnd w:id="71"/>
+    <w:bookmarkEnd w:id="72"/>
+    <w:bookmarkEnd w:id="73"/>
+    <w:bookmarkEnd w:id="74"/>
     <w:sectPr/>
   </w:body>
 </w:document>

</xml_diff>